<commit_message>
Modification partie Ionic mémoire
Réecriture de la partie Ionic
</commit_message>
<xml_diff>
--- a/Memoire/Memoire.docx
+++ b/Memoire/Memoire.docx
@@ -299,7 +299,7 @@
         <w:pStyle w:val="titrenonnumrotcentr"/>
       </w:pPr>
       <w:bookmarkStart w:id="0" w:name="_Toc338746589"/>
-      <w:bookmarkStart w:id="1" w:name="_Toc521959851"/>
+      <w:bookmarkStart w:id="1" w:name="_Toc522045551"/>
       <w:r>
         <w:lastRenderedPageBreak/>
         <w:t>Déclaration</w:t>
@@ -473,7 +473,7 @@
         <w:br w:type="page"/>
       </w:r>
       <w:bookmarkStart w:id="2" w:name="_Toc338746590"/>
-      <w:bookmarkStart w:id="3" w:name="_Toc521959852"/>
+      <w:bookmarkStart w:id="3" w:name="_Toc522045552"/>
       <w:r>
         <w:lastRenderedPageBreak/>
         <w:t>Remerciements</w:t>
@@ -529,7 +529,7 @@
         <w:br w:type="page"/>
       </w:r>
       <w:bookmarkStart w:id="4" w:name="_Toc338746591"/>
-      <w:bookmarkStart w:id="5" w:name="_Toc521959853"/>
+      <w:bookmarkStart w:id="5" w:name="_Toc522045553"/>
       <w:r>
         <w:lastRenderedPageBreak/>
         <w:t>Résumé</w:t>
@@ -676,8 +676,6 @@
         <w:fldChar w:fldCharType="separate"/>
       </w:r>
     </w:p>
-    <w:bookmarkStart w:id="6" w:name="_GoBack"/>
-    <w:bookmarkEnd w:id="6"/>
     <w:p>
       <w:pPr>
         <w:pStyle w:val="TM1"/>
@@ -689,108 +687,63 @@
           <w:lang w:eastAsia="fr-CH"/>
         </w:rPr>
       </w:pPr>
-      <w:r>
-        <w:rPr>
-          <w:rStyle w:val="Lienhypertexte"/>
-          <w:noProof/>
-        </w:rPr>
-        <w:fldChar w:fldCharType="begin"/>
-      </w:r>
-      <w:r>
-        <w:rPr>
-          <w:rStyle w:val="Lienhypertexte"/>
-          <w:noProof/>
-        </w:rPr>
-        <w:instrText xml:space="preserve"> </w:instrText>
-      </w:r>
-      <w:r>
-        <w:rPr>
-          <w:noProof/>
-        </w:rPr>
-        <w:instrText>HYPERLINK \l "_Toc521959851"</w:instrText>
-      </w:r>
-      <w:r>
-        <w:rPr>
-          <w:rStyle w:val="Lienhypertexte"/>
-          <w:noProof/>
-        </w:rPr>
-        <w:instrText xml:space="preserve"> </w:instrText>
-      </w:r>
-      <w:r>
-        <w:rPr>
-          <w:rStyle w:val="Lienhypertexte"/>
-          <w:noProof/>
-        </w:rPr>
-      </w:r>
-      <w:r>
-        <w:rPr>
-          <w:rStyle w:val="Lienhypertexte"/>
-          <w:noProof/>
-        </w:rPr>
-        <w:fldChar w:fldCharType="separate"/>
-      </w:r>
-      <w:r>
-        <w:rPr>
-          <w:rStyle w:val="Lienhypertexte"/>
-          <w:noProof/>
-        </w:rPr>
-        <w:t>Déclaration</w:t>
-      </w:r>
-      <w:r>
-        <w:rPr>
-          <w:noProof/>
-          <w:webHidden/>
-        </w:rPr>
-        <w:tab/>
-      </w:r>
-      <w:r>
-        <w:rPr>
-          <w:noProof/>
-          <w:webHidden/>
-        </w:rPr>
-        <w:fldChar w:fldCharType="begin"/>
-      </w:r>
-      <w:r>
-        <w:rPr>
-          <w:noProof/>
-          <w:webHidden/>
-        </w:rPr>
-        <w:instrText xml:space="preserve"> PAGEREF _Toc521959851 \h </w:instrText>
-      </w:r>
-      <w:r>
-        <w:rPr>
-          <w:noProof/>
-          <w:webHidden/>
-        </w:rPr>
-      </w:r>
-      <w:r>
-        <w:rPr>
-          <w:noProof/>
-          <w:webHidden/>
-        </w:rPr>
-        <w:fldChar w:fldCharType="separate"/>
-      </w:r>
-      <w:r>
-        <w:rPr>
-          <w:noProof/>
-          <w:webHidden/>
-        </w:rPr>
-        <w:t>i</w:t>
-      </w:r>
-      <w:r>
-        <w:rPr>
-          <w:noProof/>
-          <w:webHidden/>
-        </w:rPr>
-        <w:fldChar w:fldCharType="end"/>
-      </w:r>
-      <w:r>
-        <w:rPr>
-          <w:rStyle w:val="Lienhypertexte"/>
-          <w:noProof/>
-        </w:rPr>
-        <w:fldChar w:fldCharType="end"/>
-      </w:r>
+      <w:hyperlink w:anchor="_Toc522045551" w:history="1">
+        <w:r>
+          <w:rPr>
+            <w:rStyle w:val="Lienhypertexte"/>
+            <w:noProof/>
+          </w:rPr>
+          <w:t>Déclaration</w:t>
+        </w:r>
+        <w:r>
+          <w:rPr>
+            <w:noProof/>
+            <w:webHidden/>
+          </w:rPr>
+          <w:tab/>
+        </w:r>
+        <w:r>
+          <w:rPr>
+            <w:noProof/>
+            <w:webHidden/>
+          </w:rPr>
+          <w:fldChar w:fldCharType="begin"/>
+        </w:r>
+        <w:r>
+          <w:rPr>
+            <w:noProof/>
+            <w:webHidden/>
+          </w:rPr>
+          <w:instrText xml:space="preserve"> PAGEREF _Toc522045551 \h </w:instrText>
+        </w:r>
+        <w:r>
+          <w:rPr>
+            <w:noProof/>
+            <w:webHidden/>
+          </w:rPr>
+        </w:r>
+        <w:r>
+          <w:rPr>
+            <w:noProof/>
+            <w:webHidden/>
+          </w:rPr>
+          <w:fldChar w:fldCharType="separate"/>
+        </w:r>
+        <w:r>
+          <w:rPr>
+            <w:noProof/>
+            <w:webHidden/>
+          </w:rPr>
+          <w:t>i</w:t>
+        </w:r>
+        <w:r>
+          <w:rPr>
+            <w:noProof/>
+            <w:webHidden/>
+          </w:rPr>
+          <w:fldChar w:fldCharType="end"/>
+        </w:r>
+      </w:hyperlink>
     </w:p>
     <w:p>
       <w:pPr>
@@ -803,7 +756,7 @@
           <w:lang w:eastAsia="fr-CH"/>
         </w:rPr>
       </w:pPr>
-      <w:hyperlink w:anchor="_Toc521959852" w:history="1">
+      <w:hyperlink w:anchor="_Toc522045552" w:history="1">
         <w:r>
           <w:rPr>
             <w:rStyle w:val="Lienhypertexte"/>
@@ -830,7 +783,7 @@
             <w:noProof/>
             <w:webHidden/>
           </w:rPr>
-          <w:instrText xml:space="preserve"> PAGEREF _Toc521959852 \h </w:instrText>
+          <w:instrText xml:space="preserve"> PAGEREF _Toc522045552 \h </w:instrText>
         </w:r>
         <w:r>
           <w:rPr>
@@ -872,7 +825,7 @@
           <w:lang w:eastAsia="fr-CH"/>
         </w:rPr>
       </w:pPr>
-      <w:hyperlink w:anchor="_Toc521959853" w:history="1">
+      <w:hyperlink w:anchor="_Toc522045553" w:history="1">
         <w:r>
           <w:rPr>
             <w:rStyle w:val="Lienhypertexte"/>
@@ -899,7 +852,7 @@
             <w:noProof/>
             <w:webHidden/>
           </w:rPr>
-          <w:instrText xml:space="preserve"> PAGEREF _Toc521959853 \h </w:instrText>
+          <w:instrText xml:space="preserve"> PAGEREF _Toc522045553 \h </w:instrText>
         </w:r>
         <w:r>
           <w:rPr>
@@ -941,7 +894,7 @@
           <w:lang w:eastAsia="fr-CH"/>
         </w:rPr>
       </w:pPr>
-      <w:hyperlink w:anchor="_Toc521959854" w:history="1">
+      <w:hyperlink w:anchor="_Toc522045554" w:history="1">
         <w:r>
           <w:rPr>
             <w:rStyle w:val="Lienhypertexte"/>
@@ -968,7 +921,7 @@
             <w:noProof/>
             <w:webHidden/>
           </w:rPr>
-          <w:instrText xml:space="preserve"> PAGEREF _Toc521959854 \h </w:instrText>
+          <w:instrText xml:space="preserve"> PAGEREF _Toc522045554 \h </w:instrText>
         </w:r>
         <w:r>
           <w:rPr>
@@ -1010,7 +963,7 @@
           <w:lang w:eastAsia="fr-CH"/>
         </w:rPr>
       </w:pPr>
-      <w:hyperlink w:anchor="_Toc521959855" w:history="1">
+      <w:hyperlink w:anchor="_Toc522045555" w:history="1">
         <w:r>
           <w:rPr>
             <w:rStyle w:val="Lienhypertexte"/>
@@ -1037,7 +990,7 @@
             <w:noProof/>
             <w:webHidden/>
           </w:rPr>
-          <w:instrText xml:space="preserve"> PAGEREF _Toc521959855 \h </w:instrText>
+          <w:instrText xml:space="preserve"> PAGEREF _Toc522045555 \h </w:instrText>
         </w:r>
         <w:r>
           <w:rPr>
@@ -1079,7 +1032,7 @@
           <w:lang w:eastAsia="fr-CH"/>
         </w:rPr>
       </w:pPr>
-      <w:hyperlink w:anchor="_Toc521959856" w:history="1">
+      <w:hyperlink w:anchor="_Toc522045556" w:history="1">
         <w:r>
           <w:rPr>
             <w:rStyle w:val="Lienhypertexte"/>
@@ -1123,7 +1076,7 @@
             <w:noProof/>
             <w:webHidden/>
           </w:rPr>
-          <w:instrText xml:space="preserve"> PAGEREF _Toc521959856 \h </w:instrText>
+          <w:instrText xml:space="preserve"> PAGEREF _Toc522045556 \h </w:instrText>
         </w:r>
         <w:r>
           <w:rPr>
@@ -1165,7 +1118,7 @@
           <w:lang w:eastAsia="fr-CH"/>
         </w:rPr>
       </w:pPr>
-      <w:hyperlink w:anchor="_Toc521959857" w:history="1">
+      <w:hyperlink w:anchor="_Toc522045557" w:history="1">
         <w:r>
           <w:rPr>
             <w:rStyle w:val="Lienhypertexte"/>
@@ -1209,7 +1162,7 @@
             <w:noProof/>
             <w:webHidden/>
           </w:rPr>
-          <w:instrText xml:space="preserve"> PAGEREF _Toc521959857 \h </w:instrText>
+          <w:instrText xml:space="preserve"> PAGEREF _Toc522045557 \h </w:instrText>
         </w:r>
         <w:r>
           <w:rPr>
@@ -1250,7 +1203,7 @@
           <w:lang w:eastAsia="fr-CH"/>
         </w:rPr>
       </w:pPr>
-      <w:hyperlink w:anchor="_Toc521959858" w:history="1">
+      <w:hyperlink w:anchor="_Toc522045558" w:history="1">
         <w:r>
           <w:rPr>
             <w:rStyle w:val="Lienhypertexte"/>
@@ -1293,7 +1246,7 @@
             <w:noProof/>
             <w:webHidden/>
           </w:rPr>
-          <w:instrText xml:space="preserve"> PAGEREF _Toc521959858 \h </w:instrText>
+          <w:instrText xml:space="preserve"> PAGEREF _Toc522045558 \h </w:instrText>
         </w:r>
         <w:r>
           <w:rPr>
@@ -1337,7 +1290,7 @@
           <w:lang w:eastAsia="fr-CH"/>
         </w:rPr>
       </w:pPr>
-      <w:hyperlink w:anchor="_Toc521959859" w:history="1">
+      <w:hyperlink w:anchor="_Toc522045559" w:history="1">
         <w:r>
           <w:rPr>
             <w:rStyle w:val="Lienhypertexte"/>
@@ -1379,7 +1332,7 @@
             <w:noProof/>
             <w:webHidden/>
           </w:rPr>
-          <w:instrText xml:space="preserve"> PAGEREF _Toc521959859 \h </w:instrText>
+          <w:instrText xml:space="preserve"> PAGEREF _Toc522045559 \h </w:instrText>
         </w:r>
         <w:r>
           <w:rPr>
@@ -1424,7 +1377,7 @@
           <w:lang w:eastAsia="fr-CH"/>
         </w:rPr>
       </w:pPr>
-      <w:hyperlink w:anchor="_Toc521959860" w:history="1">
+      <w:hyperlink w:anchor="_Toc522045560" w:history="1">
         <w:r>
           <w:rPr>
             <w:rStyle w:val="Lienhypertexte"/>
@@ -1467,7 +1420,7 @@
             <w:noProof/>
             <w:webHidden/>
           </w:rPr>
-          <w:instrText xml:space="preserve"> PAGEREF _Toc521959860 \h </w:instrText>
+          <w:instrText xml:space="preserve"> PAGEREF _Toc522045560 \h </w:instrText>
         </w:r>
         <w:r>
           <w:rPr>
@@ -1512,7 +1465,7 @@
           <w:lang w:eastAsia="fr-CH"/>
         </w:rPr>
       </w:pPr>
-      <w:hyperlink w:anchor="_Toc521959861" w:history="1">
+      <w:hyperlink w:anchor="_Toc522045561" w:history="1">
         <w:r>
           <w:rPr>
             <w:rStyle w:val="Lienhypertexte"/>
@@ -1555,7 +1508,7 @@
             <w:noProof/>
             <w:webHidden/>
           </w:rPr>
-          <w:instrText xml:space="preserve"> PAGEREF _Toc521959861 \h </w:instrText>
+          <w:instrText xml:space="preserve"> PAGEREF _Toc522045561 \h </w:instrText>
         </w:r>
         <w:r>
           <w:rPr>
@@ -1600,7 +1553,7 @@
           <w:lang w:eastAsia="fr-CH"/>
         </w:rPr>
       </w:pPr>
-      <w:hyperlink w:anchor="_Toc521959862" w:history="1">
+      <w:hyperlink w:anchor="_Toc522045562" w:history="1">
         <w:r>
           <w:rPr>
             <w:rStyle w:val="Lienhypertexte"/>
@@ -1643,7 +1596,7 @@
             <w:noProof/>
             <w:webHidden/>
           </w:rPr>
-          <w:instrText xml:space="preserve"> PAGEREF _Toc521959862 \h </w:instrText>
+          <w:instrText xml:space="preserve"> PAGEREF _Toc522045562 \h </w:instrText>
         </w:r>
         <w:r>
           <w:rPr>
@@ -1687,7 +1640,7 @@
           <w:lang w:eastAsia="fr-CH"/>
         </w:rPr>
       </w:pPr>
-      <w:hyperlink w:anchor="_Toc521959863" w:history="1">
+      <w:hyperlink w:anchor="_Toc522045563" w:history="1">
         <w:r>
           <w:rPr>
             <w:rStyle w:val="Lienhypertexte"/>
@@ -1729,7 +1682,7 @@
             <w:noProof/>
             <w:webHidden/>
           </w:rPr>
-          <w:instrText xml:space="preserve"> PAGEREF _Toc521959863 \h </w:instrText>
+          <w:instrText xml:space="preserve"> PAGEREF _Toc522045563 \h </w:instrText>
         </w:r>
         <w:r>
           <w:rPr>
@@ -1773,7 +1726,7 @@
           <w:lang w:eastAsia="fr-CH"/>
         </w:rPr>
       </w:pPr>
-      <w:hyperlink w:anchor="_Toc521959864" w:history="1">
+      <w:hyperlink w:anchor="_Toc522045564" w:history="1">
         <w:r>
           <w:rPr>
             <w:rStyle w:val="Lienhypertexte"/>
@@ -1815,7 +1768,7 @@
             <w:noProof/>
             <w:webHidden/>
           </w:rPr>
-          <w:instrText xml:space="preserve"> PAGEREF _Toc521959864 \h </w:instrText>
+          <w:instrText xml:space="preserve"> PAGEREF _Toc522045564 \h </w:instrText>
         </w:r>
         <w:r>
           <w:rPr>
@@ -1835,7 +1788,7 @@
             <w:noProof/>
             <w:webHidden/>
           </w:rPr>
-          <w:t>9</w:t>
+          <w:t>10</w:t>
         </w:r>
         <w:r>
           <w:rPr>
@@ -1856,7 +1809,7 @@
           <w:lang w:eastAsia="fr-CH"/>
         </w:rPr>
       </w:pPr>
-      <w:hyperlink w:anchor="_Toc521959865" w:history="1">
+      <w:hyperlink w:anchor="_Toc522045565" w:history="1">
         <w:r>
           <w:rPr>
             <w:rStyle w:val="Lienhypertexte"/>
@@ -1899,7 +1852,7 @@
             <w:noProof/>
             <w:webHidden/>
           </w:rPr>
-          <w:instrText xml:space="preserve"> PAGEREF _Toc521959865 \h </w:instrText>
+          <w:instrText xml:space="preserve"> PAGEREF _Toc522045565 \h </w:instrText>
         </w:r>
         <w:r>
           <w:rPr>
@@ -1943,7 +1896,7 @@
           <w:lang w:eastAsia="fr-CH"/>
         </w:rPr>
       </w:pPr>
-      <w:hyperlink w:anchor="_Toc521959866" w:history="1">
+      <w:hyperlink w:anchor="_Toc522045566" w:history="1">
         <w:r>
           <w:rPr>
             <w:rStyle w:val="Lienhypertexte"/>
@@ -1985,7 +1938,7 @@
             <w:noProof/>
             <w:webHidden/>
           </w:rPr>
-          <w:instrText xml:space="preserve"> PAGEREF _Toc521959866 \h </w:instrText>
+          <w:instrText xml:space="preserve"> PAGEREF _Toc522045566 \h </w:instrText>
         </w:r>
         <w:r>
           <w:rPr>
@@ -2029,7 +1982,7 @@
           <w:lang w:eastAsia="fr-CH"/>
         </w:rPr>
       </w:pPr>
-      <w:hyperlink w:anchor="_Toc521959867" w:history="1">
+      <w:hyperlink w:anchor="_Toc522045567" w:history="1">
         <w:r>
           <w:rPr>
             <w:rStyle w:val="Lienhypertexte"/>
@@ -2071,7 +2024,7 @@
             <w:noProof/>
             <w:webHidden/>
           </w:rPr>
-          <w:instrText xml:space="preserve"> PAGEREF _Toc521959867 \h </w:instrText>
+          <w:instrText xml:space="preserve"> PAGEREF _Toc522045567 \h </w:instrText>
         </w:r>
         <w:r>
           <w:rPr>
@@ -2115,7 +2068,7 @@
           <w:lang w:eastAsia="fr-CH"/>
         </w:rPr>
       </w:pPr>
-      <w:hyperlink w:anchor="_Toc521959868" w:history="1">
+      <w:hyperlink w:anchor="_Toc522045568" w:history="1">
         <w:r>
           <w:rPr>
             <w:rStyle w:val="Lienhypertexte"/>
@@ -2157,7 +2110,7 @@
             <w:noProof/>
             <w:webHidden/>
           </w:rPr>
-          <w:instrText xml:space="preserve"> PAGEREF _Toc521959868 \h </w:instrText>
+          <w:instrText xml:space="preserve"> PAGEREF _Toc522045568 \h </w:instrText>
         </w:r>
         <w:r>
           <w:rPr>
@@ -2198,7 +2151,7 @@
           <w:lang w:eastAsia="fr-CH"/>
         </w:rPr>
       </w:pPr>
-      <w:hyperlink w:anchor="_Toc521959869" w:history="1">
+      <w:hyperlink w:anchor="_Toc522045569" w:history="1">
         <w:r>
           <w:rPr>
             <w:rStyle w:val="Lienhypertexte"/>
@@ -2241,7 +2194,7 @@
             <w:noProof/>
             <w:webHidden/>
           </w:rPr>
-          <w:instrText xml:space="preserve"> PAGEREF _Toc521959869 \h </w:instrText>
+          <w:instrText xml:space="preserve"> PAGEREF _Toc522045569 \h </w:instrText>
         </w:r>
         <w:r>
           <w:rPr>
@@ -2285,7 +2238,7 @@
           <w:lang w:eastAsia="fr-CH"/>
         </w:rPr>
       </w:pPr>
-      <w:hyperlink w:anchor="_Toc521959870" w:history="1">
+      <w:hyperlink w:anchor="_Toc522045570" w:history="1">
         <w:r>
           <w:rPr>
             <w:rStyle w:val="Lienhypertexte"/>
@@ -2327,7 +2280,7 @@
             <w:noProof/>
             <w:webHidden/>
           </w:rPr>
-          <w:instrText xml:space="preserve"> PAGEREF _Toc521959870 \h </w:instrText>
+          <w:instrText xml:space="preserve"> PAGEREF _Toc522045570 \h </w:instrText>
         </w:r>
         <w:r>
           <w:rPr>
@@ -2371,7 +2324,7 @@
           <w:lang w:eastAsia="fr-CH"/>
         </w:rPr>
       </w:pPr>
-      <w:hyperlink w:anchor="_Toc521959871" w:history="1">
+      <w:hyperlink w:anchor="_Toc522045571" w:history="1">
         <w:r>
           <w:rPr>
             <w:rStyle w:val="Lienhypertexte"/>
@@ -2413,7 +2366,7 @@
             <w:noProof/>
             <w:webHidden/>
           </w:rPr>
-          <w:instrText xml:space="preserve"> PAGEREF _Toc521959871 \h </w:instrText>
+          <w:instrText xml:space="preserve"> PAGEREF _Toc522045571 \h </w:instrText>
         </w:r>
         <w:r>
           <w:rPr>
@@ -2457,7 +2410,7 @@
           <w:lang w:eastAsia="fr-CH"/>
         </w:rPr>
       </w:pPr>
-      <w:hyperlink w:anchor="_Toc521959872" w:history="1">
+      <w:hyperlink w:anchor="_Toc522045572" w:history="1">
         <w:r>
           <w:rPr>
             <w:rStyle w:val="Lienhypertexte"/>
@@ -2499,7 +2452,7 @@
             <w:noProof/>
             <w:webHidden/>
           </w:rPr>
-          <w:instrText xml:space="preserve"> PAGEREF _Toc521959872 \h </w:instrText>
+          <w:instrText xml:space="preserve"> PAGEREF _Toc522045572 \h </w:instrText>
         </w:r>
         <w:r>
           <w:rPr>
@@ -2540,7 +2493,7 @@
           <w:lang w:eastAsia="fr-CH"/>
         </w:rPr>
       </w:pPr>
-      <w:hyperlink w:anchor="_Toc521959873" w:history="1">
+      <w:hyperlink w:anchor="_Toc522045573" w:history="1">
         <w:r>
           <w:rPr>
             <w:rStyle w:val="Lienhypertexte"/>
@@ -2583,7 +2536,7 @@
             <w:noProof/>
             <w:webHidden/>
           </w:rPr>
-          <w:instrText xml:space="preserve"> PAGEREF _Toc521959873 \h </w:instrText>
+          <w:instrText xml:space="preserve"> PAGEREF _Toc522045573 \h </w:instrText>
         </w:r>
         <w:r>
           <w:rPr>
@@ -2627,7 +2580,7 @@
           <w:lang w:eastAsia="fr-CH"/>
         </w:rPr>
       </w:pPr>
-      <w:hyperlink w:anchor="_Toc521959874" w:history="1">
+      <w:hyperlink w:anchor="_Toc522045574" w:history="1">
         <w:r>
           <w:rPr>
             <w:rStyle w:val="Lienhypertexte"/>
@@ -2669,7 +2622,7 @@
             <w:noProof/>
             <w:webHidden/>
           </w:rPr>
-          <w:instrText xml:space="preserve"> PAGEREF _Toc521959874 \h </w:instrText>
+          <w:instrText xml:space="preserve"> PAGEREF _Toc522045574 \h </w:instrText>
         </w:r>
         <w:r>
           <w:rPr>
@@ -2713,7 +2666,7 @@
           <w:lang w:eastAsia="fr-CH"/>
         </w:rPr>
       </w:pPr>
-      <w:hyperlink w:anchor="_Toc521959875" w:history="1">
+      <w:hyperlink w:anchor="_Toc522045575" w:history="1">
         <w:r>
           <w:rPr>
             <w:rStyle w:val="Lienhypertexte"/>
@@ -2755,7 +2708,7 @@
             <w:noProof/>
             <w:webHidden/>
           </w:rPr>
-          <w:instrText xml:space="preserve"> PAGEREF _Toc521959875 \h </w:instrText>
+          <w:instrText xml:space="preserve"> PAGEREF _Toc522045575 \h </w:instrText>
         </w:r>
         <w:r>
           <w:rPr>
@@ -2797,7 +2750,7 @@
           <w:lang w:eastAsia="fr-CH"/>
         </w:rPr>
       </w:pPr>
-      <w:hyperlink w:anchor="_Toc521959876" w:history="1">
+      <w:hyperlink w:anchor="_Toc522045576" w:history="1">
         <w:r>
           <w:rPr>
             <w:rStyle w:val="Lienhypertexte"/>
@@ -2841,7 +2794,7 @@
             <w:noProof/>
             <w:webHidden/>
           </w:rPr>
-          <w:instrText xml:space="preserve"> PAGEREF _Toc521959876 \h </w:instrText>
+          <w:instrText xml:space="preserve"> PAGEREF _Toc522045576 \h </w:instrText>
         </w:r>
         <w:r>
           <w:rPr>
@@ -2882,7 +2835,7 @@
           <w:lang w:eastAsia="fr-CH"/>
         </w:rPr>
       </w:pPr>
-      <w:hyperlink w:anchor="_Toc521959877" w:history="1">
+      <w:hyperlink w:anchor="_Toc522045577" w:history="1">
         <w:r>
           <w:rPr>
             <w:rStyle w:val="Lienhypertexte"/>
@@ -2925,7 +2878,7 @@
             <w:noProof/>
             <w:webHidden/>
           </w:rPr>
-          <w:instrText xml:space="preserve"> PAGEREF _Toc521959877 \h </w:instrText>
+          <w:instrText xml:space="preserve"> PAGEREF _Toc522045577 \h </w:instrText>
         </w:r>
         <w:r>
           <w:rPr>
@@ -2966,7 +2919,7 @@
           <w:lang w:eastAsia="fr-CH"/>
         </w:rPr>
       </w:pPr>
-      <w:hyperlink w:anchor="_Toc521959878" w:history="1">
+      <w:hyperlink w:anchor="_Toc522045578" w:history="1">
         <w:r>
           <w:rPr>
             <w:rStyle w:val="Lienhypertexte"/>
@@ -3009,7 +2962,7 @@
             <w:noProof/>
             <w:webHidden/>
           </w:rPr>
-          <w:instrText xml:space="preserve"> PAGEREF _Toc521959878 \h </w:instrText>
+          <w:instrText xml:space="preserve"> PAGEREF _Toc522045578 \h </w:instrText>
         </w:r>
         <w:r>
           <w:rPr>
@@ -3051,7 +3004,7 @@
           <w:lang w:eastAsia="fr-CH"/>
         </w:rPr>
       </w:pPr>
-      <w:hyperlink w:anchor="_Toc521959879" w:history="1">
+      <w:hyperlink w:anchor="_Toc522045579" w:history="1">
         <w:r>
           <w:rPr>
             <w:rStyle w:val="Lienhypertexte"/>
@@ -3095,7 +3048,7 @@
             <w:noProof/>
             <w:webHidden/>
           </w:rPr>
-          <w:instrText xml:space="preserve"> PAGEREF _Toc521959879 \h </w:instrText>
+          <w:instrText xml:space="preserve"> PAGEREF _Toc522045579 \h </w:instrText>
         </w:r>
         <w:r>
           <w:rPr>
@@ -3136,7 +3089,7 @@
           <w:lang w:eastAsia="fr-CH"/>
         </w:rPr>
       </w:pPr>
-      <w:hyperlink w:anchor="_Toc521959880" w:history="1">
+      <w:hyperlink w:anchor="_Toc522045580" w:history="1">
         <w:r>
           <w:rPr>
             <w:rStyle w:val="Lienhypertexte"/>
@@ -3179,7 +3132,7 @@
             <w:noProof/>
             <w:webHidden/>
           </w:rPr>
-          <w:instrText xml:space="preserve"> PAGEREF _Toc521959880 \h </w:instrText>
+          <w:instrText xml:space="preserve"> PAGEREF _Toc522045580 \h </w:instrText>
         </w:r>
         <w:r>
           <w:rPr>
@@ -3220,7 +3173,7 @@
           <w:lang w:eastAsia="fr-CH"/>
         </w:rPr>
       </w:pPr>
-      <w:hyperlink w:anchor="_Toc521959881" w:history="1">
+      <w:hyperlink w:anchor="_Toc522045581" w:history="1">
         <w:r>
           <w:rPr>
             <w:rStyle w:val="Lienhypertexte"/>
@@ -3263,7 +3216,7 @@
             <w:noProof/>
             <w:webHidden/>
           </w:rPr>
-          <w:instrText xml:space="preserve"> PAGEREF _Toc521959881 \h </w:instrText>
+          <w:instrText xml:space="preserve"> PAGEREF _Toc522045581 \h </w:instrText>
         </w:r>
         <w:r>
           <w:rPr>
@@ -3305,7 +3258,7 @@
           <w:lang w:eastAsia="fr-CH"/>
         </w:rPr>
       </w:pPr>
-      <w:hyperlink w:anchor="_Toc521959882" w:history="1">
+      <w:hyperlink w:anchor="_Toc522045582" w:history="1">
         <w:r>
           <w:rPr>
             <w:rStyle w:val="Lienhypertexte"/>
@@ -3349,7 +3302,7 @@
             <w:noProof/>
             <w:webHidden/>
           </w:rPr>
-          <w:instrText xml:space="preserve"> PAGEREF _Toc521959882 \h </w:instrText>
+          <w:instrText xml:space="preserve"> PAGEREF _Toc522045582 \h </w:instrText>
         </w:r>
         <w:r>
           <w:rPr>
@@ -3390,7 +3343,7 @@
           <w:lang w:eastAsia="fr-CH"/>
         </w:rPr>
       </w:pPr>
-      <w:hyperlink w:anchor="_Toc521959883" w:history="1">
+      <w:hyperlink w:anchor="_Toc522045583" w:history="1">
         <w:r>
           <w:rPr>
             <w:rStyle w:val="Lienhypertexte"/>
@@ -3433,7 +3386,7 @@
             <w:noProof/>
             <w:webHidden/>
           </w:rPr>
-          <w:instrText xml:space="preserve"> PAGEREF _Toc521959883 \h </w:instrText>
+          <w:instrText xml:space="preserve"> PAGEREF _Toc522045583 \h </w:instrText>
         </w:r>
         <w:r>
           <w:rPr>
@@ -3474,7 +3427,7 @@
           <w:lang w:eastAsia="fr-CH"/>
         </w:rPr>
       </w:pPr>
-      <w:hyperlink w:anchor="_Toc521959884" w:history="1">
+      <w:hyperlink w:anchor="_Toc522045584" w:history="1">
         <w:r>
           <w:rPr>
             <w:rStyle w:val="Lienhypertexte"/>
@@ -3517,7 +3470,7 @@
             <w:noProof/>
             <w:webHidden/>
           </w:rPr>
-          <w:instrText xml:space="preserve"> PAGEREF _Toc521959884 \h </w:instrText>
+          <w:instrText xml:space="preserve"> PAGEREF _Toc522045584 \h </w:instrText>
         </w:r>
         <w:r>
           <w:rPr>
@@ -3558,7 +3511,7 @@
           <w:lang w:eastAsia="fr-CH"/>
         </w:rPr>
       </w:pPr>
-      <w:hyperlink w:anchor="_Toc521959885" w:history="1">
+      <w:hyperlink w:anchor="_Toc522045585" w:history="1">
         <w:r>
           <w:rPr>
             <w:rStyle w:val="Lienhypertexte"/>
@@ -3601,7 +3554,7 @@
             <w:noProof/>
             <w:webHidden/>
           </w:rPr>
-          <w:instrText xml:space="preserve"> PAGEREF _Toc521959885 \h </w:instrText>
+          <w:instrText xml:space="preserve"> PAGEREF _Toc522045585 \h </w:instrText>
         </w:r>
         <w:r>
           <w:rPr>
@@ -3642,7 +3595,7 @@
           <w:lang w:eastAsia="fr-CH"/>
         </w:rPr>
       </w:pPr>
-      <w:hyperlink w:anchor="_Toc521959886" w:history="1">
+      <w:hyperlink w:anchor="_Toc522045586" w:history="1">
         <w:r>
           <w:rPr>
             <w:rStyle w:val="Lienhypertexte"/>
@@ -3685,7 +3638,7 @@
             <w:noProof/>
             <w:webHidden/>
           </w:rPr>
-          <w:instrText xml:space="preserve"> PAGEREF _Toc521959886 \h </w:instrText>
+          <w:instrText xml:space="preserve"> PAGEREF _Toc522045586 \h </w:instrText>
         </w:r>
         <w:r>
           <w:rPr>
@@ -3727,7 +3680,7 @@
           <w:lang w:eastAsia="fr-CH"/>
         </w:rPr>
       </w:pPr>
-      <w:hyperlink w:anchor="_Toc521959887" w:history="1">
+      <w:hyperlink w:anchor="_Toc522045587" w:history="1">
         <w:r>
           <w:rPr>
             <w:rStyle w:val="Lienhypertexte"/>
@@ -3771,7 +3724,7 @@
             <w:noProof/>
             <w:webHidden/>
           </w:rPr>
-          <w:instrText xml:space="preserve"> PAGEREF _Toc521959887 \h </w:instrText>
+          <w:instrText xml:space="preserve"> PAGEREF _Toc522045587 \h </w:instrText>
         </w:r>
         <w:r>
           <w:rPr>
@@ -3812,7 +3765,7 @@
           <w:lang w:eastAsia="fr-CH"/>
         </w:rPr>
       </w:pPr>
-      <w:hyperlink w:anchor="_Toc521959888" w:history="1">
+      <w:hyperlink w:anchor="_Toc522045588" w:history="1">
         <w:r>
           <w:rPr>
             <w:rStyle w:val="Lienhypertexte"/>
@@ -3855,7 +3808,7 @@
             <w:noProof/>
             <w:webHidden/>
           </w:rPr>
-          <w:instrText xml:space="preserve"> PAGEREF _Toc521959888 \h </w:instrText>
+          <w:instrText xml:space="preserve"> PAGEREF _Toc522045588 \h </w:instrText>
         </w:r>
         <w:r>
           <w:rPr>
@@ -3896,7 +3849,7 @@
           <w:lang w:eastAsia="fr-CH"/>
         </w:rPr>
       </w:pPr>
-      <w:hyperlink w:anchor="_Toc521959889" w:history="1">
+      <w:hyperlink w:anchor="_Toc522045589" w:history="1">
         <w:r>
           <w:rPr>
             <w:rStyle w:val="Lienhypertexte"/>
@@ -3939,7 +3892,7 @@
             <w:noProof/>
             <w:webHidden/>
           </w:rPr>
-          <w:instrText xml:space="preserve"> PAGEREF _Toc521959889 \h </w:instrText>
+          <w:instrText xml:space="preserve"> PAGEREF _Toc522045589 \h </w:instrText>
         </w:r>
         <w:r>
           <w:rPr>
@@ -3981,7 +3934,7 @@
           <w:lang w:eastAsia="fr-CH"/>
         </w:rPr>
       </w:pPr>
-      <w:hyperlink w:anchor="_Toc521959890" w:history="1">
+      <w:hyperlink w:anchor="_Toc522045590" w:history="1">
         <w:r>
           <w:rPr>
             <w:rStyle w:val="Lienhypertexte"/>
@@ -4025,7 +3978,7 @@
             <w:noProof/>
             <w:webHidden/>
           </w:rPr>
-          <w:instrText xml:space="preserve"> PAGEREF _Toc521959890 \h </w:instrText>
+          <w:instrText xml:space="preserve"> PAGEREF _Toc522045590 \h </w:instrText>
         </w:r>
         <w:r>
           <w:rPr>
@@ -4067,7 +4020,7 @@
           <w:lang w:eastAsia="fr-CH"/>
         </w:rPr>
       </w:pPr>
-      <w:hyperlink w:anchor="_Toc521959891" w:history="1">
+      <w:hyperlink w:anchor="_Toc522045591" w:history="1">
         <w:r>
           <w:rPr>
             <w:rStyle w:val="Lienhypertexte"/>
@@ -4111,7 +4064,7 @@
             <w:noProof/>
             <w:webHidden/>
           </w:rPr>
-          <w:instrText xml:space="preserve"> PAGEREF _Toc521959891 \h </w:instrText>
+          <w:instrText xml:space="preserve"> PAGEREF _Toc522045591 \h </w:instrText>
         </w:r>
         <w:r>
           <w:rPr>
@@ -4153,7 +4106,7 @@
           <w:lang w:eastAsia="fr-CH"/>
         </w:rPr>
       </w:pPr>
-      <w:hyperlink w:anchor="_Toc521959892" w:history="1">
+      <w:hyperlink w:anchor="_Toc522045592" w:history="1">
         <w:r>
           <w:rPr>
             <w:rStyle w:val="Lienhypertexte"/>
@@ -4180,7 +4133,7 @@
             <w:noProof/>
             <w:webHidden/>
           </w:rPr>
-          <w:instrText xml:space="preserve"> PAGEREF _Toc521959892 \h </w:instrText>
+          <w:instrText xml:space="preserve"> PAGEREF _Toc522045592 \h </w:instrText>
         </w:r>
         <w:r>
           <w:rPr>
@@ -4221,12 +4174,12 @@
       <w:r>
         <w:br w:type="page"/>
       </w:r>
-      <w:bookmarkStart w:id="7" w:name="_Toc521959854"/>
+      <w:bookmarkStart w:id="6" w:name="_Toc522045554"/>
       <w:r>
         <w:lastRenderedPageBreak/>
         <w:t>Liste des tableaux</w:t>
       </w:r>
-      <w:bookmarkEnd w:id="7"/>
+      <w:bookmarkEnd w:id="6"/>
     </w:p>
     <w:p>
       <w:pPr>
@@ -4249,7 +4202,7 @@
       <w:r>
         <w:fldChar w:fldCharType="separate"/>
       </w:r>
-      <w:hyperlink w:anchor="_Toc521959835" w:history="1">
+      <w:hyperlink w:anchor="_Toc522045535" w:history="1">
         <w:r>
           <w:rPr>
             <w:rStyle w:val="Lienhypertexte"/>
@@ -4276,7 +4229,7 @@
             <w:noProof/>
             <w:webHidden/>
           </w:rPr>
-          <w:instrText xml:space="preserve"> PAGEREF _Toc521959835 \h </w:instrText>
+          <w:instrText xml:space="preserve"> PAGEREF _Toc522045535 \h </w:instrText>
         </w:r>
         <w:r>
           <w:rPr>
@@ -4319,7 +4272,7 @@
           <w:lang w:eastAsia="fr-CH"/>
         </w:rPr>
       </w:pPr>
-      <w:hyperlink w:anchor="_Toc521959836" w:history="1">
+      <w:hyperlink w:anchor="_Toc522045536" w:history="1">
         <w:r>
           <w:rPr>
             <w:rStyle w:val="Lienhypertexte"/>
@@ -4346,7 +4299,7 @@
             <w:noProof/>
             <w:webHidden/>
           </w:rPr>
-          <w:instrText xml:space="preserve"> PAGEREF _Toc521959836 \h </w:instrText>
+          <w:instrText xml:space="preserve"> PAGEREF _Toc522045536 \h </w:instrText>
         </w:r>
         <w:r>
           <w:rPr>
@@ -4389,7 +4342,7 @@
           <w:lang w:eastAsia="fr-CH"/>
         </w:rPr>
       </w:pPr>
-      <w:hyperlink w:anchor="_Toc521959837" w:history="1">
+      <w:hyperlink w:anchor="_Toc522045537" w:history="1">
         <w:r>
           <w:rPr>
             <w:rStyle w:val="Lienhypertexte"/>
@@ -4416,7 +4369,7 @@
             <w:noProof/>
             <w:webHidden/>
           </w:rPr>
-          <w:instrText xml:space="preserve"> PAGEREF _Toc521959837 \h </w:instrText>
+          <w:instrText xml:space="preserve"> PAGEREF _Toc522045537 \h </w:instrText>
         </w:r>
         <w:r>
           <w:rPr>
@@ -4459,7 +4412,7 @@
           <w:lang w:eastAsia="fr-CH"/>
         </w:rPr>
       </w:pPr>
-      <w:hyperlink w:anchor="_Toc521959838" w:history="1">
+      <w:hyperlink w:anchor="_Toc522045538" w:history="1">
         <w:r>
           <w:rPr>
             <w:rStyle w:val="Lienhypertexte"/>
@@ -4486,7 +4439,7 @@
             <w:noProof/>
             <w:webHidden/>
           </w:rPr>
-          <w:instrText xml:space="preserve"> PAGEREF _Toc521959838 \h </w:instrText>
+          <w:instrText xml:space="preserve"> PAGEREF _Toc522045538 \h </w:instrText>
         </w:r>
         <w:r>
           <w:rPr>
@@ -4529,7 +4482,7 @@
           <w:lang w:eastAsia="fr-CH"/>
         </w:rPr>
       </w:pPr>
-      <w:hyperlink w:anchor="_Toc521959839" w:history="1">
+      <w:hyperlink w:anchor="_Toc522045539" w:history="1">
         <w:r>
           <w:rPr>
             <w:rStyle w:val="Lienhypertexte"/>
@@ -4556,7 +4509,7 @@
             <w:noProof/>
             <w:webHidden/>
           </w:rPr>
-          <w:instrText xml:space="preserve"> PAGEREF _Toc521959839 \h </w:instrText>
+          <w:instrText xml:space="preserve"> PAGEREF _Toc522045539 \h </w:instrText>
         </w:r>
         <w:r>
           <w:rPr>
@@ -4599,7 +4552,7 @@
           <w:lang w:eastAsia="fr-CH"/>
         </w:rPr>
       </w:pPr>
-      <w:hyperlink w:anchor="_Toc521959840" w:history="1">
+      <w:hyperlink w:anchor="_Toc522045540" w:history="1">
         <w:r>
           <w:rPr>
             <w:rStyle w:val="Lienhypertexte"/>
@@ -4626,7 +4579,7 @@
             <w:noProof/>
             <w:webHidden/>
           </w:rPr>
-          <w:instrText xml:space="preserve"> PAGEREF _Toc521959840 \h </w:instrText>
+          <w:instrText xml:space="preserve"> PAGEREF _Toc522045540 \h </w:instrText>
         </w:r>
         <w:r>
           <w:rPr>
@@ -4669,7 +4622,7 @@
           <w:lang w:eastAsia="fr-CH"/>
         </w:rPr>
       </w:pPr>
-      <w:hyperlink w:anchor="_Toc521959841" w:history="1">
+      <w:hyperlink w:anchor="_Toc522045541" w:history="1">
         <w:r>
           <w:rPr>
             <w:rStyle w:val="Lienhypertexte"/>
@@ -4696,7 +4649,7 @@
             <w:noProof/>
             <w:webHidden/>
           </w:rPr>
-          <w:instrText xml:space="preserve"> PAGEREF _Toc521959841 \h </w:instrText>
+          <w:instrText xml:space="preserve"> PAGEREF _Toc522045541 \h </w:instrText>
         </w:r>
         <w:r>
           <w:rPr>
@@ -4739,7 +4692,7 @@
           <w:lang w:eastAsia="fr-CH"/>
         </w:rPr>
       </w:pPr>
-      <w:hyperlink w:anchor="_Toc521959842" w:history="1">
+      <w:hyperlink w:anchor="_Toc522045542" w:history="1">
         <w:r>
           <w:rPr>
             <w:rStyle w:val="Lienhypertexte"/>
@@ -4766,7 +4719,7 @@
             <w:noProof/>
             <w:webHidden/>
           </w:rPr>
-          <w:instrText xml:space="preserve"> PAGEREF _Toc521959842 \h </w:instrText>
+          <w:instrText xml:space="preserve"> PAGEREF _Toc522045542 \h </w:instrText>
         </w:r>
         <w:r>
           <w:rPr>
@@ -4809,11 +4762,11 @@
       <w:pPr>
         <w:pStyle w:val="titrenonnumrotcentr"/>
       </w:pPr>
-      <w:bookmarkStart w:id="8" w:name="_Toc521959855"/>
+      <w:bookmarkStart w:id="7" w:name="_Toc522045555"/>
       <w:r>
         <w:t>Liste des figures</w:t>
       </w:r>
-      <w:bookmarkEnd w:id="8"/>
+      <w:bookmarkEnd w:id="7"/>
     </w:p>
     <w:p>
       <w:pPr>
@@ -4836,7 +4789,7 @@
       <w:r>
         <w:fldChar w:fldCharType="separate"/>
       </w:r>
-      <w:hyperlink w:anchor="_Toc521959843" w:history="1">
+      <w:hyperlink w:anchor="_Toc522045543" w:history="1">
         <w:r>
           <w:rPr>
             <w:rStyle w:val="Lienhypertexte"/>
@@ -4863,7 +4816,7 @@
             <w:noProof/>
             <w:webHidden/>
           </w:rPr>
-          <w:instrText xml:space="preserve"> PAGEREF _Toc521959843 \h </w:instrText>
+          <w:instrText xml:space="preserve"> PAGEREF _Toc522045543 \h </w:instrText>
         </w:r>
         <w:r>
           <w:rPr>
@@ -4906,7 +4859,7 @@
           <w:lang w:eastAsia="fr-CH"/>
         </w:rPr>
       </w:pPr>
-      <w:hyperlink w:anchor="_Toc521959844" w:history="1">
+      <w:hyperlink w:anchor="_Toc522045544" w:history="1">
         <w:r>
           <w:rPr>
             <w:rStyle w:val="Lienhypertexte"/>
@@ -4933,7 +4886,7 @@
             <w:noProof/>
             <w:webHidden/>
           </w:rPr>
-          <w:instrText xml:space="preserve"> PAGEREF _Toc521959844 \h </w:instrText>
+          <w:instrText xml:space="preserve"> PAGEREF _Toc522045544 \h </w:instrText>
         </w:r>
         <w:r>
           <w:rPr>
@@ -4976,7 +4929,7 @@
           <w:lang w:eastAsia="fr-CH"/>
         </w:rPr>
       </w:pPr>
-      <w:hyperlink w:anchor="_Toc521959845" w:history="1">
+      <w:hyperlink w:anchor="_Toc522045545" w:history="1">
         <w:r>
           <w:rPr>
             <w:rStyle w:val="Lienhypertexte"/>
@@ -5003,7 +4956,7 @@
             <w:noProof/>
             <w:webHidden/>
           </w:rPr>
-          <w:instrText xml:space="preserve"> PAGEREF _Toc521959845 \h </w:instrText>
+          <w:instrText xml:space="preserve"> PAGEREF _Toc522045545 \h </w:instrText>
         </w:r>
         <w:r>
           <w:rPr>
@@ -5046,7 +4999,7 @@
           <w:lang w:eastAsia="fr-CH"/>
         </w:rPr>
       </w:pPr>
-      <w:hyperlink w:anchor="_Toc521959846" w:history="1">
+      <w:hyperlink w:anchor="_Toc522045546" w:history="1">
         <w:r>
           <w:rPr>
             <w:rStyle w:val="Lienhypertexte"/>
@@ -5073,7 +5026,7 @@
             <w:noProof/>
             <w:webHidden/>
           </w:rPr>
-          <w:instrText xml:space="preserve"> PAGEREF _Toc521959846 \h </w:instrText>
+          <w:instrText xml:space="preserve"> PAGEREF _Toc522045546 \h </w:instrText>
         </w:r>
         <w:r>
           <w:rPr>
@@ -5116,7 +5069,7 @@
           <w:lang w:eastAsia="fr-CH"/>
         </w:rPr>
       </w:pPr>
-      <w:hyperlink w:anchor="_Toc521959847" w:history="1">
+      <w:hyperlink w:anchor="_Toc522045547" w:history="1">
         <w:r>
           <w:rPr>
             <w:rStyle w:val="Lienhypertexte"/>
@@ -5143,7 +5096,7 @@
             <w:noProof/>
             <w:webHidden/>
           </w:rPr>
-          <w:instrText xml:space="preserve"> PAGEREF _Toc521959847 \h </w:instrText>
+          <w:instrText xml:space="preserve"> PAGEREF _Toc522045547 \h </w:instrText>
         </w:r>
         <w:r>
           <w:rPr>
@@ -5186,7 +5139,7 @@
           <w:lang w:eastAsia="fr-CH"/>
         </w:rPr>
       </w:pPr>
-      <w:hyperlink w:anchor="_Toc521959848" w:history="1">
+      <w:hyperlink w:anchor="_Toc522045548" w:history="1">
         <w:r>
           <w:rPr>
             <w:rStyle w:val="Lienhypertexte"/>
@@ -5213,7 +5166,7 @@
             <w:noProof/>
             <w:webHidden/>
           </w:rPr>
-          <w:instrText xml:space="preserve"> PAGEREF _Toc521959848 \h </w:instrText>
+          <w:instrText xml:space="preserve"> PAGEREF _Toc522045548 \h </w:instrText>
         </w:r>
         <w:r>
           <w:rPr>
@@ -5256,7 +5209,7 @@
           <w:lang w:eastAsia="fr-CH"/>
         </w:rPr>
       </w:pPr>
-      <w:hyperlink w:anchor="_Toc521959849" w:history="1">
+      <w:hyperlink w:anchor="_Toc522045549" w:history="1">
         <w:r>
           <w:rPr>
             <w:rStyle w:val="Lienhypertexte"/>
@@ -5283,7 +5236,7 @@
             <w:noProof/>
             <w:webHidden/>
           </w:rPr>
-          <w:instrText xml:space="preserve"> PAGEREF _Toc521959849 \h </w:instrText>
+          <w:instrText xml:space="preserve"> PAGEREF _Toc522045549 \h </w:instrText>
         </w:r>
         <w:r>
           <w:rPr>
@@ -5326,7 +5279,7 @@
           <w:lang w:eastAsia="fr-CH"/>
         </w:rPr>
       </w:pPr>
-      <w:hyperlink w:anchor="_Toc521959850" w:history="1">
+      <w:hyperlink w:anchor="_Toc522045550" w:history="1">
         <w:r>
           <w:rPr>
             <w:rStyle w:val="Lienhypertexte"/>
@@ -5353,7 +5306,7 @@
             <w:noProof/>
             <w:webHidden/>
           </w:rPr>
-          <w:instrText xml:space="preserve"> PAGEREF _Toc521959850 \h </w:instrText>
+          <w:instrText xml:space="preserve"> PAGEREF _Toc522045550 \h </w:instrText>
         </w:r>
         <w:r>
           <w:rPr>
@@ -5417,14 +5370,14 @@
       <w:pPr>
         <w:pStyle w:val="Titre1"/>
       </w:pPr>
-      <w:bookmarkStart w:id="9" w:name="_Toc338746592"/>
-      <w:bookmarkStart w:id="10" w:name="_Toc521959856"/>
+      <w:bookmarkStart w:id="8" w:name="_Toc338746592"/>
+      <w:bookmarkStart w:id="9" w:name="_Toc522045556"/>
       <w:r>
         <w:lastRenderedPageBreak/>
         <w:t>Introduction</w:t>
       </w:r>
+      <w:bookmarkEnd w:id="8"/>
       <w:bookmarkEnd w:id="9"/>
-      <w:bookmarkEnd w:id="10"/>
     </w:p>
     <w:p>
       <w:pPr>
@@ -5444,7 +5397,7 @@
       <w:pPr>
         <w:pStyle w:val="Titre1"/>
       </w:pPr>
-      <w:bookmarkStart w:id="11" w:name="_Toc521959857"/>
+      <w:bookmarkStart w:id="10" w:name="_Toc522045557"/>
       <w:r>
         <w:lastRenderedPageBreak/>
         <w:t xml:space="preserve">Etude des </w:t>
@@ -5458,7 +5411,7 @@
       <w:r>
         <w:t>s</w:t>
       </w:r>
-      <w:bookmarkEnd w:id="11"/>
+      <w:bookmarkEnd w:id="10"/>
     </w:p>
     <w:p>
       <w:pPr>
@@ -5581,14 +5534,12 @@
         </w:rPr>
         <w:t xml:space="preserve"> </w:t>
       </w:r>
-      <w:proofErr w:type="spellStart"/>
       <w:r>
         <w:rPr>
           <w:color w:val="FF0000"/>
         </w:rPr>
-        <w:t>quand</w:t>
-      </w:r>
-      <w:proofErr w:type="spellEnd"/>
+        <w:t>quant</w:t>
+      </w:r>
       <w:r>
         <w:rPr>
           <w:color w:val="FF0000"/>
@@ -5742,7 +5693,7 @@
         <w:pStyle w:val="Lgende"/>
         <w:keepNext/>
       </w:pPr>
-      <w:bookmarkStart w:id="12" w:name="_Toc521959843"/>
+      <w:bookmarkStart w:id="11" w:name="_Toc522045543"/>
       <w:r>
         <w:t xml:space="preserve">Figure </w:t>
       </w:r>
@@ -5785,7 +5736,7 @@
       <w:r>
         <w:t>Frameworks, Librairies et Outils les plus populaires en 2018</w:t>
       </w:r>
-      <w:bookmarkEnd w:id="12"/>
+      <w:bookmarkEnd w:id="11"/>
     </w:p>
     <w:p>
       <w:pPr>
@@ -5881,7 +5832,7 @@
         <w:pStyle w:val="Lgende"/>
         <w:keepNext/>
       </w:pPr>
-      <w:bookmarkStart w:id="13" w:name="_Toc521959844"/>
+      <w:bookmarkStart w:id="12" w:name="_Toc522045544"/>
       <w:r>
         <w:t xml:space="preserve">Figure </w:t>
       </w:r>
@@ -5924,7 +5875,7 @@
         </w:rPr>
         <w:t>Frameworks, Librairies et Outils les plus aimés en 2018</w:t>
       </w:r>
-      <w:bookmarkEnd w:id="13"/>
+      <w:bookmarkEnd w:id="12"/>
     </w:p>
     <w:p>
       <w:pPr>
@@ -6096,11 +6047,11 @@
       <w:pPr>
         <w:pStyle w:val="Titre2"/>
       </w:pPr>
-      <w:bookmarkStart w:id="14" w:name="_Toc521959858"/>
+      <w:bookmarkStart w:id="13" w:name="_Toc522045558"/>
       <w:r>
         <w:t>Ionic</w:t>
       </w:r>
-      <w:bookmarkEnd w:id="14"/>
+      <w:bookmarkEnd w:id="13"/>
     </w:p>
     <w:p>
       <w:pPr>
@@ -6127,7 +6078,47 @@
         <w:rPr>
           <w:color w:val="FF0000"/>
         </w:rPr>
-        <w:t xml:space="preserve"> permettant le binding de donnée (explication détaillée p.[]). </w:t>
+        <w:t xml:space="preserve"> permettant le binding de donnée (explication détaillée </w:t>
+      </w:r>
+      <w:r>
+        <w:rPr>
+          <w:color w:val="FF0000"/>
+        </w:rPr>
+        <w:t xml:space="preserve">à la </w:t>
+      </w:r>
+      <w:hyperlink w:anchor="_AngularJs" w:history="1">
+        <w:r>
+          <w:rPr>
+            <w:rStyle w:val="Lienhypertexte"/>
+          </w:rPr>
+          <w:t xml:space="preserve">section </w:t>
+        </w:r>
+        <w:proofErr w:type="spellStart"/>
+        <w:r>
+          <w:rPr>
+            <w:rStyle w:val="Lienhypertexte"/>
+          </w:rPr>
+          <w:t>A</w:t>
+        </w:r>
+        <w:r>
+          <w:rPr>
+            <w:rStyle w:val="Lienhypertexte"/>
+          </w:rPr>
+          <w:t>n</w:t>
+        </w:r>
+        <w:r>
+          <w:rPr>
+            <w:rStyle w:val="Lienhypertexte"/>
+          </w:rPr>
+          <w:t>gularJs</w:t>
+        </w:r>
+        <w:proofErr w:type="spellEnd"/>
+      </w:hyperlink>
+      <w:r>
+        <w:rPr>
+          <w:color w:val="FF0000"/>
+        </w:rPr>
+        <w:t xml:space="preserve">). </w:t>
       </w:r>
     </w:p>
     <w:p>
@@ -6246,58 +6237,58 @@
       <w:pPr>
         <w:pStyle w:val="Titre3"/>
       </w:pPr>
-      <w:bookmarkStart w:id="15" w:name="_Toc521959859"/>
+      <w:bookmarkStart w:id="14" w:name="_Toc522045559"/>
       <w:r>
         <w:lastRenderedPageBreak/>
         <w:t>Architecture</w:t>
       </w:r>
+      <w:bookmarkEnd w:id="14"/>
+    </w:p>
+    <w:p>
+      <w:pPr>
+        <w:pStyle w:val="Corpsdetexte"/>
+        <w:rPr>
+          <w:color w:val="FF0000"/>
+        </w:rPr>
+      </w:pPr>
+      <w:r>
+        <w:rPr>
+          <w:color w:val="FF0000"/>
+        </w:rPr>
+        <w:t xml:space="preserve">Comme décrit précédemment, Ionic est une surcouche du Framework </w:t>
+      </w:r>
+      <w:proofErr w:type="spellStart"/>
+      <w:r>
+        <w:rPr>
+          <w:color w:val="FF0000"/>
+        </w:rPr>
+        <w:t>AngularJs</w:t>
+      </w:r>
+      <w:proofErr w:type="spellEnd"/>
+      <w:r>
+        <w:rPr>
+          <w:color w:val="FF0000"/>
+        </w:rPr>
+        <w:t xml:space="preserve"> qui, lui-même, utilise le Framework Apache Cordova pour la création de l’APK. Je vais donc vous expliquer le fonctionnement de ces 3 Frameworks.</w:t>
+      </w:r>
+    </w:p>
+    <w:p>
+      <w:pPr>
+        <w:pStyle w:val="Corpsdetexte"/>
+        <w:rPr>
+          <w:color w:val="FF0000"/>
+        </w:rPr>
+      </w:pPr>
+    </w:p>
+    <w:p>
+      <w:pPr>
+        <w:pStyle w:val="Titre4"/>
+      </w:pPr>
+      <w:bookmarkStart w:id="15" w:name="_Toc522045560"/>
+      <w:r>
+        <w:t>Apache Cordova</w:t>
+      </w:r>
       <w:bookmarkEnd w:id="15"/>
-    </w:p>
-    <w:p>
-      <w:pPr>
-        <w:pStyle w:val="Corpsdetexte"/>
-        <w:rPr>
-          <w:color w:val="FF0000"/>
-        </w:rPr>
-      </w:pPr>
-      <w:r>
-        <w:rPr>
-          <w:color w:val="FF0000"/>
-        </w:rPr>
-        <w:t xml:space="preserve">Comme décrit précédemment, Ionic est une surcouche du Framework </w:t>
-      </w:r>
-      <w:proofErr w:type="spellStart"/>
-      <w:r>
-        <w:rPr>
-          <w:color w:val="FF0000"/>
-        </w:rPr>
-        <w:t>AngularJs</w:t>
-      </w:r>
-      <w:proofErr w:type="spellEnd"/>
-      <w:r>
-        <w:rPr>
-          <w:color w:val="FF0000"/>
-        </w:rPr>
-        <w:t xml:space="preserve"> qui, lui-même, utilise le Framework Apache Cordova pour la création de l’APK. Je vais donc vous expliquer le fonctionnement de ces 3 Frameworks.</w:t>
-      </w:r>
-    </w:p>
-    <w:p>
-      <w:pPr>
-        <w:pStyle w:val="Corpsdetexte"/>
-        <w:rPr>
-          <w:color w:val="FF0000"/>
-        </w:rPr>
-      </w:pPr>
-    </w:p>
-    <w:p>
-      <w:pPr>
-        <w:pStyle w:val="Titre4"/>
-      </w:pPr>
-      <w:bookmarkStart w:id="16" w:name="_Toc521959860"/>
-      <w:r>
-        <w:t>Apache Cordova</w:t>
-      </w:r>
-      <w:bookmarkEnd w:id="16"/>
     </w:p>
     <w:p>
       <w:pPr>
@@ -6354,7 +6345,7 @@
         <w:pStyle w:val="Lgende"/>
         <w:keepNext/>
       </w:pPr>
-      <w:bookmarkStart w:id="17" w:name="_Toc521959845"/>
+      <w:bookmarkStart w:id="16" w:name="_Toc522045545"/>
       <w:r>
         <w:t xml:space="preserve">Figure </w:t>
       </w:r>
@@ -6394,7 +6385,7 @@
       <w:r>
         <w:t>Architecture d'Apache Cordova</w:t>
       </w:r>
-      <w:bookmarkEnd w:id="17"/>
+      <w:bookmarkEnd w:id="16"/>
     </w:p>
     <w:p>
       <w:pPr>
@@ -6508,7 +6499,21 @@
         <w:rPr>
           <w:color w:val="FF0000"/>
         </w:rPr>
-        <w:t xml:space="preserve"> grâce à des systèmes d’Apis IN / OUT pour afficher le rendu visuel. De son coté, la </w:t>
+        <w:t xml:space="preserve"> grâce à des systèmes d’Apis IN / OUT pour afficher le rendu visuel. De son </w:t>
+      </w:r>
+      <w:proofErr w:type="spellStart"/>
+      <w:r>
+        <w:rPr>
+          <w:color w:val="FF0000"/>
+        </w:rPr>
+        <w:t>coté</w:t>
+      </w:r>
+      <w:proofErr w:type="spellEnd"/>
+      <w:r>
+        <w:rPr>
+          <w:color w:val="FF0000"/>
+        </w:rPr>
+        <w:t xml:space="preserve">, la </w:t>
       </w:r>
       <w:proofErr w:type="spellStart"/>
       <w:r>
@@ -6565,12 +6570,34 @@
           <w:color w:val="FF0000"/>
         </w:rPr>
       </w:pPr>
+      <w:r>
+        <w:rPr>
+          <w:color w:val="FF0000"/>
+        </w:rPr>
+        <w:t xml:space="preserve">Apache Cordova utilise l’environnement de runtime natif JavaScript de chaque système d’exploitation pour fonctionner l’application et créer les </w:t>
+      </w:r>
+      <w:proofErr w:type="spellStart"/>
+      <w:r>
+        <w:rPr>
+          <w:color w:val="FF0000"/>
+        </w:rPr>
+        <w:t>apks</w:t>
+      </w:r>
+      <w:proofErr w:type="spellEnd"/>
+      <w:r>
+        <w:rPr>
+          <w:color w:val="FF0000"/>
+        </w:rPr>
+        <w:t>.</w:t>
+      </w:r>
     </w:p>
     <w:p>
       <w:pPr>
         <w:pStyle w:val="Titre4"/>
       </w:pPr>
-      <w:bookmarkStart w:id="18" w:name="_Toc521959861"/>
+      <w:bookmarkStart w:id="17" w:name="_AngularJs"/>
+      <w:bookmarkStart w:id="18" w:name="_Toc522045561"/>
+      <w:bookmarkEnd w:id="17"/>
       <w:proofErr w:type="spellStart"/>
       <w:r>
         <w:t>AngularJs</w:t>
@@ -6633,7 +6660,7 @@
         <w:pStyle w:val="Lgende"/>
         <w:keepNext/>
       </w:pPr>
-      <w:bookmarkStart w:id="19" w:name="_Toc521959846"/>
+      <w:bookmarkStart w:id="19" w:name="_Toc522045546"/>
       <w:r>
         <w:t xml:space="preserve">Figure </w:t>
       </w:r>
@@ -6825,6 +6852,7 @@
         <w:rPr>
           <w:color w:val="FF0000"/>
         </w:rPr>
+        <w:lastRenderedPageBreak/>
         <w:t xml:space="preserve">Le </w:t>
       </w:r>
       <w:proofErr w:type="spellStart"/>
@@ -6845,20 +6873,27 @@
         <w:rPr>
           <w:color w:val="FF0000"/>
         </w:rPr>
-        <w:t xml:space="preserve"> une donnée est affichée sur le modèle et que la </w:t>
+        <w:t xml:space="preserve"> une donnée est affichée sur le modèle et que la variable représentant cette donnée change dans le composant, l’affichage de cette donnée va automatiquement être mis-à-jour dans le modèle. Ce système fonctionne aussi en sens inverse. Lorsque l’utilisateur va écrire du texte dans un champ de texte, il est possible d’enregistrer le contenu de ce champ en temps réel dans une variable du composant</w:t>
       </w:r>
       <w:r>
         <w:rPr>
           <w:color w:val="FF0000"/>
         </w:rPr>
-        <w:lastRenderedPageBreak/>
-        <w:t>variable représentant cette donnée change dans le composant, l’affichage de cette donnée va automatiquement être mis-à-jour dans le modèle. Ce système fonctionne aussi en sens inverse. Lorsque l’utilisateur va écrire du texte dans un champ de texte, il est possible d’enregistrer le contenu de ce champ en temps réel dans une variable du composant</w:t>
-      </w:r>
-      <w:r>
+        <w:t xml:space="preserve">. </w:t>
+      </w:r>
+    </w:p>
+    <w:p>
+      <w:pPr>
+        <w:pStyle w:val="Texte"/>
         <w:rPr>
           <w:color w:val="FF0000"/>
         </w:rPr>
-        <w:t xml:space="preserve">. </w:t>
+      </w:pPr>
+      <w:r>
+        <w:rPr>
+          <w:color w:val="FF0000"/>
+        </w:rPr>
+        <w:t>L’Event Binding quand à lui permet de déclencher une certaine méthode de la partie logique quand l’utilisateur déclenche une certaine action de la partie visuel de notre application.</w:t>
       </w:r>
     </w:p>
     <w:p>
@@ -6868,38 +6903,24 @@
           <w:color w:val="FF0000"/>
         </w:rPr>
       </w:pPr>
+      <w:proofErr w:type="spellStart"/>
       <w:r>
         <w:rPr>
           <w:color w:val="FF0000"/>
         </w:rPr>
-        <w:t>L’Event Binding quand à lui permet de déclencher une certaine méthode de la partie logique quand l’utilisateur déclenche une certaine action de la partie visuel de notre application.</w:t>
-      </w:r>
-    </w:p>
-    <w:p>
-      <w:pPr>
-        <w:pStyle w:val="Texte"/>
+        <w:t>AngularJs</w:t>
+      </w:r>
+      <w:proofErr w:type="spellEnd"/>
+      <w:r>
         <w:rPr>
           <w:color w:val="FF0000"/>
         </w:rPr>
-      </w:pPr>
-      <w:proofErr w:type="spellStart"/>
+        <w:t xml:space="preserve"> propose aussi un système d’injection de dépendance. Cela permet d’ajouter dans un composant un lien sur un autre composant ou un autre service (Accéléromètre, Network, etc.) et de pouvoir accéder aux données et fonctions de ce dernier</w:t>
+      </w:r>
       <w:r>
         <w:rPr>
           <w:color w:val="FF0000"/>
         </w:rPr>
-        <w:t>AngularJs</w:t>
-      </w:r>
-      <w:proofErr w:type="spellEnd"/>
-      <w:r>
-        <w:rPr>
-          <w:color w:val="FF0000"/>
-        </w:rPr>
-        <w:t xml:space="preserve"> propose aussi un système d’injection de dépendance. Cela permet d’ajouter dans un composant un lien sur un autre composant ou un autre service (Accéléromètre, Network, etc.) et de pouvoir accéder aux données et fonctions de ce dernier</w:t>
-      </w:r>
-      <w:r>
-        <w:rPr>
-          <w:color w:val="FF0000"/>
-        </w:rPr>
         <w:t>.</w:t>
       </w:r>
     </w:p>
@@ -6912,7 +6933,7 @@
       <w:pPr>
         <w:pStyle w:val="Titre4"/>
       </w:pPr>
-      <w:bookmarkStart w:id="20" w:name="_Toc521959862"/>
+      <w:bookmarkStart w:id="20" w:name="_Toc522045562"/>
       <w:r>
         <w:t>Ionic</w:t>
       </w:r>
@@ -6965,8 +6986,9 @@
         <w:pStyle w:val="Lgende"/>
         <w:keepNext/>
       </w:pPr>
-      <w:bookmarkStart w:id="21" w:name="_Toc521959847"/>
-      <w:r>
+      <w:bookmarkStart w:id="21" w:name="_Toc522045547"/>
+      <w:r>
+        <w:lastRenderedPageBreak/>
         <w:t xml:space="preserve">Figure </w:t>
       </w:r>
       <w:r>
@@ -7081,15 +7103,7 @@
         <w:fldChar w:fldCharType="separate"/>
       </w:r>
       <w:r>
-        <w:t>(</w:t>
-      </w:r>
-      <w:proofErr w:type="spellStart"/>
-      <w:r>
-        <w:t>Drifty</w:t>
-      </w:r>
-      <w:proofErr w:type="spellEnd"/>
-      <w:r>
-        <w:t>, 2017)</w:t>
+        <w:t>(Drifty, 2017)</w:t>
       </w:r>
       <w:r>
         <w:fldChar w:fldCharType="end"/>
@@ -7114,18 +7128,41 @@
         <w:pStyle w:val="Lgende"/>
         <w:keepNext/>
       </w:pPr>
-      <w:bookmarkStart w:id="22" w:name="_Toc521959848"/>
-      <w:r>
+      <w:bookmarkStart w:id="22" w:name="_Toc522045548"/>
+      <w:r>
+        <w:lastRenderedPageBreak/>
         <w:t xml:space="preserve">Figure </w:t>
       </w:r>
-      <w:fldSimple w:instr=" SEQ Figure \* ARABIC ">
-        <w:r>
-          <w:rPr>
-            <w:noProof/>
-          </w:rPr>
-          <w:t>6</w:t>
-        </w:r>
-      </w:fldSimple>
+      <w:r>
+        <w:rPr>
+          <w:noProof/>
+        </w:rPr>
+        <w:fldChar w:fldCharType="begin"/>
+      </w:r>
+      <w:r>
+        <w:rPr>
+          <w:noProof/>
+        </w:rPr>
+        <w:instrText xml:space="preserve"> SEQ Figure \* ARABIC </w:instrText>
+      </w:r>
+      <w:r>
+        <w:rPr>
+          <w:noProof/>
+        </w:rPr>
+        <w:fldChar w:fldCharType="separate"/>
+      </w:r>
+      <w:r>
+        <w:rPr>
+          <w:noProof/>
+        </w:rPr>
+        <w:t>6</w:t>
+      </w:r>
+      <w:r>
+        <w:rPr>
+          <w:noProof/>
+        </w:rPr>
+        <w:fldChar w:fldCharType="end"/>
+      </w:r>
       <w:r>
         <w:t xml:space="preserve"> - Structure de fichiers d'un projet AngularJS</w:t>
       </w:r>
@@ -7243,8 +7280,267 @@
         </w:rPr>
         <w:t xml:space="preserve"> la structure de dossier d’une projet Ionic est clairement plus structurée que celle d’un projet AngularJS</w:t>
       </w:r>
-    </w:p>
-    <w:p>
+      <w:r>
+        <w:rPr>
+          <w:color w:val="FF0000"/>
+        </w:rPr>
+        <w:t xml:space="preserve">. Le dossier « src » ne contient que les éléments à modifier contrairement au dossier « src » </w:t>
+      </w:r>
+      <w:proofErr w:type="spellStart"/>
+      <w:r>
+        <w:rPr>
+          <w:color w:val="FF0000"/>
+        </w:rPr>
+        <w:t>d’AngularJs</w:t>
+      </w:r>
+      <w:proofErr w:type="spellEnd"/>
+      <w:r>
+        <w:rPr>
+          <w:color w:val="FF0000"/>
+        </w:rPr>
+        <w:t xml:space="preserve"> qui contient plusieurs fichiers de configuration. De plus, le dossier « src » d’Ionic contient des sous-dossier structurant le projet avec des pages, des assets et différents thèmes.</w:t>
+      </w:r>
+    </w:p>
+    <w:p>
+      <w:pPr>
+        <w:pStyle w:val="Corpsdetexte"/>
+        <w:rPr>
+          <w:color w:val="FF0000"/>
+        </w:rPr>
+      </w:pPr>
+      <w:r>
+        <w:rPr>
+          <w:color w:val="FF0000"/>
+        </w:rPr>
+        <w:t>De plus, Ionic à inclue dans son Framework plusieurs composants graphiques responsive ainsi que cross-platform facilement utilisables.</w:t>
+      </w:r>
+    </w:p>
+    <w:p>
+      <w:pPr>
+        <w:pStyle w:val="Corpsdetexte"/>
+        <w:rPr>
+          <w:color w:val="FF0000"/>
+        </w:rPr>
+      </w:pPr>
+      <w:r>
+        <w:rPr>
+          <w:color w:val="FF0000"/>
+        </w:rPr>
+        <w:lastRenderedPageBreak/>
+        <w:t xml:space="preserve">Il est aussi possible d’utiliser le langage </w:t>
+      </w:r>
+      <w:proofErr w:type="spellStart"/>
+      <w:r>
+        <w:rPr>
+          <w:color w:val="FF0000"/>
+        </w:rPr>
+        <w:t>TypeScript</w:t>
+      </w:r>
+      <w:proofErr w:type="spellEnd"/>
+      <w:r>
+        <w:rPr>
+          <w:color w:val="FF0000"/>
+        </w:rPr>
+        <w:t xml:space="preserve"> à la place du langage JavaScript pour le développement avec le Framework Ionic. </w:t>
+      </w:r>
+      <w:proofErr w:type="spellStart"/>
+      <w:r>
+        <w:rPr>
+          <w:color w:val="FF0000"/>
+        </w:rPr>
+        <w:t>TypeScript</w:t>
+      </w:r>
+      <w:proofErr w:type="spellEnd"/>
+      <w:r>
+        <w:rPr>
+          <w:color w:val="FF0000"/>
+        </w:rPr>
+        <w:t xml:space="preserve"> est un langage basé sur le JavaScript (une sorte de surcouche) offrant le typage, les interfaces, les génériques, les </w:t>
+      </w:r>
+      <w:proofErr w:type="spellStart"/>
+      <w:r>
+        <w:rPr>
+          <w:color w:val="FF0000"/>
+        </w:rPr>
+        <w:t>namespaces</w:t>
+      </w:r>
+      <w:proofErr w:type="spellEnd"/>
+      <w:r>
+        <w:rPr>
+          <w:color w:val="FF0000"/>
+        </w:rPr>
+        <w:t xml:space="preserve"> ainsi que un contrôle des erreurs plus poussé.</w:t>
+      </w:r>
+    </w:p>
+    <w:p>
+      <w:pPr>
+        <w:pStyle w:val="Titre3"/>
+      </w:pPr>
+      <w:bookmarkStart w:id="23" w:name="_Toc522045563"/>
+      <w:r>
+        <w:t>Avantages</w:t>
+      </w:r>
+      <w:bookmarkEnd w:id="23"/>
+    </w:p>
+    <w:p>
+      <w:pPr>
+        <w:pStyle w:val="Corpsdetexte"/>
+        <w:rPr>
+          <w:color w:val="FF0000"/>
+        </w:rPr>
+      </w:pPr>
+      <w:r>
+        <w:rPr>
+          <w:color w:val="FF0000"/>
+        </w:rPr>
+        <w:t>Ionic est un Framework récent permettant le développement simple et efficace d’application cross-platform. C’est dans sa structuration et son fonctionnement simplifié que réside sa plus grande force.</w:t>
+      </w:r>
+    </w:p>
+    <w:p>
+      <w:pPr>
+        <w:pStyle w:val="Corpsdetexte"/>
+        <w:rPr>
+          <w:color w:val="FF0000"/>
+        </w:rPr>
+      </w:pPr>
+      <w:r>
+        <w:rPr>
+          <w:color w:val="FF0000"/>
+        </w:rPr>
+        <w:t>Le développement cross-platform devenant la norme dans la création d’application, cela en fait un atout majeur pour la Framework Ionic. C’est tout à fait compréhensible quand on sait que le développement cross-platform permet :</w:t>
+      </w:r>
+    </w:p>
+    <w:p>
+      <w:pPr>
+        <w:pStyle w:val="puceTB"/>
+      </w:pPr>
+      <w:r>
+        <w:t>Une réduction des coûts de développement et de maintenance</w:t>
+      </w:r>
+    </w:p>
+    <w:p>
+      <w:pPr>
+        <w:pStyle w:val="puceTB"/>
+      </w:pPr>
+      <w:r>
+        <w:t>Des connaissances nécessaires réduites</w:t>
+      </w:r>
+    </w:p>
+    <w:p>
+      <w:pPr>
+        <w:pStyle w:val="puceTB"/>
+      </w:pPr>
+      <w:r>
+        <w:t>La création de code réutilisable</w:t>
+      </w:r>
+    </w:p>
+    <w:p>
+      <w:pPr>
+        <w:pStyle w:val="puceTB"/>
+      </w:pPr>
+      <w:r>
+        <w:t>Une m</w:t>
+      </w:r>
+      <w:r>
+        <w:t>igration et maintenabilité simplifié</w:t>
+      </w:r>
+    </w:p>
+    <w:p>
+      <w:pPr>
+        <w:pStyle w:val="puceTB"/>
+        <w:numPr>
+          <w:ilvl w:val="0"/>
+          <w:numId w:val="0"/>
+        </w:numPr>
+        <w:ind w:left="720" w:hanging="360"/>
+      </w:pPr>
+    </w:p>
+    <w:p>
+      <w:pPr>
+        <w:pStyle w:val="Texte"/>
+        <w:rPr>
+          <w:color w:val="FF0000"/>
+        </w:rPr>
+      </w:pPr>
+      <w:r>
+        <w:rPr>
+          <w:color w:val="FF0000"/>
+        </w:rPr>
+        <w:t xml:space="preserve">Comme Ionic utilise le JavaScript ou </w:t>
+      </w:r>
+      <w:proofErr w:type="spellStart"/>
+      <w:r>
+        <w:rPr>
+          <w:color w:val="FF0000"/>
+        </w:rPr>
+        <w:t>TypeScript</w:t>
+      </w:r>
+      <w:proofErr w:type="spellEnd"/>
+      <w:r>
+        <w:rPr>
+          <w:color w:val="FF0000"/>
+        </w:rPr>
+        <w:t xml:space="preserve"> ainsi que l’HTML pour la partie visuel</w:t>
+      </w:r>
+      <w:r>
+        <w:rPr>
+          <w:color w:val="FF0000"/>
+        </w:rPr>
+        <w:t xml:space="preserve">, cela </w:t>
+      </w:r>
+      <w:r>
+        <w:rPr>
+          <w:color w:val="FF0000"/>
+        </w:rPr>
+        <w:t xml:space="preserve">permet à </w:t>
+      </w:r>
+      <w:r>
+        <w:rPr>
+          <w:color w:val="FF0000"/>
+        </w:rPr>
+        <w:t>un grand nombre de développeurs d’utiliser le Framework. En effet, les langages WEB sont les premiers langages que tout développeur apprend car ils sont très simple de compréhension. Il est très facile de trouver de l’aide ou des tutoriels sur internet.</w:t>
+      </w:r>
+    </w:p>
+    <w:p>
+      <w:pPr>
+        <w:pStyle w:val="Corpsdetexte"/>
+        <w:rPr>
+          <w:color w:val="FF0000"/>
+        </w:rPr>
+      </w:pPr>
+      <w:r>
+        <w:rPr>
+          <w:color w:val="FF0000"/>
+        </w:rPr>
+        <w:t>Un autre grand atout d’Ionic est sa portabilité. Il est effectivement possible de créer un site web responsive utilisant les composants donnés par Ionic et ensuite de transformer ce site web en une application en seulement quelques modifications.</w:t>
+      </w:r>
+    </w:p>
+    <w:p>
+      <w:pPr>
+        <w:pStyle w:val="Corpsdetexte"/>
+        <w:rPr>
+          <w:color w:val="FF0000"/>
+        </w:rPr>
+      </w:pPr>
+      <w:r>
+        <w:rPr>
+          <w:color w:val="FF0000"/>
+        </w:rPr>
+        <w:t>Ionic offre en effet une portabilité tellement grande avec les composants qu’il offre qu’il est même possible de créer un seul code pour une application Android, une application IOS et un site web (pour autant qu’il n’y ait pas de PHP). Seul quelques pourcents du code doit être adapté aux plateformes pour permettre sont fonctionnement (cela concerne surtout les plugins qui ne fonctionnement pas de la même manière sur toutes les plateformes)</w:t>
+      </w:r>
+    </w:p>
+    <w:p>
+      <w:pPr>
+        <w:rPr>
+          <w:rFonts w:eastAsia="Times New Roman"/>
+          <w:b/>
+          <w:bCs/>
+          <w:iCs/>
+          <w:kern w:val="32"/>
+          <w:sz w:val="24"/>
+          <w:szCs w:val="26"/>
+        </w:rPr>
+      </w:pPr>
       <w:r>
         <w:br w:type="page"/>
       </w:r>
@@ -7253,71 +7549,19 @@
       <w:pPr>
         <w:pStyle w:val="Titre3"/>
       </w:pPr>
-      <w:bookmarkStart w:id="23" w:name="_Toc521959863"/>
+      <w:bookmarkStart w:id="24" w:name="_Toc522045564"/>
       <w:r>
         <w:lastRenderedPageBreak/>
-        <w:t>Avantages</w:t>
-      </w:r>
-      <w:bookmarkEnd w:id="23"/>
+        <w:t>Faiblesses</w:t>
+      </w:r>
+      <w:bookmarkEnd w:id="24"/>
     </w:p>
     <w:p>
       <w:pPr>
         <w:pStyle w:val="Corpsdetexte"/>
       </w:pPr>
       <w:r>
-        <w:t>Le plus gros avantage d’Ionic</w:t>
-      </w:r>
-      <w:r>
-        <w:t xml:space="preserve"> </w:t>
-      </w:r>
-      <w:r>
-        <w:t>réside dans le fait que c’est un Framework permettant le développement Cross-platform. Le développement Cross-platform est en constante hausse et de plus en plus d’entreprises désirent créer leurs applications en Cross-platform.</w:t>
-      </w:r>
-    </w:p>
-    <w:p>
-      <w:pPr>
-        <w:pStyle w:val="Texte"/>
-      </w:pPr>
-      <w:r>
-        <w:t>C’est tout à fait compréhensible quand on sait que le développement Cross-platform permet :</w:t>
-      </w:r>
-    </w:p>
-    <w:p>
-      <w:pPr>
-        <w:pStyle w:val="puceTB"/>
-      </w:pPr>
-      <w:r>
-        <w:t>Une réduction des coûts</w:t>
-      </w:r>
-      <w:r>
-        <w:t xml:space="preserve"> de développement et de maintenance</w:t>
-      </w:r>
-    </w:p>
-    <w:p>
-      <w:pPr>
-        <w:pStyle w:val="puceTB"/>
-      </w:pPr>
-      <w:r>
-        <w:t xml:space="preserve">Des connaissances nécessaires </w:t>
-      </w:r>
-      <w:r>
-        <w:t>réduites</w:t>
-      </w:r>
-    </w:p>
-    <w:p>
-      <w:pPr>
-        <w:pStyle w:val="puceTB"/>
-      </w:pPr>
-      <w:r>
-        <w:t>La création de code réutilisable</w:t>
-      </w:r>
-    </w:p>
-    <w:p>
-      <w:pPr>
-        <w:pStyle w:val="puceTB"/>
-      </w:pPr>
-      <w:r>
-        <w:t>Une maintenabilité simplifiée</w:t>
+        <w:t>Actuellement, l’expérience utilisateur est au centre de toutes les préoccupations dans l’informatique. Que ce soit pour des clients lourds, riches, léger, des applications de bureau ou des applications mobiles, il est important que l’utilisateur ait un ressenti positif de l’application.</w:t>
       </w:r>
     </w:p>
     <w:p>
@@ -7325,30 +7569,64 @@
         <w:pStyle w:val="Corpsdetexte"/>
       </w:pPr>
       <w:r>
-        <w:t xml:space="preserve">Le fait que Ionic utilise le langage </w:t>
+        <w:t xml:space="preserve">Un point qu’Ionic ne parvient pas toujours à combler. En effet, comme Ionic est en fait composé de 3 couches ( Ionic </w:t>
+      </w:r>
+      <w:r>
+        <w:sym w:font="Wingdings" w:char="F0E8"/>
+      </w:r>
+      <w:r>
+        <w:t xml:space="preserve">Angular </w:t>
+      </w:r>
+      <w:r>
+        <w:sym w:font="Wingdings" w:char="F0E8"/>
+      </w:r>
+      <w:r>
+        <w:t xml:space="preserve"> Apache Cordova), les performances de l’application sont grandement diminuées. En cas d’utilisation gourmande de l’application, le nombre d’image</w:t>
+      </w:r>
+      <w:r>
+        <w:t>s</w:t>
+      </w:r>
+      <w:r>
+        <w:t xml:space="preserve"> par </w:t>
+      </w:r>
+      <w:r>
+        <w:t>seconde</w:t>
+      </w:r>
+      <w:r>
+        <w:t xml:space="preserve"> va grandement chut</w:t>
+      </w:r>
+      <w:r>
+        <w:t>er et l’utilisateur aura l’impression que l’application fonctionne au ralenti et qu’elle n’est pas fluide.</w:t>
+      </w:r>
+    </w:p>
+    <w:p>
+      <w:pPr>
+        <w:pStyle w:val="Corpsdetexte"/>
+      </w:pPr>
+      <w:r>
+        <w:t>Un autre gros problème de ce Framework est la compatibilité entre les différents « sous-</w:t>
       </w:r>
       <w:proofErr w:type="spellStart"/>
       <w:r>
-        <w:t>TypeScript</w:t>
+        <w:t>frameworks</w:t>
       </w:r>
       <w:proofErr w:type="spellEnd"/>
       <w:r>
-        <w:t xml:space="preserve">, qui est une </w:t>
-      </w:r>
-      <w:r>
-        <w:t>surcouche</w:t>
-      </w:r>
-      <w:r>
-        <w:t xml:space="preserve"> au langage JavaScript</w:t>
-      </w:r>
-      <w:r>
-        <w:t xml:space="preserve"> simplifie le développement de ce dernier. Le Javascript étant le langage le plus utilisé au monde </w:t>
+        <w:t> » qui le compose. Il est assez fréquent que des changements soient faits au niveau d’Apache Cordova (surtout au niveau des plugin</w:t>
+      </w:r>
+      <w:bookmarkStart w:id="25" w:name="_GoBack"/>
+      <w:bookmarkEnd w:id="25"/>
+      <w:r>
+        <w:t>s) et que ces changements cassent le fonctionnement actuel de notre application.</w:t>
+      </w:r>
+      <w:r>
+        <w:t xml:space="preserve"> De plus, certains plugins ne sont pas fonctionnels et ne peuvent pas être utilisé lors du passage en production de l’application. </w:t>
       </w:r>
       <w:r>
         <w:fldChar w:fldCharType="begin"/>
       </w:r>
       <w:r>
-        <w:instrText xml:space="preserve"> ADDIN ZOTERO_ITEM CSL_CITATION {"citationID":"xIoTXPhW","properties":{"formattedCitation":"(Guilloux, 2018)","plainCitation":"(Guilloux, 2018)","noteIndex":0},"citationItems":[{"id":204,"uris":["http://zotero.org/users/4965059/items/U89ET45I"],"uri":["http://zotero.org/users/4965059/items/U89ET45I"],"itemData":{"id":204,"type":"webpage","title":"Quels sont les langages de programmation les plus utilisés par les développeurs ? Une analyse des évènements publics sur GitHub","container-title":"Developpez.com","abstract":"Ben Frederickson, un développeur et blogueur, s'est amusé à dresser un classement de la popularité des langages de programmation en comptant tout simplement le nombre de personnes qui les utilisaient sur les plateformes d'hébergement de code, et en particulier GitHub. Pour cela, il a utilisé les projets GitHub Archive et GHTorrent comme sources de données pour son analyse.L'archive GitHub fournit un enregistrement de tous les événements publics sur GitHub depuis le début de l'année 2011. Elle cr...","URL":"http://www.developpez.com/actu/185087/Quels-sont-les-langages-de-programmation-les-plus-utilises-par-les-developpeurs-Une-analyse-des-evenements-publics-sur-GitHub/","shortTitle":"Quels sont les langages de programmation les plus utilisés par les développeurs ?","language":"fr","author":[{"family":"Guilloux","given":"Michael"}],"issued":{"date-parts":[["2018",1,29]]},"accessed":{"date-parts":[["2018",6,18]]}}}],"schema":"https://github.com/citation-style-language/schema/raw/master/csl-citation.json"} </w:instrText>
+        <w:instrText xml:space="preserve"> ADDIN ZOTERO_ITEM CSL_CITATION {"citationID":"djiYmA4j","properties":{"formattedCitation":"(Vincent, 2016)","plainCitation":"(Vincent, 2016)","noteIndex":0},"citationItems":[{"id":208,"uris":["http://zotero.org/users/4965059/items/NF7NJBRP"],"uri":["http://zotero.org/users/4965059/items/NF7NJBRP"],"itemData":{"id":208,"type":"webpage","title":"Cordova : Applications mobiles hybrides","container-title":"VinceOPS","abstract":"À moins de ne faire aucune veille technologique, tous les développeurs ont déjà entendu parler de Développement mobile hybride, ou au moins de Cordova. Pourtant, c'est un outil encore assez peu utilisé. Il existe deux grands axes de développement quand on cible les plateformes mobiles (iOs, Android, Windows Phone...) : Les","URL":"https://vincent-g.fr/2016/02/25/ionic-apache-cordova-developpement-mobile-hybride/","shortTitle":"Cordova","author":[{"family":"Vincent","given":""}],"issued":{"date-parts":[["2016",2,25]]},"accessed":{"date-parts":[["2018",6,18]]}}}],"schema":"https://github.com/citation-style-language/schema/raw/master/csl-citation.json"} </w:instrText>
       </w:r>
       <w:r>
         <w:fldChar w:fldCharType="separate"/>
@@ -7357,249 +7635,78 @@
         <w:rPr>
           <w:rFonts w:cs="Arial"/>
         </w:rPr>
-        <w:t>(Guilloux, 2018)</w:t>
+        <w:t>(Vincent, 2016)</w:t>
       </w:r>
       <w:r>
         <w:fldChar w:fldCharType="end"/>
       </w:r>
-      <w:r>
-        <w:t>, il est très facile de trouver de l’aide et des tutoriels sur internet pour nous aider dans le développement de notre application.</w:t>
-      </w:r>
+    </w:p>
+    <w:p>
+      <w:pPr>
+        <w:pStyle w:val="Titre2"/>
+      </w:pPr>
+      <w:bookmarkStart w:id="26" w:name="_Toc522045565"/>
+      <w:r>
+        <w:t>Xamarin</w:t>
+      </w:r>
+      <w:bookmarkEnd w:id="26"/>
     </w:p>
     <w:p>
       <w:pPr>
         <w:pStyle w:val="Corpsdetexte"/>
       </w:pPr>
       <w:r>
-        <w:t xml:space="preserve">Créer une application sur ce Framework ne nécessite que quelques connaissances basiques en langage WEB (HTML, CSS et JavaScript / </w:t>
+        <w:t>Xamarin est un Framework de développement cross-platform utilisant le langage C#.</w:t>
+      </w:r>
+    </w:p>
+    <w:p>
+      <w:pPr>
+        <w:pStyle w:val="Corpsdetexte"/>
+      </w:pPr>
+      <w:r>
+        <w:t xml:space="preserve">Il permet le développement d’applications Android et IOS </w:t>
+      </w:r>
+      <w:r>
+        <w:t>en utilisant un seul code logique en C#. La partie visuel</w:t>
+      </w:r>
+      <w:r>
+        <w:t>le</w:t>
+      </w:r>
+      <w:r>
+        <w:t xml:space="preserve"> peut, soit être écrite une fois et utilisée pour les 2 plateformes (</w:t>
       </w:r>
       <w:proofErr w:type="spellStart"/>
       <w:r>
-        <w:t>TypeScript</w:t>
+        <w:t>Xamarin.Forms</w:t>
       </w:r>
       <w:proofErr w:type="spellEnd"/>
       <w:r>
-        <w:t>).</w:t>
-      </w:r>
-      <w:r>
-        <w:t xml:space="preserve"> Aucunes autres connaissances ne sont nécessaire car tout est tellement </w:t>
-      </w:r>
-      <w:r>
-        <w:t>simplifié</w:t>
-      </w:r>
-      <w:r>
-        <w:t xml:space="preserve"> et bien documenté qu’il suffit de regarder dix minutes sur internet pour trouver une solution à nos problèmes.</w:t>
-      </w:r>
-    </w:p>
-    <w:p>
-      <w:pPr>
-        <w:pStyle w:val="Corpsdetexte"/>
-      </w:pPr>
-      <w:r>
-        <w:t xml:space="preserve">Un autre grand atout d’Ionic est sa portabilité. Le fait d’avoir du code écrit dans un langage WEB et d’exécuter ce code dans une </w:t>
+        <w:t>), soit être écrite pour chaque plateforme. Cette seconde option permet d’être plus proche du rendu que nous voulions car nous n’avons pas de contrainte de type de plateforme. Utiliser la première méthode (</w:t>
       </w:r>
       <w:proofErr w:type="spellStart"/>
       <w:r>
-        <w:t>WebView</w:t>
+        <w:t>Xamarin.Forms</w:t>
       </w:r>
       <w:proofErr w:type="spellEnd"/>
       <w:r>
-        <w:t xml:space="preserve"> offre la possibilité d’écrire le même code quelque-soit la système d’exploitation ou tourne l’application. Environ 90% du code écrit peut être compilé sur Android comme sur IOS. Les 10 pourcents restent concerne des plugins d’accès aux composants différents selon les plateformes ou des détails, comme les </w:t>
-      </w:r>
-      <w:proofErr w:type="spellStart"/>
-      <w:r>
-        <w:t>icons</w:t>
-      </w:r>
-      <w:proofErr w:type="spellEnd"/>
-      <w:r>
-        <w:t>, les images ou du traitement spécifique au cas (taille de l’écran, affichage</w:t>
+        <w:t>) permet d’écrire un seul code fonctionnant sur toutes les plateformes mais nous oblige à faire quelques concession</w:t>
       </w:r>
       <w:r>
         <w:t>s</w:t>
       </w:r>
       <w:r>
-        <w:t xml:space="preserve"> différent</w:t>
-      </w:r>
-      <w:r>
-        <w:t>s</w:t>
-      </w:r>
-      <w:r>
-        <w:t xml:space="preserve"> selon l’OS, </w:t>
-      </w:r>
-      <w:proofErr w:type="spellStart"/>
-      <w:r>
-        <w:t>etc</w:t>
-      </w:r>
-      <w:proofErr w:type="spellEnd"/>
-      <w:r>
-        <w:t>).</w:t>
-      </w:r>
-    </w:p>
-    <w:p>
-      <w:pPr>
-        <w:pStyle w:val="Corpsdetexte"/>
-      </w:pPr>
-      <w:r>
-        <w:t>Il n’est donc pas nécessaire d’écrire plusieurs fois le même code mais il est nécessaire de l’adapter aux différentes plateformes visées.</w:t>
+        <w:t xml:space="preserve"> sur certains designs compliqués.</w:t>
       </w:r>
     </w:p>
     <w:p>
       <w:pPr>
         <w:pStyle w:val="Titre3"/>
       </w:pPr>
-      <w:bookmarkStart w:id="24" w:name="_Toc521959864"/>
-      <w:r>
-        <w:t>Faiblesses</w:t>
-      </w:r>
-      <w:bookmarkEnd w:id="24"/>
-    </w:p>
-    <w:p>
-      <w:pPr>
-        <w:pStyle w:val="Corpsdetexte"/>
-      </w:pPr>
-      <w:r>
-        <w:t>Actuellement, l’expérience utilisateur est au centre de toutes les préoccupations dans l’informatique. Que ce soit pour des clients lourds, riches, léger, des applications de bureau ou des applications mobiles, il est important que l’utilisateur ait un ressenti positif de l’application.</w:t>
-      </w:r>
-    </w:p>
-    <w:p>
-      <w:pPr>
-        <w:pStyle w:val="Corpsdetexte"/>
-      </w:pPr>
-      <w:r>
-        <w:lastRenderedPageBreak/>
-        <w:t xml:space="preserve">Un point qu’Ionic ne parvient pas toujours à combler. En effet, comme Ionic est en fait composé de 3 couches ( Ionic </w:t>
-      </w:r>
-      <w:r>
-        <w:sym w:font="Wingdings" w:char="F0E8"/>
-      </w:r>
-      <w:r>
-        <w:t xml:space="preserve">Angular </w:t>
-      </w:r>
-      <w:r>
-        <w:sym w:font="Wingdings" w:char="F0E8"/>
-      </w:r>
-      <w:r>
-        <w:t xml:space="preserve"> Apache Cordova), les performances de l’application sont grandement diminuées. En cas d’utilisation gourmande de l’application, le nombre d’image</w:t>
-      </w:r>
-      <w:r>
-        <w:t>s</w:t>
-      </w:r>
-      <w:r>
-        <w:t xml:space="preserve"> par </w:t>
-      </w:r>
-      <w:r>
-        <w:t>seconde</w:t>
-      </w:r>
-      <w:r>
-        <w:t xml:space="preserve"> va grandement chut</w:t>
-      </w:r>
-      <w:r>
-        <w:t>er et l’utilisateur aura l’impression que l’application fonctionne au ralenti et qu’elle n’est pas fluide.</w:t>
-      </w:r>
-    </w:p>
-    <w:p>
-      <w:pPr>
-        <w:pStyle w:val="Corpsdetexte"/>
-      </w:pPr>
-      <w:r>
-        <w:t>Un autre gros problème de ce Framework est la compatibilité entre les différents « sous-</w:t>
-      </w:r>
-      <w:proofErr w:type="spellStart"/>
-      <w:r>
-        <w:t>frameworks</w:t>
-      </w:r>
-      <w:proofErr w:type="spellEnd"/>
-      <w:r>
-        <w:t> » qui le compose. Il est assez fréquent que des changements soient faits au niveau d’Apache Cordova (surtout au niveau des plugins) et que ces changements cassent le fonctionnement actuel de notre application.</w:t>
-      </w:r>
-      <w:r>
-        <w:t xml:space="preserve"> De plus, certains plugins ne sont pas fonctionnels et ne peuvent pas être utilisé lors du passage en production de l’application. </w:t>
-      </w:r>
-      <w:r>
-        <w:fldChar w:fldCharType="begin"/>
-      </w:r>
-      <w:r>
-        <w:instrText xml:space="preserve"> ADDIN ZOTERO_ITEM CSL_CITATION {"citationID":"djiYmA4j","properties":{"formattedCitation":"(Vincent, 2016)","plainCitation":"(Vincent, 2016)","noteIndex":0},"citationItems":[{"id":208,"uris":["http://zotero.org/users/4965059/items/NF7NJBRP"],"uri":["http://zotero.org/users/4965059/items/NF7NJBRP"],"itemData":{"id":208,"type":"webpage","title":"Cordova : Applications mobiles hybrides","container-title":"VinceOPS","abstract":"À moins de ne faire aucune veille technologique, tous les développeurs ont déjà entendu parler de Développement mobile hybride, ou au moins de Cordova. Pourtant, c'est un outil encore assez peu utilisé. Il existe deux grands axes de développement quand on cible les plateformes mobiles (iOs, Android, Windows Phone...) : Les","URL":"https://vincent-g.fr/2016/02/25/ionic-apache-cordova-developpement-mobile-hybride/","shortTitle":"Cordova","author":[{"family":"Vincent","given":""}],"issued":{"date-parts":[["2016",2,25]]},"accessed":{"date-parts":[["2018",6,18]]}}}],"schema":"https://github.com/citation-style-language/schema/raw/master/csl-citation.json"} </w:instrText>
-      </w:r>
-      <w:r>
-        <w:fldChar w:fldCharType="separate"/>
-      </w:r>
-      <w:r>
-        <w:rPr>
-          <w:rFonts w:cs="Arial"/>
-        </w:rPr>
-        <w:t>(Vincent, 2016)</w:t>
-      </w:r>
-      <w:r>
-        <w:fldChar w:fldCharType="end"/>
-      </w:r>
-    </w:p>
-    <w:p>
-      <w:pPr>
-        <w:pStyle w:val="Titre2"/>
-      </w:pPr>
-      <w:bookmarkStart w:id="25" w:name="_Toc521959865"/>
-      <w:r>
-        <w:t>Xamarin</w:t>
-      </w:r>
-      <w:bookmarkEnd w:id="25"/>
-    </w:p>
-    <w:p>
-      <w:pPr>
-        <w:pStyle w:val="Corpsdetexte"/>
-      </w:pPr>
-      <w:r>
-        <w:t>Xamarin est un Framework de développement cross-platform utilisant le langage C#.</w:t>
-      </w:r>
-    </w:p>
-    <w:p>
-      <w:pPr>
-        <w:pStyle w:val="Corpsdetexte"/>
-      </w:pPr>
-      <w:r>
-        <w:t xml:space="preserve">Il permet le développement d’applications Android et IOS </w:t>
-      </w:r>
-      <w:r>
-        <w:t>en utilisant un seul code logique en C#. La partie visuel</w:t>
-      </w:r>
-      <w:r>
-        <w:t>le</w:t>
-      </w:r>
-      <w:r>
-        <w:t xml:space="preserve"> peut, soit être écrite une fois et utilisée pour les 2 plateformes (</w:t>
-      </w:r>
-      <w:proofErr w:type="spellStart"/>
-      <w:r>
-        <w:t>Xamarin.Forms</w:t>
-      </w:r>
-      <w:proofErr w:type="spellEnd"/>
-      <w:r>
-        <w:t>), soit être écrite pour chaque plateforme. Cette seconde option permet d’être plus proche du rendu que nous voulions car nous n’avons pas de contrainte de type de plateforme. Utiliser la première méthode (</w:t>
-      </w:r>
-      <w:proofErr w:type="spellStart"/>
-      <w:r>
-        <w:t>Xamarin.Forms</w:t>
-      </w:r>
-      <w:proofErr w:type="spellEnd"/>
-      <w:r>
-        <w:t>) permet d’écrire un seul code fonctionnant sur toutes les plateformes mais nous oblige à faire quelques concession</w:t>
-      </w:r>
-      <w:r>
-        <w:t>s</w:t>
-      </w:r>
-      <w:r>
-        <w:t xml:space="preserve"> sur certains designs compliqués.</w:t>
-      </w:r>
-    </w:p>
-    <w:p>
-      <w:pPr>
-        <w:pStyle w:val="Titre3"/>
-      </w:pPr>
-      <w:bookmarkStart w:id="26" w:name="_Toc521959866"/>
+      <w:bookmarkStart w:id="27" w:name="_Toc522045566"/>
       <w:r>
         <w:t>Architecture</w:t>
       </w:r>
-      <w:bookmarkEnd w:id="26"/>
+      <w:bookmarkEnd w:id="27"/>
     </w:p>
     <w:p>
       <w:pPr>
@@ -7653,7 +7760,7 @@
         <w:pStyle w:val="Lgende"/>
         <w:keepNext/>
       </w:pPr>
-      <w:bookmarkStart w:id="27" w:name="_Toc521959849"/>
+      <w:bookmarkStart w:id="28" w:name="_Toc522045549"/>
       <w:r>
         <w:lastRenderedPageBreak/>
         <w:t xml:space="preserve">Figure </w:t>
@@ -7691,7 +7798,7 @@
       <w:r>
         <w:t xml:space="preserve"> - Architecture de Xamarin</w:t>
       </w:r>
-      <w:bookmarkEnd w:id="27"/>
+      <w:bookmarkEnd w:id="28"/>
     </w:p>
     <w:p>
       <w:pPr>
@@ -7768,11 +7875,11 @@
       <w:pPr>
         <w:pStyle w:val="Titre3"/>
       </w:pPr>
-      <w:bookmarkStart w:id="28" w:name="_Toc521959867"/>
+      <w:bookmarkStart w:id="29" w:name="_Toc522045567"/>
       <w:r>
         <w:t>Avantages</w:t>
       </w:r>
-      <w:bookmarkEnd w:id="28"/>
+      <w:bookmarkEnd w:id="29"/>
     </w:p>
     <w:p>
       <w:pPr>
@@ -7830,11 +7937,11 @@
       <w:pPr>
         <w:pStyle w:val="Titre3"/>
       </w:pPr>
-      <w:bookmarkStart w:id="29" w:name="_Toc521959868"/>
+      <w:bookmarkStart w:id="30" w:name="_Toc522045568"/>
       <w:r>
         <w:t>Faiblesses</w:t>
       </w:r>
-      <w:bookmarkEnd w:id="29"/>
+      <w:bookmarkEnd w:id="30"/>
     </w:p>
     <w:p>
       <w:pPr>
@@ -7913,11 +8020,11 @@
       <w:pPr>
         <w:pStyle w:val="Titre2"/>
       </w:pPr>
-      <w:bookmarkStart w:id="30" w:name="_Toc521959869"/>
+      <w:bookmarkStart w:id="31" w:name="_Toc522045569"/>
       <w:r>
         <w:t>React Native</w:t>
       </w:r>
-      <w:bookmarkEnd w:id="30"/>
+      <w:bookmarkEnd w:id="31"/>
     </w:p>
     <w:p>
       <w:pPr>
@@ -7975,11 +8082,11 @@
       <w:pPr>
         <w:pStyle w:val="Titre3"/>
       </w:pPr>
-      <w:bookmarkStart w:id="31" w:name="_Toc521959870"/>
+      <w:bookmarkStart w:id="32" w:name="_Toc522045570"/>
       <w:r>
         <w:t>Architecture</w:t>
       </w:r>
-      <w:bookmarkEnd w:id="31"/>
+      <w:bookmarkEnd w:id="32"/>
     </w:p>
     <w:p>
       <w:pPr>
@@ -8052,7 +8159,7 @@
         <w:pStyle w:val="Lgende"/>
         <w:keepNext/>
       </w:pPr>
-      <w:bookmarkStart w:id="32" w:name="_Toc521959850"/>
+      <w:bookmarkStart w:id="33" w:name="_Toc522045550"/>
       <w:r>
         <w:t xml:space="preserve">Figure </w:t>
       </w:r>
@@ -8089,7 +8196,7 @@
       <w:r>
         <w:t xml:space="preserve"> - Architecture de React Native</w:t>
       </w:r>
-      <w:bookmarkEnd w:id="32"/>
+      <w:bookmarkEnd w:id="33"/>
     </w:p>
     <w:p>
       <w:pPr>
@@ -8230,11 +8337,11 @@
       <w:pPr>
         <w:pStyle w:val="Titre3"/>
       </w:pPr>
-      <w:bookmarkStart w:id="33" w:name="_Toc521959871"/>
+      <w:bookmarkStart w:id="34" w:name="_Toc522045571"/>
       <w:r>
         <w:t>Avantages</w:t>
       </w:r>
-      <w:bookmarkEnd w:id="33"/>
+      <w:bookmarkEnd w:id="34"/>
     </w:p>
     <w:p>
       <w:pPr>
@@ -8311,11 +8418,11 @@
       <w:pPr>
         <w:pStyle w:val="Titre3"/>
       </w:pPr>
-      <w:bookmarkStart w:id="34" w:name="_Toc521959872"/>
+      <w:bookmarkStart w:id="35" w:name="_Toc522045572"/>
       <w:r>
         <w:t>Faiblesses</w:t>
       </w:r>
-      <w:bookmarkEnd w:id="34"/>
+      <w:bookmarkEnd w:id="35"/>
     </w:p>
     <w:p>
       <w:pPr>
@@ -8375,12 +8482,12 @@
       <w:pPr>
         <w:pStyle w:val="Titre2"/>
       </w:pPr>
-      <w:bookmarkStart w:id="35" w:name="_Toc521959873"/>
+      <w:bookmarkStart w:id="36" w:name="_Toc522045573"/>
       <w:r>
         <w:lastRenderedPageBreak/>
         <w:t>Comparaison des Frameworks</w:t>
       </w:r>
-      <w:bookmarkEnd w:id="35"/>
+      <w:bookmarkEnd w:id="36"/>
     </w:p>
     <w:p>
       <w:pPr>
@@ -8400,11 +8507,11 @@
       <w:pPr>
         <w:pStyle w:val="Titre3"/>
       </w:pPr>
-      <w:bookmarkStart w:id="36" w:name="_Toc521959874"/>
+      <w:bookmarkStart w:id="37" w:name="_Toc522045574"/>
       <w:r>
         <w:t>Comparaison</w:t>
       </w:r>
-      <w:bookmarkEnd w:id="36"/>
+      <w:bookmarkEnd w:id="37"/>
     </w:p>
     <w:p>
       <w:pPr>
@@ -8425,7 +8532,7 @@
         <w:pStyle w:val="Lgende"/>
         <w:keepNext/>
       </w:pPr>
-      <w:bookmarkStart w:id="37" w:name="_Toc521959835"/>
+      <w:bookmarkStart w:id="38" w:name="_Toc522045535"/>
       <w:r>
         <w:t xml:space="preserve">Tableau </w:t>
       </w:r>
@@ -8471,7 +8578,7 @@
       <w:r>
         <w:t>Résumé simple des Frameworks</w:t>
       </w:r>
-      <w:bookmarkEnd w:id="37"/>
+      <w:bookmarkEnd w:id="38"/>
     </w:p>
     <w:tbl>
       <w:tblPr>
@@ -8763,7 +8870,7 @@
         <w:pStyle w:val="Lgende"/>
         <w:keepNext/>
       </w:pPr>
-      <w:bookmarkStart w:id="38" w:name="_Toc521959836"/>
+      <w:bookmarkStart w:id="39" w:name="_Toc522045536"/>
       <w:r>
         <w:t xml:space="preserve">Tableau </w:t>
       </w:r>
@@ -8800,7 +8907,7 @@
       <w:r>
         <w:t xml:space="preserve"> - Résumé des performances des Frameworks</w:t>
       </w:r>
-      <w:bookmarkEnd w:id="38"/>
+      <w:bookmarkEnd w:id="39"/>
     </w:p>
     <w:tbl>
       <w:tblPr>
@@ -9344,7 +9451,7 @@
         <w:pStyle w:val="Lgende"/>
         <w:keepNext/>
       </w:pPr>
-      <w:bookmarkStart w:id="39" w:name="_Toc521959837"/>
+      <w:bookmarkStart w:id="40" w:name="_Toc522045537"/>
       <w:r>
         <w:t xml:space="preserve">Tableau </w:t>
       </w:r>
@@ -9381,7 +9488,7 @@
       <w:r>
         <w:t xml:space="preserve"> - Résumé des aspects de développement des Frameworks</w:t>
       </w:r>
-      <w:bookmarkEnd w:id="39"/>
+      <w:bookmarkEnd w:id="40"/>
     </w:p>
     <w:tbl>
       <w:tblPr>
@@ -10257,7 +10364,7 @@
         <w:pStyle w:val="Lgende"/>
         <w:keepNext/>
       </w:pPr>
-      <w:bookmarkStart w:id="40" w:name="_Toc521959838"/>
+      <w:bookmarkStart w:id="41" w:name="_Toc522045538"/>
       <w:r>
         <w:t xml:space="preserve">Tableau </w:t>
       </w:r>
@@ -10294,7 +10401,7 @@
       <w:r>
         <w:t xml:space="preserve"> - Résumé des aspects techniques des Frameworks</w:t>
       </w:r>
-      <w:bookmarkEnd w:id="40"/>
+      <w:bookmarkEnd w:id="41"/>
     </w:p>
     <w:tbl>
       <w:tblPr>
@@ -11087,18 +11194,18 @@
       <w:pPr>
         <w:pStyle w:val="Titre3"/>
       </w:pPr>
-      <w:bookmarkStart w:id="41" w:name="_Toc521959875"/>
+      <w:bookmarkStart w:id="42" w:name="_Toc522045575"/>
       <w:r>
         <w:t>Résumé</w:t>
       </w:r>
-      <w:bookmarkEnd w:id="41"/>
+      <w:bookmarkEnd w:id="42"/>
     </w:p>
     <w:p>
       <w:pPr>
         <w:pStyle w:val="Lgende"/>
         <w:keepNext/>
       </w:pPr>
-      <w:bookmarkStart w:id="42" w:name="_Toc521959839"/>
+      <w:bookmarkStart w:id="43" w:name="_Toc522045539"/>
       <w:r>
         <w:t xml:space="preserve">Tableau </w:t>
       </w:r>
@@ -11138,7 +11245,7 @@
       <w:r>
         <w:t>Frameworks</w:t>
       </w:r>
-      <w:bookmarkEnd w:id="42"/>
+      <w:bookmarkEnd w:id="43"/>
     </w:p>
     <w:tbl>
       <w:tblPr>
@@ -11601,12 +11708,12 @@
       <w:pPr>
         <w:pStyle w:val="Titre1"/>
       </w:pPr>
-      <w:bookmarkStart w:id="43" w:name="_Toc521959876"/>
+      <w:bookmarkStart w:id="44" w:name="_Toc522045576"/>
       <w:r>
         <w:lastRenderedPageBreak/>
         <w:t>Etude de l’application</w:t>
       </w:r>
-      <w:bookmarkEnd w:id="43"/>
+      <w:bookmarkEnd w:id="44"/>
     </w:p>
     <w:p>
       <w:pPr>
@@ -11620,11 +11727,11 @@
       <w:pPr>
         <w:pStyle w:val="Titre2"/>
       </w:pPr>
-      <w:bookmarkStart w:id="44" w:name="_Toc521959877"/>
+      <w:bookmarkStart w:id="45" w:name="_Toc522045577"/>
       <w:r>
         <w:t>Fonctionnalités de l’application</w:t>
       </w:r>
-      <w:bookmarkEnd w:id="44"/>
+      <w:bookmarkEnd w:id="45"/>
     </w:p>
     <w:p>
       <w:pPr>
@@ -11715,11 +11822,11 @@
       <w:pPr>
         <w:pStyle w:val="Titre2"/>
       </w:pPr>
-      <w:bookmarkStart w:id="45" w:name="_Toc521959878"/>
+      <w:bookmarkStart w:id="46" w:name="_Toc522045578"/>
       <w:r>
         <w:t>Besoins techniques de l’application</w:t>
       </w:r>
-      <w:bookmarkEnd w:id="45"/>
+      <w:bookmarkEnd w:id="46"/>
     </w:p>
     <w:p>
       <w:pPr>
@@ -11772,12 +11879,12 @@
       <w:pPr>
         <w:pStyle w:val="Titre1"/>
       </w:pPr>
-      <w:bookmarkStart w:id="46" w:name="_Toc521959879"/>
+      <w:bookmarkStart w:id="47" w:name="_Toc522045579"/>
       <w:r>
         <w:lastRenderedPageBreak/>
         <w:t>Choix du Framework</w:t>
       </w:r>
-      <w:bookmarkEnd w:id="46"/>
+      <w:bookmarkEnd w:id="47"/>
     </w:p>
     <w:p>
       <w:pPr>
@@ -11820,11 +11927,11 @@
       <w:pPr>
         <w:pStyle w:val="Titre2"/>
       </w:pPr>
-      <w:bookmarkStart w:id="47" w:name="_Toc521959880"/>
+      <w:bookmarkStart w:id="48" w:name="_Toc522045580"/>
       <w:r>
         <w:t>Analyse détaillé du choix</w:t>
       </w:r>
-      <w:bookmarkEnd w:id="47"/>
+      <w:bookmarkEnd w:id="48"/>
     </w:p>
     <w:p>
       <w:pPr>
@@ -11916,7 +12023,7 @@
         <w:pStyle w:val="Lgende"/>
         <w:keepNext/>
       </w:pPr>
-      <w:bookmarkStart w:id="48" w:name="_Toc521959840"/>
+      <w:bookmarkStart w:id="49" w:name="_Toc522045540"/>
       <w:r>
         <w:t xml:space="preserve">Tableau </w:t>
       </w:r>
@@ -11953,7 +12060,7 @@
       <w:r>
         <w:t xml:space="preserve"> - Matrice de préférence</w:t>
       </w:r>
-      <w:bookmarkEnd w:id="48"/>
+      <w:bookmarkEnd w:id="49"/>
     </w:p>
     <w:tbl>
       <w:tblPr>
@@ -12063,7 +12170,7 @@
       <w:pPr>
         <w:pStyle w:val="Texte"/>
       </w:pPr>
-      <w:bookmarkStart w:id="49" w:name="_Toc518393743"/>
+      <w:bookmarkStart w:id="50" w:name="_Toc518393743"/>
       <w:r>
         <w:rPr>
           <w:noProof/>
@@ -12071,7 +12178,7 @@
         <mc:AlternateContent>
           <mc:Choice Requires="wps">
             <w:drawing>
-              <wp:anchor distT="45720" distB="45720" distL="114300" distR="114300" simplePos="0" relativeHeight="251679744" behindDoc="0" locked="0" layoutInCell="1" allowOverlap="1" wp14:anchorId="3CBB4DA5" wp14:editId="7D072E61">
+              <wp:anchor distT="45720" distB="45720" distL="114300" distR="114300" simplePos="0" relativeHeight="251668480" behindDoc="0" locked="0" layoutInCell="1" allowOverlap="1" wp14:anchorId="3CBB4DA5" wp14:editId="7D072E61">
                 <wp:simplePos x="0" y="0"/>
                 <wp:positionH relativeFrom="column">
                   <wp:posOffset>769620</wp:posOffset>
@@ -12141,7 +12248,7 @@
                 <v:stroke joinstyle="miter"/>
                 <v:path gradientshapeok="t" o:connecttype="rect"/>
               </v:shapetype>
-              <v:shape id="Zone de texte 2" o:spid="_x0000_s1026" type="#_x0000_t202" style="position:absolute;left:0;text-align:left;margin-left:60.6pt;margin-top:124.7pt;width:20pt;height:39pt;z-index:251679744;visibility:visible;mso-wrap-style:square;mso-width-percent:0;mso-height-percent:0;mso-wrap-distance-left:9pt;mso-wrap-distance-top:3.6pt;mso-wrap-distance-right:9pt;mso-wrap-distance-bottom:3.6pt;mso-position-horizontal:absolute;mso-position-horizontal-relative:text;mso-position-vertical:absolute;mso-position-vertical-relative:text;mso-width-percent:0;mso-height-percent:0;mso-width-relative:margin;mso-height-relative:margin;v-text-anchor:top" o:gfxdata="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" filled="f" stroked="f">
+              <v:shape id="Zone de texte 2" o:spid="_x0000_s1026" type="#_x0000_t202" style="position:absolute;left:0;text-align:left;margin-left:60.6pt;margin-top:124.7pt;width:20pt;height:39pt;z-index:251668480;visibility:visible;mso-wrap-style:square;mso-width-percent:0;mso-height-percent:0;mso-wrap-distance-left:9pt;mso-wrap-distance-top:3.6pt;mso-wrap-distance-right:9pt;mso-wrap-distance-bottom:3.6pt;mso-position-horizontal:absolute;mso-position-horizontal-relative:text;mso-position-vertical:absolute;mso-position-vertical-relative:text;mso-width-percent:0;mso-height-percent:0;mso-width-relative:margin;mso-height-relative:margin;v-text-anchor:top" o:gfxdata="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" filled="f" stroked="f">
                 <v:textbox>
                   <w:txbxContent>
                     <w:p>
@@ -12167,7 +12274,7 @@
         <mc:AlternateContent>
           <mc:Choice Requires="wps">
             <w:drawing>
-              <wp:anchor distT="45720" distB="45720" distL="114300" distR="114300" simplePos="0" relativeHeight="251675648" behindDoc="0" locked="0" layoutInCell="1" allowOverlap="1" wp14:anchorId="79DC2642" wp14:editId="178B2D89">
+              <wp:anchor distT="45720" distB="45720" distL="114300" distR="114300" simplePos="0" relativeHeight="251666432" behindDoc="0" locked="0" layoutInCell="1" allowOverlap="1" wp14:anchorId="79DC2642" wp14:editId="178B2D89">
                 <wp:simplePos x="0" y="0"/>
                 <wp:positionH relativeFrom="column">
                   <wp:posOffset>1741179</wp:posOffset>
@@ -12233,7 +12340,7 @@
           </mc:Choice>
           <mc:Fallback>
             <w:pict>
-              <v:shape w14:anchorId="79DC2642" id="_x0000_s1027" type="#_x0000_t202" style="position:absolute;left:0;text-align:left;margin-left:137.1pt;margin-top:104.95pt;width:20pt;height:39pt;z-index:251675648;visibility:visible;mso-wrap-style:square;mso-width-percent:0;mso-height-percent:0;mso-wrap-distance-left:9pt;mso-wrap-distance-top:3.6pt;mso-wrap-distance-right:9pt;mso-wrap-distance-bottom:3.6pt;mso-position-horizontal:absolute;mso-position-horizontal-relative:text;mso-position-vertical:absolute;mso-position-vertical-relative:text;mso-width-percent:0;mso-height-percent:0;mso-width-relative:margin;mso-height-relative:margin;v-text-anchor:top" o:gfxdata="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" filled="f" stroked="f">
+              <v:shape w14:anchorId="79DC2642" id="_x0000_s1027" type="#_x0000_t202" style="position:absolute;left:0;text-align:left;margin-left:137.1pt;margin-top:104.95pt;width:20pt;height:39pt;z-index:251666432;visibility:visible;mso-wrap-style:square;mso-width-percent:0;mso-height-percent:0;mso-wrap-distance-left:9pt;mso-wrap-distance-top:3.6pt;mso-wrap-distance-right:9pt;mso-wrap-distance-bottom:3.6pt;mso-position-horizontal:absolute;mso-position-horizontal-relative:text;mso-position-vertical:absolute;mso-position-vertical-relative:text;mso-width-percent:0;mso-height-percent:0;mso-width-relative:margin;mso-height-relative:margin;v-text-anchor:top" o:gfxdata="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" filled="f" stroked="f">
                 <v:textbox>
                   <w:txbxContent>
                     <w:p>
@@ -12259,7 +12366,7 @@
         <mc:AlternateContent>
           <mc:Choice Requires="wps">
             <w:drawing>
-              <wp:anchor distT="45720" distB="45720" distL="114300" distR="114300" simplePos="0" relativeHeight="251671552" behindDoc="0" locked="0" layoutInCell="1" allowOverlap="1" wp14:anchorId="006E21FF" wp14:editId="515EA2A1">
+              <wp:anchor distT="45720" distB="45720" distL="114300" distR="114300" simplePos="0" relativeHeight="251664384" behindDoc="0" locked="0" layoutInCell="1" allowOverlap="1" wp14:anchorId="006E21FF" wp14:editId="515EA2A1">
                 <wp:simplePos x="0" y="0"/>
                 <wp:positionH relativeFrom="column">
                   <wp:posOffset>767715</wp:posOffset>
@@ -12325,7 +12432,7 @@
           </mc:Choice>
           <mc:Fallback>
             <w:pict>
-              <v:shape w14:anchorId="006E21FF" id="_x0000_s1028" type="#_x0000_t202" style="position:absolute;left:0;text-align:left;margin-left:60.45pt;margin-top:88.95pt;width:20pt;height:39pt;z-index:251671552;visibility:visible;mso-wrap-style:square;mso-width-percent:0;mso-height-percent:0;mso-wrap-distance-left:9pt;mso-wrap-distance-top:3.6pt;mso-wrap-distance-right:9pt;mso-wrap-distance-bottom:3.6pt;mso-position-horizontal:absolute;mso-position-horizontal-relative:text;mso-position-vertical:absolute;mso-position-vertical-relative:text;mso-width-percent:0;mso-height-percent:0;mso-width-relative:margin;mso-height-relative:margin;v-text-anchor:top" o:gfxdata="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" filled="f" stroked="f">
+              <v:shape w14:anchorId="006E21FF" id="_x0000_s1028" type="#_x0000_t202" style="position:absolute;left:0;text-align:left;margin-left:60.45pt;margin-top:88.95pt;width:20pt;height:39pt;z-index:251664384;visibility:visible;mso-wrap-style:square;mso-width-percent:0;mso-height-percent:0;mso-wrap-distance-left:9pt;mso-wrap-distance-top:3.6pt;mso-wrap-distance-right:9pt;mso-wrap-distance-bottom:3.6pt;mso-position-horizontal:absolute;mso-position-horizontal-relative:text;mso-position-vertical:absolute;mso-position-vertical-relative:text;mso-width-percent:0;mso-height-percent:0;mso-width-relative:margin;mso-height-relative:margin;v-text-anchor:top" o:gfxdata="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" filled="f" stroked="f">
                 <v:textbox>
                   <w:txbxContent>
                     <w:p>
@@ -12351,7 +12458,7 @@
         <mc:AlternateContent>
           <mc:Choice Requires="wps">
             <w:drawing>
-              <wp:anchor distT="45720" distB="45720" distL="114300" distR="114300" simplePos="0" relativeHeight="251667456" behindDoc="0" locked="0" layoutInCell="1" allowOverlap="1" wp14:anchorId="7A7588BC" wp14:editId="3691EDBB">
+              <wp:anchor distT="45720" distB="45720" distL="114300" distR="114300" simplePos="0" relativeHeight="251662336" behindDoc="0" locked="0" layoutInCell="1" allowOverlap="1" wp14:anchorId="7A7588BC" wp14:editId="3691EDBB">
                 <wp:simplePos x="0" y="0"/>
                 <wp:positionH relativeFrom="column">
                   <wp:posOffset>3763645</wp:posOffset>
@@ -12417,7 +12524,7 @@
           </mc:Choice>
           <mc:Fallback>
             <w:pict>
-              <v:shape w14:anchorId="7A7588BC" id="_x0000_s1029" type="#_x0000_t202" style="position:absolute;left:0;text-align:left;margin-left:296.35pt;margin-top:71.9pt;width:20pt;height:39pt;z-index:251667456;visibility:visible;mso-wrap-style:square;mso-width-percent:0;mso-height-percent:0;mso-wrap-distance-left:9pt;mso-wrap-distance-top:3.6pt;mso-wrap-distance-right:9pt;mso-wrap-distance-bottom:3.6pt;mso-position-horizontal:absolute;mso-position-horizontal-relative:text;mso-position-vertical:absolute;mso-position-vertical-relative:text;mso-width-percent:0;mso-height-percent:0;mso-width-relative:margin;mso-height-relative:margin;v-text-anchor:top" o:gfxdata="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" filled="f" stroked="f">
+              <v:shape w14:anchorId="7A7588BC" id="_x0000_s1029" type="#_x0000_t202" style="position:absolute;left:0;text-align:left;margin-left:296.35pt;margin-top:71.9pt;width:20pt;height:39pt;z-index:251662336;visibility:visible;mso-wrap-style:square;mso-width-percent:0;mso-height-percent:0;mso-wrap-distance-left:9pt;mso-wrap-distance-top:3.6pt;mso-wrap-distance-right:9pt;mso-wrap-distance-bottom:3.6pt;mso-position-horizontal:absolute;mso-position-horizontal-relative:text;mso-position-vertical:absolute;mso-position-vertical-relative:text;mso-width-percent:0;mso-height-percent:0;mso-width-relative:margin;mso-height-relative:margin;v-text-anchor:top" o:gfxdata="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" filled="f" stroked="f">
                 <v:textbox>
                   <w:txbxContent>
                     <w:p>
@@ -12443,7 +12550,7 @@
         <mc:AlternateContent>
           <mc:Choice Requires="wps">
             <w:drawing>
-              <wp:anchor distT="45720" distB="45720" distL="114300" distR="114300" simplePos="0" relativeHeight="251663360" behindDoc="0" locked="0" layoutInCell="1" allowOverlap="1" wp14:anchorId="4E974CC6" wp14:editId="1759E059">
+              <wp:anchor distT="45720" distB="45720" distL="114300" distR="114300" simplePos="0" relativeHeight="251660288" behindDoc="0" locked="0" layoutInCell="1" allowOverlap="1" wp14:anchorId="4E974CC6" wp14:editId="1759E059">
                 <wp:simplePos x="0" y="0"/>
                 <wp:positionH relativeFrom="column">
                   <wp:posOffset>2782655</wp:posOffset>
@@ -12562,7 +12669,7 @@
           </mc:Choice>
           <mc:Fallback>
             <w:pict>
-              <v:shape w14:anchorId="4E974CC6" id="_x0000_s1030" type="#_x0000_t202" style="position:absolute;left:0;text-align:left;margin-left:219.1pt;margin-top:55.65pt;width:20pt;height:39pt;z-index:251663360;visibility:visible;mso-wrap-style:square;mso-width-percent:0;mso-height-percent:0;mso-wrap-distance-left:9pt;mso-wrap-distance-top:3.6pt;mso-wrap-distance-right:9pt;mso-wrap-distance-bottom:3.6pt;mso-position-horizontal:absolute;mso-position-horizontal-relative:text;mso-position-vertical:absolute;mso-position-vertical-relative:text;mso-width-percent:0;mso-height-percent:0;mso-width-relative:margin;mso-height-relative:margin;v-text-anchor:top" o:gfxdata="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" filled="f" stroked="f">
+              <v:shape w14:anchorId="4E974CC6" id="_x0000_s1030" type="#_x0000_t202" style="position:absolute;left:0;text-align:left;margin-left:219.1pt;margin-top:55.65pt;width:20pt;height:39pt;z-index:251660288;visibility:visible;mso-wrap-style:square;mso-width-percent:0;mso-height-percent:0;mso-wrap-distance-left:9pt;mso-wrap-distance-top:3.6pt;mso-wrap-distance-right:9pt;mso-wrap-distance-bottom:3.6pt;mso-position-horizontal:absolute;mso-position-horizontal-relative:text;mso-position-vertical:absolute;mso-position-vertical-relative:text;mso-width-percent:0;mso-height-percent:0;mso-width-relative:margin;mso-height-relative:margin;v-text-anchor:top" o:gfxdata="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" filled="f" stroked="f">
                 <v:textbox>
                   <w:txbxContent>
                     <w:p>
@@ -12641,7 +12748,7 @@
         <mc:AlternateContent>
           <mc:Choice Requires="wps">
             <w:drawing>
-              <wp:anchor distT="45720" distB="45720" distL="114300" distR="114300" simplePos="0" relativeHeight="251659264" behindDoc="0" locked="0" layoutInCell="1" allowOverlap="1" wp14:anchorId="1ABE5CE2" wp14:editId="6E007FC2">
+              <wp:anchor distT="45720" distB="45720" distL="114300" distR="114300" simplePos="0" relativeHeight="251658240" behindDoc="0" locked="0" layoutInCell="1" allowOverlap="1" wp14:anchorId="1ABE5CE2" wp14:editId="6E007FC2">
                 <wp:simplePos x="0" y="0"/>
                 <wp:positionH relativeFrom="column">
                   <wp:posOffset>1744980</wp:posOffset>
@@ -12707,7 +12814,7 @@
           </mc:Choice>
           <mc:Fallback>
             <w:pict>
-              <v:shape w14:anchorId="1ABE5CE2" id="_x0000_s1031" type="#_x0000_t202" style="position:absolute;left:0;text-align:left;margin-left:137.4pt;margin-top:34.2pt;width:20pt;height:39pt;z-index:251659264;visibility:visible;mso-wrap-style:square;mso-width-percent:0;mso-height-percent:0;mso-wrap-distance-left:9pt;mso-wrap-distance-top:3.6pt;mso-wrap-distance-right:9pt;mso-wrap-distance-bottom:3.6pt;mso-position-horizontal:absolute;mso-position-horizontal-relative:text;mso-position-vertical:absolute;mso-position-vertical-relative:text;mso-width-percent:0;mso-height-percent:0;mso-width-relative:margin;mso-height-relative:margin;v-text-anchor:top" o:gfxdata="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" filled="f" stroked="f">
+              <v:shape w14:anchorId="1ABE5CE2" id="_x0000_s1031" type="#_x0000_t202" style="position:absolute;left:0;text-align:left;margin-left:137.4pt;margin-top:34.2pt;width:20pt;height:39pt;z-index:251658240;visibility:visible;mso-wrap-style:square;mso-width-percent:0;mso-height-percent:0;mso-wrap-distance-left:9pt;mso-wrap-distance-top:3.6pt;mso-wrap-distance-right:9pt;mso-wrap-distance-bottom:3.6pt;mso-position-horizontal:absolute;mso-position-horizontal-relative:text;mso-position-vertical:absolute;mso-position-vertical-relative:text;mso-width-percent:0;mso-height-percent:0;mso-width-relative:margin;mso-height-relative:margin;v-text-anchor:top" o:gfxdata="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" filled="f" stroked="f">
                 <v:textbox>
                   <w:txbxContent>
                     <w:p>
@@ -12733,7 +12840,7 @@
         <mc:AlternateContent>
           <mc:Choice Requires="wps">
             <w:drawing>
-              <wp:anchor distT="45720" distB="45720" distL="114300" distR="114300" simplePos="0" relativeHeight="251655168" behindDoc="0" locked="0" layoutInCell="1" allowOverlap="1" wp14:anchorId="4A0AA42B" wp14:editId="243235FB">
+              <wp:anchor distT="45720" distB="45720" distL="114300" distR="114300" simplePos="0" relativeHeight="251656192" behindDoc="0" locked="0" layoutInCell="1" allowOverlap="1" wp14:anchorId="4A0AA42B" wp14:editId="243235FB">
                 <wp:simplePos x="0" y="0"/>
                 <wp:positionH relativeFrom="column">
                   <wp:posOffset>2747095</wp:posOffset>
@@ -12799,7 +12906,7 @@
           </mc:Choice>
           <mc:Fallback>
             <w:pict>
-              <v:shape w14:anchorId="4A0AA42B" id="_x0000_s1032" type="#_x0000_t202" style="position:absolute;left:0;text-align:left;margin-left:216.3pt;margin-top:88.9pt;width:20pt;height:39pt;z-index:251655168;visibility:visible;mso-wrap-style:square;mso-width-percent:0;mso-height-percent:0;mso-wrap-distance-left:9pt;mso-wrap-distance-top:3.6pt;mso-wrap-distance-right:9pt;mso-wrap-distance-bottom:3.6pt;mso-position-horizontal:absolute;mso-position-horizontal-relative:text;mso-position-vertical:absolute;mso-position-vertical-relative:text;mso-width-percent:0;mso-height-percent:0;mso-width-relative:margin;mso-height-relative:margin;v-text-anchor:top" o:gfxdata="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" filled="f" stroked="f">
+              <v:shape w14:anchorId="4A0AA42B" id="_x0000_s1032" type="#_x0000_t202" style="position:absolute;left:0;text-align:left;margin-left:216.3pt;margin-top:88.9pt;width:20pt;height:39pt;z-index:251656192;visibility:visible;mso-wrap-style:square;mso-width-percent:0;mso-height-percent:0;mso-wrap-distance-left:9pt;mso-wrap-distance-top:3.6pt;mso-wrap-distance-right:9pt;mso-wrap-distance-bottom:3.6pt;mso-position-horizontal:absolute;mso-position-horizontal-relative:text;mso-position-vertical:absolute;mso-position-vertical-relative:text;mso-width-percent:0;mso-height-percent:0;mso-width-relative:margin;mso-height-relative:margin;v-text-anchor:top" o:gfxdata="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" filled="f" stroked="f">
                 <v:textbox>
                   <w:txbxContent>
                     <w:p>
@@ -12825,7 +12932,7 @@
         <mc:AlternateContent>
           <mc:Choice Requires="wps">
             <w:drawing>
-              <wp:anchor distT="45720" distB="45720" distL="114300" distR="114300" simplePos="0" relativeHeight="251651072" behindDoc="0" locked="0" layoutInCell="1" allowOverlap="1" wp14:anchorId="32D7A221" wp14:editId="354DA571">
+              <wp:anchor distT="45720" distB="45720" distL="114300" distR="114300" simplePos="0" relativeHeight="251654144" behindDoc="0" locked="0" layoutInCell="1" allowOverlap="1" wp14:anchorId="32D7A221" wp14:editId="354DA571">
                 <wp:simplePos x="0" y="0"/>
                 <wp:positionH relativeFrom="column">
                   <wp:posOffset>1744980</wp:posOffset>
@@ -12944,7 +13051,7 @@
           </mc:Choice>
           <mc:Fallback>
             <w:pict>
-              <v:shape w14:anchorId="32D7A221" id="_x0000_s1033" type="#_x0000_t202" style="position:absolute;left:0;text-align:left;margin-left:137.4pt;margin-top:70pt;width:20pt;height:39pt;z-index:251651072;visibility:visible;mso-wrap-style:square;mso-width-percent:0;mso-height-percent:0;mso-wrap-distance-left:9pt;mso-wrap-distance-top:3.6pt;mso-wrap-distance-right:9pt;mso-wrap-distance-bottom:3.6pt;mso-position-horizontal:absolute;mso-position-horizontal-relative:text;mso-position-vertical:absolute;mso-position-vertical-relative:text;mso-width-percent:0;mso-height-percent:0;mso-width-relative:margin;mso-height-relative:margin;v-text-anchor:top" o:gfxdata="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" filled="f" stroked="f">
+              <v:shape w14:anchorId="32D7A221" id="_x0000_s1033" type="#_x0000_t202" style="position:absolute;left:0;text-align:left;margin-left:137.4pt;margin-top:70pt;width:20pt;height:39pt;z-index:251654144;visibility:visible;mso-wrap-style:square;mso-width-percent:0;mso-height-percent:0;mso-wrap-distance-left:9pt;mso-wrap-distance-top:3.6pt;mso-wrap-distance-right:9pt;mso-wrap-distance-bottom:3.6pt;mso-position-horizontal:absolute;mso-position-horizontal-relative:text;mso-position-vertical:absolute;mso-position-vertical-relative:text;mso-width-percent:0;mso-height-percent:0;mso-width-relative:margin;mso-height-relative:margin;v-text-anchor:top" o:gfxdata="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" filled="f" stroked="f">
                 <v:textbox>
                   <w:txbxContent>
                     <w:p>
@@ -13023,7 +13130,7 @@
         <mc:AlternateContent>
           <mc:Choice Requires="wps">
             <w:drawing>
-              <wp:anchor distT="45720" distB="45720" distL="114300" distR="114300" simplePos="0" relativeHeight="251646976" behindDoc="0" locked="0" layoutInCell="1" allowOverlap="1" wp14:anchorId="66B1B0C2" wp14:editId="7ED0AFEC">
+              <wp:anchor distT="45720" distB="45720" distL="114300" distR="114300" simplePos="0" relativeHeight="251652096" behindDoc="0" locked="0" layoutInCell="1" allowOverlap="1" wp14:anchorId="66B1B0C2" wp14:editId="7ED0AFEC">
                 <wp:simplePos x="0" y="0"/>
                 <wp:positionH relativeFrom="column">
                   <wp:posOffset>774700</wp:posOffset>
@@ -13089,7 +13196,7 @@
           </mc:Choice>
           <mc:Fallback>
             <w:pict>
-              <v:shape w14:anchorId="66B1B0C2" id="_x0000_s1034" type="#_x0000_t202" style="position:absolute;left:0;text-align:left;margin-left:61pt;margin-top:52.15pt;width:20pt;height:39pt;z-index:251646976;visibility:visible;mso-wrap-style:square;mso-width-percent:0;mso-height-percent:0;mso-wrap-distance-left:9pt;mso-wrap-distance-top:3.6pt;mso-wrap-distance-right:9pt;mso-wrap-distance-bottom:3.6pt;mso-position-horizontal:absolute;mso-position-horizontal-relative:text;mso-position-vertical:absolute;mso-position-vertical-relative:text;mso-width-percent:0;mso-height-percent:0;mso-width-relative:margin;mso-height-relative:margin;v-text-anchor:top" o:gfxdata="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" filled="f" stroked="f">
+              <v:shape w14:anchorId="66B1B0C2" id="_x0000_s1034" type="#_x0000_t202" style="position:absolute;left:0;text-align:left;margin-left:61pt;margin-top:52.15pt;width:20pt;height:39pt;z-index:251652096;visibility:visible;mso-wrap-style:square;mso-width-percent:0;mso-height-percent:0;mso-wrap-distance-left:9pt;mso-wrap-distance-top:3.6pt;mso-wrap-distance-right:9pt;mso-wrap-distance-bottom:3.6pt;mso-position-horizontal:absolute;mso-position-horizontal-relative:text;mso-position-vertical:absolute;mso-position-vertical-relative:text;mso-width-percent:0;mso-height-percent:0;mso-width-relative:margin;mso-height-relative:margin;v-text-anchor:top" o:gfxdata="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" filled="f" stroked="f">
                 <v:textbox>
                   <w:txbxContent>
                     <w:p>
@@ -13115,7 +13222,7 @@
         <mc:AlternateContent>
           <mc:Choice Requires="wps">
             <w:drawing>
-              <wp:anchor distT="45720" distB="45720" distL="114300" distR="114300" simplePos="0" relativeHeight="251642880" behindDoc="0" locked="0" layoutInCell="1" allowOverlap="1" wp14:anchorId="500436F2" wp14:editId="26F9E2B4">
+              <wp:anchor distT="45720" distB="45720" distL="114300" distR="114300" simplePos="0" relativeHeight="251650048" behindDoc="0" locked="0" layoutInCell="1" allowOverlap="1" wp14:anchorId="500436F2" wp14:editId="26F9E2B4">
                 <wp:simplePos x="0" y="0"/>
                 <wp:positionH relativeFrom="column">
                   <wp:posOffset>774700</wp:posOffset>
@@ -13181,7 +13288,7 @@
           </mc:Choice>
           <mc:Fallback>
             <w:pict>
-              <v:shape w14:anchorId="500436F2" id="_x0000_s1035" type="#_x0000_t202" style="position:absolute;left:0;text-align:left;margin-left:61pt;margin-top:17.25pt;width:20pt;height:39pt;z-index:251642880;visibility:visible;mso-wrap-style:square;mso-width-percent:0;mso-height-percent:0;mso-wrap-distance-left:9pt;mso-wrap-distance-top:3.6pt;mso-wrap-distance-right:9pt;mso-wrap-distance-bottom:3.6pt;mso-position-horizontal:absolute;mso-position-horizontal-relative:text;mso-position-vertical:absolute;mso-position-vertical-relative:text;mso-width-percent:0;mso-height-percent:0;mso-width-relative:margin;mso-height-relative:margin;v-text-anchor:top" o:gfxdata="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" filled="f" stroked="f">
+              <v:shape w14:anchorId="500436F2" id="_x0000_s1035" type="#_x0000_t202" style="position:absolute;left:0;text-align:left;margin-left:61pt;margin-top:17.25pt;width:20pt;height:39pt;z-index:251650048;visibility:visible;mso-wrap-style:square;mso-width-percent:0;mso-height-percent:0;mso-wrap-distance-left:9pt;mso-wrap-distance-top:3.6pt;mso-wrap-distance-right:9pt;mso-wrap-distance-bottom:3.6pt;mso-position-horizontal:absolute;mso-position-horizontal-relative:text;mso-position-vertical:absolute;mso-position-vertical-relative:text;mso-width-percent:0;mso-height-percent:0;mso-width-relative:margin;mso-height-relative:margin;v-text-anchor:top" o:gfxdata="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" filled="f" stroked="f">
                 <v:textbox>
                   <w:txbxContent>
                     <w:p>
@@ -13207,7 +13314,7 @@
         <mc:AlternateContent>
           <mc:Choice Requires="wpg">
             <w:drawing>
-              <wp:anchor distT="0" distB="0" distL="114300" distR="114300" simplePos="0" relativeHeight="251638784" behindDoc="0" locked="0" layoutInCell="1" allowOverlap="1" wp14:anchorId="79CC6606" wp14:editId="5B7AD181">
+              <wp:anchor distT="0" distB="0" distL="114300" distR="114300" simplePos="0" relativeHeight="251648000" behindDoc="0" locked="0" layoutInCell="1" allowOverlap="1" wp14:anchorId="79CC6606" wp14:editId="5B7AD181">
                 <wp:simplePos x="0" y="0"/>
                 <wp:positionH relativeFrom="column">
                   <wp:posOffset>-107026</wp:posOffset>
@@ -13779,7 +13886,7 @@
           </mc:Choice>
           <mc:Fallback>
             <w:pict>
-              <v:group w14:anchorId="79CC6606" id="Groupe 41" o:spid="_x0000_s1036" style="position:absolute;left:0;text-align:left;margin-left:-8.45pt;margin-top:.65pt;width:392.2pt;height:177.8pt;z-index:251638784" coordsize="49811,22580" o:gfxdata="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">
+              <v:group w14:anchorId="79CC6606" id="Groupe 41" o:spid="_x0000_s1036" style="position:absolute;left:0;text-align:left;margin-left:-8.45pt;margin-top:.65pt;width:392.2pt;height:177.8pt;z-index:251648000" coordsize="49811,22580" o:gfxdata="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">
                 <v:shapetype id="_x0000_t5" coordsize="21600,21600" o:spt="5" adj="10800" path="m@0,l,21600r21600,xe">
                   <v:stroke joinstyle="miter"/>
                   <v:formulas>
@@ -13898,7 +14005,7 @@
           </mc:Fallback>
         </mc:AlternateContent>
       </w:r>
-      <w:bookmarkEnd w:id="49"/>
+      <w:bookmarkEnd w:id="50"/>
       <w:r>
         <w:br w:type="textWrapping" w:clear="all"/>
       </w:r>
@@ -13925,7 +14032,7 @@
         <w:pStyle w:val="Lgende"/>
         <w:keepNext/>
       </w:pPr>
-      <w:bookmarkStart w:id="50" w:name="_Toc521959841"/>
+      <w:bookmarkStart w:id="51" w:name="_Toc522045541"/>
       <w:r>
         <w:lastRenderedPageBreak/>
         <w:t xml:space="preserve">Tableau </w:t>
@@ -13963,7 +14070,7 @@
       <w:r>
         <w:t xml:space="preserve"> - Pondération des critères</w:t>
       </w:r>
-      <w:bookmarkEnd w:id="50"/>
+      <w:bookmarkEnd w:id="51"/>
     </w:p>
     <w:tbl>
       <w:tblPr>
@@ -14431,7 +14538,7 @@
         <w:pStyle w:val="Lgende"/>
         <w:keepNext/>
       </w:pPr>
-      <w:bookmarkStart w:id="51" w:name="_Toc521959842"/>
+      <w:bookmarkStart w:id="52" w:name="_Toc522045542"/>
       <w:r>
         <w:lastRenderedPageBreak/>
         <w:t xml:space="preserve">Tableau </w:t>
@@ -14469,7 +14576,7 @@
       <w:r>
         <w:t xml:space="preserve"> - Analyse multicritère</w:t>
       </w:r>
-      <w:bookmarkEnd w:id="51"/>
+      <w:bookmarkEnd w:id="52"/>
     </w:p>
     <w:tbl>
       <w:tblPr>
@@ -15963,11 +16070,11 @@
       <w:pPr>
         <w:pStyle w:val="Titre2"/>
       </w:pPr>
-      <w:bookmarkStart w:id="52" w:name="_Toc521959881"/>
+      <w:bookmarkStart w:id="53" w:name="_Toc522045581"/>
       <w:r>
         <w:t>Concordance avec l’application</w:t>
       </w:r>
-      <w:bookmarkEnd w:id="52"/>
+      <w:bookmarkEnd w:id="53"/>
     </w:p>
     <w:p>
       <w:pPr>
@@ -16002,38 +16109,38 @@
       <w:pPr>
         <w:pStyle w:val="Titre1"/>
       </w:pPr>
-      <w:bookmarkStart w:id="53" w:name="_Toc521959882"/>
+      <w:bookmarkStart w:id="54" w:name="_Toc522045582"/>
       <w:r>
         <w:lastRenderedPageBreak/>
         <w:t>Implémentation de l’application</w:t>
       </w:r>
-      <w:bookmarkEnd w:id="53"/>
+      <w:bookmarkEnd w:id="54"/>
     </w:p>
     <w:p>
       <w:pPr>
         <w:pStyle w:val="Titre2"/>
       </w:pPr>
-      <w:bookmarkStart w:id="54" w:name="_Toc521959883"/>
+      <w:bookmarkStart w:id="55" w:name="_Toc522045583"/>
       <w:r>
         <w:t>Use-case</w:t>
       </w:r>
-      <w:bookmarkEnd w:id="54"/>
+      <w:bookmarkEnd w:id="55"/>
     </w:p>
     <w:p>
       <w:pPr>
         <w:pStyle w:val="Titre2"/>
       </w:pPr>
-      <w:bookmarkStart w:id="55" w:name="_Toc521959884"/>
+      <w:bookmarkStart w:id="56" w:name="_Toc522045584"/>
       <w:r>
         <w:t>Modèle de données</w:t>
       </w:r>
-      <w:bookmarkEnd w:id="55"/>
+      <w:bookmarkEnd w:id="56"/>
     </w:p>
     <w:p>
       <w:pPr>
         <w:pStyle w:val="Titre2"/>
       </w:pPr>
-      <w:bookmarkStart w:id="56" w:name="_Toc521959885"/>
+      <w:bookmarkStart w:id="57" w:name="_Toc522045585"/>
       <w:r>
         <w:t xml:space="preserve">Choix du système </w:t>
       </w:r>
@@ -16041,68 +16148,68 @@
       <w:r>
         <w:t>back-end</w:t>
       </w:r>
-      <w:bookmarkEnd w:id="56"/>
+      <w:bookmarkEnd w:id="57"/>
       <w:proofErr w:type="spellEnd"/>
     </w:p>
     <w:p>
       <w:pPr>
         <w:pStyle w:val="Titre2"/>
       </w:pPr>
-      <w:bookmarkStart w:id="57" w:name="_Toc521959886"/>
+      <w:bookmarkStart w:id="58" w:name="_Toc522045586"/>
       <w:r>
         <w:t>Prototypage</w:t>
       </w:r>
-      <w:bookmarkEnd w:id="57"/>
+      <w:bookmarkEnd w:id="58"/>
     </w:p>
     <w:p>
       <w:pPr>
         <w:pStyle w:val="Titre1"/>
       </w:pPr>
-      <w:bookmarkStart w:id="58" w:name="_Toc521959887"/>
+      <w:bookmarkStart w:id="59" w:name="_Toc522045587"/>
       <w:r>
         <w:t>Développement de l’application</w:t>
       </w:r>
-      <w:bookmarkEnd w:id="58"/>
+      <w:bookmarkEnd w:id="59"/>
     </w:p>
     <w:p>
       <w:pPr>
         <w:pStyle w:val="Titre2"/>
       </w:pPr>
-      <w:bookmarkStart w:id="59" w:name="_Toc521959888"/>
+      <w:bookmarkStart w:id="60" w:name="_Toc522045588"/>
       <w:r>
         <w:t>Apprentissage du Framework</w:t>
       </w:r>
-      <w:bookmarkEnd w:id="59"/>
+      <w:bookmarkEnd w:id="60"/>
     </w:p>
     <w:p>
       <w:pPr>
         <w:pStyle w:val="Titre2"/>
       </w:pPr>
-      <w:bookmarkStart w:id="60" w:name="_Toc521959889"/>
+      <w:bookmarkStart w:id="61" w:name="_Toc522045589"/>
       <w:r>
         <w:t>Environnement de développement</w:t>
       </w:r>
-      <w:bookmarkEnd w:id="60"/>
+      <w:bookmarkEnd w:id="61"/>
     </w:p>
     <w:p>
       <w:pPr>
         <w:pStyle w:val="Titre1"/>
       </w:pPr>
-      <w:bookmarkStart w:id="61" w:name="_Toc521959890"/>
+      <w:bookmarkStart w:id="62" w:name="_Toc522045590"/>
       <w:r>
         <w:t>Rapport de test</w:t>
       </w:r>
-      <w:bookmarkEnd w:id="61"/>
+      <w:bookmarkEnd w:id="62"/>
     </w:p>
     <w:p>
       <w:pPr>
         <w:pStyle w:val="Titre1"/>
       </w:pPr>
-      <w:bookmarkStart w:id="62" w:name="_Toc521959891"/>
+      <w:bookmarkStart w:id="63" w:name="_Toc522045591"/>
       <w:r>
         <w:t>Conclusion</w:t>
       </w:r>
-      <w:bookmarkEnd w:id="62"/>
+      <w:bookmarkEnd w:id="63"/>
     </w:p>
     <w:p>
       <w:pPr>
@@ -16128,12 +16235,12 @@
       <w:pPr>
         <w:pStyle w:val="titrenonnumrotcentr"/>
       </w:pPr>
-      <w:bookmarkStart w:id="63" w:name="_Toc521959892"/>
+      <w:bookmarkStart w:id="64" w:name="_Toc522045592"/>
       <w:r>
         <w:lastRenderedPageBreak/>
         <w:t>Bibliographie</w:t>
       </w:r>
-      <w:bookmarkEnd w:id="63"/>
+      <w:bookmarkEnd w:id="64"/>
     </w:p>
     <w:p>
       <w:pPr>
@@ -16155,21 +16262,21 @@
         <w:rPr>
           <w:rFonts w:cs="Arial"/>
         </w:rPr>
-        <w:t xml:space="preserve">ANGULAR, 2009a. Angular - Architecture </w:t>
-      </w:r>
-      <w:proofErr w:type="spellStart"/>
-      <w:r>
+        <w:t xml:space="preserve">ANGULAR, 2009a. Angular - Architecture overview. In : [en ligne]. 2009. [Consulté le 18 juin 2018]. Disponible à l’adresse : https://angular.io/guide/architecture. </w:t>
+      </w:r>
+    </w:p>
+    <w:p>
+      <w:pPr>
+        <w:pStyle w:val="Bibliographie"/>
         <w:rPr>
           <w:rFonts w:cs="Arial"/>
         </w:rPr>
-        <w:t>overview</w:t>
-      </w:r>
-      <w:proofErr w:type="spellEnd"/>
+      </w:pPr>
       <w:r>
         <w:rPr>
           <w:rFonts w:cs="Arial"/>
         </w:rPr>
-        <w:t xml:space="preserve">. In : [en ligne]. 2009. [Consulté le 18 juin 2018]. Disponible à l’adresse : https://angular.io/guide/architecture. </w:t>
+        <w:t xml:space="preserve">ANGULAR, 2009b. Angular. In : [en ligne]. 2009. [Consulté le 18 juin 2018]. Disponible à l’adresse : https://angular.io/. </w:t>
       </w:r>
     </w:p>
     <w:p>
@@ -16183,7 +16290,7 @@
         <w:rPr>
           <w:rFonts w:cs="Arial"/>
         </w:rPr>
-        <w:t xml:space="preserve">ANGULAR, 2009b. Angular. In : [en ligne]. 2009. [Consulté le 18 juin 2018]. Disponible à l’adresse : https://angular.io/. </w:t>
+        <w:t xml:space="preserve">CORDOVA, Apache, 2012. Architectural overview of Cordova platform - Apache Cordova. In : [en ligne]. 2012. [Consulté le 15 juin 2018]. Disponible à l’adresse : https://cordova.apache.org/docs/en/latest/guide/overview/index.html. </w:t>
       </w:r>
     </w:p>
     <w:p>
@@ -16197,77 +16304,7 @@
         <w:rPr>
           <w:rFonts w:cs="Arial"/>
         </w:rPr>
-        <w:t xml:space="preserve">CORDOVA, Apache, 2012. Architectural </w:t>
-      </w:r>
-      <w:proofErr w:type="spellStart"/>
-      <w:r>
-        <w:rPr>
-          <w:rFonts w:cs="Arial"/>
-        </w:rPr>
-        <w:t>overview</w:t>
-      </w:r>
-      <w:proofErr w:type="spellEnd"/>
-      <w:r>
-        <w:rPr>
-          <w:rFonts w:cs="Arial"/>
-        </w:rPr>
-        <w:t xml:space="preserve"> of Cordova platform - Apache Cordova. In : [en ligne]. 2012. [Consulté le 15 juin 2018]. Disponible à l’adresse : https://cordova.apache.org/docs/en/latest/guide/overview/index.html. </w:t>
-      </w:r>
-    </w:p>
-    <w:p>
-      <w:pPr>
-        <w:pStyle w:val="Bibliographie"/>
-        <w:rPr>
-          <w:rFonts w:cs="Arial"/>
-        </w:rPr>
-      </w:pPr>
-      <w:r>
-        <w:rPr>
-          <w:rFonts w:cs="Arial"/>
-        </w:rPr>
-        <w:t xml:space="preserve">CRUXLAB, 2017. Xamarin vs Ionic vs React Native: </w:t>
-      </w:r>
-      <w:proofErr w:type="spellStart"/>
-      <w:r>
-        <w:rPr>
-          <w:rFonts w:cs="Arial"/>
-        </w:rPr>
-        <w:t>differences</w:t>
-      </w:r>
-      <w:proofErr w:type="spellEnd"/>
-      <w:r>
-        <w:rPr>
-          <w:rFonts w:cs="Arial"/>
-        </w:rPr>
-        <w:t xml:space="preserve"> </w:t>
-      </w:r>
-      <w:proofErr w:type="spellStart"/>
-      <w:r>
-        <w:rPr>
-          <w:rFonts w:cs="Arial"/>
-        </w:rPr>
-        <w:t>under</w:t>
-      </w:r>
-      <w:proofErr w:type="spellEnd"/>
-      <w:r>
-        <w:rPr>
-          <w:rFonts w:cs="Arial"/>
-        </w:rPr>
-        <w:t xml:space="preserve"> the </w:t>
-      </w:r>
-      <w:proofErr w:type="spellStart"/>
-      <w:r>
-        <w:rPr>
-          <w:rFonts w:cs="Arial"/>
-        </w:rPr>
-        <w:t>hood</w:t>
-      </w:r>
-      <w:proofErr w:type="spellEnd"/>
-      <w:r>
-        <w:rPr>
-          <w:rFonts w:cs="Arial"/>
-        </w:rPr>
-        <w:t xml:space="preserve">. In : [en ligne]. 2017. [Consulté le 8 juin 2018]. Disponible à l’adresse : https://cruxlab.com/blog/reactnative-vs-xamarin/. </w:t>
+        <w:t xml:space="preserve">CRUXLAB, 2017. Xamarin vs Ionic vs React Native: differences under the hood. In : [en ligne]. 2017. [Consulté le 8 juin 2018]. Disponible à l’adresse : https://cruxlab.com/blog/reactnative-vs-xamarin/. </w:t>
       </w:r>
     </w:p>
     <w:p>
@@ -16282,25 +16319,8 @@
           <w:rFonts w:cs="Arial"/>
           <w:lang w:val="de-CH"/>
         </w:rPr>
-        <w:t xml:space="preserve">DRIFTY, 2017. </w:t>
-      </w:r>
-      <w:proofErr w:type="spellStart"/>
-      <w:r>
-        <w:rPr>
-          <w:rFonts w:cs="Arial"/>
-          <w:lang w:val="de-CH"/>
-        </w:rPr>
-        <w:t>Ionic</w:t>
-      </w:r>
-      <w:proofErr w:type="spellEnd"/>
-      <w:r>
-        <w:rPr>
-          <w:rFonts w:cs="Arial"/>
-          <w:lang w:val="de-CH"/>
-        </w:rPr>
-        <w:t xml:space="preserve"> Framework. In : </w:t>
-      </w:r>
-      <w:proofErr w:type="spellStart"/>
+        <w:t xml:space="preserve">DRIFTY, 2017. Ionic Framework. In : </w:t>
+      </w:r>
       <w:r>
         <w:rPr>
           <w:rFonts w:cs="Arial"/>
@@ -16308,9 +16328,126 @@
           <w:iCs/>
           <w:lang w:val="de-CH"/>
         </w:rPr>
-        <w:t>Ionic</w:t>
-      </w:r>
-      <w:proofErr w:type="spellEnd"/>
+        <w:t>Ionic Framework</w:t>
+      </w:r>
+      <w:r>
+        <w:rPr>
+          <w:rFonts w:cs="Arial"/>
+          <w:lang w:val="de-CH"/>
+        </w:rPr>
+        <w:t xml:space="preserve"> [en ligne]. </w:t>
+      </w:r>
+      <w:r>
+        <w:rPr>
+          <w:rFonts w:cs="Arial"/>
+        </w:rPr>
+        <w:t xml:space="preserve">2017. [Consulté le 18 juin 2018]. Disponible à l’adresse : https://ionicframework.com/docs/cli/projects.html. </w:t>
+      </w:r>
+    </w:p>
+    <w:p>
+      <w:pPr>
+        <w:pStyle w:val="Bibliographie"/>
+        <w:rPr>
+          <w:rFonts w:cs="Arial"/>
+        </w:rPr>
+      </w:pPr>
+      <w:r>
+        <w:rPr>
+          <w:rFonts w:cs="Arial"/>
+        </w:rPr>
+        <w:t xml:space="preserve">GUILLOUX, Michael, 2018. Quels sont les langages de programmation les plus utilisés par les développeurs ? Une analyse des évènements publics sur GitHub. In : </w:t>
+      </w:r>
+      <w:r>
+        <w:rPr>
+          <w:rFonts w:cs="Arial"/>
+          <w:i/>
+          <w:iCs/>
+        </w:rPr>
+        <w:t>Developpez.com</w:t>
+      </w:r>
+      <w:r>
+        <w:rPr>
+          <w:rFonts w:cs="Arial"/>
+        </w:rPr>
+        <w:t xml:space="preserve"> [en ligne]. 29 janvier 2018. [Consulté le 18 juin 2018]. Disponible à l’adresse : http://www.developpez.com/actu/185087/Quels-sont-les-langages-de-programmation-les-plus-utilises-par-les-developpeurs-Une-analyse-des-evenements-publics-sur-GitHub/. </w:t>
+      </w:r>
+    </w:p>
+    <w:p>
+      <w:pPr>
+        <w:pStyle w:val="Bibliographie"/>
+        <w:rPr>
+          <w:rFonts w:cs="Arial"/>
+        </w:rPr>
+      </w:pPr>
+      <w:r>
+        <w:rPr>
+          <w:rFonts w:cs="Arial"/>
+        </w:rPr>
+        <w:t xml:space="preserve">HEARD, Pete, 2017. React Native Architecture : Explained! In : </w:t>
+      </w:r>
+      <w:r>
+        <w:rPr>
+          <w:rFonts w:cs="Arial"/>
+          <w:i/>
+          <w:iCs/>
+        </w:rPr>
+        <w:t>React Native Architecture : Explained!</w:t>
+      </w:r>
+      <w:r>
+        <w:rPr>
+          <w:rFonts w:cs="Arial"/>
+        </w:rPr>
+        <w:t xml:space="preserve"> [en ligne]. 13 juin 2017. [Consulté le 25 juin 2018]. Disponible à l’adresse : https://www.logicroom.co/react-native-architecture-explained/. </w:t>
+      </w:r>
+    </w:p>
+    <w:p>
+      <w:pPr>
+        <w:pStyle w:val="Bibliographie"/>
+        <w:rPr>
+          <w:rFonts w:cs="Arial"/>
+        </w:rPr>
+      </w:pPr>
+      <w:r>
+        <w:rPr>
+          <w:rFonts w:cs="Arial"/>
+        </w:rPr>
+        <w:t xml:space="preserve">NEXGENDESIGN, [sans date]. 7 Reasons Xamarin Can Be a Trouble | NexGenDesign. In : [en ligne]. [Consulté le 19 juin 2018]. Disponible à l’adresse : http://www.nexgendesign.com/xamarin-troubles. </w:t>
+      </w:r>
+    </w:p>
+    <w:p>
+      <w:pPr>
+        <w:pStyle w:val="Bibliographie"/>
+        <w:rPr>
+          <w:rFonts w:cs="Arial"/>
+        </w:rPr>
+      </w:pPr>
+      <w:r>
+        <w:rPr>
+          <w:rFonts w:cs="Arial"/>
+        </w:rPr>
+        <w:t xml:space="preserve">REACT NATIVE, 2018. React Native · A framework for building native apps using React. In : [en ligne]. 2018. [Consulté le 25 juin 2018]. Disponible à l’adresse : https://facebook.github.io/react-native/index.html. </w:t>
+      </w:r>
+    </w:p>
+    <w:p>
+      <w:pPr>
+        <w:pStyle w:val="Bibliographie"/>
+        <w:rPr>
+          <w:rFonts w:cs="Arial"/>
+        </w:rPr>
+      </w:pPr>
+      <w:r>
+        <w:rPr>
+          <w:rFonts w:cs="Arial"/>
+        </w:rPr>
+        <w:t xml:space="preserve">STACK OVERFLOW, 2018. Stack Overflow Developer Survey 2018. </w:t>
+      </w:r>
+      <w:r>
+        <w:rPr>
+          <w:rFonts w:cs="Arial"/>
+          <w:lang w:val="de-CH"/>
+        </w:rPr>
+        <w:t xml:space="preserve">In : </w:t>
+      </w:r>
       <w:r>
         <w:rPr>
           <w:rFonts w:cs="Arial"/>
@@ -16318,50 +16455,34 @@
           <w:iCs/>
           <w:lang w:val="de-CH"/>
         </w:rPr>
-        <w:t xml:space="preserve"> Framework</w:t>
+        <w:t>Stack Overflow</w:t>
       </w:r>
       <w:r>
         <w:rPr>
           <w:rFonts w:cs="Arial"/>
           <w:lang w:val="de-CH"/>
         </w:rPr>
-        <w:t xml:space="preserve"> [en </w:t>
-      </w:r>
-      <w:proofErr w:type="spellStart"/>
+        <w:t xml:space="preserve"> [en ligne]. </w:t>
+      </w:r>
       <w:r>
         <w:rPr>
           <w:rFonts w:cs="Arial"/>
-          <w:lang w:val="de-CH"/>
-        </w:rPr>
-        <w:t>ligne</w:t>
-      </w:r>
-      <w:proofErr w:type="spellEnd"/>
-      <w:r>
+        </w:rPr>
+        <w:t xml:space="preserve">31 janvier 2018. [Consulté le 18 juin 2018]. Disponible à l’adresse : https://insights.stackoverflow.com/survey/2018/. </w:t>
+      </w:r>
+    </w:p>
+    <w:p>
+      <w:pPr>
+        <w:pStyle w:val="Bibliographie"/>
         <w:rPr>
           <w:rFonts w:cs="Arial"/>
-          <w:lang w:val="de-CH"/>
-        </w:rPr>
-        <w:t xml:space="preserve">]. </w:t>
-      </w:r>
+        </w:rPr>
+      </w:pPr>
       <w:r>
         <w:rPr>
           <w:rFonts w:cs="Arial"/>
         </w:rPr>
-        <w:t xml:space="preserve">2017. [Consulté le 18 juin 2018]. Disponible à l’adresse : https://ionicframework.com/docs/cli/projects.html. </w:t>
-      </w:r>
-    </w:p>
-    <w:p>
-      <w:pPr>
-        <w:pStyle w:val="Bibliographie"/>
-        <w:rPr>
-          <w:rFonts w:cs="Arial"/>
-        </w:rPr>
-      </w:pPr>
-      <w:r>
-        <w:rPr>
-          <w:rFonts w:cs="Arial"/>
-        </w:rPr>
-        <w:t xml:space="preserve">GUILLOUX, Michael, 2018. Quels sont les langages de programmation les plus utilisés par les développeurs ? Une analyse des évènements publics sur GitHub. In : </w:t>
+        <w:t xml:space="preserve">VINCENT, 2016. Cordova : Applications mobiles hybrides. In : </w:t>
       </w:r>
       <w:r>
         <w:rPr>
@@ -16369,269 +16490,8 @@
           <w:i/>
           <w:iCs/>
         </w:rPr>
-        <w:t>Developpez.com</w:t>
-      </w:r>
-      <w:r>
-        <w:rPr>
-          <w:rFonts w:cs="Arial"/>
-        </w:rPr>
-        <w:t xml:space="preserve"> [en ligne]. 29 janvier 2018. [Consulté le 18 juin 2018]. Disponible à l’adresse : http://www.developpez.com/actu/185087/Quels-sont-les-langages-de-programmation-les-plus-utilises-par-les-developpeurs-Une-analyse-des-evenements-publics-sur-GitHub/. </w:t>
-      </w:r>
-    </w:p>
-    <w:p>
-      <w:pPr>
-        <w:pStyle w:val="Bibliographie"/>
-        <w:rPr>
-          <w:rFonts w:cs="Arial"/>
-        </w:rPr>
-      </w:pPr>
-      <w:r>
-        <w:rPr>
-          <w:rFonts w:cs="Arial"/>
-        </w:rPr>
-        <w:t xml:space="preserve">HEARD, Pete, 2017. React Native Architecture : </w:t>
-      </w:r>
-      <w:proofErr w:type="spellStart"/>
-      <w:r>
-        <w:rPr>
-          <w:rFonts w:cs="Arial"/>
-        </w:rPr>
-        <w:t>Explained</w:t>
-      </w:r>
-      <w:proofErr w:type="spellEnd"/>
-      <w:r>
-        <w:rPr>
-          <w:rFonts w:cs="Arial"/>
-        </w:rPr>
-        <w:t xml:space="preserve">! In : </w:t>
-      </w:r>
-      <w:r>
-        <w:rPr>
-          <w:rFonts w:cs="Arial"/>
-          <w:i/>
-          <w:iCs/>
-        </w:rPr>
-        <w:t xml:space="preserve">React Native Architecture : </w:t>
-      </w:r>
-      <w:proofErr w:type="spellStart"/>
-      <w:r>
-        <w:rPr>
-          <w:rFonts w:cs="Arial"/>
-          <w:i/>
-          <w:iCs/>
-        </w:rPr>
-        <w:t>Explained</w:t>
-      </w:r>
-      <w:proofErr w:type="spellEnd"/>
-      <w:r>
-        <w:rPr>
-          <w:rFonts w:cs="Arial"/>
-          <w:i/>
-          <w:iCs/>
-        </w:rPr>
-        <w:t>!</w:t>
-      </w:r>
-      <w:r>
-        <w:rPr>
-          <w:rFonts w:cs="Arial"/>
-        </w:rPr>
-        <w:t xml:space="preserve"> [en ligne]. 13 juin 2017. [Consulté le 25 juin 2018]. Disponible à l’adresse : https://www.logicroom.co/react-native-architecture-explained/. </w:t>
-      </w:r>
-    </w:p>
-    <w:p>
-      <w:pPr>
-        <w:pStyle w:val="Bibliographie"/>
-        <w:rPr>
-          <w:rFonts w:cs="Arial"/>
-        </w:rPr>
-      </w:pPr>
-      <w:r>
-        <w:rPr>
-          <w:rFonts w:cs="Arial"/>
-        </w:rPr>
-        <w:t xml:space="preserve">NEXGENDESIGN, [sans date]. 7 </w:t>
-      </w:r>
-      <w:proofErr w:type="spellStart"/>
-      <w:r>
-        <w:rPr>
-          <w:rFonts w:cs="Arial"/>
-        </w:rPr>
-        <w:t>Reasons</w:t>
-      </w:r>
-      <w:proofErr w:type="spellEnd"/>
-      <w:r>
-        <w:rPr>
-          <w:rFonts w:cs="Arial"/>
-        </w:rPr>
-        <w:t xml:space="preserve"> Xamarin Can Be a Trouble | </w:t>
-      </w:r>
-      <w:proofErr w:type="spellStart"/>
-      <w:r>
-        <w:rPr>
-          <w:rFonts w:cs="Arial"/>
-        </w:rPr>
-        <w:t>NexGenDesign</w:t>
-      </w:r>
-      <w:proofErr w:type="spellEnd"/>
-      <w:r>
-        <w:rPr>
-          <w:rFonts w:cs="Arial"/>
-        </w:rPr>
-        <w:t xml:space="preserve">. In : [en ligne]. [Consulté le 19 juin 2018]. Disponible à l’adresse : http://www.nexgendesign.com/xamarin-troubles. </w:t>
-      </w:r>
-    </w:p>
-    <w:p>
-      <w:pPr>
-        <w:pStyle w:val="Bibliographie"/>
-        <w:rPr>
-          <w:rFonts w:cs="Arial"/>
-        </w:rPr>
-      </w:pPr>
-      <w:r>
-        <w:rPr>
-          <w:rFonts w:cs="Arial"/>
-        </w:rPr>
-        <w:t xml:space="preserve">REACT NATIVE, 2018. React Native · A </w:t>
-      </w:r>
-      <w:proofErr w:type="spellStart"/>
-      <w:r>
-        <w:rPr>
-          <w:rFonts w:cs="Arial"/>
-        </w:rPr>
-        <w:t>framework</w:t>
-      </w:r>
-      <w:proofErr w:type="spellEnd"/>
-      <w:r>
-        <w:rPr>
-          <w:rFonts w:cs="Arial"/>
-        </w:rPr>
-        <w:t xml:space="preserve"> for building native apps </w:t>
-      </w:r>
-      <w:proofErr w:type="spellStart"/>
-      <w:r>
-        <w:rPr>
-          <w:rFonts w:cs="Arial"/>
-        </w:rPr>
-        <w:t>using</w:t>
-      </w:r>
-      <w:proofErr w:type="spellEnd"/>
-      <w:r>
-        <w:rPr>
-          <w:rFonts w:cs="Arial"/>
-        </w:rPr>
-        <w:t xml:space="preserve"> React. In : [en ligne]. 2018. [Consulté le 25 juin 2018]. Disponible à l’adresse : https://facebook.github.io/react-native/index.html. </w:t>
-      </w:r>
-    </w:p>
-    <w:p>
-      <w:pPr>
-        <w:pStyle w:val="Bibliographie"/>
-        <w:rPr>
-          <w:rFonts w:cs="Arial"/>
-        </w:rPr>
-      </w:pPr>
-      <w:r>
-        <w:rPr>
-          <w:rFonts w:cs="Arial"/>
-        </w:rPr>
-        <w:t xml:space="preserve">STACK OVERFLOW, 2018. Stack </w:t>
-      </w:r>
-      <w:proofErr w:type="spellStart"/>
-      <w:r>
-        <w:rPr>
-          <w:rFonts w:cs="Arial"/>
-        </w:rPr>
-        <w:t>Overflow</w:t>
-      </w:r>
-      <w:proofErr w:type="spellEnd"/>
-      <w:r>
-        <w:rPr>
-          <w:rFonts w:cs="Arial"/>
-        </w:rPr>
-        <w:t xml:space="preserve"> </w:t>
-      </w:r>
-      <w:proofErr w:type="spellStart"/>
-      <w:r>
-        <w:rPr>
-          <w:rFonts w:cs="Arial"/>
-        </w:rPr>
-        <w:t>Developer</w:t>
-      </w:r>
-      <w:proofErr w:type="spellEnd"/>
-      <w:r>
-        <w:rPr>
-          <w:rFonts w:cs="Arial"/>
-        </w:rPr>
-        <w:t xml:space="preserve"> Survey 2018. </w:t>
-      </w:r>
-      <w:r>
-        <w:rPr>
-          <w:rFonts w:cs="Arial"/>
-          <w:lang w:val="de-CH"/>
-        </w:rPr>
-        <w:t xml:space="preserve">In : </w:t>
-      </w:r>
-      <w:r>
-        <w:rPr>
-          <w:rFonts w:cs="Arial"/>
-          <w:i/>
-          <w:iCs/>
-          <w:lang w:val="de-CH"/>
-        </w:rPr>
-        <w:t>Stack Overflow</w:t>
-      </w:r>
-      <w:r>
-        <w:rPr>
-          <w:rFonts w:cs="Arial"/>
-          <w:lang w:val="de-CH"/>
-        </w:rPr>
-        <w:t xml:space="preserve"> [en </w:t>
-      </w:r>
-      <w:proofErr w:type="spellStart"/>
-      <w:r>
-        <w:rPr>
-          <w:rFonts w:cs="Arial"/>
-          <w:lang w:val="de-CH"/>
-        </w:rPr>
-        <w:t>ligne</w:t>
-      </w:r>
-      <w:proofErr w:type="spellEnd"/>
-      <w:r>
-        <w:rPr>
-          <w:rFonts w:cs="Arial"/>
-          <w:lang w:val="de-CH"/>
-        </w:rPr>
-        <w:t xml:space="preserve">]. </w:t>
-      </w:r>
-      <w:r>
-        <w:rPr>
-          <w:rFonts w:cs="Arial"/>
-        </w:rPr>
-        <w:t xml:space="preserve">31 janvier 2018. [Consulté le 18 juin 2018]. Disponible à l’adresse : https://insights.stackoverflow.com/survey/2018/. </w:t>
-      </w:r>
-    </w:p>
-    <w:p>
-      <w:pPr>
-        <w:pStyle w:val="Bibliographie"/>
-        <w:rPr>
-          <w:rFonts w:cs="Arial"/>
-        </w:rPr>
-      </w:pPr>
-      <w:r>
-        <w:rPr>
-          <w:rFonts w:cs="Arial"/>
-        </w:rPr>
-        <w:t xml:space="preserve">VINCENT, 2016. Cordova : Applications mobiles hybrides. In : </w:t>
-      </w:r>
-      <w:proofErr w:type="spellStart"/>
-      <w:r>
-        <w:rPr>
-          <w:rFonts w:cs="Arial"/>
-          <w:i/>
-          <w:iCs/>
-        </w:rPr>
         <w:t>VinceOPS</w:t>
       </w:r>
-      <w:proofErr w:type="spellEnd"/>
       <w:r>
         <w:rPr>
           <w:rFonts w:cs="Arial"/>
@@ -19454,6 +19314,7 @@
   <w:style w:type="character" w:default="1" w:styleId="Policepardfaut">
     <w:name w:val="Default Paragraph Font"/>
     <w:uiPriority w:val="1"/>
+    <w:semiHidden/>
     <w:unhideWhenUsed/>
   </w:style>
   <w:style w:type="table" w:default="1" w:styleId="TableauNormal">
@@ -20411,6 +20272,18 @@
       </w:tblBorders>
     </w:tblPr>
   </w:style>
+  <w:style w:type="character" w:styleId="Mentionnonrsolue">
+    <w:name w:val="Unresolved Mention"/>
+    <w:basedOn w:val="Policepardfaut"/>
+    <w:uiPriority w:val="99"/>
+    <w:semiHidden/>
+    <w:unhideWhenUsed/>
+    <w:rsid w:val="009D1DAE"/>
+    <w:rPr>
+      <w:color w:val="605E5C"/>
+      <w:shd w:val="clear" w:color="auto" w:fill="E1DFDD"/>
+    </w:rPr>
+  </w:style>
 </w:styles>
 </file>
 
@@ -20680,7 +20553,7 @@
 </file>
 
 <file path=customXml/itemProps1.xml><?xml version="1.0" encoding="utf-8"?>
-<ds:datastoreItem xmlns:ds="http://schemas.openxmlformats.org/officeDocument/2006/customXml" ds:itemID="{BDE47F86-6255-4C49-BE12-67FE43A704E5}">
+<ds:datastoreItem xmlns:ds="http://schemas.openxmlformats.org/officeDocument/2006/customXml" ds:itemID="{CA7F88E5-619D-48ED-B93B-F4A839DFA815}">
   <ds:schemaRefs>
     <ds:schemaRef ds:uri="http://schemas.openxmlformats.org/officeDocument/2006/bibliography"/>
   </ds:schemaRefs>

</xml_diff>

<commit_message>
Modification de quelques commentaire de M. Hauri
</commit_message>
<xml_diff>
--- a/Memoire/Memoire.docx
+++ b/Memoire/Memoire.docx
@@ -617,25 +617,13 @@
         <w:t>Frameworks</w:t>
       </w:r>
       <w:r>
-        <w:t xml:space="preserve"> sont très pratiques mais nécessitent une certaine connaissance de leurs fonctionnement pour pouvoir faire ce que nous voulons. Malheureusement il est impossible de tous les </w:t>
-      </w:r>
-      <w:r>
-        <w:t>connaitre</w:t>
-      </w:r>
-      <w:r>
-        <w:t xml:space="preserve"> par cœur. Il faut donc faire un choix et</w:t>
-      </w:r>
-      <w:r>
-        <w:t xml:space="preserve"> faire tout le développement de notre application sur le </w:t>
-      </w:r>
-      <w:r>
-        <w:t>Framework</w:t>
-      </w:r>
-      <w:r>
-        <w:t xml:space="preserve"> sélectionné.</w:t>
-      </w:r>
-      <w:r>
-        <w:br/>
+        <w:t xml:space="preserve"> sont très pratiques mais nécessitent une certaine connaissance de leurs fonctionnement pour pouvoir faire ce que nous voulons. </w:t>
+      </w:r>
+      <w:r>
+        <w:t xml:space="preserve">Malheureusement, </w:t>
+      </w:r>
+      <w:r>
+        <w:t>vu le nombre de Frameworks existant, il est impossible de tous les maitriser et de les utiliser correctement. Il faut donc faire un choix et développer entièrement notre projet sur le Framework sélectionné.</w:t>
       </w:r>
     </w:p>
     <w:p>
@@ -652,7 +640,10 @@
         <w:t>Frameworks</w:t>
       </w:r>
       <w:r>
-        <w:t xml:space="preserve"> les plus connus / utilisés, j’espère que vous pourrez plus facilement comprendre leurs fonctionnement et choisir celui qui correspond le plus à vos attentes.</w:t>
+        <w:t xml:space="preserve"> les plus connus / utilisés, </w:t>
+      </w:r>
+      <w:r>
+        <w:t>cela permettra de mieux comprendre leurs fonctionnements et de choisir le plus adéquat à chaque projet.</w:t>
       </w:r>
     </w:p>
     <w:p>
@@ -5783,8 +5774,6 @@
       </w:r>
       <w:bookmarkEnd w:id="7"/>
     </w:p>
-    <w:bookmarkStart w:id="8" w:name="_GoBack"/>
-    <w:bookmarkEnd w:id="8"/>
     <w:p>
       <w:pPr>
         <w:pStyle w:val="Tabledesillustrations"/>
@@ -6737,14 +6726,14 @@
       <w:pPr>
         <w:pStyle w:val="Titre1"/>
       </w:pPr>
-      <w:bookmarkStart w:id="9" w:name="_Toc338746592"/>
-      <w:bookmarkStart w:id="10" w:name="_Toc522554559"/>
+      <w:bookmarkStart w:id="8" w:name="_Toc338746592"/>
+      <w:bookmarkStart w:id="9" w:name="_Toc522554559"/>
       <w:r>
         <w:lastRenderedPageBreak/>
         <w:t>Introduction</w:t>
       </w:r>
+      <w:bookmarkEnd w:id="8"/>
       <w:bookmarkEnd w:id="9"/>
-      <w:bookmarkEnd w:id="10"/>
     </w:p>
     <w:p>
       <w:pPr>
@@ -6764,7 +6753,7 @@
       <w:pPr>
         <w:pStyle w:val="Titre1"/>
       </w:pPr>
-      <w:bookmarkStart w:id="11" w:name="_Toc522554560"/>
+      <w:bookmarkStart w:id="10" w:name="_Toc522554560"/>
       <w:r>
         <w:lastRenderedPageBreak/>
         <w:t xml:space="preserve">Etude des </w:t>
@@ -6778,7 +6767,7 @@
       <w:r>
         <w:t>s</w:t>
       </w:r>
-      <w:bookmarkEnd w:id="11"/>
+      <w:bookmarkEnd w:id="10"/>
     </w:p>
     <w:p>
       <w:pPr>
@@ -6930,15 +6919,7 @@
         <w:fldChar w:fldCharType="separate"/>
       </w:r>
       <w:r>
-        <w:t xml:space="preserve">(Stack </w:t>
-      </w:r>
-      <w:proofErr w:type="spellStart"/>
-      <w:r>
-        <w:t>Overflow</w:t>
-      </w:r>
-      <w:proofErr w:type="spellEnd"/>
-      <w:r>
-        <w:t>, 2018)</w:t>
+        <w:t>(Stack Overflow, 2018)</w:t>
       </w:r>
       <w:r>
         <w:fldChar w:fldCharType="end"/>
@@ -6961,7 +6942,7 @@
         <w:pStyle w:val="Lgende"/>
         <w:keepNext/>
       </w:pPr>
-      <w:bookmarkStart w:id="12" w:name="_Toc522556084"/>
+      <w:bookmarkStart w:id="11" w:name="_Toc522556084"/>
       <w:r>
         <w:t xml:space="preserve">Figure </w:t>
       </w:r>
@@ -7004,7 +6985,7 @@
       <w:r>
         <w:t>Frameworks, Librairies et Outils les plus populaires en 2018</w:t>
       </w:r>
-      <w:bookmarkEnd w:id="12"/>
+      <w:bookmarkEnd w:id="11"/>
     </w:p>
     <w:p>
       <w:pPr>
@@ -7100,7 +7081,7 @@
         <w:pStyle w:val="Lgende"/>
         <w:keepNext/>
       </w:pPr>
-      <w:bookmarkStart w:id="13" w:name="_Toc522556085"/>
+      <w:bookmarkStart w:id="12" w:name="_Toc522556085"/>
       <w:r>
         <w:t xml:space="preserve">Figure </w:t>
       </w:r>
@@ -7143,7 +7124,7 @@
         </w:rPr>
         <w:t>Frameworks, Librairies et Outils les plus aimés en 2018</w:t>
       </w:r>
-      <w:bookmarkEnd w:id="13"/>
+      <w:bookmarkEnd w:id="12"/>
     </w:p>
     <w:p>
       <w:pPr>
@@ -7294,11 +7275,11 @@
       <w:pPr>
         <w:pStyle w:val="Titre2"/>
       </w:pPr>
-      <w:bookmarkStart w:id="14" w:name="_Toc522554561"/>
+      <w:bookmarkStart w:id="13" w:name="_Toc522554561"/>
       <w:r>
         <w:t>Ionic</w:t>
       </w:r>
-      <w:bookmarkEnd w:id="14"/>
+      <w:bookmarkEnd w:id="13"/>
     </w:p>
     <w:p>
       <w:pPr>
@@ -7312,6 +7293,9 @@
         <w:t>AngularJs</w:t>
       </w:r>
       <w:proofErr w:type="spellEnd"/>
+      <w:r>
+        <w:t>, Angular2 ou Angular4 (dépendant de la version d’Ionic)</w:t>
+      </w:r>
       <w:r>
         <w:t xml:space="preserve"> permettant le binding de donnée (explication détaillée </w:t>
       </w:r>
@@ -7370,7 +7354,13 @@
         <w:t xml:space="preserve">L’objectif de ce Framework est d’offrir un développement court, efficace et </w:t>
       </w:r>
       <w:r>
-        <w:t>ne nécessitant pas de grande connaissances dans le domaine. Le développement WEB étant la première chose que tout informatici</w:t>
+        <w:t xml:space="preserve">ne nécessitant pas de grande connaissances dans le domaine. Le développement WEB étant </w:t>
+      </w:r>
+      <w:r>
+        <w:t xml:space="preserve">souvent </w:t>
+      </w:r>
+      <w:r>
+        <w:t>la première chose que tout informatici</w:t>
       </w:r>
       <w:r>
         <w:t>en apprend, il est très facile de se lancer dans la création d’une application utilisant le Framework Ionic.</w:t>
@@ -7419,38 +7409,41 @@
       <w:pPr>
         <w:pStyle w:val="Titre3"/>
       </w:pPr>
-      <w:bookmarkStart w:id="15" w:name="_Toc522554562"/>
+      <w:bookmarkStart w:id="14" w:name="_Toc522554562"/>
       <w:r>
         <w:lastRenderedPageBreak/>
         <w:t>Architecture</w:t>
       </w:r>
+      <w:bookmarkEnd w:id="14"/>
+    </w:p>
+    <w:p>
+      <w:pPr>
+        <w:pStyle w:val="Texte"/>
+      </w:pPr>
+      <w:r>
+        <w:t xml:space="preserve">Comme décrit précédemment, Ionic est une surcouche du Framework </w:t>
+      </w:r>
+      <w:proofErr w:type="spellStart"/>
+      <w:r>
+        <w:t>AngularJs</w:t>
+      </w:r>
+      <w:proofErr w:type="spellEnd"/>
+      <w:r>
+        <w:t xml:space="preserve"> qui, lui-même, utilise le Framework Apache Cordova pour la création de l’APK. </w:t>
+      </w:r>
+      <w:r>
+        <w:t>Le fonctionnement de ces trois Frameworks vont être expliqués si après.</w:t>
+      </w:r>
+    </w:p>
+    <w:p>
+      <w:pPr>
+        <w:pStyle w:val="Titre4"/>
+      </w:pPr>
+      <w:bookmarkStart w:id="15" w:name="_Toc522554563"/>
+      <w:r>
+        <w:t>Apache Cordova</w:t>
+      </w:r>
       <w:bookmarkEnd w:id="15"/>
-    </w:p>
-    <w:p>
-      <w:pPr>
-        <w:pStyle w:val="Texte"/>
-      </w:pPr>
-      <w:r>
-        <w:t xml:space="preserve">Comme décrit précédemment, Ionic est une surcouche du Framework </w:t>
-      </w:r>
-      <w:proofErr w:type="spellStart"/>
-      <w:r>
-        <w:t>AngularJs</w:t>
-      </w:r>
-      <w:proofErr w:type="spellEnd"/>
-      <w:r>
-        <w:t xml:space="preserve"> qui, lui-même, utilise le Framework Apache Cordova pour la création de l’APK. Je vais donc vous expliquer le fonctionnement de ces 3 Frameworks.</w:t>
-      </w:r>
-    </w:p>
-    <w:p>
-      <w:pPr>
-        <w:pStyle w:val="Titre4"/>
-      </w:pPr>
-      <w:bookmarkStart w:id="16" w:name="_Toc522554563"/>
-      <w:r>
-        <w:t>Apache Cordova</w:t>
-      </w:r>
-      <w:bookmarkEnd w:id="16"/>
     </w:p>
     <w:p>
       <w:pPr>
@@ -7483,7 +7476,7 @@
         <w:pStyle w:val="Lgende"/>
         <w:keepNext/>
       </w:pPr>
-      <w:bookmarkStart w:id="17" w:name="_Toc522556086"/>
+      <w:bookmarkStart w:id="16" w:name="_Toc522556086"/>
       <w:r>
         <w:t xml:space="preserve">Figure </w:t>
       </w:r>
@@ -7523,7 +7516,7 @@
       <w:r>
         <w:t>Architecture d'Apache Cordova</w:t>
       </w:r>
-      <w:bookmarkEnd w:id="17"/>
+      <w:bookmarkEnd w:id="16"/>
     </w:p>
     <w:p>
       <w:pPr>
@@ -7674,14 +7667,14 @@
       <w:pPr>
         <w:pStyle w:val="Titre4"/>
       </w:pPr>
-      <w:bookmarkStart w:id="18" w:name="_AngularJs"/>
-      <w:bookmarkStart w:id="19" w:name="_Toc522554564"/>
+      <w:bookmarkStart w:id="17" w:name="_AngularJs"/>
+      <w:bookmarkStart w:id="18" w:name="_Toc522554564"/>
+      <w:bookmarkEnd w:id="17"/>
+      <w:proofErr w:type="spellStart"/>
+      <w:r>
+        <w:t>AngularJs</w:t>
+      </w:r>
       <w:bookmarkEnd w:id="18"/>
-      <w:proofErr w:type="spellStart"/>
-      <w:r>
-        <w:t>AngularJs</w:t>
-      </w:r>
-      <w:bookmarkEnd w:id="19"/>
       <w:proofErr w:type="spellEnd"/>
     </w:p>
     <w:p>
@@ -7718,7 +7711,7 @@
         <w:pStyle w:val="Lgende"/>
         <w:keepNext/>
       </w:pPr>
-      <w:bookmarkStart w:id="20" w:name="_Toc522556087"/>
+      <w:bookmarkStart w:id="19" w:name="_Toc522556087"/>
       <w:r>
         <w:t xml:space="preserve">Figure </w:t>
       </w:r>
@@ -7765,7 +7758,7 @@
       <w:r>
         <w:t>Js</w:t>
       </w:r>
-      <w:bookmarkEnd w:id="20"/>
+      <w:bookmarkEnd w:id="19"/>
       <w:proofErr w:type="spellEnd"/>
     </w:p>
     <w:p>
@@ -7941,11 +7934,11 @@
       <w:pPr>
         <w:pStyle w:val="Titre4"/>
       </w:pPr>
-      <w:bookmarkStart w:id="21" w:name="_Toc522554565"/>
+      <w:bookmarkStart w:id="20" w:name="_Toc522554565"/>
       <w:r>
         <w:t>Ionic</w:t>
       </w:r>
-      <w:bookmarkEnd w:id="21"/>
+      <w:bookmarkEnd w:id="20"/>
     </w:p>
     <w:p>
       <w:pPr>
@@ -7976,7 +7969,7 @@
         <w:pStyle w:val="Lgende"/>
         <w:keepNext/>
       </w:pPr>
-      <w:bookmarkStart w:id="22" w:name="_Toc522556088"/>
+      <w:bookmarkStart w:id="21" w:name="_Toc522556088"/>
       <w:r>
         <w:t xml:space="preserve">Figure </w:t>
       </w:r>
@@ -8019,7 +8012,7 @@
       <w:r>
         <w:t>e fichiers d’un projet Ionic</w:t>
       </w:r>
-      <w:bookmarkEnd w:id="22"/>
+      <w:bookmarkEnd w:id="21"/>
     </w:p>
     <w:p>
       <w:pPr>
@@ -8117,7 +8110,7 @@
         <w:pStyle w:val="Lgende"/>
         <w:keepNext/>
       </w:pPr>
-      <w:bookmarkStart w:id="23" w:name="_Toc522556089"/>
+      <w:bookmarkStart w:id="22" w:name="_Toc522556089"/>
       <w:r>
         <w:lastRenderedPageBreak/>
         <w:t xml:space="preserve">Figure </w:t>
@@ -8155,7 +8148,7 @@
       <w:r>
         <w:t xml:space="preserve"> - Structure de fichiers d'un projet AngularJS</w:t>
       </w:r>
-      <w:bookmarkEnd w:id="23"/>
+      <w:bookmarkEnd w:id="22"/>
     </w:p>
     <w:p>
       <w:pPr>
@@ -8316,12 +8309,12 @@
       <w:pPr>
         <w:pStyle w:val="Titre3"/>
       </w:pPr>
-      <w:bookmarkStart w:id="24" w:name="_Toc522554566"/>
+      <w:bookmarkStart w:id="23" w:name="_Toc522554566"/>
       <w:r>
         <w:lastRenderedPageBreak/>
         <w:t>Avantages</w:t>
       </w:r>
-      <w:bookmarkEnd w:id="24"/>
+      <w:bookmarkEnd w:id="23"/>
     </w:p>
     <w:p>
       <w:pPr>
@@ -8330,7 +8323,7 @@
           <w:highlight w:val="darkGray"/>
         </w:rPr>
       </w:pPr>
-      <w:commentRangeStart w:id="25"/>
+      <w:commentRangeStart w:id="24"/>
       <w:r>
         <w:rPr>
           <w:highlight w:val="darkGray"/>
@@ -8413,12 +8406,12 @@
         </w:rPr>
         <w:t>igration et maintenabilité simplifié</w:t>
       </w:r>
-      <w:commentRangeEnd w:id="25"/>
+      <w:commentRangeEnd w:id="24"/>
       <w:r>
         <w:rPr>
           <w:rStyle w:val="Marquedecommentaire"/>
         </w:rPr>
-        <w:commentReference w:id="25"/>
+        <w:commentReference w:id="24"/>
       </w:r>
     </w:p>
     <w:p>
@@ -8503,107 +8496,107 @@
       <w:pPr>
         <w:pStyle w:val="Titre3"/>
       </w:pPr>
-      <w:bookmarkStart w:id="26" w:name="_Toc522554567"/>
+      <w:bookmarkStart w:id="25" w:name="_Toc522554567"/>
       <w:r>
         <w:lastRenderedPageBreak/>
         <w:t>Faiblesses</w:t>
       </w:r>
+      <w:bookmarkEnd w:id="25"/>
+    </w:p>
+    <w:p>
+      <w:pPr>
+        <w:pStyle w:val="Corpsdetexte"/>
+      </w:pPr>
+      <w:r>
+        <w:t>Actuellement, l’expérience utilisateur est au centre de toutes les préoccupations dans l’informatique. Que ce soit pour des clients lourds, riches, léger, des applications de bureau ou des applications mobiles, il est important que l’utilisateur ait un ressenti positif de l’application.</w:t>
+      </w:r>
+    </w:p>
+    <w:p>
+      <w:pPr>
+        <w:pStyle w:val="Corpsdetexte"/>
+      </w:pPr>
+      <w:r>
+        <w:t xml:space="preserve">Un point qu’Ionic ne parvient pas toujours à combler. En effet, comme Ionic est en fait composé de 3 couches ( Ionic </w:t>
+      </w:r>
+      <w:r>
+        <w:sym w:font="Wingdings" w:char="F0E8"/>
+      </w:r>
+      <w:r>
+        <w:t xml:space="preserve">Angular </w:t>
+      </w:r>
+      <w:r>
+        <w:sym w:font="Wingdings" w:char="F0E8"/>
+      </w:r>
+      <w:r>
+        <w:t xml:space="preserve"> Apache Cordova), les performances de l’application sont grandement diminuées. En cas d’utilisation gourmande de l’application, le nombre d’image</w:t>
+      </w:r>
+      <w:r>
+        <w:t>s</w:t>
+      </w:r>
+      <w:r>
+        <w:t xml:space="preserve"> par </w:t>
+      </w:r>
+      <w:r>
+        <w:t>seconde</w:t>
+      </w:r>
+      <w:r>
+        <w:t xml:space="preserve"> va grandement chut</w:t>
+      </w:r>
+      <w:r>
+        <w:t>er et l’utilisateur aura l’impression que l’application fonctionne au ralenti et qu’elle n’est pas fluide.</w:t>
+      </w:r>
+    </w:p>
+    <w:p>
+      <w:pPr>
+        <w:pStyle w:val="Corpsdetexte"/>
+      </w:pPr>
+      <w:r>
+        <w:t>Un autre gros problème de ce Framework est la compatibilité entre les différents « sous-</w:t>
+      </w:r>
+      <w:proofErr w:type="spellStart"/>
+      <w:r>
+        <w:t>frameworks</w:t>
+      </w:r>
+      <w:proofErr w:type="spellEnd"/>
+      <w:r>
+        <w:t> » qui le compose. Il est assez fréquent que des changements soient faits au niveau d’Apache Cordova (surtout au niveau des plugins) et que ces changements cassent le fonctionnement actuel de notre application.</w:t>
+      </w:r>
+      <w:r>
+        <w:t xml:space="preserve"> De plus, certains plugins ne sont pas fonctionnels et ne peuvent pas être utilisé lors du passage en production de l’application. </w:t>
+      </w:r>
+      <w:r>
+        <w:fldChar w:fldCharType="begin"/>
+      </w:r>
+      <w:r>
+        <w:instrText xml:space="preserve"> ADDIN ZOTERO_ITEM CSL_CITATION {"citationID":"djiYmA4j","properties":{"formattedCitation":"(Vincent, 2016)","plainCitation":"(Vincent, 2016)","noteIndex":0},"citationItems":[{"id":208,"uris":["http://zotero.org/users/4965059/items/NF7NJBRP"],"uri":["http://zotero.org/users/4965059/items/NF7NJBRP"],"itemData":{"id":208,"type":"webpage","title":"Cordova : Applications mobiles hybrides","container-title":"VinceOPS","abstract":"À moins de ne faire aucune veille technologique, tous les développeurs ont déjà entendu parler de Développement mobile hybride, ou au moins de Cordova. Pourtant, c'est un outil encore assez peu utilisé. Il existe deux grands axes de développement quand on cible les plateformes mobiles (iOs, Android, Windows Phone...) : Les","URL":"https://vincent-g.fr/2016/02/25/ionic-apache-cordova-developpement-mobile-hybride/","shortTitle":"Cordova","author":[{"family":"Vincent","given":""}],"issued":{"date-parts":[["2016",2,25]]},"accessed":{"date-parts":[["2018",6,18]]}}}],"schema":"https://github.com/citation-style-language/schema/raw/master/csl-citation.json"} </w:instrText>
+      </w:r>
+      <w:r>
+        <w:fldChar w:fldCharType="separate"/>
+      </w:r>
+      <w:r>
+        <w:rPr>
+          <w:rFonts w:cs="Arial"/>
+        </w:rPr>
+        <w:t>(Vincent, 2016)</w:t>
+      </w:r>
+      <w:r>
+        <w:fldChar w:fldCharType="end"/>
+      </w:r>
+    </w:p>
+    <w:p>
+      <w:pPr>
+        <w:pStyle w:val="Corpsdetexte"/>
+      </w:pPr>
+    </w:p>
+    <w:p>
+      <w:pPr>
+        <w:pStyle w:val="Titre2"/>
+      </w:pPr>
+      <w:bookmarkStart w:id="26" w:name="_Toc522554568"/>
+      <w:r>
+        <w:t>Xamarin</w:t>
+      </w:r>
       <w:bookmarkEnd w:id="26"/>
-    </w:p>
-    <w:p>
-      <w:pPr>
-        <w:pStyle w:val="Corpsdetexte"/>
-      </w:pPr>
-      <w:r>
-        <w:t>Actuellement, l’expérience utilisateur est au centre de toutes les préoccupations dans l’informatique. Que ce soit pour des clients lourds, riches, léger, des applications de bureau ou des applications mobiles, il est important que l’utilisateur ait un ressenti positif de l’application.</w:t>
-      </w:r>
-    </w:p>
-    <w:p>
-      <w:pPr>
-        <w:pStyle w:val="Corpsdetexte"/>
-      </w:pPr>
-      <w:r>
-        <w:t xml:space="preserve">Un point qu’Ionic ne parvient pas toujours à combler. En effet, comme Ionic est en fait composé de 3 couches ( Ionic </w:t>
-      </w:r>
-      <w:r>
-        <w:sym w:font="Wingdings" w:char="F0E8"/>
-      </w:r>
-      <w:r>
-        <w:t xml:space="preserve">Angular </w:t>
-      </w:r>
-      <w:r>
-        <w:sym w:font="Wingdings" w:char="F0E8"/>
-      </w:r>
-      <w:r>
-        <w:t xml:space="preserve"> Apache Cordova), les performances de l’application sont grandement diminuées. En cas d’utilisation gourmande de l’application, le nombre d’image</w:t>
-      </w:r>
-      <w:r>
-        <w:t>s</w:t>
-      </w:r>
-      <w:r>
-        <w:t xml:space="preserve"> par </w:t>
-      </w:r>
-      <w:r>
-        <w:t>seconde</w:t>
-      </w:r>
-      <w:r>
-        <w:t xml:space="preserve"> va grandement chut</w:t>
-      </w:r>
-      <w:r>
-        <w:t>er et l’utilisateur aura l’impression que l’application fonctionne au ralenti et qu’elle n’est pas fluide.</w:t>
-      </w:r>
-    </w:p>
-    <w:p>
-      <w:pPr>
-        <w:pStyle w:val="Corpsdetexte"/>
-      </w:pPr>
-      <w:r>
-        <w:t>Un autre gros problème de ce Framework est la compatibilité entre les différents « sous-</w:t>
-      </w:r>
-      <w:proofErr w:type="spellStart"/>
-      <w:r>
-        <w:t>frameworks</w:t>
-      </w:r>
-      <w:proofErr w:type="spellEnd"/>
-      <w:r>
-        <w:t> » qui le compose. Il est assez fréquent que des changements soient faits au niveau d’Apache Cordova (surtout au niveau des plugins) et que ces changements cassent le fonctionnement actuel de notre application.</w:t>
-      </w:r>
-      <w:r>
-        <w:t xml:space="preserve"> De plus, certains plugins ne sont pas fonctionnels et ne peuvent pas être utilisé lors du passage en production de l’application. </w:t>
-      </w:r>
-      <w:r>
-        <w:fldChar w:fldCharType="begin"/>
-      </w:r>
-      <w:r>
-        <w:instrText xml:space="preserve"> ADDIN ZOTERO_ITEM CSL_CITATION {"citationID":"djiYmA4j","properties":{"formattedCitation":"(Vincent, 2016)","plainCitation":"(Vincent, 2016)","noteIndex":0},"citationItems":[{"id":208,"uris":["http://zotero.org/users/4965059/items/NF7NJBRP"],"uri":["http://zotero.org/users/4965059/items/NF7NJBRP"],"itemData":{"id":208,"type":"webpage","title":"Cordova : Applications mobiles hybrides","container-title":"VinceOPS","abstract":"À moins de ne faire aucune veille technologique, tous les développeurs ont déjà entendu parler de Développement mobile hybride, ou au moins de Cordova. Pourtant, c'est un outil encore assez peu utilisé. Il existe deux grands axes de développement quand on cible les plateformes mobiles (iOs, Android, Windows Phone...) : Les","URL":"https://vincent-g.fr/2016/02/25/ionic-apache-cordova-developpement-mobile-hybride/","shortTitle":"Cordova","author":[{"family":"Vincent","given":""}],"issued":{"date-parts":[["2016",2,25]]},"accessed":{"date-parts":[["2018",6,18]]}}}],"schema":"https://github.com/citation-style-language/schema/raw/master/csl-citation.json"} </w:instrText>
-      </w:r>
-      <w:r>
-        <w:fldChar w:fldCharType="separate"/>
-      </w:r>
-      <w:r>
-        <w:rPr>
-          <w:rFonts w:cs="Arial"/>
-        </w:rPr>
-        <w:t>(Vincent, 2016)</w:t>
-      </w:r>
-      <w:r>
-        <w:fldChar w:fldCharType="end"/>
-      </w:r>
-    </w:p>
-    <w:p>
-      <w:pPr>
-        <w:pStyle w:val="Corpsdetexte"/>
-      </w:pPr>
-    </w:p>
-    <w:p>
-      <w:pPr>
-        <w:pStyle w:val="Titre2"/>
-      </w:pPr>
-      <w:bookmarkStart w:id="27" w:name="_Toc522554568"/>
-      <w:r>
-        <w:t>Xamarin</w:t>
-      </w:r>
-      <w:bookmarkEnd w:id="27"/>
     </w:p>
     <w:p>
       <w:pPr>
@@ -8798,7 +8791,7 @@
       <w:pPr>
         <w:pStyle w:val="Titre3"/>
       </w:pPr>
-      <w:bookmarkStart w:id="28" w:name="_Toc522554569"/>
+      <w:bookmarkStart w:id="27" w:name="_Toc522554569"/>
       <w:r>
         <w:rPr>
           <w:noProof/>
@@ -8856,7 +8849,7 @@
                                 <w:sz w:val="18"/>
                               </w:rPr>
                             </w:pPr>
-                            <w:bookmarkStart w:id="29" w:name="_Toc522556090"/>
+                            <w:bookmarkStart w:id="28" w:name="_Toc522556090"/>
                             <w:r>
                               <w:rPr>
                                 <w:sz w:val="18"/>
@@ -8900,7 +8893,7 @@
                               </w:rPr>
                               <w:t xml:space="preserve"> - Structure simplifié d'une application Xamarin</w:t>
                             </w:r>
-                            <w:bookmarkEnd w:id="29"/>
+                            <w:bookmarkEnd w:id="28"/>
                           </w:p>
                         </w:txbxContent>
                       </wps:txbx>
@@ -8936,7 +8929,7 @@
                           <w:sz w:val="18"/>
                         </w:rPr>
                       </w:pPr>
-                      <w:bookmarkStart w:id="30" w:name="_Toc522556090"/>
+                      <w:bookmarkStart w:id="29" w:name="_Toc522556090"/>
                       <w:r>
                         <w:rPr>
                           <w:sz w:val="18"/>
@@ -8980,7 +8973,7 @@
                         </w:rPr>
                         <w:t xml:space="preserve"> - Structure simplifié d'une application Xamarin</w:t>
                       </w:r>
-                      <w:bookmarkEnd w:id="30"/>
+                      <w:bookmarkEnd w:id="29"/>
                     </w:p>
                   </w:txbxContent>
                 </v:textbox>
@@ -8993,7 +8986,7 @@
       <w:r>
         <w:t>Architecture</w:t>
       </w:r>
-      <w:bookmarkEnd w:id="28"/>
+      <w:bookmarkEnd w:id="27"/>
     </w:p>
     <w:p>
       <w:pPr>
@@ -9191,7 +9184,7 @@
         <w:pStyle w:val="Lgende"/>
         <w:keepNext/>
       </w:pPr>
-      <w:bookmarkStart w:id="31" w:name="_Toc522556091"/>
+      <w:bookmarkStart w:id="30" w:name="_Toc522556091"/>
       <w:r>
         <w:lastRenderedPageBreak/>
         <w:t xml:space="preserve">Figure </w:t>
@@ -9229,7 +9222,7 @@
       <w:r>
         <w:t xml:space="preserve"> - Architecture de Xamarin</w:t>
       </w:r>
-      <w:bookmarkEnd w:id="31"/>
+      <w:bookmarkEnd w:id="30"/>
     </w:p>
     <w:p>
       <w:pPr>
@@ -9332,11 +9325,11 @@
       <w:pPr>
         <w:pStyle w:val="Titre3"/>
       </w:pPr>
-      <w:bookmarkStart w:id="32" w:name="_Toc522554570"/>
+      <w:bookmarkStart w:id="31" w:name="_Toc522554570"/>
       <w:r>
         <w:t>Avantages</w:t>
       </w:r>
-      <w:bookmarkEnd w:id="32"/>
+      <w:bookmarkEnd w:id="31"/>
     </w:p>
     <w:p>
       <w:pPr>
@@ -9386,11 +9379,11 @@
       <w:pPr>
         <w:pStyle w:val="Titre3"/>
       </w:pPr>
-      <w:bookmarkStart w:id="33" w:name="_Toc522554571"/>
+      <w:bookmarkStart w:id="32" w:name="_Toc522554571"/>
       <w:r>
         <w:t>Faiblesses</w:t>
       </w:r>
-      <w:bookmarkEnd w:id="33"/>
+      <w:bookmarkEnd w:id="32"/>
     </w:p>
     <w:p>
       <w:pPr>
@@ -9405,7 +9398,21 @@
       </w:r>
       <w:proofErr w:type="spellEnd"/>
       <w:r>
-        <w:t>, le XAML.</w:t>
+        <w:t xml:space="preserve">, le </w:t>
+      </w:r>
+      <w:commentRangeStart w:id="33"/>
+      <w:r>
+        <w:t>XAML</w:t>
+      </w:r>
+      <w:commentRangeEnd w:id="33"/>
+      <w:r>
+        <w:rPr>
+          <w:rStyle w:val="Marquedecommentaire"/>
+        </w:rPr>
+        <w:commentReference w:id="33"/>
+      </w:r>
+      <w:r>
+        <w:t>.</w:t>
       </w:r>
     </w:p>
     <w:p>
@@ -9571,7 +9578,7 @@
         <w:pStyle w:val="Corpsdetexte"/>
       </w:pPr>
       <w:r>
-        <w:t>Il est donc nécessaire d’obtenir Visual Studio pour créer une application Xamarin. Heureusement pour nous, une version gratuite de Visual Studio existe mais ell</w:t>
+        <w:t>Il est donc nécessaire d’obtenir Visual Studio pour créer une application Xamarin. Heureusement, une version gratuite de Visual Studio existe mais ell</w:t>
       </w:r>
       <w:r>
         <w:t>e</w:t>
@@ -9584,10 +9591,18 @@
       <w:pPr>
         <w:pStyle w:val="Corpsdetexte"/>
       </w:pPr>
+      <w:commentRangeStart w:id="35"/>
       <w:r>
         <w:lastRenderedPageBreak/>
         <w:t>Pour profiter pleinement de Visual Studio et de Xamarin, il est essentiel d’acquérir une licence Visual Studio qui coute extrêmement cher (plus de 1000 dollars)</w:t>
       </w:r>
+      <w:commentRangeEnd w:id="35"/>
+      <w:r>
+        <w:rPr>
+          <w:rStyle w:val="Marquedecommentaire"/>
+        </w:rPr>
+        <w:commentReference w:id="35"/>
+      </w:r>
     </w:p>
     <w:p>
       <w:pPr>
@@ -9598,11 +9613,11 @@
       <w:pPr>
         <w:pStyle w:val="Titre2"/>
       </w:pPr>
-      <w:bookmarkStart w:id="35" w:name="_Toc522554572"/>
+      <w:bookmarkStart w:id="36" w:name="_Toc522554572"/>
       <w:r>
         <w:t>React Native</w:t>
       </w:r>
-      <w:bookmarkEnd w:id="35"/>
+      <w:bookmarkEnd w:id="36"/>
     </w:p>
     <w:p>
       <w:pPr>
@@ -9705,11 +9720,11 @@
       <w:pPr>
         <w:pStyle w:val="Titre3"/>
       </w:pPr>
-      <w:bookmarkStart w:id="36" w:name="_Toc522554573"/>
+      <w:bookmarkStart w:id="37" w:name="_Toc522554573"/>
       <w:r>
         <w:t>Architecture</w:t>
       </w:r>
-      <w:bookmarkEnd w:id="36"/>
+      <w:bookmarkEnd w:id="37"/>
     </w:p>
     <w:p>
       <w:pPr>
@@ -9797,7 +9812,7 @@
         <w:pStyle w:val="Lgende"/>
         <w:keepNext/>
       </w:pPr>
-      <w:bookmarkStart w:id="37" w:name="_Toc522556093"/>
+      <w:bookmarkStart w:id="38" w:name="_Toc522556093"/>
       <w:r>
         <w:t xml:space="preserve">Figure </w:t>
       </w:r>
@@ -9834,7 +9849,7 @@
       <w:r>
         <w:t xml:space="preserve"> - Architecture de React Native</w:t>
       </w:r>
-      <w:bookmarkEnd w:id="37"/>
+      <w:bookmarkEnd w:id="38"/>
     </w:p>
     <w:p>
       <w:pPr>
@@ -9972,7 +9987,7 @@
         <w:pStyle w:val="Lgende"/>
         <w:keepNext/>
       </w:pPr>
-      <w:bookmarkStart w:id="38" w:name="_Toc522556094"/>
+      <w:bookmarkStart w:id="39" w:name="_Toc522556094"/>
       <w:r>
         <w:lastRenderedPageBreak/>
         <w:t xml:space="preserve">Figure </w:t>
@@ -10018,7 +10033,7 @@
       <w:r>
         <w:t xml:space="preserve"> et React Native</w:t>
       </w:r>
-      <w:bookmarkEnd w:id="38"/>
+      <w:bookmarkEnd w:id="39"/>
     </w:p>
     <w:p>
       <w:pPr>
@@ -10124,11 +10139,11 @@
       <w:pPr>
         <w:pStyle w:val="Titre3"/>
       </w:pPr>
-      <w:bookmarkStart w:id="39" w:name="_Toc522554574"/>
+      <w:bookmarkStart w:id="40" w:name="_Toc522554574"/>
       <w:r>
         <w:t>Avantages</w:t>
       </w:r>
-      <w:bookmarkEnd w:id="39"/>
+      <w:bookmarkEnd w:id="40"/>
     </w:p>
     <w:p>
       <w:pPr>
@@ -10196,11 +10211,11 @@
       <w:pPr>
         <w:pStyle w:val="Titre3"/>
       </w:pPr>
-      <w:bookmarkStart w:id="40" w:name="_Toc522554575"/>
+      <w:bookmarkStart w:id="41" w:name="_Toc522554575"/>
       <w:r>
         <w:t>Faiblesses</w:t>
       </w:r>
-      <w:bookmarkEnd w:id="40"/>
+      <w:bookmarkEnd w:id="41"/>
     </w:p>
     <w:p>
       <w:pPr>
@@ -10223,7 +10238,21 @@
         <w:pStyle w:val="Corpsdetexte"/>
       </w:pPr>
       <w:r>
-        <w:t>Comme React Native créer une encapsulation des composants natifs du téléphone, il ne propose qu’une petite collection de composants. Pour créer des éléments compliqués, il faudra faire un empilement de ces composants qui peut vite se révéler compliqué.</w:t>
+        <w:t xml:space="preserve">Comme React Native créer une encapsulation des composants natifs du téléphone, il ne propose qu’une petite collection de composants. Pour créer des </w:t>
+      </w:r>
+      <w:commentRangeStart w:id="42"/>
+      <w:r>
+        <w:t>éléments compliqués</w:t>
+      </w:r>
+      <w:commentRangeEnd w:id="42"/>
+      <w:r>
+        <w:rPr>
+          <w:rStyle w:val="Marquedecommentaire"/>
+        </w:rPr>
+        <w:commentReference w:id="42"/>
+      </w:r>
+      <w:r>
+        <w:t>, il faudra faire un empilement de ces composants qui peut vite se révéler compliqué.</w:t>
       </w:r>
     </w:p>
     <w:p>
@@ -10231,7 +10260,18 @@
         <w:pStyle w:val="Corpsdetexte"/>
       </w:pPr>
       <w:r>
-        <w:t>Le plus gros désavantage réside dans l’ajout de composants externes / tierces à notre application. La communauté à créer pleins de composants et modules augmentant les possibilités de création de React Native. Malheureusement, ces composants ne sont pas toujours mis à jour et souvent, certains composants ne vont pas pouvoir être implémenté à notre projet.</w:t>
+        <w:t xml:space="preserve">Le plus gros désavantage réside dans l’ajout de composants externes / tierces à notre application. La communauté à créer pleins de composants et modules augmentant les possibilités de création de React Native. </w:t>
+      </w:r>
+      <w:commentRangeStart w:id="43"/>
+      <w:r>
+        <w:t>Malheureusement, ces composants ne sont pas toujours mis à jour et souvent, certains composants ne vont pas pouvoir être implémenté à notre projet.</w:t>
+      </w:r>
+      <w:commentRangeEnd w:id="43"/>
+      <w:r>
+        <w:rPr>
+          <w:rStyle w:val="Marquedecommentaire"/>
+        </w:rPr>
+        <w:commentReference w:id="43"/>
       </w:r>
     </w:p>
     <w:p>
@@ -10243,11 +10283,11 @@
       <w:pPr>
         <w:pStyle w:val="Titre2"/>
       </w:pPr>
-      <w:bookmarkStart w:id="41" w:name="_Toc522554576"/>
+      <w:bookmarkStart w:id="44" w:name="_Toc522554576"/>
       <w:r>
         <w:t>Comparaison des Frameworks</w:t>
       </w:r>
-      <w:bookmarkEnd w:id="41"/>
+      <w:bookmarkEnd w:id="44"/>
     </w:p>
     <w:p>
       <w:pPr>
@@ -10286,12 +10326,12 @@
       <w:pPr>
         <w:pStyle w:val="Titre3"/>
       </w:pPr>
-      <w:bookmarkStart w:id="42" w:name="_Toc522554577"/>
+      <w:bookmarkStart w:id="45" w:name="_Toc522554577"/>
       <w:r>
         <w:lastRenderedPageBreak/>
         <w:t>Comparaison</w:t>
       </w:r>
-      <w:bookmarkEnd w:id="42"/>
+      <w:bookmarkEnd w:id="45"/>
     </w:p>
     <w:p>
       <w:pPr>
@@ -10312,7 +10352,7 @@
         <w:pStyle w:val="Lgende"/>
         <w:keepNext/>
       </w:pPr>
-      <w:bookmarkStart w:id="43" w:name="_Toc522556064"/>
+      <w:bookmarkStart w:id="46" w:name="_Toc522556064"/>
       <w:r>
         <w:t xml:space="preserve">Tableau </w:t>
       </w:r>
@@ -10358,7 +10398,7 @@
       <w:r>
         <w:t>Résumé simple des Frameworks</w:t>
       </w:r>
-      <w:bookmarkEnd w:id="43"/>
+      <w:bookmarkEnd w:id="46"/>
     </w:p>
     <w:tbl>
       <w:tblPr>
@@ -10761,7 +10801,7 @@
         <w:pStyle w:val="Lgende"/>
         <w:keepNext/>
       </w:pPr>
-      <w:bookmarkStart w:id="44" w:name="_Toc522556065"/>
+      <w:bookmarkStart w:id="47" w:name="_Toc522556065"/>
       <w:r>
         <w:t xml:space="preserve">Tableau </w:t>
       </w:r>
@@ -10798,7 +10838,7 @@
       <w:r>
         <w:t xml:space="preserve"> - Résumé des performances des Frameworks</w:t>
       </w:r>
-      <w:bookmarkEnd w:id="44"/>
+      <w:bookmarkEnd w:id="47"/>
     </w:p>
     <w:tbl>
       <w:tblPr>
@@ -11515,7 +11555,12 @@
         </w:rPr>
       </w:pPr>
       <w:r>
-        <w:t xml:space="preserve">Question performance, Xamarin remporte haut la main la première place. Etant donné qu’il emporte son propre environnement de runtime et que l’interface utilisateur peut être écrite en code natif, il est bien plus rapide. </w:t>
+        <w:t xml:space="preserve">Question performance, Xamarin remporte haut la main la première </w:t>
+      </w:r>
+      <w:bookmarkStart w:id="48" w:name="_GoBack"/>
+      <w:bookmarkEnd w:id="48"/>
+      <w:r>
+        <w:t xml:space="preserve">place. Etant donné qu’il emporte son propre environnement de runtime et que l’interface utilisateur peut être écrite en code natif, il est bien plus rapide. </w:t>
       </w:r>
       <w:r>
         <w:t>En 2</w:t>
@@ -11527,7 +11572,21 @@
         <w:t>ème</w:t>
       </w:r>
       <w:r>
-        <w:t xml:space="preserve"> place, React Native. Bien que le 64 bits ne soit pas supporté, il reste plus performant car il utilise les composants natifs du système d’exploitation. Le fonctionnement d’Ionic le place bon dernier au niveau des performances.</w:t>
+        <w:t xml:space="preserve"> place, React Native. </w:t>
+      </w:r>
+      <w:commentRangeStart w:id="49"/>
+      <w:r>
+        <w:t>Bien que le 64 bits ne soit pas supporté</w:t>
+      </w:r>
+      <w:commentRangeEnd w:id="49"/>
+      <w:r>
+        <w:rPr>
+          <w:rStyle w:val="Marquedecommentaire"/>
+        </w:rPr>
+        <w:commentReference w:id="49"/>
+      </w:r>
+      <w:r>
+        <w:t>, il reste plus performant car il utilise les composants natifs du système d’exploitation. Le fonctionnement d’Ionic le place bon dernier au niveau des performances.</w:t>
       </w:r>
     </w:p>
     <w:p>
@@ -11535,7 +11594,7 @@
         <w:pStyle w:val="Lgende"/>
         <w:keepNext/>
       </w:pPr>
-      <w:bookmarkStart w:id="45" w:name="_Toc522556066"/>
+      <w:bookmarkStart w:id="50" w:name="_Toc522556066"/>
       <w:r>
         <w:lastRenderedPageBreak/>
         <w:t xml:space="preserve">Tableau </w:t>
@@ -11573,7 +11632,7 @@
       <w:r>
         <w:t xml:space="preserve"> - Résumé des aspects de développement des Frameworks</w:t>
       </w:r>
-      <w:bookmarkEnd w:id="45"/>
+      <w:bookmarkEnd w:id="50"/>
     </w:p>
     <w:tbl>
       <w:tblPr>
@@ -12917,7 +12976,7 @@
         <w:pStyle w:val="Lgende"/>
         <w:keepNext/>
       </w:pPr>
-      <w:bookmarkStart w:id="46" w:name="_Toc522556067"/>
+      <w:bookmarkStart w:id="51" w:name="_Toc522556067"/>
       <w:r>
         <w:lastRenderedPageBreak/>
         <w:t xml:space="preserve">Tableau </w:t>
@@ -12955,7 +13014,7 @@
       <w:r>
         <w:t xml:space="preserve"> - Résumé des aspects techniques des Frameworks</w:t>
       </w:r>
-      <w:bookmarkEnd w:id="46"/>
+      <w:bookmarkEnd w:id="51"/>
     </w:p>
     <w:tbl>
       <w:tblPr>
@@ -14002,18 +14061,18 @@
       <w:pPr>
         <w:pStyle w:val="Titre3"/>
       </w:pPr>
-      <w:bookmarkStart w:id="47" w:name="_Toc522554578"/>
+      <w:bookmarkStart w:id="52" w:name="_Toc522554578"/>
       <w:r>
         <w:t>Résumé</w:t>
       </w:r>
-      <w:bookmarkEnd w:id="47"/>
+      <w:bookmarkEnd w:id="52"/>
     </w:p>
     <w:p>
       <w:pPr>
         <w:pStyle w:val="Lgende"/>
         <w:keepNext/>
       </w:pPr>
-      <w:bookmarkStart w:id="48" w:name="_Toc522556068"/>
+      <w:bookmarkStart w:id="53" w:name="_Toc522556068"/>
       <w:r>
         <w:t xml:space="preserve">Tableau </w:t>
       </w:r>
@@ -14053,7 +14112,7 @@
       <w:r>
         <w:t>Frameworks</w:t>
       </w:r>
-      <w:bookmarkEnd w:id="48"/>
+      <w:bookmarkEnd w:id="53"/>
     </w:p>
     <w:tbl>
       <w:tblPr>
@@ -14532,12 +14591,12 @@
       <w:pPr>
         <w:pStyle w:val="Titre1"/>
       </w:pPr>
-      <w:bookmarkStart w:id="49" w:name="_Toc522554579"/>
+      <w:bookmarkStart w:id="54" w:name="_Toc522554579"/>
       <w:r>
         <w:lastRenderedPageBreak/>
         <w:t>Etude de l’application</w:t>
       </w:r>
-      <w:bookmarkEnd w:id="49"/>
+      <w:bookmarkEnd w:id="54"/>
     </w:p>
     <w:p>
       <w:pPr>
@@ -14551,11 +14610,11 @@
       <w:pPr>
         <w:pStyle w:val="Titre2"/>
       </w:pPr>
-      <w:bookmarkStart w:id="50" w:name="_Toc522554580"/>
+      <w:bookmarkStart w:id="55" w:name="_Toc522554580"/>
       <w:r>
         <w:t>Fonctionnalités de l’application</w:t>
       </w:r>
-      <w:bookmarkEnd w:id="50"/>
+      <w:bookmarkEnd w:id="55"/>
     </w:p>
     <w:p>
       <w:pPr>
@@ -14703,11 +14762,11 @@
       <w:pPr>
         <w:pStyle w:val="Titre2"/>
       </w:pPr>
-      <w:bookmarkStart w:id="51" w:name="_Toc522554581"/>
+      <w:bookmarkStart w:id="56" w:name="_Toc522554581"/>
       <w:r>
         <w:t>Besoins techniques de l’application</w:t>
       </w:r>
-      <w:bookmarkEnd w:id="51"/>
+      <w:bookmarkEnd w:id="56"/>
     </w:p>
     <w:p>
       <w:pPr>
@@ -14761,12 +14820,12 @@
       <w:pPr>
         <w:pStyle w:val="Titre1"/>
       </w:pPr>
-      <w:bookmarkStart w:id="52" w:name="_Toc522554582"/>
+      <w:bookmarkStart w:id="57" w:name="_Toc522554582"/>
       <w:r>
         <w:lastRenderedPageBreak/>
         <w:t>Choix du Framework</w:t>
       </w:r>
-      <w:bookmarkEnd w:id="52"/>
+      <w:bookmarkEnd w:id="57"/>
     </w:p>
     <w:p>
       <w:pPr>
@@ -14815,11 +14874,11 @@
       <w:pPr>
         <w:pStyle w:val="Titre2"/>
       </w:pPr>
-      <w:bookmarkStart w:id="53" w:name="_Toc522554583"/>
+      <w:bookmarkStart w:id="58" w:name="_Toc522554583"/>
       <w:r>
         <w:t>Analyse détaillé du choix</w:t>
       </w:r>
-      <w:bookmarkEnd w:id="53"/>
+      <w:bookmarkEnd w:id="58"/>
     </w:p>
     <w:p>
       <w:pPr>
@@ -14914,7 +14973,7 @@
         <w:pStyle w:val="Lgende"/>
         <w:keepNext/>
       </w:pPr>
-      <w:bookmarkStart w:id="54" w:name="_Toc522556069"/>
+      <w:bookmarkStart w:id="59" w:name="_Toc522556069"/>
       <w:r>
         <w:t xml:space="preserve">Tableau </w:t>
       </w:r>
@@ -14954,7 +15013,7 @@
       <w:r>
         <w:t xml:space="preserve"> des critères de choix du Framework</w:t>
       </w:r>
-      <w:bookmarkEnd w:id="54"/>
+      <w:bookmarkEnd w:id="59"/>
     </w:p>
     <w:tbl>
       <w:tblPr>
@@ -15064,7 +15123,7 @@
       <w:pPr>
         <w:pStyle w:val="Texte"/>
       </w:pPr>
-      <w:bookmarkStart w:id="55" w:name="_Toc518393743"/>
+      <w:bookmarkStart w:id="60" w:name="_Toc518393743"/>
       <w:r>
         <w:rPr>
           <w:noProof/>
@@ -16895,7 +16954,7 @@
           </mc:Fallback>
         </mc:AlternateContent>
       </w:r>
-      <w:bookmarkEnd w:id="55"/>
+      <w:bookmarkEnd w:id="60"/>
       <w:r>
         <w:br w:type="textWrapping" w:clear="all"/>
       </w:r>
@@ -16922,7 +16981,7 @@
         <w:pStyle w:val="Lgende"/>
         <w:keepNext/>
       </w:pPr>
-      <w:bookmarkStart w:id="56" w:name="_Toc522556070"/>
+      <w:bookmarkStart w:id="61" w:name="_Toc522556070"/>
       <w:r>
         <w:lastRenderedPageBreak/>
         <w:t xml:space="preserve">Tableau </w:t>
@@ -16963,7 +17022,7 @@
       <w:r>
         <w:t xml:space="preserve"> de choix du Framework</w:t>
       </w:r>
-      <w:bookmarkEnd w:id="56"/>
+      <w:bookmarkEnd w:id="61"/>
     </w:p>
     <w:tbl>
       <w:tblPr>
@@ -17455,7 +17514,7 @@
         <w:pStyle w:val="Lgende"/>
         <w:keepNext/>
       </w:pPr>
-      <w:bookmarkStart w:id="57" w:name="_Toc522556071"/>
+      <w:bookmarkStart w:id="62" w:name="_Toc522556071"/>
       <w:r>
         <w:lastRenderedPageBreak/>
         <w:t xml:space="preserve">Tableau </w:t>
@@ -17496,7 +17555,7 @@
       <w:r>
         <w:t xml:space="preserve"> du choix du Framework</w:t>
       </w:r>
-      <w:bookmarkEnd w:id="57"/>
+      <w:bookmarkEnd w:id="62"/>
     </w:p>
     <w:tbl>
       <w:tblPr>
@@ -18990,11 +19049,11 @@
       <w:pPr>
         <w:pStyle w:val="Titre2"/>
       </w:pPr>
-      <w:bookmarkStart w:id="58" w:name="_Toc522554584"/>
+      <w:bookmarkStart w:id="63" w:name="_Toc522554584"/>
       <w:r>
         <w:t>Concordance avec l’application</w:t>
       </w:r>
-      <w:bookmarkEnd w:id="58"/>
+      <w:bookmarkEnd w:id="63"/>
     </w:p>
     <w:p>
       <w:pPr>
@@ -19053,29 +19112,29 @@
       <w:pPr>
         <w:pStyle w:val="Titre1"/>
       </w:pPr>
-      <w:bookmarkStart w:id="59" w:name="_Toc522554585"/>
+      <w:bookmarkStart w:id="64" w:name="_Toc522554585"/>
       <w:r>
         <w:lastRenderedPageBreak/>
         <w:t>Implémentation de l’application</w:t>
       </w:r>
-      <w:bookmarkEnd w:id="59"/>
+      <w:bookmarkEnd w:id="64"/>
     </w:p>
     <w:p>
       <w:pPr>
         <w:pStyle w:val="Titre2"/>
       </w:pPr>
-      <w:bookmarkStart w:id="60" w:name="_Toc522554586"/>
+      <w:bookmarkStart w:id="65" w:name="_Toc522554586"/>
       <w:r>
         <w:t>Use-case</w:t>
       </w:r>
-      <w:bookmarkEnd w:id="60"/>
+      <w:bookmarkEnd w:id="65"/>
     </w:p>
     <w:p>
       <w:pPr>
         <w:pStyle w:val="Lgende"/>
         <w:keepNext/>
       </w:pPr>
-      <w:bookmarkStart w:id="61" w:name="_Toc522556095"/>
+      <w:bookmarkStart w:id="66" w:name="_Toc522556095"/>
       <w:r>
         <w:t xml:space="preserve">Figure </w:t>
       </w:r>
@@ -19112,7 +19171,7 @@
       <w:r>
         <w:t xml:space="preserve"> - Diagramme de use-case de l'application</w:t>
       </w:r>
-      <w:bookmarkEnd w:id="61"/>
+      <w:bookmarkEnd w:id="66"/>
     </w:p>
     <w:p>
       <w:pPr>
@@ -19189,23 +19248,45 @@
         <w:pStyle w:val="Lgende"/>
         <w:keepNext/>
       </w:pPr>
-      <w:bookmarkStart w:id="62" w:name="_Toc522556072"/>
+      <w:bookmarkStart w:id="67" w:name="_Toc522556072"/>
       <w:r>
         <w:lastRenderedPageBreak/>
         <w:t xml:space="preserve">Tableau </w:t>
       </w:r>
-      <w:fldSimple w:instr=" SEQ Tableau \* ARABIC ">
-        <w:r>
-          <w:rPr>
-            <w:noProof/>
-          </w:rPr>
-          <w:t>9</w:t>
-        </w:r>
-      </w:fldSimple>
+      <w:r>
+        <w:rPr>
+          <w:noProof/>
+        </w:rPr>
+        <w:fldChar w:fldCharType="begin"/>
+      </w:r>
+      <w:r>
+        <w:rPr>
+          <w:noProof/>
+        </w:rPr>
+        <w:instrText xml:space="preserve"> SEQ Tableau \* ARABIC </w:instrText>
+      </w:r>
+      <w:r>
+        <w:rPr>
+          <w:noProof/>
+        </w:rPr>
+        <w:fldChar w:fldCharType="separate"/>
+      </w:r>
+      <w:r>
+        <w:rPr>
+          <w:noProof/>
+        </w:rPr>
+        <w:t>9</w:t>
+      </w:r>
+      <w:r>
+        <w:rPr>
+          <w:noProof/>
+        </w:rPr>
+        <w:fldChar w:fldCharType="end"/>
+      </w:r>
       <w:r>
         <w:t xml:space="preserve"> - Use-case "Créer un compte"</w:t>
       </w:r>
-      <w:bookmarkEnd w:id="62"/>
+      <w:bookmarkEnd w:id="67"/>
     </w:p>
     <w:tbl>
       <w:tblPr>
@@ -19900,22 +19981,44 @@
         <w:pStyle w:val="Lgende"/>
         <w:keepNext/>
       </w:pPr>
-      <w:bookmarkStart w:id="63" w:name="_Toc522556073"/>
+      <w:bookmarkStart w:id="68" w:name="_Toc522556073"/>
       <w:r>
         <w:t xml:space="preserve">Tableau </w:t>
       </w:r>
-      <w:fldSimple w:instr=" SEQ Tableau \* ARABIC ">
-        <w:r>
-          <w:rPr>
-            <w:noProof/>
-          </w:rPr>
-          <w:t>10</w:t>
-        </w:r>
-      </w:fldSimple>
+      <w:r>
+        <w:rPr>
+          <w:noProof/>
+        </w:rPr>
+        <w:fldChar w:fldCharType="begin"/>
+      </w:r>
+      <w:r>
+        <w:rPr>
+          <w:noProof/>
+        </w:rPr>
+        <w:instrText xml:space="preserve"> SEQ Tableau \* ARABIC </w:instrText>
+      </w:r>
+      <w:r>
+        <w:rPr>
+          <w:noProof/>
+        </w:rPr>
+        <w:fldChar w:fldCharType="separate"/>
+      </w:r>
+      <w:r>
+        <w:rPr>
+          <w:noProof/>
+        </w:rPr>
+        <w:t>10</w:t>
+      </w:r>
+      <w:r>
+        <w:rPr>
+          <w:noProof/>
+        </w:rPr>
+        <w:fldChar w:fldCharType="end"/>
+      </w:r>
       <w:r>
         <w:t xml:space="preserve"> - Use-case "Se connecter"</w:t>
       </w:r>
-      <w:bookmarkEnd w:id="63"/>
+      <w:bookmarkEnd w:id="68"/>
     </w:p>
     <w:tbl>
       <w:tblPr>
@@ -20493,18 +20596,40 @@
         <w:pStyle w:val="Lgende"/>
         <w:keepNext/>
       </w:pPr>
-      <w:bookmarkStart w:id="64" w:name="_Toc522556074"/>
+      <w:bookmarkStart w:id="69" w:name="_Toc522556074"/>
       <w:r>
         <w:t xml:space="preserve">Tableau </w:t>
       </w:r>
-      <w:fldSimple w:instr=" SEQ Tableau \* ARABIC ">
-        <w:r>
-          <w:rPr>
-            <w:noProof/>
-          </w:rPr>
-          <w:t>11</w:t>
-        </w:r>
-      </w:fldSimple>
+      <w:r>
+        <w:rPr>
+          <w:noProof/>
+        </w:rPr>
+        <w:fldChar w:fldCharType="begin"/>
+      </w:r>
+      <w:r>
+        <w:rPr>
+          <w:noProof/>
+        </w:rPr>
+        <w:instrText xml:space="preserve"> SEQ Tableau \* ARABIC </w:instrText>
+      </w:r>
+      <w:r>
+        <w:rPr>
+          <w:noProof/>
+        </w:rPr>
+        <w:fldChar w:fldCharType="separate"/>
+      </w:r>
+      <w:r>
+        <w:rPr>
+          <w:noProof/>
+        </w:rPr>
+        <w:t>11</w:t>
+      </w:r>
+      <w:r>
+        <w:rPr>
+          <w:noProof/>
+        </w:rPr>
+        <w:fldChar w:fldCharType="end"/>
+      </w:r>
       <w:r>
         <w:t xml:space="preserve"> - Use-case  "</w:t>
       </w:r>
@@ -20514,7 +20639,7 @@
       <w:r>
         <w:t xml:space="preserve"> une place de parking"</w:t>
       </w:r>
-      <w:bookmarkEnd w:id="64"/>
+      <w:bookmarkEnd w:id="69"/>
     </w:p>
     <w:tbl>
       <w:tblPr>
@@ -20995,23 +21120,45 @@
         <w:pStyle w:val="Lgende"/>
         <w:keepNext/>
       </w:pPr>
-      <w:bookmarkStart w:id="65" w:name="_Toc522556075"/>
+      <w:bookmarkStart w:id="70" w:name="_Toc522556075"/>
       <w:r>
         <w:lastRenderedPageBreak/>
         <w:t xml:space="preserve">Tableau </w:t>
       </w:r>
-      <w:fldSimple w:instr=" SEQ Tableau \* ARABIC ">
-        <w:r>
-          <w:rPr>
-            <w:noProof/>
-          </w:rPr>
-          <w:t>12</w:t>
-        </w:r>
-      </w:fldSimple>
+      <w:r>
+        <w:rPr>
+          <w:noProof/>
+        </w:rPr>
+        <w:fldChar w:fldCharType="begin"/>
+      </w:r>
+      <w:r>
+        <w:rPr>
+          <w:noProof/>
+        </w:rPr>
+        <w:instrText xml:space="preserve"> SEQ Tableau \* ARABIC </w:instrText>
+      </w:r>
+      <w:r>
+        <w:rPr>
+          <w:noProof/>
+        </w:rPr>
+        <w:fldChar w:fldCharType="separate"/>
+      </w:r>
+      <w:r>
+        <w:rPr>
+          <w:noProof/>
+        </w:rPr>
+        <w:t>12</w:t>
+      </w:r>
+      <w:r>
+        <w:rPr>
+          <w:noProof/>
+        </w:rPr>
+        <w:fldChar w:fldCharType="end"/>
+      </w:r>
       <w:r>
         <w:t xml:space="preserve"> - Use-case "Ajouter un horaire à une place de parking"</w:t>
       </w:r>
-      <w:bookmarkEnd w:id="65"/>
+      <w:bookmarkEnd w:id="70"/>
     </w:p>
     <w:tbl>
       <w:tblPr>
@@ -21510,22 +21657,44 @@
         <w:pStyle w:val="Lgende"/>
         <w:keepNext/>
       </w:pPr>
-      <w:bookmarkStart w:id="66" w:name="_Toc522556076"/>
+      <w:bookmarkStart w:id="71" w:name="_Toc522556076"/>
       <w:r>
         <w:t xml:space="preserve">Tableau </w:t>
       </w:r>
-      <w:fldSimple w:instr=" SEQ Tableau \* ARABIC ">
-        <w:r>
-          <w:rPr>
-            <w:noProof/>
-          </w:rPr>
-          <w:t>13</w:t>
-        </w:r>
-      </w:fldSimple>
+      <w:r>
+        <w:rPr>
+          <w:noProof/>
+        </w:rPr>
+        <w:fldChar w:fldCharType="begin"/>
+      </w:r>
+      <w:r>
+        <w:rPr>
+          <w:noProof/>
+        </w:rPr>
+        <w:instrText xml:space="preserve"> SEQ Tableau \* ARABIC </w:instrText>
+      </w:r>
+      <w:r>
+        <w:rPr>
+          <w:noProof/>
+        </w:rPr>
+        <w:fldChar w:fldCharType="separate"/>
+      </w:r>
+      <w:r>
+        <w:rPr>
+          <w:noProof/>
+        </w:rPr>
+        <w:t>13</w:t>
+      </w:r>
+      <w:r>
+        <w:rPr>
+          <w:noProof/>
+        </w:rPr>
+        <w:fldChar w:fldCharType="end"/>
+      </w:r>
       <w:r>
         <w:t xml:space="preserve"> - Use-case "Supprimer un horaire d'une place de parking"</w:t>
       </w:r>
-      <w:bookmarkEnd w:id="66"/>
+      <w:bookmarkEnd w:id="71"/>
     </w:p>
     <w:tbl>
       <w:tblPr>
@@ -21894,13 +22063,7 @@
               <w:rPr>
                 <w:sz w:val="18"/>
               </w:rPr>
-              <w:t>2</w:t>
-            </w:r>
-            <w:r>
-              <w:rPr>
-                <w:sz w:val="18"/>
-              </w:rPr>
-              <w:t>.1 L’utilisateur s’est trompé</w:t>
+              <w:t>2.1 L’utilisateur s’est trompé</w:t>
             </w:r>
             <w:r>
               <w:rPr>
@@ -21944,23 +22107,45 @@
         <w:pStyle w:val="Lgende"/>
         <w:keepNext/>
       </w:pPr>
-      <w:bookmarkStart w:id="67" w:name="_Toc522556077"/>
+      <w:bookmarkStart w:id="72" w:name="_Toc522556077"/>
       <w:r>
         <w:lastRenderedPageBreak/>
         <w:t xml:space="preserve">Tableau </w:t>
       </w:r>
-      <w:fldSimple w:instr=" SEQ Tableau \* ARABIC ">
-        <w:r>
-          <w:rPr>
-            <w:noProof/>
-          </w:rPr>
-          <w:t>14</w:t>
-        </w:r>
-      </w:fldSimple>
+      <w:r>
+        <w:rPr>
+          <w:noProof/>
+        </w:rPr>
+        <w:fldChar w:fldCharType="begin"/>
+      </w:r>
+      <w:r>
+        <w:rPr>
+          <w:noProof/>
+        </w:rPr>
+        <w:instrText xml:space="preserve"> SEQ Tableau \* ARABIC </w:instrText>
+      </w:r>
+      <w:r>
+        <w:rPr>
+          <w:noProof/>
+        </w:rPr>
+        <w:fldChar w:fldCharType="separate"/>
+      </w:r>
+      <w:r>
+        <w:rPr>
+          <w:noProof/>
+        </w:rPr>
+        <w:t>14</w:t>
+      </w:r>
+      <w:r>
+        <w:rPr>
+          <w:noProof/>
+        </w:rPr>
+        <w:fldChar w:fldCharType="end"/>
+      </w:r>
       <w:r>
         <w:t xml:space="preserve"> - Use-case "Rechercher les places disponibles dans un cercle de recherche"</w:t>
       </w:r>
-      <w:bookmarkEnd w:id="67"/>
+      <w:bookmarkEnd w:id="72"/>
     </w:p>
     <w:tbl>
       <w:tblPr>
@@ -22398,22 +22583,44 @@
         <w:pStyle w:val="Lgende"/>
         <w:keepNext/>
       </w:pPr>
-      <w:bookmarkStart w:id="68" w:name="_Toc522556078"/>
+      <w:bookmarkStart w:id="73" w:name="_Toc522556078"/>
       <w:r>
         <w:t xml:space="preserve">Tableau </w:t>
       </w:r>
-      <w:fldSimple w:instr=" SEQ Tableau \* ARABIC ">
-        <w:r>
-          <w:rPr>
-            <w:noProof/>
-          </w:rPr>
-          <w:t>15</w:t>
-        </w:r>
-      </w:fldSimple>
+      <w:r>
+        <w:rPr>
+          <w:noProof/>
+        </w:rPr>
+        <w:fldChar w:fldCharType="begin"/>
+      </w:r>
+      <w:r>
+        <w:rPr>
+          <w:noProof/>
+        </w:rPr>
+        <w:instrText xml:space="preserve"> SEQ Tableau \* ARABIC </w:instrText>
+      </w:r>
+      <w:r>
+        <w:rPr>
+          <w:noProof/>
+        </w:rPr>
+        <w:fldChar w:fldCharType="separate"/>
+      </w:r>
+      <w:r>
+        <w:rPr>
+          <w:noProof/>
+        </w:rPr>
+        <w:t>15</w:t>
+      </w:r>
+      <w:r>
+        <w:rPr>
+          <w:noProof/>
+        </w:rPr>
+        <w:fldChar w:fldCharType="end"/>
+      </w:r>
       <w:r>
         <w:t xml:space="preserve"> - Use-case "Louer une place de parking"</w:t>
       </w:r>
-      <w:bookmarkEnd w:id="68"/>
+      <w:bookmarkEnd w:id="73"/>
     </w:p>
     <w:tbl>
       <w:tblPr>
@@ -22573,19 +22780,7 @@
               <w:rPr>
                 <w:sz w:val="18"/>
               </w:rPr>
-              <w:t>«</w:t>
-            </w:r>
-            <w:r>
-              <w:rPr>
-                <w:sz w:val="18"/>
-              </w:rPr>
-              <w:t>Louer</w:t>
-            </w:r>
-            <w:r>
-              <w:rPr>
-                <w:sz w:val="18"/>
-              </w:rPr>
-              <w:t>»</w:t>
+              <w:t>«Louer»</w:t>
             </w:r>
           </w:p>
         </w:tc>
@@ -22704,19 +22899,7 @@
               <w:rPr>
                 <w:sz w:val="18"/>
               </w:rPr>
-              <w:t>L’utilisateur clique sur le bouton « </w:t>
-            </w:r>
-            <w:r>
-              <w:rPr>
-                <w:sz w:val="18"/>
-              </w:rPr>
-              <w:t>Louer</w:t>
-            </w:r>
-            <w:r>
-              <w:rPr>
-                <w:sz w:val="18"/>
-              </w:rPr>
-              <w:t>»</w:t>
+              <w:t>L’utilisateur clique sur le bouton « Louer»</w:t>
             </w:r>
           </w:p>
           <w:p>
@@ -22834,19 +23017,7 @@
               <w:rPr>
                 <w:sz w:val="18"/>
               </w:rPr>
-              <w:t xml:space="preserve">  </w:t>
-            </w:r>
-            <w:r>
-              <w:rPr>
-                <w:sz w:val="18"/>
-              </w:rPr>
-              <w:t>3</w:t>
-            </w:r>
-            <w:r>
-              <w:rPr>
-                <w:sz w:val="18"/>
-              </w:rPr>
-              <w:t>.1 Les informations reçues sont correctes</w:t>
+              <w:t xml:space="preserve">  3.1 Les informations reçues sont correctes</w:t>
             </w:r>
             <w:r>
               <w:rPr>
@@ -22859,43 +23030,14 @@
                 <w:sz w:val="18"/>
               </w:rPr>
               <w:tab/>
-            </w:r>
-            <w:r>
-              <w:rPr>
-                <w:sz w:val="18"/>
-              </w:rPr>
-              <w:t>3</w:t>
-            </w:r>
-            <w:r>
-              <w:rPr>
-                <w:sz w:val="18"/>
-              </w:rPr>
-              <w:t xml:space="preserve">.1.1 Retour au flux N° </w:t>
-            </w:r>
-            <w:r>
-              <w:rPr>
-                <w:sz w:val="18"/>
-              </w:rPr>
-              <w:t>4</w:t>
+              <w:t>3.1.1 Retour au flux N° 4</w:t>
             </w:r>
             <w:r>
               <w:rPr>
                 <w:sz w:val="18"/>
               </w:rPr>
               <w:br/>
-              <w:t xml:space="preserve">  </w:t>
-            </w:r>
-            <w:r>
-              <w:rPr>
-                <w:sz w:val="18"/>
-              </w:rPr>
-              <w:t>3</w:t>
-            </w:r>
-            <w:r>
-              <w:rPr>
-                <w:sz w:val="18"/>
-              </w:rPr>
-              <w:t>.2 Les informations reçues ne sont pas correctes</w:t>
+              <w:t xml:space="preserve">  3.2 Les informations reçues ne sont pas correctes</w:t>
             </w:r>
             <w:r>
               <w:rPr>
@@ -22908,18 +23050,7 @@
                 <w:sz w:val="18"/>
               </w:rPr>
               <w:tab/>
-            </w:r>
-            <w:r>
-              <w:rPr>
-                <w:sz w:val="18"/>
-              </w:rPr>
-              <w:t>3</w:t>
-            </w:r>
-            <w:r>
-              <w:rPr>
-                <w:sz w:val="18"/>
-              </w:rPr>
-              <w:t>.2.1 L’API retourne un message d’erreur</w:t>
+              <w:t>3.2.1 L’API retourne un message d’erreur</w:t>
             </w:r>
             <w:r>
               <w:rPr>
@@ -22932,18 +23063,7 @@
                 <w:sz w:val="18"/>
               </w:rPr>
               <w:tab/>
-            </w:r>
-            <w:r>
-              <w:rPr>
-                <w:sz w:val="18"/>
-              </w:rPr>
-              <w:t>3</w:t>
-            </w:r>
-            <w:r>
-              <w:rPr>
-                <w:sz w:val="18"/>
-              </w:rPr>
-              <w:t>.2.2 Le message d’erreur est affiché</w:t>
+              <w:t>3.2.2 Le message d’erreur est affiché</w:t>
             </w:r>
             <w:r>
               <w:rPr>
@@ -22956,18 +23076,7 @@
                 <w:sz w:val="18"/>
               </w:rPr>
               <w:tab/>
-            </w:r>
-            <w:r>
-              <w:rPr>
-                <w:sz w:val="18"/>
-              </w:rPr>
-              <w:t>3</w:t>
-            </w:r>
-            <w:r>
-              <w:rPr>
-                <w:sz w:val="18"/>
-              </w:rPr>
-              <w:t>.2.3 Retour au flux N° 1</w:t>
+              <w:t>3.2.3 Retour au flux N° 1</w:t>
             </w:r>
           </w:p>
         </w:tc>
@@ -22978,23 +23087,45 @@
         <w:pStyle w:val="Lgende"/>
         <w:keepNext/>
       </w:pPr>
-      <w:bookmarkStart w:id="69" w:name="_Toc522556079"/>
+      <w:bookmarkStart w:id="74" w:name="_Toc522556079"/>
       <w:r>
         <w:lastRenderedPageBreak/>
         <w:t xml:space="preserve">Tableau </w:t>
       </w:r>
-      <w:fldSimple w:instr=" SEQ Tableau \* ARABIC ">
-        <w:r>
-          <w:rPr>
-            <w:noProof/>
-          </w:rPr>
-          <w:t>16</w:t>
-        </w:r>
-      </w:fldSimple>
+      <w:r>
+        <w:rPr>
+          <w:noProof/>
+        </w:rPr>
+        <w:fldChar w:fldCharType="begin"/>
+      </w:r>
+      <w:r>
+        <w:rPr>
+          <w:noProof/>
+        </w:rPr>
+        <w:instrText xml:space="preserve"> SEQ Tableau \* ARABIC </w:instrText>
+      </w:r>
+      <w:r>
+        <w:rPr>
+          <w:noProof/>
+        </w:rPr>
+        <w:fldChar w:fldCharType="separate"/>
+      </w:r>
+      <w:r>
+        <w:rPr>
+          <w:noProof/>
+        </w:rPr>
+        <w:t>16</w:t>
+      </w:r>
+      <w:r>
+        <w:rPr>
+          <w:noProof/>
+        </w:rPr>
+        <w:fldChar w:fldCharType="end"/>
+      </w:r>
       <w:r>
         <w:t xml:space="preserve"> - Use-case "Supprimer une location"</w:t>
       </w:r>
-      <w:bookmarkEnd w:id="69"/>
+      <w:bookmarkEnd w:id="74"/>
     </w:p>
     <w:tbl>
       <w:tblPr>
@@ -23154,19 +23285,7 @@
               <w:rPr>
                 <w:sz w:val="18"/>
               </w:rPr>
-              <w:t>«</w:t>
-            </w:r>
-            <w:r>
-              <w:rPr>
-                <w:sz w:val="18"/>
-              </w:rPr>
-              <w:t>Supprimer la location</w:t>
-            </w:r>
-            <w:r>
-              <w:rPr>
-                <w:sz w:val="18"/>
-              </w:rPr>
-              <w:t>»</w:t>
+              <w:t>«Supprimer la location»</w:t>
             </w:r>
           </w:p>
         </w:tc>
@@ -23215,25 +23334,7 @@
               <w:rPr>
                 <w:sz w:val="18"/>
               </w:rPr>
-              <w:t xml:space="preserve">L’utilisateur a </w:t>
-            </w:r>
-            <w:r>
-              <w:rPr>
-                <w:sz w:val="18"/>
-              </w:rPr>
-              <w:t>sélectionné une location</w:t>
-            </w:r>
-            <w:r>
-              <w:rPr>
-                <w:sz w:val="18"/>
-              </w:rPr>
-              <w:t xml:space="preserve"> et est authentifié (use-case « Se connecter »</w:t>
-            </w:r>
-            <w:r>
-              <w:rPr>
-                <w:sz w:val="18"/>
-              </w:rPr>
-              <w:t>)</w:t>
+              <w:t>L’utilisateur a sélectionné une location et est authentifié (use-case « Se connecter »)</w:t>
             </w:r>
           </w:p>
         </w:tc>
@@ -23283,19 +23384,7 @@
               <w:rPr>
                 <w:sz w:val="18"/>
               </w:rPr>
-              <w:t>L’utilisateur clique sur le bouton « </w:t>
-            </w:r>
-            <w:r>
-              <w:rPr>
-                <w:sz w:val="18"/>
-              </w:rPr>
-              <w:t>Supprimer la location</w:t>
-            </w:r>
-            <w:r>
-              <w:rPr>
-                <w:sz w:val="18"/>
-              </w:rPr>
-              <w:t>»</w:t>
+              <w:t>L’utilisateur clique sur le bouton « Supprimer la location»</w:t>
             </w:r>
           </w:p>
           <w:p>
@@ -23397,13 +23486,7 @@
               <w:rPr>
                 <w:sz w:val="18"/>
               </w:rPr>
-              <w:t xml:space="preserve"> 2</w:t>
-            </w:r>
-            <w:r>
-              <w:rPr>
-                <w:sz w:val="18"/>
-              </w:rPr>
-              <w:t>.1 L’utilisateur s’est trompé</w:t>
+              <w:t xml:space="preserve"> 2.1 L’utilisateur s’est trompé</w:t>
             </w:r>
             <w:r>
               <w:rPr>
@@ -23423,13 +23506,7 @@
                 <w:sz w:val="18"/>
               </w:rPr>
               <w:br/>
-              <w:t xml:space="preserve">  2.2 L’utilisateur veut supprimer la </w:t>
-            </w:r>
-            <w:r>
-              <w:rPr>
-                <w:sz w:val="18"/>
-              </w:rPr>
-              <w:t>location</w:t>
+              <w:t xml:space="preserve">  2.2 L’utilisateur veut supprimer la location</w:t>
             </w:r>
             <w:r>
               <w:rPr>
@@ -23458,22 +23535,44 @@
         <w:pStyle w:val="Lgende"/>
         <w:keepNext/>
       </w:pPr>
-      <w:bookmarkStart w:id="70" w:name="_Toc522556080"/>
+      <w:bookmarkStart w:id="75" w:name="_Toc522556080"/>
       <w:r>
         <w:t xml:space="preserve">Tableau </w:t>
       </w:r>
-      <w:fldSimple w:instr=" SEQ Tableau \* ARABIC ">
-        <w:r>
-          <w:rPr>
-            <w:noProof/>
-          </w:rPr>
-          <w:t>17</w:t>
-        </w:r>
-      </w:fldSimple>
+      <w:r>
+        <w:rPr>
+          <w:noProof/>
+        </w:rPr>
+        <w:fldChar w:fldCharType="begin"/>
+      </w:r>
+      <w:r>
+        <w:rPr>
+          <w:noProof/>
+        </w:rPr>
+        <w:instrText xml:space="preserve"> SEQ Tableau \* ARABIC </w:instrText>
+      </w:r>
+      <w:r>
+        <w:rPr>
+          <w:noProof/>
+        </w:rPr>
+        <w:fldChar w:fldCharType="separate"/>
+      </w:r>
+      <w:r>
+        <w:rPr>
+          <w:noProof/>
+        </w:rPr>
+        <w:t>17</w:t>
+      </w:r>
+      <w:r>
+        <w:rPr>
+          <w:noProof/>
+        </w:rPr>
+        <w:fldChar w:fldCharType="end"/>
+      </w:r>
       <w:r>
         <w:t>- Use-case "Supprimer une place de parking"</w:t>
       </w:r>
-      <w:bookmarkEnd w:id="70"/>
+      <w:bookmarkEnd w:id="75"/>
     </w:p>
     <w:tbl>
       <w:tblPr>
@@ -23633,19 +23732,7 @@
               <w:rPr>
                 <w:sz w:val="18"/>
               </w:rPr>
-              <w:t xml:space="preserve">«Supprimer la </w:t>
-            </w:r>
-            <w:r>
-              <w:rPr>
-                <w:sz w:val="18"/>
-              </w:rPr>
-              <w:t>place</w:t>
-            </w:r>
-            <w:r>
-              <w:rPr>
-                <w:sz w:val="18"/>
-              </w:rPr>
-              <w:t>»</w:t>
+              <w:t>«Supprimer la place»</w:t>
             </w:r>
           </w:p>
         </w:tc>
@@ -23694,19 +23781,7 @@
               <w:rPr>
                 <w:sz w:val="18"/>
               </w:rPr>
-              <w:t xml:space="preserve">L’utilisateur a sélectionné une </w:t>
-            </w:r>
-            <w:r>
-              <w:rPr>
-                <w:sz w:val="18"/>
-              </w:rPr>
-              <w:t>place de parking</w:t>
-            </w:r>
-            <w:r>
-              <w:rPr>
-                <w:sz w:val="18"/>
-              </w:rPr>
-              <w:t xml:space="preserve"> et est authentifié (use-case « Se connecter »)</w:t>
+              <w:t>L’utilisateur a sélectionné une place de parking et est authentifié (use-case « Se connecter »)</w:t>
             </w:r>
           </w:p>
         </w:tc>
@@ -23756,19 +23831,7 @@
               <w:rPr>
                 <w:sz w:val="18"/>
               </w:rPr>
-              <w:t xml:space="preserve">L’utilisateur clique sur le bouton « Supprimer la </w:t>
-            </w:r>
-            <w:r>
-              <w:rPr>
-                <w:sz w:val="18"/>
-              </w:rPr>
-              <w:t>place</w:t>
-            </w:r>
-            <w:r>
-              <w:rPr>
-                <w:sz w:val="18"/>
-              </w:rPr>
-              <w:t>»</w:t>
+              <w:t>L’utilisateur clique sur le bouton « Supprimer la place»</w:t>
             </w:r>
           </w:p>
           <w:p>
@@ -23812,13 +23875,7 @@
               <w:rPr>
                 <w:sz w:val="18"/>
               </w:rPr>
-              <w:t xml:space="preserve">L’API supprime la </w:t>
-            </w:r>
-            <w:r>
-              <w:rPr>
-                <w:sz w:val="18"/>
-              </w:rPr>
-              <w:t>place</w:t>
+              <w:t>L’API supprime la place</w:t>
             </w:r>
           </w:p>
         </w:tc>
@@ -23927,23 +23984,45 @@
         <w:pStyle w:val="Lgende"/>
         <w:keepNext/>
       </w:pPr>
-      <w:bookmarkStart w:id="71" w:name="_Toc522556081"/>
+      <w:bookmarkStart w:id="76" w:name="_Toc522556081"/>
       <w:r>
         <w:lastRenderedPageBreak/>
         <w:t xml:space="preserve">Tableau </w:t>
       </w:r>
-      <w:fldSimple w:instr=" SEQ Tableau \* ARABIC ">
-        <w:r>
-          <w:rPr>
-            <w:noProof/>
-          </w:rPr>
-          <w:t>18</w:t>
-        </w:r>
-      </w:fldSimple>
+      <w:r>
+        <w:rPr>
+          <w:noProof/>
+        </w:rPr>
+        <w:fldChar w:fldCharType="begin"/>
+      </w:r>
+      <w:r>
+        <w:rPr>
+          <w:noProof/>
+        </w:rPr>
+        <w:instrText xml:space="preserve"> SEQ Tableau \* ARABIC </w:instrText>
+      </w:r>
+      <w:r>
+        <w:rPr>
+          <w:noProof/>
+        </w:rPr>
+        <w:fldChar w:fldCharType="separate"/>
+      </w:r>
+      <w:r>
+        <w:rPr>
+          <w:noProof/>
+        </w:rPr>
+        <w:t>18</w:t>
+      </w:r>
+      <w:r>
+        <w:rPr>
+          <w:noProof/>
+        </w:rPr>
+        <w:fldChar w:fldCharType="end"/>
+      </w:r>
       <w:r>
         <w:t xml:space="preserve"> - Use-case "Modifier une place de parking"</w:t>
       </w:r>
-      <w:bookmarkEnd w:id="71"/>
+      <w:bookmarkEnd w:id="76"/>
     </w:p>
     <w:tbl>
       <w:tblPr>
@@ -24103,19 +24182,7 @@
               <w:rPr>
                 <w:sz w:val="18"/>
               </w:rPr>
-              <w:t>«</w:t>
-            </w:r>
-            <w:r>
-              <w:rPr>
-                <w:sz w:val="18"/>
-              </w:rPr>
-              <w:t>Modifier</w:t>
-            </w:r>
-            <w:r>
-              <w:rPr>
-                <w:sz w:val="18"/>
-              </w:rPr>
-              <w:t xml:space="preserve"> la place»</w:t>
+              <w:t>«Modifier la place»</w:t>
             </w:r>
           </w:p>
         </w:tc>
@@ -24214,19 +24281,7 @@
               <w:rPr>
                 <w:sz w:val="18"/>
               </w:rPr>
-              <w:t>L’utilisateur clique sur le bouton « </w:t>
-            </w:r>
-            <w:r>
-              <w:rPr>
-                <w:sz w:val="18"/>
-              </w:rPr>
-              <w:t>Modifier</w:t>
-            </w:r>
-            <w:r>
-              <w:rPr>
-                <w:sz w:val="18"/>
-              </w:rPr>
-              <w:t xml:space="preserve"> la place»</w:t>
+              <w:t>L’utilisateur clique sur le bouton « Modifier la place»</w:t>
             </w:r>
           </w:p>
           <w:p>
@@ -24292,13 +24347,7 @@
               <w:rPr>
                 <w:sz w:val="18"/>
               </w:rPr>
-              <w:t xml:space="preserve">L’API </w:t>
-            </w:r>
-            <w:r>
-              <w:rPr>
-                <w:sz w:val="18"/>
-              </w:rPr>
-              <w:t>modifie la place avec les nouvelles données</w:t>
+              <w:t>L’API modifie la place avec les nouvelles données</w:t>
             </w:r>
           </w:p>
         </w:tc>
@@ -24350,13 +24399,7 @@
               <w:rPr>
                 <w:sz w:val="18"/>
               </w:rPr>
-              <w:t xml:space="preserve"> </w:t>
-            </w:r>
-            <w:r>
-              <w:rPr>
-                <w:sz w:val="18"/>
-              </w:rPr>
-              <w:t xml:space="preserve"> 2.1 L’utilisateur veut modifier la place</w:t>
+              <w:t xml:space="preserve">  2.1 L’utilisateur veut modifier la place</w:t>
             </w:r>
             <w:r>
               <w:rPr>
@@ -24396,13 +24439,7 @@
                 <w:sz w:val="18"/>
               </w:rPr>
               <w:br/>
-              <w:t xml:space="preserve">  3</w:t>
-            </w:r>
-            <w:r>
-              <w:rPr>
-                <w:sz w:val="18"/>
-              </w:rPr>
-              <w:t>.1 Les informations sont correctes</w:t>
+              <w:t xml:space="preserve">  3.1 Les informations sont correctes</w:t>
             </w:r>
             <w:r>
               <w:rPr>
@@ -24415,37 +24452,14 @@
                 <w:sz w:val="18"/>
               </w:rPr>
               <w:tab/>
-            </w:r>
-            <w:r>
-              <w:rPr>
-                <w:sz w:val="18"/>
-              </w:rPr>
-              <w:t>3</w:t>
-            </w:r>
-            <w:r>
-              <w:rPr>
-                <w:sz w:val="18"/>
-              </w:rPr>
-              <w:t>.1.1 Retour au flux N° 3</w:t>
+              <w:t>3.1.1 Retour au flux N° 3</w:t>
             </w:r>
             <w:r>
               <w:rPr>
                 <w:sz w:val="18"/>
               </w:rPr>
               <w:br/>
-              <w:t xml:space="preserve">  </w:t>
-            </w:r>
-            <w:r>
-              <w:rPr>
-                <w:sz w:val="18"/>
-              </w:rPr>
-              <w:t>3</w:t>
-            </w:r>
-            <w:r>
-              <w:rPr>
-                <w:sz w:val="18"/>
-              </w:rPr>
-              <w:t>.2 Les informations ne sont pas correctes</w:t>
+              <w:t xml:space="preserve">  3.2 Les informations ne sont pas correctes</w:t>
             </w:r>
             <w:r>
               <w:rPr>
@@ -24458,18 +24472,7 @@
                 <w:sz w:val="18"/>
               </w:rPr>
               <w:tab/>
-            </w:r>
-            <w:r>
-              <w:rPr>
-                <w:sz w:val="18"/>
-              </w:rPr>
-              <w:t>3</w:t>
-            </w:r>
-            <w:r>
-              <w:rPr>
-                <w:sz w:val="18"/>
-              </w:rPr>
-              <w:t>.2.1 L’API retourne un message d’erreur</w:t>
+              <w:t>3.2.1 L’API retourne un message d’erreur</w:t>
             </w:r>
             <w:r>
               <w:rPr>
@@ -24482,18 +24485,7 @@
                 <w:sz w:val="18"/>
               </w:rPr>
               <w:tab/>
-            </w:r>
-            <w:r>
-              <w:rPr>
-                <w:sz w:val="18"/>
-              </w:rPr>
-              <w:t>3</w:t>
-            </w:r>
-            <w:r>
-              <w:rPr>
-                <w:sz w:val="18"/>
-              </w:rPr>
-              <w:t>.2.2 Le message d’erreur est affiché</w:t>
+              <w:t>3.2.2 Le message d’erreur est affiché</w:t>
             </w:r>
             <w:r>
               <w:rPr>
@@ -24506,18 +24498,7 @@
                 <w:sz w:val="18"/>
               </w:rPr>
               <w:tab/>
-            </w:r>
-            <w:r>
-              <w:rPr>
-                <w:sz w:val="18"/>
-              </w:rPr>
-              <w:t>3</w:t>
-            </w:r>
-            <w:r>
-              <w:rPr>
-                <w:sz w:val="18"/>
-              </w:rPr>
-              <w:t>.2.1 Retour au flux N° 1</w:t>
+              <w:t>3.2.1 Retour au flux N° 1</w:t>
             </w:r>
           </w:p>
         </w:tc>
@@ -24533,22 +24514,44 @@
         <w:pStyle w:val="Lgende"/>
         <w:keepNext/>
       </w:pPr>
-      <w:bookmarkStart w:id="72" w:name="_Toc522556082"/>
+      <w:bookmarkStart w:id="77" w:name="_Toc522556082"/>
       <w:r>
         <w:t xml:space="preserve">Tableau </w:t>
       </w:r>
-      <w:fldSimple w:instr=" SEQ Tableau \* ARABIC ">
-        <w:r>
-          <w:rPr>
-            <w:noProof/>
-          </w:rPr>
-          <w:t>19</w:t>
-        </w:r>
-      </w:fldSimple>
+      <w:r>
+        <w:rPr>
+          <w:noProof/>
+        </w:rPr>
+        <w:fldChar w:fldCharType="begin"/>
+      </w:r>
+      <w:r>
+        <w:rPr>
+          <w:noProof/>
+        </w:rPr>
+        <w:instrText xml:space="preserve"> SEQ Tableau \* ARABIC </w:instrText>
+      </w:r>
+      <w:r>
+        <w:rPr>
+          <w:noProof/>
+        </w:rPr>
+        <w:fldChar w:fldCharType="separate"/>
+      </w:r>
+      <w:r>
+        <w:rPr>
+          <w:noProof/>
+        </w:rPr>
+        <w:t>19</w:t>
+      </w:r>
+      <w:r>
+        <w:rPr>
+          <w:noProof/>
+        </w:rPr>
+        <w:fldChar w:fldCharType="end"/>
+      </w:r>
       <w:r>
         <w:t xml:space="preserve"> - Use-case "Modifier les informations de son compte »</w:t>
       </w:r>
-      <w:bookmarkEnd w:id="72"/>
+      <w:bookmarkEnd w:id="77"/>
     </w:p>
     <w:tbl>
       <w:tblPr>
@@ -24708,19 +24711,7 @@
               <w:rPr>
                 <w:sz w:val="18"/>
               </w:rPr>
-              <w:t>«</w:t>
-            </w:r>
-            <w:r>
-              <w:rPr>
-                <w:sz w:val="18"/>
-              </w:rPr>
-              <w:t>Modifier</w:t>
-            </w:r>
-            <w:r>
-              <w:rPr>
-                <w:sz w:val="18"/>
-              </w:rPr>
-              <w:t>»</w:t>
+              <w:t>«Modifier»</w:t>
             </w:r>
           </w:p>
         </w:tc>
@@ -24769,19 +24760,7 @@
               <w:rPr>
                 <w:sz w:val="18"/>
               </w:rPr>
-              <w:t xml:space="preserve">L’utilisateur </w:t>
-            </w:r>
-            <w:r>
-              <w:rPr>
-                <w:sz w:val="18"/>
-              </w:rPr>
-              <w:t xml:space="preserve">est son profil </w:t>
-            </w:r>
-            <w:r>
-              <w:rPr>
-                <w:sz w:val="18"/>
-              </w:rPr>
-              <w:t>et est authentifié (use-case « Se connecter »)</w:t>
+              <w:t>L’utilisateur est son profil et est authentifié (use-case « Se connecter »)</w:t>
             </w:r>
           </w:p>
         </w:tc>
@@ -24897,13 +24876,7 @@
               <w:rPr>
                 <w:sz w:val="18"/>
               </w:rPr>
-              <w:t>L’API modifie l</w:t>
-            </w:r>
-            <w:r>
-              <w:rPr>
-                <w:sz w:val="18"/>
-              </w:rPr>
-              <w:t>es informations de l’utilisateur</w:t>
+              <w:t>L’API modifie les informations de l’utilisateur</w:t>
             </w:r>
           </w:p>
         </w:tc>
@@ -25076,18 +25049,18 @@
       <w:pPr>
         <w:pStyle w:val="Titre2"/>
       </w:pPr>
-      <w:bookmarkStart w:id="73" w:name="_Toc522554587"/>
+      <w:bookmarkStart w:id="78" w:name="_Toc522554587"/>
       <w:r>
         <w:t>Modèle de données</w:t>
       </w:r>
-      <w:bookmarkEnd w:id="73"/>
+      <w:bookmarkEnd w:id="78"/>
     </w:p>
     <w:p>
       <w:pPr>
         <w:pStyle w:val="Lgende"/>
         <w:keepNext/>
       </w:pPr>
-      <w:bookmarkStart w:id="74" w:name="_Toc522556096"/>
+      <w:bookmarkStart w:id="79" w:name="_Toc522556096"/>
       <w:r>
         <w:t xml:space="preserve">Figure </w:t>
       </w:r>
@@ -25124,7 +25097,7 @@
       <w:r>
         <w:t xml:space="preserve"> - Modèle de données de l'application</w:t>
       </w:r>
-      <w:bookmarkEnd w:id="74"/>
+      <w:bookmarkEnd w:id="79"/>
     </w:p>
     <w:p>
       <w:pPr>
@@ -25248,7 +25221,7 @@
       <w:pPr>
         <w:pStyle w:val="Titre2"/>
       </w:pPr>
-      <w:bookmarkStart w:id="75" w:name="_Toc522554588"/>
+      <w:bookmarkStart w:id="80" w:name="_Toc522554588"/>
       <w:r>
         <w:t xml:space="preserve">Choix du système </w:t>
       </w:r>
@@ -25256,7 +25229,7 @@
       <w:r>
         <w:t>back-end</w:t>
       </w:r>
-      <w:bookmarkEnd w:id="75"/>
+      <w:bookmarkEnd w:id="80"/>
       <w:proofErr w:type="spellEnd"/>
     </w:p>
     <w:p>
@@ -25373,13 +25346,13 @@
       <w:pPr>
         <w:pStyle w:val="Titre3"/>
       </w:pPr>
-      <w:bookmarkStart w:id="76" w:name="_Toc522554589"/>
-      <w:commentRangeStart w:id="77"/>
+      <w:bookmarkStart w:id="81" w:name="_Toc522554589"/>
+      <w:commentRangeStart w:id="82"/>
       <w:r>
         <w:lastRenderedPageBreak/>
         <w:t>Les routes de l’API</w:t>
       </w:r>
-      <w:commentRangeEnd w:id="77"/>
+      <w:commentRangeEnd w:id="82"/>
       <w:r>
         <w:rPr>
           <w:rStyle w:val="Marquedecommentaire"/>
@@ -25389,9 +25362,9 @@
           <w:iCs w:val="0"/>
           <w:kern w:val="0"/>
         </w:rPr>
-        <w:commentReference w:id="77"/>
-      </w:r>
-      <w:bookmarkEnd w:id="76"/>
+        <w:commentReference w:id="82"/>
+      </w:r>
+      <w:bookmarkEnd w:id="81"/>
     </w:p>
     <w:p>
       <w:pPr>
@@ -25438,7 +25411,7 @@
         <w:pStyle w:val="Lgende"/>
         <w:keepNext/>
       </w:pPr>
-      <w:bookmarkStart w:id="78" w:name="_Toc522556083"/>
+      <w:bookmarkStart w:id="83" w:name="_Toc522556083"/>
       <w:r>
         <w:t xml:space="preserve">Tableau </w:t>
       </w:r>
@@ -25475,7 +25448,7 @@
       <w:r>
         <w:t xml:space="preserve"> - Liste des routes de l'API</w:t>
       </w:r>
-      <w:bookmarkEnd w:id="78"/>
+      <w:bookmarkEnd w:id="83"/>
       <w:r>
         <w:br/>
       </w:r>
@@ -28692,7 +28665,7 @@
                 <w:sz w:val="18"/>
               </w:rPr>
             </w:pPr>
-            <w:commentRangeStart w:id="79"/>
+            <w:commentRangeStart w:id="84"/>
             <w:r>
               <w:rPr>
                 <w:sz w:val="18"/>
@@ -28917,12 +28890,12 @@
               </w:rPr>
               <w:t>Vérification que le détenteur de la place de parking de l’horaire soit le même que celui appelant l’API</w:t>
             </w:r>
-            <w:commentRangeEnd w:id="79"/>
+            <w:commentRangeEnd w:id="84"/>
             <w:r>
               <w:rPr>
                 <w:rStyle w:val="Marquedecommentaire"/>
               </w:rPr>
-              <w:commentReference w:id="79"/>
+              <w:commentReference w:id="84"/>
             </w:r>
           </w:p>
         </w:tc>
@@ -30238,11 +30211,11 @@
       <w:pPr>
         <w:pStyle w:val="Titre3"/>
       </w:pPr>
-      <w:bookmarkStart w:id="80" w:name="_Toc522554590"/>
+      <w:bookmarkStart w:id="85" w:name="_Toc522554590"/>
       <w:r>
         <w:t>Fonctionnement de l’API</w:t>
       </w:r>
-      <w:bookmarkEnd w:id="80"/>
+      <w:bookmarkEnd w:id="85"/>
     </w:p>
     <w:p>
       <w:pPr>
@@ -30431,62 +30404,62 @@
       <w:pPr>
         <w:pStyle w:val="Titre2"/>
       </w:pPr>
-      <w:bookmarkStart w:id="81" w:name="_Toc522554591"/>
+      <w:bookmarkStart w:id="86" w:name="_Toc522554591"/>
       <w:r>
         <w:lastRenderedPageBreak/>
         <w:t>Prototypage</w:t>
       </w:r>
-      <w:bookmarkEnd w:id="81"/>
+      <w:bookmarkEnd w:id="86"/>
     </w:p>
     <w:p>
       <w:pPr>
         <w:pStyle w:val="Titre1"/>
       </w:pPr>
-      <w:bookmarkStart w:id="82" w:name="_Toc522554592"/>
+      <w:bookmarkStart w:id="87" w:name="_Toc522554592"/>
       <w:r>
         <w:t>Développement de l’application</w:t>
       </w:r>
-      <w:bookmarkEnd w:id="82"/>
+      <w:bookmarkEnd w:id="87"/>
     </w:p>
     <w:p>
       <w:pPr>
         <w:pStyle w:val="Titre2"/>
       </w:pPr>
-      <w:bookmarkStart w:id="83" w:name="_Toc522554593"/>
+      <w:bookmarkStart w:id="88" w:name="_Toc522554593"/>
       <w:r>
         <w:t>Apprentissage du Framework</w:t>
       </w:r>
-      <w:bookmarkEnd w:id="83"/>
+      <w:bookmarkEnd w:id="88"/>
     </w:p>
     <w:p>
       <w:pPr>
         <w:pStyle w:val="Titre2"/>
       </w:pPr>
-      <w:bookmarkStart w:id="84" w:name="_Toc522554594"/>
+      <w:bookmarkStart w:id="89" w:name="_Toc522554594"/>
       <w:r>
         <w:t>Environnement de développement</w:t>
       </w:r>
-      <w:bookmarkEnd w:id="84"/>
+      <w:bookmarkEnd w:id="89"/>
     </w:p>
     <w:p>
       <w:pPr>
         <w:pStyle w:val="Titre1"/>
       </w:pPr>
-      <w:bookmarkStart w:id="85" w:name="_Toc522554595"/>
+      <w:bookmarkStart w:id="90" w:name="_Toc522554595"/>
       <w:r>
         <w:t>Rapport de test</w:t>
       </w:r>
-      <w:bookmarkEnd w:id="85"/>
+      <w:bookmarkEnd w:id="90"/>
     </w:p>
     <w:p>
       <w:pPr>
         <w:pStyle w:val="Titre1"/>
       </w:pPr>
-      <w:bookmarkStart w:id="86" w:name="_Toc522554596"/>
+      <w:bookmarkStart w:id="91" w:name="_Toc522554596"/>
       <w:r>
         <w:t>Conclusion</w:t>
       </w:r>
-      <w:bookmarkEnd w:id="86"/>
+      <w:bookmarkEnd w:id="91"/>
     </w:p>
     <w:p>
       <w:pPr>
@@ -30512,12 +30485,12 @@
       <w:pPr>
         <w:pStyle w:val="titrenonnumrotcentr"/>
       </w:pPr>
-      <w:bookmarkStart w:id="87" w:name="_Toc522554597"/>
+      <w:bookmarkStart w:id="92" w:name="_Toc522554597"/>
       <w:r>
         <w:lastRenderedPageBreak/>
         <w:t>Bibliographie</w:t>
       </w:r>
-      <w:bookmarkEnd w:id="87"/>
+      <w:bookmarkEnd w:id="92"/>
     </w:p>
     <w:p>
       <w:pPr>
@@ -30837,7 +30810,7 @@
 
 <file path=word/comments.xml><?xml version="1.0" encoding="utf-8"?>
 <w:comments xmlns:wpc="http://schemas.microsoft.com/office/word/2010/wordprocessingCanvas" xmlns:cx="http://schemas.microsoft.com/office/drawing/2014/chartex" xmlns:cx1="http://schemas.microsoft.com/office/drawing/2015/9/8/chartex" xmlns:cx2="http://schemas.microsoft.com/office/drawing/2015/10/21/chartex" xmlns:cx3="http://schemas.microsoft.com/office/drawing/2016/5/9/chartex" xmlns:cx4="http://schemas.microsoft.com/office/drawing/2016/5/10/chartex" xmlns:cx5="http://schemas.microsoft.com/office/drawing/2016/5/11/chartex" xmlns:cx6="http://schemas.microsoft.com/office/drawing/2016/5/12/chartex" xmlns:cx7="http://schemas.microsoft.com/office/drawing/2016/5/13/chartex" xmlns:cx8="http://schemas.microsoft.com/office/drawing/2016/5/14/chartex" xmlns:mc="http://schemas.openxmlformats.org/markup-compatibility/2006" xmlns:aink="http://schemas.microsoft.com/office/drawing/2016/ink" xmlns:am3d="http://schemas.microsoft.com/office/drawing/2017/model3d" xmlns:o="urn:schemas-microsoft-com:office:office" xmlns:r="http://schemas.openxmlformats.org/officeDocument/2006/relationships" xmlns:m="http://schemas.openxmlformats.org/officeDocument/2006/math" xmlns:v="urn:schemas-microsoft-com:vml" xmlns:wp14="http://schemas.microsoft.com/office/word/2010/wordprocessingDrawing" xmlns:wp="http://schemas.openxmlformats.org/drawingml/2006/wordprocessingDrawing" xmlns:w10="urn:schemas-microsoft-com:office:word" xmlns:w="http://schemas.openxmlformats.org/wordprocessingml/2006/main" xmlns:w14="http://schemas.microsoft.com/office/word/2010/wordml" xmlns:w15="http://schemas.microsoft.com/office/word/2012/wordml" xmlns:w16cid="http://schemas.microsoft.com/office/word/2016/wordml/cid" xmlns:w16se="http://schemas.microsoft.com/office/word/2015/wordml/symex" xmlns:wpg="http://schemas.microsoft.com/office/word/2010/wordprocessingGroup" xmlns:wpi="http://schemas.microsoft.com/office/word/2010/wordprocessingInk" xmlns:wne="http://schemas.microsoft.com/office/word/2006/wordml" xmlns:wps="http://schemas.microsoft.com/office/word/2010/wordprocessingShape" mc:Ignorable="w14 w15 w16se w16cid wp14">
-  <w:comment w:id="25" w:author="Schüpbach Loïc" w:date="2018-08-19T16:08:00Z" w:initials="SL">
+  <w:comment w:id="24" w:author="Schüpbach Loïc" w:date="2018-08-19T16:08:00Z" w:initials="SL">
     <w:p>
       <w:pPr>
         <w:pStyle w:val="Commentaire"/>
@@ -30853,7 +30826,7 @@
       </w:r>
     </w:p>
   </w:comment>
-  <w:comment w:id="77" w:author="Schüpbach Loïc" w:date="2018-08-19T19:44:00Z" w:initials="SL">
+  <w:comment w:id="33" w:author="Schüpbach Loïc" w:date="2018-08-22T17:01:00Z" w:initials="SL">
     <w:p>
       <w:pPr>
         <w:pStyle w:val="Commentaire"/>
@@ -30865,6 +30838,99 @@
         <w:annotationRef/>
       </w:r>
       <w:r>
+        <w:t xml:space="preserve">Expliquer d’où vient le </w:t>
+      </w:r>
+      <w:proofErr w:type="spellStart"/>
+      <w:r>
+        <w:t>xaml</w:t>
+      </w:r>
+      <w:proofErr w:type="spellEnd"/>
+    </w:p>
+  </w:comment>
+  <w:comment w:id="35" w:author="Schüpbach Loïc" w:date="2018-08-22T17:02:00Z" w:initials="SL">
+    <w:p>
+      <w:pPr>
+        <w:pStyle w:val="Commentaire"/>
+      </w:pPr>
+      <w:r>
+        <w:rPr>
+          <w:rStyle w:val="Marquedecommentaire"/>
+        </w:rPr>
+        <w:annotationRef/>
+      </w:r>
+      <w:r>
+        <w:t>Ne pas donner mon avis sur le prix de la licence</w:t>
+      </w:r>
+    </w:p>
+  </w:comment>
+  <w:comment w:id="42" w:author="Schüpbach Loïc" w:date="2018-08-22T17:02:00Z" w:initials="SL">
+    <w:p>
+      <w:pPr>
+        <w:pStyle w:val="Commentaire"/>
+      </w:pPr>
+      <w:r>
+        <w:rPr>
+          <w:rStyle w:val="Marquedecommentaire"/>
+        </w:rPr>
+        <w:annotationRef/>
+      </w:r>
+      <w:r>
+        <w:t xml:space="preserve">Qu’est-ce que </w:t>
+      </w:r>
+      <w:proofErr w:type="spellStart"/>
+      <w:r>
+        <w:t>ca</w:t>
+      </w:r>
+      <w:proofErr w:type="spellEnd"/>
+      <w:r>
+        <w:t xml:space="preserve"> signifie</w:t>
+      </w:r>
+    </w:p>
+  </w:comment>
+  <w:comment w:id="43" w:author="Schüpbach Loïc" w:date="2018-08-22T17:03:00Z" w:initials="SL">
+    <w:p>
+      <w:pPr>
+        <w:pStyle w:val="Commentaire"/>
+      </w:pPr>
+      <w:r>
+        <w:rPr>
+          <w:rStyle w:val="Marquedecommentaire"/>
+        </w:rPr>
+        <w:annotationRef/>
+      </w:r>
+      <w:r>
+        <w:t>Source !</w:t>
+      </w:r>
+    </w:p>
+  </w:comment>
+  <w:comment w:id="49" w:author="Schüpbach Loïc" w:date="2018-08-22T17:03:00Z" w:initials="SL">
+    <w:p>
+      <w:pPr>
+        <w:pStyle w:val="Commentaire"/>
+      </w:pPr>
+      <w:r>
+        <w:rPr>
+          <w:rStyle w:val="Marquedecommentaire"/>
+        </w:rPr>
+        <w:annotationRef/>
+      </w:r>
+      <w:r>
+        <w:t>Mettre date de quand ca va être supporté (juin 2019 il me semble) =&gt; deadline google</w:t>
+      </w:r>
+    </w:p>
+  </w:comment>
+  <w:comment w:id="82" w:author="Schüpbach Loïc" w:date="2018-08-19T19:44:00Z" w:initials="SL">
+    <w:p>
+      <w:pPr>
+        <w:pStyle w:val="Commentaire"/>
+      </w:pPr>
+      <w:r>
+        <w:rPr>
+          <w:rStyle w:val="Marquedecommentaire"/>
+        </w:rPr>
+        <w:annotationRef/>
+      </w:r>
+      <w:r>
         <w:t xml:space="preserve">A changer dans </w:t>
       </w:r>
       <w:proofErr w:type="spellStart"/>
@@ -30877,7 +30943,7 @@
       </w:r>
     </w:p>
   </w:comment>
-  <w:comment w:id="79" w:author="Schüpbach Loïc" w:date="2018-08-20T18:50:00Z" w:initials="SL">
+  <w:comment w:id="84" w:author="Schüpbach Loïc" w:date="2018-08-20T18:50:00Z" w:initials="SL">
     <w:p>
       <w:pPr>
         <w:pStyle w:val="Commentaire"/>
@@ -30889,10 +30955,7 @@
         <w:annotationRef/>
       </w:r>
       <w:r>
-        <w:t>A garder</w:t>
-      </w:r>
-      <w:r>
-        <w:t> ?, plutôt supprimer, a voir !</w:t>
+        <w:t>A garder ?, plutôt supprimer, a voir !</w:t>
       </w:r>
     </w:p>
   </w:comment>
@@ -30902,6 +30965,11 @@
 <file path=word/commentsExtended.xml><?xml version="1.0" encoding="utf-8"?>
 <w15:commentsEx xmlns:wpc="http://schemas.microsoft.com/office/word/2010/wordprocessingCanvas" xmlns:cx="http://schemas.microsoft.com/office/drawing/2014/chartex" xmlns:cx1="http://schemas.microsoft.com/office/drawing/2015/9/8/chartex" xmlns:cx2="http://schemas.microsoft.com/office/drawing/2015/10/21/chartex" xmlns:cx3="http://schemas.microsoft.com/office/drawing/2016/5/9/chartex" xmlns:cx4="http://schemas.microsoft.com/office/drawing/2016/5/10/chartex" xmlns:cx5="http://schemas.microsoft.com/office/drawing/2016/5/11/chartex" xmlns:cx6="http://schemas.microsoft.com/office/drawing/2016/5/12/chartex" xmlns:cx7="http://schemas.microsoft.com/office/drawing/2016/5/13/chartex" xmlns:cx8="http://schemas.microsoft.com/office/drawing/2016/5/14/chartex" xmlns:mc="http://schemas.openxmlformats.org/markup-compatibility/2006" xmlns:aink="http://schemas.microsoft.com/office/drawing/2016/ink" xmlns:am3d="http://schemas.microsoft.com/office/drawing/2017/model3d" xmlns:o="urn:schemas-microsoft-com:office:office" xmlns:r="http://schemas.openxmlformats.org/officeDocument/2006/relationships" xmlns:m="http://schemas.openxmlformats.org/officeDocument/2006/math" xmlns:v="urn:schemas-microsoft-com:vml" xmlns:wp14="http://schemas.microsoft.com/office/word/2010/wordprocessingDrawing" xmlns:wp="http://schemas.openxmlformats.org/drawingml/2006/wordprocessingDrawing" xmlns:w10="urn:schemas-microsoft-com:office:word" xmlns:w="http://schemas.openxmlformats.org/wordprocessingml/2006/main" xmlns:w14="http://schemas.microsoft.com/office/word/2010/wordml" xmlns:w15="http://schemas.microsoft.com/office/word/2012/wordml" xmlns:w16cid="http://schemas.microsoft.com/office/word/2016/wordml/cid" xmlns:w16se="http://schemas.microsoft.com/office/word/2015/wordml/symex" xmlns:wpg="http://schemas.microsoft.com/office/word/2010/wordprocessingGroup" xmlns:wpi="http://schemas.microsoft.com/office/word/2010/wordprocessingInk" xmlns:wne="http://schemas.microsoft.com/office/word/2006/wordml" xmlns:wps="http://schemas.microsoft.com/office/word/2010/wordprocessingShape" mc:Ignorable="w14 w15 w16se w16cid wp14">
   <w15:commentEx w15:paraId="00FDBD91" w15:done="0"/>
+  <w15:commentEx w15:paraId="0FC35409" w15:done="0"/>
+  <w15:commentEx w15:paraId="36495565" w15:done="0"/>
+  <w15:commentEx w15:paraId="1E8A740B" w15:done="0"/>
+  <w15:commentEx w15:paraId="7C9A2DE2" w15:done="0"/>
+  <w15:commentEx w15:paraId="5A03FEAD" w15:done="0"/>
   <w15:commentEx w15:paraId="7CA0FE90" w15:done="0"/>
   <w15:commentEx w15:paraId="56AA2E9B" w15:done="0"/>
 </w15:commentsEx>
@@ -30910,6 +30978,11 @@
 <file path=word/commentsIds.xml><?xml version="1.0" encoding="utf-8"?>
 <w16cid:commentsIds xmlns:wpc="http://schemas.microsoft.com/office/word/2010/wordprocessingCanvas" xmlns:cx="http://schemas.microsoft.com/office/drawing/2014/chartex" xmlns:cx1="http://schemas.microsoft.com/office/drawing/2015/9/8/chartex" xmlns:cx2="http://schemas.microsoft.com/office/drawing/2015/10/21/chartex" xmlns:cx3="http://schemas.microsoft.com/office/drawing/2016/5/9/chartex" xmlns:cx4="http://schemas.microsoft.com/office/drawing/2016/5/10/chartex" xmlns:cx5="http://schemas.microsoft.com/office/drawing/2016/5/11/chartex" xmlns:cx6="http://schemas.microsoft.com/office/drawing/2016/5/12/chartex" xmlns:cx7="http://schemas.microsoft.com/office/drawing/2016/5/13/chartex" xmlns:cx8="http://schemas.microsoft.com/office/drawing/2016/5/14/chartex" xmlns:mc="http://schemas.openxmlformats.org/markup-compatibility/2006" xmlns:aink="http://schemas.microsoft.com/office/drawing/2016/ink" xmlns:am3d="http://schemas.microsoft.com/office/drawing/2017/model3d" xmlns:o="urn:schemas-microsoft-com:office:office" xmlns:r="http://schemas.openxmlformats.org/officeDocument/2006/relationships" xmlns:m="http://schemas.openxmlformats.org/officeDocument/2006/math" xmlns:v="urn:schemas-microsoft-com:vml" xmlns:wp14="http://schemas.microsoft.com/office/word/2010/wordprocessingDrawing" xmlns:wp="http://schemas.openxmlformats.org/drawingml/2006/wordprocessingDrawing" xmlns:w10="urn:schemas-microsoft-com:office:word" xmlns:w="http://schemas.openxmlformats.org/wordprocessingml/2006/main" xmlns:w14="http://schemas.microsoft.com/office/word/2010/wordml" xmlns:w15="http://schemas.microsoft.com/office/word/2012/wordml" xmlns:w16cid="http://schemas.microsoft.com/office/word/2016/wordml/cid" xmlns:w16se="http://schemas.microsoft.com/office/word/2015/wordml/symex" xmlns:wpg="http://schemas.microsoft.com/office/word/2010/wordprocessingGroup" xmlns:wpi="http://schemas.microsoft.com/office/word/2010/wordprocessingInk" xmlns:wne="http://schemas.microsoft.com/office/word/2006/wordml" xmlns:wps="http://schemas.microsoft.com/office/word/2010/wordprocessingShape" mc:Ignorable="w14 w15 w16se w16cid wp14">
   <w16cid:commentId w16cid:paraId="00FDBD91" w16cid:durableId="1F241471"/>
+  <w16cid:commentId w16cid:paraId="0FC35409" w16cid:durableId="1F281585"/>
+  <w16cid:commentId w16cid:paraId="36495565" w16cid:durableId="1F28159E"/>
+  <w16cid:commentId w16cid:paraId="1E8A740B" w16cid:durableId="1F2815C2"/>
+  <w16cid:commentId w16cid:paraId="7C9A2DE2" w16cid:durableId="1F2815D1"/>
+  <w16cid:commentId w16cid:paraId="5A03FEAD" w16cid:durableId="1F2815E5"/>
   <w16cid:commentId w16cid:paraId="7CA0FE90" w16cid:durableId="1F24471B"/>
   <w16cid:commentId w16cid:paraId="56AA2E9B" w16cid:durableId="1F258BF6"/>
 </w16cid:commentsIds>
@@ -34895,7 +34968,6 @@
   <w:style w:type="character" w:default="1" w:styleId="Policepardfaut">
     <w:name w:val="Default Paragraph Font"/>
     <w:uiPriority w:val="1"/>
-    <w:semiHidden/>
     <w:unhideWhenUsed/>
   </w:style>
   <w:style w:type="table" w:default="1" w:styleId="TableauNormal">
@@ -36204,7 +36276,7 @@
 </file>
 
 <file path=customXml/itemProps1.xml><?xml version="1.0" encoding="utf-8"?>
-<ds:datastoreItem xmlns:ds="http://schemas.openxmlformats.org/officeDocument/2006/customXml" ds:itemID="{EBA2760D-B033-4433-9408-15DF237FA193}">
+<ds:datastoreItem xmlns:ds="http://schemas.openxmlformats.org/officeDocument/2006/customXml" ds:itemID="{64D785F6-B577-4300-B749-80D032756DA2}">
   <ds:schemaRefs>
     <ds:schemaRef ds:uri="http://schemas.openxmlformats.org/officeDocument/2006/bibliography"/>
   </ds:schemaRefs>

</xml_diff>

<commit_message>
Modification remarques de proches
</commit_message>
<xml_diff>
--- a/Memoire/Memoire.docx
+++ b/Memoire/Memoire.docx
@@ -7033,15 +7033,7 @@
         <w:fldChar w:fldCharType="separate"/>
       </w:r>
       <w:r>
-        <w:t xml:space="preserve">(Stack </w:t>
-      </w:r>
-      <w:proofErr w:type="spellStart"/>
-      <w:r>
-        <w:t>Overflow</w:t>
-      </w:r>
-      <w:proofErr w:type="spellEnd"/>
-      <w:r>
-        <w:t>, 2018)</w:t>
+        <w:t>(Stack Overflow, 2018)</w:t>
       </w:r>
       <w:r>
         <w:fldChar w:fldCharType="end"/>
@@ -8989,7 +8981,7 @@
         <w:t> !</w:t>
       </w:r>
       <w:r>
-        <w:t xml:space="preserve"> En effet, comme Ionic est composé de 3 couches ( Ionic </w:t>
+        <w:t xml:space="preserve"> En effet, comme Ionic est composé de 3 couches (Ionic </w:t>
       </w:r>
       <w:r>
         <w:sym w:font="Wingdings" w:char="F0E8"/>
@@ -9129,7 +9121,13 @@
         <w:pStyle w:val="Texte"/>
       </w:pPr>
       <w:r>
-        <w:t xml:space="preserve">Contrairement aux pensées, Xamarin n’est pas un  </w:t>
+        <w:t xml:space="preserve">Contrairement aux </w:t>
+      </w:r>
+      <w:r>
+        <w:t>idées reçues</w:t>
+      </w:r>
+      <w:r>
+        <w:t xml:space="preserve">, Xamarin n’est pas un </w:t>
       </w:r>
       <w:r>
         <w:t>Framework</w:t>
@@ -10004,7 +10002,13 @@
         <w:pStyle w:val="Texte"/>
       </w:pPr>
       <w:r>
-        <w:t>Xamarin est un Framework proposant une approche totalement différente des autres Frameworks de développement mobiles. Le fait qu’il utilise le langage C#, fortement typé, y ajoute une couche de protection contre les éventuels bugs générés par un code approximatif.</w:t>
+        <w:t xml:space="preserve">Xamarin est un Framework proposant une approche totalement différente des autres Frameworks de développement mobiles. </w:t>
+      </w:r>
+      <w:r>
+        <w:t>L’utilisation du la</w:t>
+      </w:r>
+      <w:r>
+        <w:t>ngage C#, fortement typé, y ajoute une couche de protection contre les éventuels bugs générés par un code approximatif.</w:t>
       </w:r>
     </w:p>
     <w:p>
@@ -10018,7 +10022,13 @@
         <w:t>ce celles</w:t>
       </w:r>
       <w:r>
-        <w:t xml:space="preserve"> d’une application native. Cela en fait un atout majeur pour ce Framework. En effet, il est très important d’avoir une application rapide et fluide car les utilisateurs aiment de moins en moins attendre qu’une application charge.</w:t>
+        <w:t xml:space="preserve"> d’une application native. Cela en fait un atout majeur pour ce Framework. En effet, il est très important d’avoir une application rapide et fluide car les utilisateurs aiment de moins en moins attendre </w:t>
+      </w:r>
+      <w:r>
+        <w:t>le chargement d’une application</w:t>
+      </w:r>
+      <w:r>
+        <w:t>.</w:t>
       </w:r>
     </w:p>
     <w:p>
@@ -10026,17 +10036,20 @@
         <w:pStyle w:val="Texte"/>
       </w:pPr>
       <w:r>
-        <w:t>La possibilité qu’offre Xamarin de créer l’interface utilisateur de 2 manières différentes est aussi un atout pour le Framework. Si l’application développé</w:t>
+        <w:lastRenderedPageBreak/>
+        <w:t xml:space="preserve">La possibilité qu’offre Xamarin de créer l’interface utilisateur de </w:t>
+      </w:r>
+      <w:r>
+        <w:t>deux</w:t>
+      </w:r>
+      <w:r>
+        <w:t xml:space="preserve"> manières différentes est aussi un atout pour le Framework. Si l’application développé</w:t>
       </w:r>
       <w:r>
         <w:t>e</w:t>
       </w:r>
       <w:r>
-        <w:t xml:space="preserve"> n’utilise pas </w:t>
-      </w:r>
-      <w:r>
-        <w:lastRenderedPageBreak/>
-        <w:t xml:space="preserve">beaucoup de ressources, il est possible de créer une seule interface utilisateur partagée sur chaque plateforme. </w:t>
+        <w:t xml:space="preserve"> n’utilise pas beaucoup de ressources, il est possible de créer une seule interface utilisateur partagée sur chaque plateforme. </w:t>
       </w:r>
       <w:r>
         <w:t>Même</w:t>
@@ -10062,7 +10075,13 @@
         <w:t>son</w:t>
       </w:r>
       <w:r>
-        <w:t xml:space="preserve"> avis et lorsque l’interface sera définitive, elle peut être réécrite pour chaque OS cible et donc augmenter les performances de l’application.</w:t>
+        <w:t xml:space="preserve"> avis et lorsque l’interface sera définitive, elle peut être réécrite pour chaque OS cible et </w:t>
+      </w:r>
+      <w:r>
+        <w:t>ainsi</w:t>
+      </w:r>
+      <w:r>
+        <w:t xml:space="preserve"> augmenter les performances de l’application.</w:t>
       </w:r>
     </w:p>
     <w:p>
@@ -10336,7 +10355,13 @@
         <w:t xml:space="preserve">permettant </w:t>
       </w:r>
       <w:r>
-        <w:t>son utilisation gratuitement. Il a également intégré le Framework à son IDE Visual Studio.</w:t>
+        <w:t>son utilisation gratuitement. Il a également intégré le Framework à son IDE</w:t>
+      </w:r>
+      <w:r>
+        <w:t xml:space="preserve"> (environnement de développement)</w:t>
+      </w:r>
+      <w:r>
+        <w:t xml:space="preserve"> Visual Studio.</w:t>
       </w:r>
     </w:p>
     <w:p>
@@ -10344,6 +10369,7 @@
         <w:pStyle w:val="Corpsdetexte"/>
       </w:pPr>
       <w:r>
+        <w:lastRenderedPageBreak/>
         <w:t xml:space="preserve">Il est </w:t>
       </w:r>
       <w:r>
@@ -10376,245 +10402,247 @@
         <w:pStyle w:val="Corpsdetexte"/>
       </w:pPr>
       <w:r>
+        <w:t>Pour profiter pleinement de Visual Studio et de Xamarin, il est essentiel d’acquérir une licence Visual Studio</w:t>
+      </w:r>
+      <w:r>
+        <w:t>.</w:t>
+      </w:r>
+    </w:p>
+    <w:p>
+      <w:pPr>
+        <w:pStyle w:val="Corpsdetexte"/>
+      </w:pPr>
+    </w:p>
+    <w:p>
+      <w:pPr>
+        <w:pStyle w:val="Titre2"/>
+      </w:pPr>
+      <w:bookmarkStart w:id="34" w:name="_Toc522882537"/>
+      <w:r>
+        <w:t>React Native</w:t>
+      </w:r>
+      <w:bookmarkEnd w:id="34"/>
+    </w:p>
+    <w:p>
+      <w:pPr>
+        <w:pStyle w:val="Texte"/>
+      </w:pPr>
+      <w:r>
+        <w:t xml:space="preserve">React Native est un Framework de développement mobile basé sur le Framework </w:t>
+      </w:r>
+      <w:proofErr w:type="spellStart"/>
+      <w:r>
+        <w:t>ReactJs</w:t>
+      </w:r>
+      <w:proofErr w:type="spellEnd"/>
+      <w:r>
+        <w:t xml:space="preserve"> pour créer et composer des interfaces riches à partir de composants déclaratifs codés en JavaScript.</w:t>
+      </w:r>
+    </w:p>
+    <w:p>
+      <w:pPr>
+        <w:pStyle w:val="Texte"/>
+      </w:pPr>
+      <w:r>
+        <w:t xml:space="preserve">React Native se distingue des autres Frameworks de développement mobile utilisant les technologies WEB car il ne crée par une interface tournant dans une </w:t>
+      </w:r>
+      <w:proofErr w:type="spellStart"/>
+      <w:r>
+        <w:t>WebView</w:t>
+      </w:r>
+      <w:proofErr w:type="spellEnd"/>
+      <w:r>
+        <w:t xml:space="preserve"> (comme Ionic) mais </w:t>
+      </w:r>
+      <w:r>
+        <w:t>il propose</w:t>
+      </w:r>
+      <w:r>
+        <w:t xml:space="preserve"> un système semblable à Xamarin qui permet la création d’interfaces utilisateurs natives. </w:t>
+      </w:r>
+      <w:r>
+        <w:t xml:space="preserve">React Native va, en quelque sorte, encapsuler les composants natifs dans des composants compréhensibles pour le </w:t>
+      </w:r>
+      <w:r>
+        <w:t>Framework</w:t>
+      </w:r>
+      <w:r>
+        <w:t xml:space="preserve">. </w:t>
+      </w:r>
+      <w:r>
+        <w:fldChar w:fldCharType="begin"/>
+      </w:r>
+      <w:r>
+        <w:instrText xml:space="preserve"> ADDIN ZOTERO_ITEM CSL_CITATION {"citationID":"38kZGAIL","properties":{"formattedCitation":"(React Native, 2018)","plainCitation":"(React Native, 2018)","noteIndex":0},"citationItems":[{"id":214,"uris":["http://zotero.org/users/4965059/items/F2GS4H3D"],"uri":["http://zotero.org/users/4965059/items/F2GS4H3D"],"itemData":{"id":214,"type":"webpage","title":"React Native · A framework for building native apps using React","abstract":"A framework for building native apps using React","URL":"https://facebook.github.io/react-native/index.html","author":[{"family":"React Native","given":""}],"issued":{"date-parts":[["2018"]]},"accessed":{"date-parts":[["2018",6,25]]}}}],"schema":"https://github.com/citation-style-language/schema/raw/master/csl-citation.json"} </w:instrText>
+      </w:r>
+      <w:r>
+        <w:fldChar w:fldCharType="separate"/>
+      </w:r>
+      <w:r>
+        <w:rPr>
+          <w:rFonts w:cs="Arial"/>
+        </w:rPr>
+        <w:t>(React Native, 2018)</w:t>
+      </w:r>
+      <w:r>
+        <w:fldChar w:fldCharType="end"/>
+      </w:r>
+    </w:p>
+    <w:p>
+      <w:pPr>
+        <w:pStyle w:val="Texte"/>
+      </w:pPr>
+      <w:r>
+        <w:t>Ce système impose à React Native de créer les interfaces dans un langage différent du HTML</w:t>
+      </w:r>
+      <w:r>
+        <w:t>, le JSX</w:t>
+      </w:r>
+      <w:r>
+        <w:t xml:space="preserve">. </w:t>
+      </w:r>
+      <w:r>
+        <w:t xml:space="preserve">Ce langage ressemble </w:t>
+      </w:r>
+      <w:r>
+        <w:t>à l’HTML</w:t>
+      </w:r>
+      <w:r>
+        <w:t xml:space="preserve"> (avec son système de balise)</w:t>
+      </w:r>
+      <w:r>
+        <w:t xml:space="preserve"> mais ne représente pas les mêmes objets. Chaque balise est une encapsulation d’un élément natif du téléphone</w:t>
+      </w:r>
+      <w:r>
+        <w:t>. Ce système a été choisi car React par</w:t>
+      </w:r>
+      <w:r>
+        <w:t>t</w:t>
+      </w:r>
+      <w:r>
+        <w:t xml:space="preserve"> du principe que la logique du rendu est fortement couplée à la logique d’affichage des interfaces utilisateur : comment les évènements sont traités, comment l’état de l’application change au fil du temps et comment les données sont préparées pour l’affichage. </w:t>
+      </w:r>
+      <w:r>
+        <w:fldChar w:fldCharType="begin"/>
+      </w:r>
+      <w:r>
+        <w:instrText xml:space="preserve"> ADDIN ZOTERO_ITEM CSL_CITATION {"citationID":"OWvzptLq","properties":{"formattedCitation":"(React, 2018)","plainCitation":"(React, 2018)","noteIndex":0},"citationItems":[{"id":227,"uris":["http://zotero.org/users/4965059/items/TDPBTUQ9"],"uri":["http://zotero.org/users/4965059/items/TDPBTUQ9"],"itemData":{"id":227,"type":"webpage","title":"Introducing JSX – React","abstract":"A JavaScript library for building user interfaces","URL":"https://reactjs.org/docs/introducing-jsx.html","language":"en","author":[{"literal":"React"}],"issued":{"date-parts":[["2018"]]},"accessed":{"date-parts":[["2018",8,19]]}}}],"schema":"https://github.com/citation-style-language/schema/raw/master/csl-citation.json"} </w:instrText>
+      </w:r>
+      <w:r>
+        <w:fldChar w:fldCharType="separate"/>
+      </w:r>
+      <w:r>
+        <w:rPr>
+          <w:rFonts w:cs="Arial"/>
+        </w:rPr>
+        <w:t>(React, 2018)</w:t>
+      </w:r>
+      <w:r>
+        <w:fldChar w:fldCharType="end"/>
+      </w:r>
+    </w:p>
+    <w:p>
+      <w:pPr>
+        <w:pStyle w:val="Titre3"/>
+      </w:pPr>
+      <w:bookmarkStart w:id="35" w:name="_Toc522882538"/>
+      <w:r>
+        <w:t>Architecture</w:t>
+      </w:r>
+      <w:bookmarkEnd w:id="35"/>
+    </w:p>
+    <w:p>
+      <w:pPr>
+        <w:pStyle w:val="Corpsdetexte"/>
+      </w:pPr>
+      <w:r>
+        <w:t xml:space="preserve">React Native </w:t>
+      </w:r>
+      <w:r>
+        <w:t>a</w:t>
+      </w:r>
+      <w:r>
+        <w:t xml:space="preserve"> un fonctionnement très spécifique </w:t>
+      </w:r>
+      <w:r>
+        <w:t>propre à</w:t>
+      </w:r>
+      <w:r>
+        <w:t xml:space="preserve"> lui-même.</w:t>
+      </w:r>
+      <w:r>
+        <w:t xml:space="preserve"> En effet, un Framework basique tel que Ionic </w:t>
+      </w:r>
+      <w:r>
+        <w:t>possède</w:t>
+      </w:r>
+      <w:r>
+        <w:t xml:space="preserve"> </w:t>
+      </w:r>
+      <w:r>
+        <w:t>s</w:t>
+      </w:r>
+      <w:r>
+        <w:t>es propres composants qui seront connecté</w:t>
+      </w:r>
+      <w:r>
+        <w:t>s</w:t>
+      </w:r>
+      <w:r>
+        <w:t xml:space="preserve"> via des </w:t>
+      </w:r>
+      <w:r>
+        <w:t>APIs</w:t>
+      </w:r>
+      <w:r>
+        <w:t xml:space="preserve"> aux composants natifs du téléphone. Une multitude de couches se superpose</w:t>
+      </w:r>
+      <w:r>
+        <w:t>nt</w:t>
+      </w:r>
+      <w:r>
+        <w:t xml:space="preserve"> pour offrir l’accès aux fonctionnalités du téléphone.</w:t>
+      </w:r>
+    </w:p>
+    <w:p>
+      <w:pPr>
+        <w:pStyle w:val="Corpsdetexte"/>
+      </w:pPr>
+      <w:r>
+        <w:t>React Native a été construit d’une toute autre manière. Chaque composant est directement branché au composant natif dont il fait</w:t>
+      </w:r>
+      <w:r>
+        <w:t xml:space="preserve"> </w:t>
+      </w:r>
+      <w:r>
+        <w:t>référence. Aucune couche supplémentaire n’est nécessaire pour communiquer entre les composants natifs et ceux offerts par React Nati</w:t>
+      </w:r>
+      <w:r>
+        <w:t>ve</w:t>
+      </w:r>
+      <w:r>
+        <w:t>.</w:t>
+      </w:r>
+    </w:p>
+    <w:p>
+      <w:pPr>
+        <w:pStyle w:val="Corpsdetexte"/>
+      </w:pPr>
+      <w:r>
         <w:lastRenderedPageBreak/>
-        <w:t>Pour profiter pleinement de Visual Studio et de Xamarin, il est essentiel d’acquérir une licence Visual Studio</w:t>
-      </w:r>
-      <w:r>
-        <w:t>.</w:t>
-      </w:r>
-    </w:p>
-    <w:p>
-      <w:pPr>
-        <w:pStyle w:val="Corpsdetexte"/>
-      </w:pPr>
-    </w:p>
-    <w:p>
-      <w:pPr>
-        <w:pStyle w:val="Titre2"/>
-      </w:pPr>
-      <w:bookmarkStart w:id="34" w:name="_Toc522882537"/>
-      <w:r>
-        <w:t>React Native</w:t>
-      </w:r>
-      <w:bookmarkEnd w:id="34"/>
-    </w:p>
-    <w:p>
-      <w:pPr>
-        <w:pStyle w:val="Texte"/>
-      </w:pPr>
-      <w:r>
-        <w:t xml:space="preserve">React Native est un Framework de développement mobile basé sur le Framework </w:t>
-      </w:r>
-      <w:proofErr w:type="spellStart"/>
-      <w:r>
-        <w:t>ReactJs</w:t>
-      </w:r>
-      <w:proofErr w:type="spellEnd"/>
-      <w:r>
-        <w:t xml:space="preserve"> pour créer et composer des interfaces riches à partir de composants déclaratifs codés en JavaScript.</w:t>
-      </w:r>
-    </w:p>
-    <w:p>
-      <w:pPr>
-        <w:pStyle w:val="Texte"/>
-      </w:pPr>
-      <w:r>
-        <w:t xml:space="preserve">React Native se distingue des autres Frameworks de développement mobile utilisant les technologies WEB car il ne crée par une interface tournant dans une </w:t>
-      </w:r>
-      <w:proofErr w:type="spellStart"/>
-      <w:r>
-        <w:t>WebView</w:t>
-      </w:r>
-      <w:proofErr w:type="spellEnd"/>
-      <w:r>
-        <w:t xml:space="preserve"> (comme Ionic) mais en proposant un système semblable à Xamarin qui permet la création d’interfaces utilisateurs natives. </w:t>
-      </w:r>
-      <w:r>
-        <w:t xml:space="preserve">React Native va, en quelque sorte, encapsuler les composants natifs dans des composants compréhensibles pour le </w:t>
-      </w:r>
-      <w:r>
-        <w:t>Framework</w:t>
-      </w:r>
-      <w:r>
-        <w:t xml:space="preserve">. </w:t>
-      </w:r>
-      <w:r>
-        <w:fldChar w:fldCharType="begin"/>
-      </w:r>
-      <w:r>
-        <w:instrText xml:space="preserve"> ADDIN ZOTERO_ITEM CSL_CITATION {"citationID":"38kZGAIL","properties":{"formattedCitation":"(React Native, 2018)","plainCitation":"(React Native, 2018)","noteIndex":0},"citationItems":[{"id":214,"uris":["http://zotero.org/users/4965059/items/F2GS4H3D"],"uri":["http://zotero.org/users/4965059/items/F2GS4H3D"],"itemData":{"id":214,"type":"webpage","title":"React Native · A framework for building native apps using React","abstract":"A framework for building native apps using React","URL":"https://facebook.github.io/react-native/index.html","author":[{"family":"React Native","given":""}],"issued":{"date-parts":[["2018"]]},"accessed":{"date-parts":[["2018",6,25]]}}}],"schema":"https://github.com/citation-style-language/schema/raw/master/csl-citation.json"} </w:instrText>
-      </w:r>
-      <w:r>
-        <w:fldChar w:fldCharType="separate"/>
-      </w:r>
-      <w:r>
-        <w:rPr>
-          <w:rFonts w:cs="Arial"/>
-        </w:rPr>
-        <w:t>(React Native, 2018)</w:t>
-      </w:r>
-      <w:r>
-        <w:fldChar w:fldCharType="end"/>
-      </w:r>
-    </w:p>
-    <w:p>
-      <w:pPr>
-        <w:pStyle w:val="Texte"/>
-      </w:pPr>
-      <w:r>
-        <w:t xml:space="preserve">Ce système impose à React Native de créer les interfaces dans un langage différent du HTML. </w:t>
-      </w:r>
-      <w:r>
-        <w:t>Raison pour laquelle un autre langage est utilisé pour</w:t>
-      </w:r>
-      <w:r>
-        <w:t xml:space="preserve"> la création de</w:t>
-      </w:r>
-      <w:r>
-        <w:t xml:space="preserve">s </w:t>
-      </w:r>
-      <w:r>
-        <w:t xml:space="preserve">interfaces utilisateurs. </w:t>
-      </w:r>
-      <w:r>
-        <w:t xml:space="preserve">Ce langage ressemble </w:t>
-      </w:r>
-      <w:r>
-        <w:t>à l’HTML</w:t>
-      </w:r>
-      <w:r>
-        <w:t xml:space="preserve"> (avec son système de balise)</w:t>
-      </w:r>
-      <w:r>
-        <w:t xml:space="preserve"> mais ne représente pas les mêmes objets. Chaque balise est une encapsulation d’une élément natif du téléphone</w:t>
-      </w:r>
-      <w:r>
-        <w:t>. Ce système a été choisi car React par</w:t>
-      </w:r>
-      <w:r>
-        <w:t>t</w:t>
-      </w:r>
-      <w:r>
-        <w:t xml:space="preserve"> du principe que la logique du rendu est fortement couplée à la logique d’affichage des interfaces utilisateur : comment les évènements sont traités, comment l’état de l’application change au fil du temps et comment les données sont préparées pour l’affichage. </w:t>
-      </w:r>
-      <w:r>
-        <w:fldChar w:fldCharType="begin"/>
-      </w:r>
-      <w:r>
-        <w:instrText xml:space="preserve"> ADDIN ZOTERO_ITEM CSL_CITATION {"citationID":"OWvzptLq","properties":{"formattedCitation":"(React, 2018)","plainCitation":"(React, 2018)","noteIndex":0},"citationItems":[{"id":227,"uris":["http://zotero.org/users/4965059/items/TDPBTUQ9"],"uri":["http://zotero.org/users/4965059/items/TDPBTUQ9"],"itemData":{"id":227,"type":"webpage","title":"Introducing JSX – React","abstract":"A JavaScript library for building user interfaces","URL":"https://reactjs.org/docs/introducing-jsx.html","language":"en","author":[{"literal":"React"}],"issued":{"date-parts":[["2018"]]},"accessed":{"date-parts":[["2018",8,19]]}}}],"schema":"https://github.com/citation-style-language/schema/raw/master/csl-citation.json"} </w:instrText>
-      </w:r>
-      <w:r>
-        <w:fldChar w:fldCharType="separate"/>
-      </w:r>
-      <w:r>
-        <w:rPr>
-          <w:rFonts w:cs="Arial"/>
-        </w:rPr>
-        <w:t>(React, 2018)</w:t>
-      </w:r>
-      <w:r>
-        <w:fldChar w:fldCharType="end"/>
-      </w:r>
-    </w:p>
-    <w:p>
-      <w:pPr>
-        <w:pStyle w:val="Titre3"/>
-      </w:pPr>
-      <w:bookmarkStart w:id="35" w:name="_Toc522882538"/>
-      <w:r>
-        <w:t>Architecture</w:t>
-      </w:r>
-      <w:bookmarkEnd w:id="35"/>
-    </w:p>
-    <w:p>
-      <w:pPr>
-        <w:pStyle w:val="Corpsdetexte"/>
-      </w:pPr>
-      <w:r>
-        <w:t xml:space="preserve">React Native </w:t>
-      </w:r>
-      <w:r>
-        <w:t>a</w:t>
-      </w:r>
-      <w:r>
-        <w:t xml:space="preserve"> un fonctionnement très spécifique </w:t>
-      </w:r>
-      <w:r>
-        <w:t>propre à</w:t>
-      </w:r>
-      <w:r>
-        <w:t xml:space="preserve"> lui-même.</w:t>
-      </w:r>
-      <w:r>
-        <w:t xml:space="preserve"> En effet, un Framework basique tel que Ionic va avoir </w:t>
-      </w:r>
-      <w:r>
-        <w:t>s</w:t>
-      </w:r>
-      <w:r>
-        <w:t>es propres composants qui seront connecté</w:t>
-      </w:r>
-      <w:r>
-        <w:t>s</w:t>
-      </w:r>
-      <w:r>
-        <w:t xml:space="preserve"> via des </w:t>
-      </w:r>
-      <w:r>
-        <w:t>APIs</w:t>
-      </w:r>
-      <w:r>
-        <w:t xml:space="preserve"> aux composants natifs du téléphone. Une multitude de couches se superpose</w:t>
-      </w:r>
-      <w:r>
-        <w:t>nt</w:t>
-      </w:r>
-      <w:r>
-        <w:t xml:space="preserve"> pour offrir l’accès aux fonctionnalités du téléphone.</w:t>
-      </w:r>
-    </w:p>
-    <w:p>
-      <w:pPr>
-        <w:pStyle w:val="Corpsdetexte"/>
-      </w:pPr>
-      <w:r>
-        <w:t>React Native a été construit d’une toute autre manière. Chaque composant est directement branché au composant natif dont il fait</w:t>
-      </w:r>
-      <w:r>
-        <w:t xml:space="preserve"> </w:t>
-      </w:r>
-      <w:r>
-        <w:t>référence. Aucune couche supplémentaire n’est nécessaire pour communiquer entre les composants natifs et ceux offerts par React Nati</w:t>
+        <w:t xml:space="preserve">Il est néanmoins important de comprendre que l’on </w:t>
+      </w:r>
+      <w:r>
+        <w:t>n’</w:t>
+      </w:r>
+      <w:r>
+        <w:t>interagit pas immédiatement avec les composants natifs du téléphone. React Nati</w:t>
       </w:r>
       <w:r>
         <w:t>ve</w:t>
       </w:r>
       <w:r>
-        <w:t>.</w:t>
-      </w:r>
-    </w:p>
-    <w:p>
-      <w:pPr>
-        <w:pStyle w:val="Corpsdetexte"/>
-      </w:pPr>
-      <w:r>
-        <w:t xml:space="preserve">Il est néanmoins important de comprendre que l’on </w:t>
-      </w:r>
-      <w:r>
-        <w:t>n’</w:t>
-      </w:r>
-      <w:r>
-        <w:t>interagit pas immédiatement avec les composants natifs du téléphone. React Nati</w:t>
-      </w:r>
-      <w:r>
-        <w:t>ve</w:t>
-      </w:r>
-      <w:r>
-        <w:t xml:space="preserve"> reste un Framework utilisant le </w:t>
-      </w:r>
-      <w:r>
-        <w:lastRenderedPageBreak/>
-        <w:t>langage JavaScript et ne peut donc pas directement être lancé sur un téléphone Android ou IOS.</w:t>
+        <w:t xml:space="preserve"> reste un Framework utilisant le langage JavaScript et ne peut donc pas directement être lancé sur un téléphone Android ou IOS.</w:t>
       </w:r>
     </w:p>
     <w:p>
@@ -11004,7 +11032,13 @@
         <w:t xml:space="preserve"> retenir du Framework React Native est</w:t>
       </w:r>
       <w:r>
-        <w:t xml:space="preserve"> la manière de lier le Framework aux composants Natifs du téléphone. Cela </w:t>
+        <w:t xml:space="preserve"> la manière </w:t>
+      </w:r>
+      <w:r>
+        <w:t xml:space="preserve">dont il lie </w:t>
+      </w:r>
+      <w:r>
+        <w:t xml:space="preserve">le Framework aux composants Natifs du téléphone. Cela </w:t>
       </w:r>
       <w:r>
         <w:t>permet</w:t>
@@ -11018,7 +11052,13 @@
       </w:r>
       <w:proofErr w:type="spellEnd"/>
       <w:r>
-        <w:t xml:space="preserve"> ces spécificités et il sera nécessaire d’adapter légèrement son code pour chaque plateforme ciblée. </w:t>
+        <w:t xml:space="preserve"> ces spécificités et il </w:t>
+      </w:r>
+      <w:r>
+        <w:t>est</w:t>
+      </w:r>
+      <w:r>
+        <w:t xml:space="preserve"> nécessaire d’adapter légèrement son code pour chaque plateforme ciblée. </w:t>
       </w:r>
       <w:r>
         <w:t xml:space="preserve">De 90% à 100% du code </w:t>
@@ -11061,13 +11101,25 @@
         <w:t>T</w:t>
       </w:r>
       <w:r>
-        <w:t xml:space="preserve">oute la partie logique de l’application étant codée en JavaScript, aucun apprentissage devra </w:t>
-      </w:r>
-      <w:r>
-        <w:t xml:space="preserve">normalement </w:t>
-      </w:r>
-      <w:r>
-        <w:t>être fait pour apprendre ce langage qui est très connu.</w:t>
+        <w:t xml:space="preserve">oute la partie logique de l’application étant codée en JavaScript, aucun apprentissage </w:t>
+      </w:r>
+      <w:r>
+        <w:t>spécifique ne</w:t>
+      </w:r>
+      <w:r>
+        <w:t xml:space="preserve"> </w:t>
+      </w:r>
+      <w:r>
+        <w:t>doit</w:t>
+      </w:r>
+      <w:r>
+        <w:t xml:space="preserve"> normalement</w:t>
+      </w:r>
+      <w:r>
+        <w:t xml:space="preserve"> </w:t>
+      </w:r>
+      <w:r>
+        <w:t>être fait pour apprendre ce langage très connu.</w:t>
       </w:r>
     </w:p>
     <w:p>
@@ -11128,7 +11180,7 @@
         <w:pStyle w:val="Corpsdetexte"/>
       </w:pPr>
       <w:r>
-        <w:t xml:space="preserve">Comme React Native </w:t>
+        <w:t xml:space="preserve">React Native </w:t>
       </w:r>
       <w:r>
         <w:t>crée</w:t>
@@ -11190,7 +11242,13 @@
         <w:t>s</w:t>
       </w:r>
       <w:r>
-        <w:t xml:space="preserve"> composants et modules augmentant les possibilités de création de React Native. Malheureusement, ces composants ne sont pas toujours mis à jour et souvent, certains composants ne vont pas pouvoir être implémenté </w:t>
+        <w:t xml:space="preserve"> composants et modules augmentant les possibilités de création de React Native. Malheureusement, ces composants ne sont pas toujours mis à jour et souvent, </w:t>
+      </w:r>
+      <w:r>
+        <w:t>ils</w:t>
+      </w:r>
+      <w:r>
+        <w:t xml:space="preserve"> ne vont pas pouvoir être implémenté </w:t>
       </w:r>
       <w:r>
         <w:t>au projet</w:t>
@@ -11246,7 +11304,13 @@
         <w:t>inconvénients</w:t>
       </w:r>
       <w:r>
-        <w:t xml:space="preserve">. Une application créée via le Framework Ionic pourra être personnalisée mais sera vite limitée au niveau des performances. Xamarin est un juste milieu </w:t>
+        <w:t xml:space="preserve">. Une application créée via le Framework Ionic pourra être personnalisée mais sera vite limitée au niveau des performances. Xamarin </w:t>
+      </w:r>
+      <w:r>
+        <w:t>se trouve être</w:t>
+      </w:r>
+      <w:r>
+        <w:t xml:space="preserve"> un juste milieu </w:t>
       </w:r>
       <w:r>
         <w:t>permettant d’obtenir</w:t>
@@ -11258,7 +11322,13 @@
         <w:t xml:space="preserve"> Toutefois, Xamarin limite la création d’interface et oblige à connaitre le langage C#.</w:t>
       </w:r>
       <w:r>
-        <w:t xml:space="preserve"> React Native propose un mélange des 2 autres Frameworks avec des performances proches </w:t>
+        <w:t xml:space="preserve"> React Native propose un mélange des </w:t>
+      </w:r>
+      <w:r>
+        <w:t>deux</w:t>
+      </w:r>
+      <w:r>
+        <w:t xml:space="preserve"> autres Frameworks avec des performances proches </w:t>
       </w:r>
       <w:r>
         <w:t xml:space="preserve">du natif et </w:t>
@@ -11972,11 +12042,13 @@
               <w:pStyle w:val="Corpsdetexte"/>
               <w:jc w:val="left"/>
               <w:rPr>
-                <w:sz w:val="18"/>
-              </w:rPr>
-            </w:pPr>
-            <w:r>
-              <w:rPr>
+                <w:i/>
+                <w:sz w:val="18"/>
+              </w:rPr>
+            </w:pPr>
+            <w:r>
+              <w:rPr>
+                <w:i/>
                 <w:sz w:val="18"/>
               </w:rPr>
               <w:t>IOS</w:t>
@@ -12080,11 +12152,13 @@
               <w:pStyle w:val="Corpsdetexte"/>
               <w:jc w:val="left"/>
               <w:rPr>
-                <w:sz w:val="18"/>
-              </w:rPr>
-            </w:pPr>
-            <w:r>
-              <w:rPr>
+                <w:i/>
+                <w:sz w:val="18"/>
+              </w:rPr>
+            </w:pPr>
+            <w:r>
+              <w:rPr>
+                <w:i/>
                 <w:sz w:val="18"/>
               </w:rPr>
               <w:t>Android</w:t>
@@ -12194,11 +12268,13 @@
               <w:pStyle w:val="Corpsdetexte"/>
               <w:jc w:val="left"/>
               <w:rPr>
-                <w:sz w:val="18"/>
-              </w:rPr>
-            </w:pPr>
-            <w:r>
-              <w:rPr>
+                <w:i/>
+                <w:sz w:val="18"/>
+              </w:rPr>
+            </w:pPr>
+            <w:r>
+              <w:rPr>
+                <w:i/>
                 <w:sz w:val="18"/>
               </w:rPr>
               <w:t>IOS</w:t>
@@ -12299,11 +12375,13 @@
               <w:pStyle w:val="Corpsdetexte"/>
               <w:jc w:val="left"/>
               <w:rPr>
-                <w:sz w:val="18"/>
-              </w:rPr>
-            </w:pPr>
-            <w:r>
-              <w:rPr>
+                <w:i/>
+                <w:sz w:val="18"/>
+              </w:rPr>
+            </w:pPr>
+            <w:r>
+              <w:rPr>
+                <w:i/>
                 <w:sz w:val="18"/>
               </w:rPr>
               <w:t>Android</w:t>
@@ -12377,7 +12455,19 @@
               <w:rPr>
                 <w:sz w:val="18"/>
               </w:rPr>
-              <w:t xml:space="preserve"> (prévu en aout 2019)</w:t>
+              <w:t xml:space="preserve"> (prévu en ao</w:t>
+            </w:r>
+            <w:r>
+              <w:rPr>
+                <w:sz w:val="18"/>
+              </w:rPr>
+              <w:t>û</w:t>
+            </w:r>
+            <w:r>
+              <w:rPr>
+                <w:sz w:val="18"/>
+              </w:rPr>
+              <w:t>t 2019)</w:t>
             </w:r>
           </w:p>
         </w:tc>
@@ -12420,11 +12510,13 @@
               <w:pStyle w:val="Corpsdetexte"/>
               <w:jc w:val="left"/>
               <w:rPr>
-                <w:sz w:val="18"/>
-              </w:rPr>
-            </w:pPr>
-            <w:r>
-              <w:rPr>
+                <w:i/>
+                <w:sz w:val="18"/>
+              </w:rPr>
+            </w:pPr>
+            <w:r>
+              <w:rPr>
+                <w:i/>
                 <w:sz w:val="18"/>
               </w:rPr>
               <w:t>IOS et Android</w:t>
@@ -12545,13 +12637,10 @@
         <w:t xml:space="preserve"> peut être écrite en code natif, il est bien plus rapide. </w:t>
       </w:r>
       <w:r>
-        <w:t>En 2</w:t>
-      </w:r>
-      <w:r>
-        <w:rPr>
-          <w:vertAlign w:val="superscript"/>
-        </w:rPr>
-        <w:t>ème</w:t>
+        <w:t xml:space="preserve">En </w:t>
+      </w:r>
+      <w:r>
+        <w:t>deuxième</w:t>
       </w:r>
       <w:r>
         <w:t xml:space="preserve"> place</w:t>
@@ -12836,6 +12925,7 @@
             <w:pPr>
               <w:pStyle w:val="Corpsdetexte"/>
               <w:rPr>
+                <w:i/>
                 <w:sz w:val="18"/>
               </w:rPr>
             </w:pPr>
@@ -12960,6 +13050,7 @@
             <w:pPr>
               <w:pStyle w:val="Corpsdetexte"/>
               <w:rPr>
+                <w:i/>
                 <w:sz w:val="18"/>
               </w:rPr>
             </w:pPr>
@@ -13085,11 +13176,13 @@
             <w:pPr>
               <w:pStyle w:val="Corpsdetexte"/>
               <w:rPr>
-                <w:sz w:val="18"/>
-              </w:rPr>
-            </w:pPr>
-            <w:r>
-              <w:rPr>
+                <w:i/>
+                <w:sz w:val="18"/>
+              </w:rPr>
+            </w:pPr>
+            <w:r>
+              <w:rPr>
+                <w:i/>
                 <w:sz w:val="18"/>
               </w:rPr>
               <w:t>IOS</w:t>
@@ -13210,11 +13303,13 @@
             <w:pPr>
               <w:pStyle w:val="Corpsdetexte"/>
               <w:rPr>
-                <w:sz w:val="18"/>
-              </w:rPr>
-            </w:pPr>
-            <w:r>
-              <w:rPr>
+                <w:i/>
+                <w:sz w:val="18"/>
+              </w:rPr>
+            </w:pPr>
+            <w:r>
+              <w:rPr>
+                <w:i/>
                 <w:sz w:val="18"/>
               </w:rPr>
               <w:t>Android</w:t>
@@ -13341,11 +13436,13 @@
             <w:pPr>
               <w:pStyle w:val="Corpsdetexte"/>
               <w:rPr>
-                <w:sz w:val="18"/>
-              </w:rPr>
-            </w:pPr>
-            <w:r>
-              <w:rPr>
+                <w:i/>
+                <w:sz w:val="18"/>
+              </w:rPr>
+            </w:pPr>
+            <w:r>
+              <w:rPr>
+                <w:i/>
                 <w:sz w:val="18"/>
               </w:rPr>
               <w:t>IOS</w:t>
@@ -13466,11 +13563,13 @@
             <w:pPr>
               <w:pStyle w:val="Corpsdetexte"/>
               <w:rPr>
-                <w:sz w:val="18"/>
-              </w:rPr>
-            </w:pPr>
-            <w:r>
-              <w:rPr>
+                <w:i/>
+                <w:sz w:val="18"/>
+              </w:rPr>
+            </w:pPr>
+            <w:r>
+              <w:rPr>
+                <w:i/>
                 <w:sz w:val="18"/>
               </w:rPr>
               <w:t>Android</w:t>
@@ -13596,6 +13695,7 @@
             <w:pPr>
               <w:pStyle w:val="Corpsdetexte"/>
               <w:rPr>
+                <w:i/>
                 <w:sz w:val="18"/>
               </w:rPr>
             </w:pPr>
@@ -13720,6 +13820,7 @@
             <w:pPr>
               <w:pStyle w:val="Corpsdetexte"/>
               <w:rPr>
+                <w:i/>
                 <w:sz w:val="18"/>
               </w:rPr>
             </w:pPr>
@@ -13852,6 +13953,7 @@
             <w:pPr>
               <w:pStyle w:val="Corpsdetexte"/>
               <w:rPr>
+                <w:i/>
                 <w:sz w:val="18"/>
               </w:rPr>
             </w:pPr>
@@ -14040,42 +14142,56 @@
       <w:pPr>
         <w:pStyle w:val="Lgende"/>
         <w:keepNext/>
+        <w:rPr>
+          <w:szCs w:val="24"/>
+        </w:rPr>
       </w:pPr>
       <w:bookmarkStart w:id="45" w:name="_Toc522882566"/>
       <w:r>
+        <w:rPr>
+          <w:szCs w:val="24"/>
+        </w:rPr>
         <w:t xml:space="preserve">Tableau </w:t>
       </w:r>
       <w:r>
         <w:rPr>
           <w:noProof/>
+          <w:szCs w:val="24"/>
         </w:rPr>
         <w:fldChar w:fldCharType="begin"/>
       </w:r>
       <w:r>
         <w:rPr>
           <w:noProof/>
+          <w:szCs w:val="24"/>
         </w:rPr>
         <w:instrText xml:space="preserve"> SEQ Tableau \* ARABIC </w:instrText>
       </w:r>
       <w:r>
         <w:rPr>
           <w:noProof/>
+          <w:szCs w:val="24"/>
         </w:rPr>
         <w:fldChar w:fldCharType="separate"/>
       </w:r>
       <w:r>
         <w:rPr>
           <w:noProof/>
+          <w:szCs w:val="24"/>
         </w:rPr>
         <w:t>4</w:t>
       </w:r>
       <w:r>
         <w:rPr>
           <w:noProof/>
+          <w:szCs w:val="24"/>
         </w:rPr>
         <w:fldChar w:fldCharType="end"/>
       </w:r>
       <w:r>
+        <w:rPr>
+          <w:szCs w:val="24"/>
+        </w:rPr>
         <w:t xml:space="preserve"> - Résumé des aspects techniques des Frameworks</w:t>
       </w:r>
       <w:bookmarkEnd w:id="45"/>
@@ -14103,7 +14219,8 @@
               <w:pStyle w:val="Corpsdetexte"/>
               <w:rPr>
                 <w:b/>
-                <w:sz w:val="18"/>
+                <w:sz w:val="17"/>
+                <w:szCs w:val="17"/>
               </w:rPr>
             </w:pPr>
           </w:p>
@@ -14117,7 +14234,8 @@
               <w:pStyle w:val="Corpsdetexte"/>
               <w:rPr>
                 <w:b/>
-                <w:sz w:val="18"/>
+                <w:sz w:val="17"/>
+                <w:szCs w:val="17"/>
               </w:rPr>
             </w:pPr>
           </w:p>
@@ -14133,13 +14251,15 @@
               <w:jc w:val="center"/>
               <w:rPr>
                 <w:b/>
-                <w:sz w:val="18"/>
+                <w:sz w:val="17"/>
+                <w:szCs w:val="17"/>
               </w:rPr>
             </w:pPr>
             <w:r>
               <w:rPr>
                 <w:b/>
-                <w:sz w:val="18"/>
+                <w:sz w:val="17"/>
+                <w:szCs w:val="17"/>
               </w:rPr>
               <w:t>Ionic</w:t>
             </w:r>
@@ -14156,13 +14276,15 @@
               <w:jc w:val="center"/>
               <w:rPr>
                 <w:b/>
-                <w:sz w:val="18"/>
+                <w:sz w:val="17"/>
+                <w:szCs w:val="17"/>
               </w:rPr>
             </w:pPr>
             <w:r>
               <w:rPr>
                 <w:b/>
-                <w:sz w:val="18"/>
+                <w:sz w:val="17"/>
+                <w:szCs w:val="17"/>
               </w:rPr>
               <w:t>Xamarin</w:t>
             </w:r>
@@ -14179,13 +14301,15 @@
               <w:jc w:val="center"/>
               <w:rPr>
                 <w:b/>
-                <w:sz w:val="18"/>
+                <w:sz w:val="17"/>
+                <w:szCs w:val="17"/>
               </w:rPr>
             </w:pPr>
             <w:r>
               <w:rPr>
                 <w:b/>
-                <w:sz w:val="18"/>
+                <w:sz w:val="17"/>
+                <w:szCs w:val="17"/>
               </w:rPr>
               <w:t>React Native</w:t>
             </w:r>
@@ -14204,12 +14328,14 @@
               <w:pStyle w:val="Corpsdetexte"/>
               <w:jc w:val="left"/>
               <w:rPr>
-                <w:sz w:val="18"/>
-              </w:rPr>
-            </w:pPr>
-            <w:r>
-              <w:rPr>
-                <w:sz w:val="18"/>
+                <w:sz w:val="17"/>
+                <w:szCs w:val="17"/>
+              </w:rPr>
+            </w:pPr>
+            <w:r>
+              <w:rPr>
+                <w:sz w:val="17"/>
+                <w:szCs w:val="17"/>
               </w:rPr>
               <w:t>Capacités de liaison de code</w:t>
             </w:r>
@@ -14225,26 +14351,34 @@
               <w:pStyle w:val="Texte"/>
               <w:jc w:val="left"/>
               <w:rPr>
-                <w:sz w:val="18"/>
-              </w:rPr>
-            </w:pPr>
-            <w:r>
-              <w:rPr>
-                <w:sz w:val="18"/>
+                <w:i/>
+                <w:sz w:val="17"/>
+                <w:szCs w:val="17"/>
+              </w:rPr>
+            </w:pPr>
+            <w:r>
+              <w:rPr>
+                <w:i/>
+                <w:sz w:val="17"/>
+                <w:szCs w:val="17"/>
               </w:rPr>
               <w:t>Utiliser les classes Java, Objective-C et @</w:t>
             </w:r>
             <w:proofErr w:type="spellStart"/>
             <w:r>
               <w:rPr>
-                <w:sz w:val="18"/>
+                <w:i/>
+                <w:sz w:val="17"/>
+                <w:szCs w:val="17"/>
               </w:rPr>
               <w:t>objc</w:t>
             </w:r>
             <w:proofErr w:type="spellEnd"/>
             <w:r>
               <w:rPr>
-                <w:sz w:val="18"/>
+                <w:i/>
+                <w:sz w:val="17"/>
+                <w:szCs w:val="17"/>
               </w:rPr>
               <w:t xml:space="preserve"> Swift à partir d'un Framework multi-plateforme</w:t>
             </w:r>
@@ -14261,12 +14395,14 @@
               <w:pStyle w:val="Corpsdetexte"/>
               <w:jc w:val="center"/>
               <w:rPr>
-                <w:sz w:val="18"/>
-              </w:rPr>
-            </w:pPr>
-            <w:r>
-              <w:rPr>
-                <w:sz w:val="18"/>
+                <w:sz w:val="17"/>
+                <w:szCs w:val="17"/>
+              </w:rPr>
+            </w:pPr>
+            <w:r>
+              <w:rPr>
+                <w:sz w:val="17"/>
+                <w:szCs w:val="17"/>
               </w:rPr>
               <w:t>Nécessité d’avoir un adaptateur</w:t>
             </w:r>
@@ -14283,12 +14419,14 @@
               <w:pStyle w:val="Corpsdetexte"/>
               <w:jc w:val="center"/>
               <w:rPr>
-                <w:sz w:val="18"/>
-              </w:rPr>
-            </w:pPr>
-            <w:r>
-              <w:rPr>
-                <w:sz w:val="18"/>
+                <w:sz w:val="17"/>
+                <w:szCs w:val="17"/>
+              </w:rPr>
+            </w:pPr>
+            <w:r>
+              <w:rPr>
+                <w:sz w:val="17"/>
+                <w:szCs w:val="17"/>
               </w:rPr>
               <w:t>Toutes les libraires binaires</w:t>
             </w:r>
@@ -14305,12 +14443,14 @@
               <w:pStyle w:val="Corpsdetexte"/>
               <w:jc w:val="center"/>
               <w:rPr>
-                <w:sz w:val="18"/>
-              </w:rPr>
-            </w:pPr>
-            <w:r>
-              <w:rPr>
-                <w:sz w:val="18"/>
+                <w:sz w:val="17"/>
+                <w:szCs w:val="17"/>
+              </w:rPr>
+            </w:pPr>
+            <w:r>
+              <w:rPr>
+                <w:sz w:val="17"/>
+                <w:szCs w:val="17"/>
               </w:rPr>
               <w:t>Nécessité d’avoir un adaptateur</w:t>
             </w:r>
@@ -14329,7 +14469,8 @@
               <w:pStyle w:val="Corpsdetexte"/>
               <w:jc w:val="left"/>
               <w:rPr>
-                <w:sz w:val="18"/>
+                <w:sz w:val="17"/>
+                <w:szCs w:val="17"/>
               </w:rPr>
             </w:pPr>
           </w:p>
@@ -14344,12 +14485,16 @@
               <w:pStyle w:val="Texte"/>
               <w:jc w:val="left"/>
               <w:rPr>
-                <w:sz w:val="18"/>
-              </w:rPr>
-            </w:pPr>
-            <w:r>
-              <w:rPr>
-                <w:sz w:val="18"/>
+                <w:i/>
+                <w:sz w:val="17"/>
+                <w:szCs w:val="17"/>
+              </w:rPr>
+            </w:pPr>
+            <w:r>
+              <w:rPr>
+                <w:i/>
+                <w:sz w:val="17"/>
+                <w:szCs w:val="17"/>
               </w:rPr>
               <w:t>Utilisation de classes multi-plateformes à partir d'un code traditionnel</w:t>
             </w:r>
@@ -14366,12 +14511,14 @@
               <w:pStyle w:val="Corpsdetexte"/>
               <w:jc w:val="center"/>
               <w:rPr>
-                <w:sz w:val="18"/>
-              </w:rPr>
-            </w:pPr>
-            <w:r>
-              <w:rPr>
-                <w:sz w:val="18"/>
+                <w:sz w:val="17"/>
+                <w:szCs w:val="17"/>
+              </w:rPr>
+            </w:pPr>
+            <w:r>
+              <w:rPr>
+                <w:sz w:val="17"/>
+                <w:szCs w:val="17"/>
               </w:rPr>
               <w:t>Non</w:t>
             </w:r>
@@ -14388,18 +14535,21 @@
               <w:pStyle w:val="Corpsdetexte"/>
               <w:jc w:val="center"/>
               <w:rPr>
-                <w:sz w:val="18"/>
-              </w:rPr>
-            </w:pPr>
-            <w:r>
-              <w:rPr>
-                <w:sz w:val="18"/>
+                <w:sz w:val="17"/>
+                <w:szCs w:val="17"/>
+              </w:rPr>
+            </w:pPr>
+            <w:r>
+              <w:rPr>
+                <w:sz w:val="17"/>
+                <w:szCs w:val="17"/>
               </w:rPr>
               <w:t xml:space="preserve">Compliqué mais </w:t>
             </w:r>
             <w:r>
               <w:rPr>
-                <w:sz w:val="18"/>
+                <w:sz w:val="17"/>
+                <w:szCs w:val="17"/>
               </w:rPr>
               <w:t>faisable</w:t>
             </w:r>
@@ -14416,12 +14566,14 @@
               <w:pStyle w:val="Corpsdetexte"/>
               <w:jc w:val="center"/>
               <w:rPr>
-                <w:sz w:val="18"/>
-              </w:rPr>
-            </w:pPr>
-            <w:r>
-              <w:rPr>
-                <w:sz w:val="18"/>
+                <w:sz w:val="17"/>
+                <w:szCs w:val="17"/>
+              </w:rPr>
+            </w:pPr>
+            <w:r>
+              <w:rPr>
+                <w:sz w:val="17"/>
+                <w:szCs w:val="17"/>
               </w:rPr>
               <w:t>Oui</w:t>
             </w:r>
@@ -14440,24 +14592,28 @@
               <w:pStyle w:val="Corpsdetexte"/>
               <w:jc w:val="left"/>
               <w:rPr>
-                <w:sz w:val="18"/>
-              </w:rPr>
-            </w:pPr>
-            <w:r>
-              <w:rPr>
-                <w:sz w:val="18"/>
+                <w:sz w:val="17"/>
+                <w:szCs w:val="17"/>
+              </w:rPr>
+            </w:pPr>
+            <w:r>
+              <w:rPr>
+                <w:sz w:val="17"/>
+                <w:szCs w:val="17"/>
               </w:rPr>
               <w:t xml:space="preserve">Liaison </w:t>
             </w:r>
             <w:r>
               <w:rPr>
-                <w:sz w:val="18"/>
+                <w:sz w:val="17"/>
+                <w:szCs w:val="17"/>
               </w:rPr>
               <w:t>à</w:t>
             </w:r>
             <w:r>
               <w:rPr>
-                <w:sz w:val="18"/>
+                <w:sz w:val="17"/>
+                <w:szCs w:val="17"/>
               </w:rPr>
               <w:t xml:space="preserve"> des bibliothèques standards</w:t>
             </w:r>
@@ -14473,18 +14629,24 @@
               <w:pStyle w:val="Corpsdetexte"/>
               <w:jc w:val="left"/>
               <w:rPr>
-                <w:sz w:val="18"/>
-              </w:rPr>
-            </w:pPr>
-            <w:r>
-              <w:rPr>
-                <w:sz w:val="18"/>
+                <w:i/>
+                <w:sz w:val="17"/>
+                <w:szCs w:val="17"/>
+              </w:rPr>
+            </w:pPr>
+            <w:r>
+              <w:rPr>
+                <w:i/>
+                <w:sz w:val="17"/>
+                <w:szCs w:val="17"/>
               </w:rPr>
               <w:t>Set de fonctionnalités supporté</w:t>
             </w:r>
             <w:r>
               <w:rPr>
-                <w:sz w:val="18"/>
+                <w:i/>
+                <w:sz w:val="17"/>
+                <w:szCs w:val="17"/>
               </w:rPr>
               <w:t>es</w:t>
             </w:r>
@@ -14501,12 +14663,14 @@
               <w:pStyle w:val="Corpsdetexte"/>
               <w:jc w:val="center"/>
               <w:rPr>
-                <w:sz w:val="18"/>
-              </w:rPr>
-            </w:pPr>
-            <w:r>
-              <w:rPr>
-                <w:sz w:val="18"/>
+                <w:sz w:val="17"/>
+                <w:szCs w:val="17"/>
+              </w:rPr>
+            </w:pPr>
+            <w:r>
+              <w:rPr>
+                <w:sz w:val="17"/>
+                <w:szCs w:val="17"/>
               </w:rPr>
               <w:t>Partiel</w:t>
             </w:r>
@@ -14523,12 +14687,14 @@
               <w:pStyle w:val="Corpsdetexte"/>
               <w:jc w:val="center"/>
               <w:rPr>
-                <w:sz w:val="18"/>
-              </w:rPr>
-            </w:pPr>
-            <w:r>
-              <w:rPr>
-                <w:sz w:val="18"/>
+                <w:sz w:val="17"/>
+                <w:szCs w:val="17"/>
+              </w:rPr>
+            </w:pPr>
+            <w:r>
+              <w:rPr>
+                <w:sz w:val="17"/>
+                <w:szCs w:val="17"/>
               </w:rPr>
               <w:t>Complet</w:t>
             </w:r>
@@ -14545,12 +14711,14 @@
               <w:pStyle w:val="Corpsdetexte"/>
               <w:jc w:val="center"/>
               <w:rPr>
-                <w:sz w:val="18"/>
-              </w:rPr>
-            </w:pPr>
-            <w:r>
-              <w:rPr>
-                <w:sz w:val="18"/>
+                <w:sz w:val="17"/>
+                <w:szCs w:val="17"/>
+              </w:rPr>
+            </w:pPr>
+            <w:r>
+              <w:rPr>
+                <w:sz w:val="17"/>
+                <w:szCs w:val="17"/>
               </w:rPr>
               <w:t>Partiel</w:t>
             </w:r>
@@ -14569,7 +14737,8 @@
               <w:pStyle w:val="Corpsdetexte"/>
               <w:jc w:val="left"/>
               <w:rPr>
-                <w:sz w:val="18"/>
+                <w:sz w:val="17"/>
+                <w:szCs w:val="17"/>
               </w:rPr>
             </w:pPr>
           </w:p>
@@ -14584,12 +14753,16 @@
               <w:pStyle w:val="Corpsdetexte"/>
               <w:jc w:val="left"/>
               <w:rPr>
-                <w:sz w:val="18"/>
-              </w:rPr>
-            </w:pPr>
-            <w:r>
-              <w:rPr>
-                <w:sz w:val="18"/>
+                <w:i/>
+                <w:sz w:val="17"/>
+                <w:szCs w:val="17"/>
+              </w:rPr>
+            </w:pPr>
+            <w:r>
+              <w:rPr>
+                <w:i/>
+                <w:sz w:val="17"/>
+                <w:szCs w:val="17"/>
               </w:rPr>
               <w:t>Type de liaison</w:t>
             </w:r>
@@ -14606,12 +14779,14 @@
               <w:pStyle w:val="Corpsdetexte"/>
               <w:jc w:val="center"/>
               <w:rPr>
-                <w:sz w:val="18"/>
-              </w:rPr>
-            </w:pPr>
-            <w:r>
-              <w:rPr>
-                <w:sz w:val="18"/>
+                <w:sz w:val="17"/>
+                <w:szCs w:val="17"/>
+              </w:rPr>
+            </w:pPr>
+            <w:r>
+              <w:rPr>
+                <w:sz w:val="17"/>
+                <w:szCs w:val="17"/>
               </w:rPr>
               <w:t>Couche d’abstraction</w:t>
             </w:r>
@@ -14628,12 +14803,14 @@
               <w:pStyle w:val="Corpsdetexte"/>
               <w:jc w:val="center"/>
               <w:rPr>
-                <w:sz w:val="18"/>
-              </w:rPr>
-            </w:pPr>
-            <w:r>
-              <w:rPr>
-                <w:sz w:val="18"/>
+                <w:sz w:val="17"/>
+                <w:szCs w:val="17"/>
+              </w:rPr>
+            </w:pPr>
+            <w:r>
+              <w:rPr>
+                <w:sz w:val="17"/>
+                <w:szCs w:val="17"/>
               </w:rPr>
               <w:t>One-to-one</w:t>
             </w:r>
@@ -14650,12 +14827,14 @@
               <w:pStyle w:val="Corpsdetexte"/>
               <w:jc w:val="center"/>
               <w:rPr>
-                <w:sz w:val="18"/>
-              </w:rPr>
-            </w:pPr>
-            <w:r>
-              <w:rPr>
-                <w:sz w:val="18"/>
+                <w:sz w:val="17"/>
+                <w:szCs w:val="17"/>
+              </w:rPr>
+            </w:pPr>
+            <w:r>
+              <w:rPr>
+                <w:sz w:val="17"/>
+                <w:szCs w:val="17"/>
               </w:rPr>
               <w:t>Couche d’abstraction</w:t>
             </w:r>
@@ -14677,12 +14856,14 @@
               <w:pStyle w:val="Corpsdetexte"/>
               <w:jc w:val="left"/>
               <w:rPr>
-                <w:sz w:val="18"/>
-              </w:rPr>
-            </w:pPr>
-            <w:r>
-              <w:rPr>
-                <w:sz w:val="18"/>
+                <w:sz w:val="17"/>
+                <w:szCs w:val="17"/>
+              </w:rPr>
+            </w:pPr>
+            <w:r>
+              <w:rPr>
+                <w:sz w:val="17"/>
+                <w:szCs w:val="17"/>
               </w:rPr>
               <w:t>UI</w:t>
             </w:r>
@@ -14698,18 +14879,24 @@
               <w:pStyle w:val="Corpsdetexte"/>
               <w:jc w:val="left"/>
               <w:rPr>
-                <w:sz w:val="18"/>
-              </w:rPr>
-            </w:pPr>
-            <w:r>
-              <w:rPr>
-                <w:sz w:val="18"/>
+                <w:i/>
+                <w:sz w:val="17"/>
+                <w:szCs w:val="17"/>
+              </w:rPr>
+            </w:pPr>
+            <w:r>
+              <w:rPr>
+                <w:i/>
+                <w:sz w:val="17"/>
+                <w:szCs w:val="17"/>
               </w:rPr>
               <w:t>Set complet de composants disponible</w:t>
             </w:r>
             <w:r>
               <w:rPr>
-                <w:sz w:val="18"/>
+                <w:i/>
+                <w:sz w:val="17"/>
+                <w:szCs w:val="17"/>
               </w:rPr>
               <w:t>s</w:t>
             </w:r>
@@ -14726,12 +14913,14 @@
               <w:pStyle w:val="Corpsdetexte"/>
               <w:jc w:val="center"/>
               <w:rPr>
-                <w:sz w:val="18"/>
-              </w:rPr>
-            </w:pPr>
-            <w:r>
-              <w:rPr>
-                <w:sz w:val="18"/>
+                <w:sz w:val="17"/>
+                <w:szCs w:val="17"/>
+              </w:rPr>
+            </w:pPr>
+            <w:r>
+              <w:rPr>
+                <w:sz w:val="17"/>
+                <w:szCs w:val="17"/>
               </w:rPr>
               <w:t>Non</w:t>
             </w:r>
@@ -14748,12 +14937,14 @@
               <w:pStyle w:val="Corpsdetexte"/>
               <w:jc w:val="center"/>
               <w:rPr>
-                <w:sz w:val="18"/>
-              </w:rPr>
-            </w:pPr>
-            <w:r>
-              <w:rPr>
-                <w:sz w:val="18"/>
+                <w:sz w:val="17"/>
+                <w:szCs w:val="17"/>
+              </w:rPr>
+            </w:pPr>
+            <w:r>
+              <w:rPr>
+                <w:sz w:val="17"/>
+                <w:szCs w:val="17"/>
               </w:rPr>
               <w:t>Oui</w:t>
             </w:r>
@@ -14769,12 +14960,14 @@
             <w:pPr>
               <w:pStyle w:val="Corpsdetexte"/>
               <w:rPr>
-                <w:sz w:val="18"/>
-              </w:rPr>
-            </w:pPr>
-            <w:r>
-              <w:rPr>
-                <w:sz w:val="18"/>
+                <w:sz w:val="17"/>
+                <w:szCs w:val="17"/>
+              </w:rPr>
+            </w:pPr>
+            <w:r>
+              <w:rPr>
+                <w:sz w:val="17"/>
+                <w:szCs w:val="17"/>
               </w:rPr>
               <w:t>Non</w:t>
             </w:r>
@@ -14793,7 +14986,8 @@
               <w:pStyle w:val="Corpsdetexte"/>
               <w:jc w:val="left"/>
               <w:rPr>
-                <w:sz w:val="18"/>
+                <w:sz w:val="17"/>
+                <w:szCs w:val="17"/>
               </w:rPr>
             </w:pPr>
           </w:p>
@@ -14808,12 +15002,16 @@
               <w:pStyle w:val="Corpsdetexte"/>
               <w:jc w:val="left"/>
               <w:rPr>
-                <w:sz w:val="18"/>
-              </w:rPr>
-            </w:pPr>
-            <w:r>
-              <w:rPr>
-                <w:sz w:val="18"/>
+                <w:i/>
+                <w:sz w:val="17"/>
+                <w:szCs w:val="17"/>
+              </w:rPr>
+            </w:pPr>
+            <w:r>
+              <w:rPr>
+                <w:i/>
+                <w:sz w:val="17"/>
+                <w:szCs w:val="17"/>
               </w:rPr>
               <w:t>Design ressemblant au design natif</w:t>
             </w:r>
@@ -14830,12 +15028,14 @@
               <w:pStyle w:val="Corpsdetexte"/>
               <w:jc w:val="center"/>
               <w:rPr>
-                <w:sz w:val="18"/>
-              </w:rPr>
-            </w:pPr>
-            <w:r>
-              <w:rPr>
-                <w:sz w:val="18"/>
+                <w:sz w:val="17"/>
+                <w:szCs w:val="17"/>
+              </w:rPr>
+            </w:pPr>
+            <w:r>
+              <w:rPr>
+                <w:sz w:val="17"/>
+                <w:szCs w:val="17"/>
               </w:rPr>
               <w:t>Oui</w:t>
             </w:r>
@@ -14852,12 +15052,14 @@
               <w:pStyle w:val="Corpsdetexte"/>
               <w:jc w:val="center"/>
               <w:rPr>
-                <w:sz w:val="18"/>
-              </w:rPr>
-            </w:pPr>
-            <w:r>
-              <w:rPr>
-                <w:sz w:val="18"/>
+                <w:sz w:val="17"/>
+                <w:szCs w:val="17"/>
+              </w:rPr>
+            </w:pPr>
+            <w:r>
+              <w:rPr>
+                <w:sz w:val="17"/>
+                <w:szCs w:val="17"/>
               </w:rPr>
               <w:t>Partiel</w:t>
             </w:r>
@@ -14873,12 +15075,14 @@
             <w:pPr>
               <w:pStyle w:val="Corpsdetexte"/>
               <w:rPr>
-                <w:sz w:val="18"/>
-              </w:rPr>
-            </w:pPr>
-            <w:r>
-              <w:rPr>
-                <w:sz w:val="18"/>
+                <w:sz w:val="17"/>
+                <w:szCs w:val="17"/>
+              </w:rPr>
+            </w:pPr>
+            <w:r>
+              <w:rPr>
+                <w:sz w:val="17"/>
+                <w:szCs w:val="17"/>
               </w:rPr>
               <w:t>Partiel</w:t>
             </w:r>
@@ -14897,18 +15101,21 @@
               <w:pStyle w:val="Corpsdetexte"/>
               <w:jc w:val="left"/>
               <w:rPr>
-                <w:sz w:val="18"/>
-              </w:rPr>
-            </w:pPr>
-            <w:r>
-              <w:rPr>
-                <w:sz w:val="18"/>
+                <w:sz w:val="17"/>
+                <w:szCs w:val="17"/>
+              </w:rPr>
+            </w:pPr>
+            <w:r>
+              <w:rPr>
+                <w:sz w:val="17"/>
+                <w:szCs w:val="17"/>
               </w:rPr>
               <w:t>Exécution</w:t>
             </w:r>
             <w:r>
               <w:rPr>
-                <w:sz w:val="18"/>
+                <w:sz w:val="17"/>
+                <w:szCs w:val="17"/>
               </w:rPr>
               <w:t xml:space="preserve"> du code en tâche de fond</w:t>
             </w:r>
@@ -14924,12 +15131,16 @@
               <w:pStyle w:val="Corpsdetexte"/>
               <w:jc w:val="left"/>
               <w:rPr>
-                <w:sz w:val="18"/>
-              </w:rPr>
-            </w:pPr>
-            <w:r>
-              <w:rPr>
-                <w:sz w:val="18"/>
+                <w:i/>
+                <w:sz w:val="17"/>
+                <w:szCs w:val="17"/>
+              </w:rPr>
+            </w:pPr>
+            <w:r>
+              <w:rPr>
+                <w:i/>
+                <w:sz w:val="17"/>
+                <w:szCs w:val="17"/>
               </w:rPr>
               <w:t>IOS</w:t>
             </w:r>
@@ -14946,12 +15157,14 @@
               <w:pStyle w:val="Corpsdetexte"/>
               <w:jc w:val="center"/>
               <w:rPr>
-                <w:sz w:val="18"/>
-              </w:rPr>
-            </w:pPr>
-            <w:r>
-              <w:rPr>
-                <w:sz w:val="18"/>
+                <w:sz w:val="17"/>
+                <w:szCs w:val="17"/>
+              </w:rPr>
+            </w:pPr>
+            <w:r>
+              <w:rPr>
+                <w:sz w:val="17"/>
+                <w:szCs w:val="17"/>
               </w:rPr>
               <w:t>Uniquement prévention de sommeil du téléphone</w:t>
             </w:r>
@@ -14968,12 +15181,14 @@
               <w:pStyle w:val="Corpsdetexte"/>
               <w:jc w:val="center"/>
               <w:rPr>
-                <w:sz w:val="18"/>
-              </w:rPr>
-            </w:pPr>
-            <w:r>
-              <w:rPr>
-                <w:sz w:val="18"/>
+                <w:sz w:val="17"/>
+                <w:szCs w:val="17"/>
+              </w:rPr>
+            </w:pPr>
+            <w:r>
+              <w:rPr>
+                <w:sz w:val="17"/>
+                <w:szCs w:val="17"/>
               </w:rPr>
               <w:t>Semblable à du code natif</w:t>
             </w:r>
@@ -14990,12 +15205,14 @@
               <w:pStyle w:val="Corpsdetexte"/>
               <w:jc w:val="center"/>
               <w:rPr>
-                <w:sz w:val="18"/>
-              </w:rPr>
-            </w:pPr>
-            <w:r>
-              <w:rPr>
-                <w:sz w:val="18"/>
+                <w:sz w:val="17"/>
+                <w:szCs w:val="17"/>
+              </w:rPr>
+            </w:pPr>
+            <w:r>
+              <w:rPr>
+                <w:sz w:val="17"/>
+                <w:szCs w:val="17"/>
               </w:rPr>
               <w:t>Non</w:t>
             </w:r>
@@ -15014,7 +15231,8 @@
               <w:pStyle w:val="Corpsdetexte"/>
               <w:jc w:val="left"/>
               <w:rPr>
-                <w:sz w:val="18"/>
+                <w:sz w:val="17"/>
+                <w:szCs w:val="17"/>
               </w:rPr>
             </w:pPr>
           </w:p>
@@ -15029,12 +15247,16 @@
               <w:pStyle w:val="Corpsdetexte"/>
               <w:jc w:val="left"/>
               <w:rPr>
-                <w:sz w:val="18"/>
-              </w:rPr>
-            </w:pPr>
-            <w:r>
-              <w:rPr>
-                <w:sz w:val="18"/>
+                <w:i/>
+                <w:sz w:val="17"/>
+                <w:szCs w:val="17"/>
+              </w:rPr>
+            </w:pPr>
+            <w:r>
+              <w:rPr>
+                <w:i/>
+                <w:sz w:val="17"/>
+                <w:szCs w:val="17"/>
               </w:rPr>
               <w:t>Android</w:t>
             </w:r>
@@ -15051,12 +15273,14 @@
               <w:pStyle w:val="Corpsdetexte"/>
               <w:jc w:val="center"/>
               <w:rPr>
-                <w:sz w:val="18"/>
-              </w:rPr>
-            </w:pPr>
-            <w:r>
-              <w:rPr>
-                <w:sz w:val="18"/>
+                <w:sz w:val="17"/>
+                <w:szCs w:val="17"/>
+              </w:rPr>
+            </w:pPr>
+            <w:r>
+              <w:rPr>
+                <w:sz w:val="17"/>
+                <w:szCs w:val="17"/>
               </w:rPr>
               <w:t>Uniquement prévention de sommeil du téléphone</w:t>
             </w:r>
@@ -15073,12 +15297,14 @@
               <w:pStyle w:val="Texte"/>
               <w:jc w:val="center"/>
               <w:rPr>
-                <w:sz w:val="18"/>
-              </w:rPr>
-            </w:pPr>
-            <w:r>
-              <w:rPr>
-                <w:sz w:val="18"/>
+                <w:sz w:val="17"/>
+                <w:szCs w:val="17"/>
+              </w:rPr>
+            </w:pPr>
+            <w:r>
+              <w:rPr>
+                <w:sz w:val="17"/>
+                <w:szCs w:val="17"/>
               </w:rPr>
               <w:t>Semblable à du code natif</w:t>
             </w:r>
@@ -15095,20 +15321,23 @@
               <w:pStyle w:val="Texte"/>
               <w:jc w:val="center"/>
               <w:rPr>
-                <w:sz w:val="18"/>
+                <w:sz w:val="17"/>
+                <w:szCs w:val="17"/>
               </w:rPr>
             </w:pPr>
             <w:proofErr w:type="spellStart"/>
             <w:r>
               <w:rPr>
-                <w:sz w:val="18"/>
+                <w:sz w:val="17"/>
+                <w:szCs w:val="17"/>
               </w:rPr>
               <w:t>Headless</w:t>
             </w:r>
             <w:proofErr w:type="spellEnd"/>
             <w:r>
               <w:rPr>
-                <w:sz w:val="18"/>
+                <w:sz w:val="17"/>
+                <w:szCs w:val="17"/>
               </w:rPr>
               <w:t xml:space="preserve"> JS</w:t>
             </w:r>
@@ -15121,27 +15350,32 @@
         <w:pStyle w:val="source"/>
       </w:pPr>
       <w:r>
+        <w:fldChar w:fldCharType="begin"/>
+      </w:r>
+      <w:r>
+        <w:instrText xml:space="preserve"> ADDIN ZOTERO_ITEM CSL_CITATION {"citationID":"uH9RJmoJ","properties":{"formattedCitation":"(Cruxlab, 2017)","plainCitation":"(Cruxlab, 2017)","noteIndex":0},"citationItems":[{"id":26,"uris":["http://zotero.org/users/4965059/items/Y9PEI5SQ"],"uri":["http://zotero.org/users/4965059/items/Y9PEI5SQ"],"itemData":{"id":26,"type":"webpage","title":"Xamarin vs Ionic vs React Native: differences under the hood","abstract":"Cross-platform Frameworks: Pitfalls, Performance, Development convenience, Integration into OS &amp; existing code","URL":"https://cruxlab.com/blog/reactnative-vs-xamarin/","shortTitle":"Xamarin vs Ionic vs React Native","language":"en","author":[{"family":"Cruxlab","given":""}],"issued":{"date-parts":[["2017"]]},"accessed":{"date-parts":[["2018",6,8]]}}}],"schema":"https://github.com/citation-style-language/schema/raw/master/csl-citation.json"} </w:instrText>
+      </w:r>
+      <w:r>
+        <w:fldChar w:fldCharType="separate"/>
+      </w:r>
+      <w:r>
+        <w:t>(Cruxlab, 2017)</w:t>
+      </w:r>
+      <w:r>
+        <w:fldChar w:fldCharType="end"/>
+      </w:r>
+    </w:p>
+    <w:p>
+      <w:r>
+        <w:br w:type="page"/>
+      </w:r>
+    </w:p>
+    <w:p>
+      <w:pPr>
+        <w:pStyle w:val="Texte"/>
+      </w:pPr>
+      <w:r>
         <w:lastRenderedPageBreak/>
-        <w:fldChar w:fldCharType="begin"/>
-      </w:r>
-      <w:r>
-        <w:instrText xml:space="preserve"> ADDIN ZOTERO_ITEM CSL_CITATION {"citationID":"uH9RJmoJ","properties":{"formattedCitation":"(Cruxlab, 2017)","plainCitation":"(Cruxlab, 2017)","noteIndex":0},"citationItems":[{"id":26,"uris":["http://zotero.org/users/4965059/items/Y9PEI5SQ"],"uri":["http://zotero.org/users/4965059/items/Y9PEI5SQ"],"itemData":{"id":26,"type":"webpage","title":"Xamarin vs Ionic vs React Native: differences under the hood","abstract":"Cross-platform Frameworks: Pitfalls, Performance, Development convenience, Integration into OS &amp; existing code","URL":"https://cruxlab.com/blog/reactnative-vs-xamarin/","shortTitle":"Xamarin vs Ionic vs React Native","language":"en","author":[{"family":"Cruxlab","given":""}],"issued":{"date-parts":[["2017"]]},"accessed":{"date-parts":[["2018",6,8]]}}}],"schema":"https://github.com/citation-style-language/schema/raw/master/csl-citation.json"} </w:instrText>
-      </w:r>
-      <w:r>
-        <w:fldChar w:fldCharType="separate"/>
-      </w:r>
-      <w:r>
-        <w:t>(Cruxlab, 2017)</w:t>
-      </w:r>
-      <w:r>
-        <w:fldChar w:fldCharType="end"/>
-      </w:r>
-    </w:p>
-    <w:p>
-      <w:pPr>
-        <w:pStyle w:val="Texte"/>
-      </w:pPr>
-      <w:r>
         <w:t>Au niveau des aspects techniques, les Frameworks sont assez semblable</w:t>
       </w:r>
       <w:r>
@@ -15667,7 +15901,10 @@
         <w:t>comprendre</w:t>
       </w:r>
       <w:r>
-        <w:t xml:space="preserve"> ici que chaque Framework à ses avantages et ses inconvénient</w:t>
+        <w:t xml:space="preserve"> ici</w:t>
+      </w:r>
+      <w:r>
+        <w:t xml:space="preserve"> que chaque Framework à ses avantages et ses inconvénient</w:t>
       </w:r>
       <w:r>
         <w:t>s</w:t>
@@ -15722,13 +15959,24 @@
         <w:pStyle w:val="Corpsdetexte"/>
       </w:pPr>
       <w:r>
-        <w:t>L’application vise à régler le problème du manque de place</w:t>
-      </w:r>
-      <w:r>
-        <w:t>s</w:t>
-      </w:r>
-      <w:r>
-        <w:t xml:space="preserve"> de parking. Elle </w:t>
+        <w:t>L’application</w:t>
+      </w:r>
+      <w:r>
+        <w:t xml:space="preserve"> </w:t>
+      </w:r>
+      <w:proofErr w:type="spellStart"/>
+      <w:r>
+        <w:t>Parkaps</w:t>
+      </w:r>
+      <w:proofErr w:type="spellEnd"/>
+      <w:r>
+        <w:t xml:space="preserve"> </w:t>
+      </w:r>
+      <w:r>
+        <w:t>offre une solution pour régler le problème du manque de place de parking</w:t>
+      </w:r>
+      <w:r>
+        <w:t xml:space="preserve">. Elle </w:t>
       </w:r>
       <w:r>
         <w:t>permet</w:t>
@@ -15737,7 +15985,13 @@
         <w:t xml:space="preserve"> à toute personne disposant d’une place de parking privée de la mettre en location et </w:t>
       </w:r>
       <w:r>
-        <w:t>à l’utilisateur de la louer pour un laps de temps défini.</w:t>
+        <w:t xml:space="preserve">à </w:t>
+      </w:r>
+      <w:r>
+        <w:t xml:space="preserve">un </w:t>
+      </w:r>
+      <w:r>
+        <w:t>utilisateur de la louer pour un laps de temps défini.</w:t>
       </w:r>
     </w:p>
     <w:p>
@@ -16029,24 +16283,29 @@
         <w:pStyle w:val="Texte"/>
       </w:pPr>
       <w:r>
-        <w:t>Les trois Frameworks que je vous ai présenté</w:t>
+        <w:t xml:space="preserve">Les trois Frameworks </w:t>
+      </w:r>
+      <w:r>
+        <w:t xml:space="preserve">qui ont été présenté </w:t>
+      </w:r>
+      <w:proofErr w:type="spellStart"/>
+      <w:r>
+        <w:t>pécédemment</w:t>
+      </w:r>
+      <w:proofErr w:type="spellEnd"/>
+      <w:r>
+        <w:t xml:space="preserve"> sont très intéressants. Chacun </w:t>
+      </w:r>
+      <w:r>
+        <w:t>a</w:t>
+      </w:r>
+      <w:r>
+        <w:t xml:space="preserve"> </w:t>
       </w:r>
       <w:r>
         <w:t>s</w:t>
       </w:r>
       <w:r>
-        <w:t xml:space="preserve"> sont très intéressants. Chacun </w:t>
-      </w:r>
-      <w:r>
-        <w:t>a</w:t>
-      </w:r>
-      <w:r>
-        <w:t xml:space="preserve"> </w:t>
-      </w:r>
-      <w:r>
-        <w:t>s</w:t>
-      </w:r>
-      <w:r>
         <w:t xml:space="preserve">es avantages et </w:t>
       </w:r>
       <w:r>
@@ -16115,7 +16374,13 @@
         <w:pStyle w:val="Corpsdetexte"/>
       </w:pPr>
       <w:r>
-        <w:t xml:space="preserve">Pour sélectionner quel Framework est le plus approprié </w:t>
+        <w:t xml:space="preserve">Pour sélectionner </w:t>
+      </w:r>
+      <w:r>
+        <w:t>le</w:t>
+      </w:r>
+      <w:r>
+        <w:t xml:space="preserve"> Framework le plus approprié </w:t>
       </w:r>
       <w:r>
         <w:t>pour mon application</w:t>
@@ -18729,7 +18994,13 @@
         <w:t>C</w:t>
       </w:r>
       <w:r>
-        <w:t xml:space="preserve">omme mon travail de </w:t>
+        <w:t xml:space="preserve">omme </w:t>
+      </w:r>
+      <w:r>
+        <w:t>ce</w:t>
+      </w:r>
+      <w:r>
+        <w:t xml:space="preserve"> travail de </w:t>
       </w:r>
       <w:proofErr w:type="spellStart"/>
       <w:r>
@@ -18746,7 +19017,19 @@
         <w:t>adéquates à mon projet</w:t>
       </w:r>
       <w:r>
-        <w:t xml:space="preserve"> ainsi qu’un accès aux fonctionnalités natives facilité. Néanmoins, ne disposant pas d’un temps de travail illimité, il est aussi important que le langage associé au Framework soit un langage que je</w:t>
+        <w:t xml:space="preserve"> ainsi qu’un accès aux fonctionnalités natives facilité. </w:t>
+      </w:r>
+      <w:r>
+        <w:t xml:space="preserve">Néanmoins, disposant d’un temps de travail limité, </w:t>
+      </w:r>
+      <w:r>
+        <w:t xml:space="preserve">il est </w:t>
+      </w:r>
+      <w:r>
+        <w:t xml:space="preserve">tout </w:t>
+      </w:r>
+      <w:r>
+        <w:t>aussi important que le langage associé au Framework soit un langage que je</w:t>
       </w:r>
       <w:r>
         <w:t xml:space="preserve"> pratique et</w:t>
@@ -18796,7 +19079,13 @@
         <w:t xml:space="preserve">Toutefois, </w:t>
       </w:r>
       <w:r>
-        <w:t xml:space="preserve">j’envisage, à terme, de fournir mon application sur Android et IOS. </w:t>
+        <w:t xml:space="preserve">j’envisage, à terme, de fournir mon application </w:t>
+      </w:r>
+      <w:r>
+        <w:t>également sur</w:t>
+      </w:r>
+      <w:r>
+        <w:t xml:space="preserve"> IOS. </w:t>
       </w:r>
       <w:r>
         <w:t>Raison pour laquelle tous les Frameworks proposés sont cross-platform.</w:t>
@@ -22133,7 +22422,7 @@
         <w:fldChar w:fldCharType="end"/>
       </w:r>
       <w:r>
-        <w:t xml:space="preserve"> - Use-case  "</w:t>
+        <w:t xml:space="preserve"> - Use-case "</w:t>
       </w:r>
       <w:r>
         <w:t>Créer</w:t>
@@ -22308,7 +22597,19 @@
               <w:rPr>
                 <w:sz w:val="18"/>
               </w:rPr>
-              <w:t>«Enregistrer la place de parking »</w:t>
+              <w:t>«</w:t>
+            </w:r>
+            <w:r>
+              <w:rPr>
+                <w:sz w:val="18"/>
+              </w:rPr>
+              <w:t xml:space="preserve"> </w:t>
+            </w:r>
+            <w:r>
+              <w:rPr>
+                <w:sz w:val="18"/>
+              </w:rPr>
+              <w:t>Enregistrer la place de parking »</w:t>
             </w:r>
           </w:p>
         </w:tc>
@@ -22818,7 +23119,19 @@
               <w:rPr>
                 <w:sz w:val="18"/>
               </w:rPr>
-              <w:t>«Ajouter un horaire »</w:t>
+              <w:t>«</w:t>
+            </w:r>
+            <w:r>
+              <w:rPr>
+                <w:sz w:val="18"/>
+              </w:rPr>
+              <w:t xml:space="preserve"> </w:t>
+            </w:r>
+            <w:r>
+              <w:rPr>
+                <w:sz w:val="18"/>
+              </w:rPr>
+              <w:t>Ajouter un horaire »</w:t>
             </w:r>
           </w:p>
         </w:tc>
@@ -23352,7 +23665,19 @@
               <w:rPr>
                 <w:sz w:val="18"/>
               </w:rPr>
-              <w:t>«Supprimer l’horaire »</w:t>
+              <w:t>«</w:t>
+            </w:r>
+            <w:r>
+              <w:rPr>
+                <w:sz w:val="18"/>
+              </w:rPr>
+              <w:t xml:space="preserve"> </w:t>
+            </w:r>
+            <w:r>
+              <w:rPr>
+                <w:sz w:val="18"/>
+              </w:rPr>
+              <w:t>Supprimer l’horaire »</w:t>
             </w:r>
           </w:p>
         </w:tc>
@@ -23801,7 +24126,19 @@
               <w:rPr>
                 <w:sz w:val="18"/>
               </w:rPr>
-              <w:t>«Recherche»</w:t>
+              <w:t>«</w:t>
+            </w:r>
+            <w:r>
+              <w:rPr>
+                <w:sz w:val="18"/>
+              </w:rPr>
+              <w:t xml:space="preserve"> </w:t>
+            </w:r>
+            <w:r>
+              <w:rPr>
+                <w:sz w:val="18"/>
+              </w:rPr>
+              <w:t>Recherche»</w:t>
             </w:r>
           </w:p>
         </w:tc>
@@ -23906,7 +24243,19 @@
               <w:rPr>
                 <w:sz w:val="18"/>
               </w:rPr>
-              <w:t>L’utilisateur clique sur le bouton « Rechercher»</w:t>
+              <w:t>L’utilisateur clique sur le bouton « Rechercher</w:t>
+            </w:r>
+            <w:r>
+              <w:rPr>
+                <w:sz w:val="18"/>
+              </w:rPr>
+              <w:t xml:space="preserve"> </w:t>
+            </w:r>
+            <w:r>
+              <w:rPr>
+                <w:sz w:val="18"/>
+              </w:rPr>
+              <w:t>»</w:t>
             </w:r>
           </w:p>
           <w:p>
@@ -24274,7 +24623,31 @@
               <w:rPr>
                 <w:sz w:val="18"/>
               </w:rPr>
-              <w:t>«Louer»</w:t>
+              <w:t>«</w:t>
+            </w:r>
+            <w:r>
+              <w:rPr>
+                <w:sz w:val="18"/>
+              </w:rPr>
+              <w:t xml:space="preserve"> </w:t>
+            </w:r>
+            <w:r>
+              <w:rPr>
+                <w:sz w:val="18"/>
+              </w:rPr>
+              <w:t>Louer</w:t>
+            </w:r>
+            <w:r>
+              <w:rPr>
+                <w:sz w:val="18"/>
+              </w:rPr>
+              <w:t xml:space="preserve"> </w:t>
+            </w:r>
+            <w:r>
+              <w:rPr>
+                <w:sz w:val="18"/>
+              </w:rPr>
+              <w:t>»</w:t>
             </w:r>
           </w:p>
         </w:tc>
@@ -24391,7 +24764,19 @@
               <w:rPr>
                 <w:sz w:val="18"/>
               </w:rPr>
-              <w:t>L’utilisateur clique sur le bouton « Louer»</w:t>
+              <w:t>L’utilisateur clique sur le bouton « Louer</w:t>
+            </w:r>
+            <w:r>
+              <w:rPr>
+                <w:sz w:val="18"/>
+              </w:rPr>
+              <w:t xml:space="preserve"> </w:t>
+            </w:r>
+            <w:r>
+              <w:rPr>
+                <w:sz w:val="18"/>
+              </w:rPr>
+              <w:t>»</w:t>
             </w:r>
           </w:p>
           <w:p>
@@ -24777,7 +25162,31 @@
               <w:rPr>
                 <w:sz w:val="18"/>
               </w:rPr>
-              <w:t>«Supprimer la location»</w:t>
+              <w:t>«</w:t>
+            </w:r>
+            <w:r>
+              <w:rPr>
+                <w:sz w:val="18"/>
+              </w:rPr>
+              <w:t xml:space="preserve"> </w:t>
+            </w:r>
+            <w:r>
+              <w:rPr>
+                <w:sz w:val="18"/>
+              </w:rPr>
+              <w:t>Supprimer la location</w:t>
+            </w:r>
+            <w:r>
+              <w:rPr>
+                <w:sz w:val="18"/>
+              </w:rPr>
+              <w:t xml:space="preserve"> </w:t>
+            </w:r>
+            <w:r>
+              <w:rPr>
+                <w:sz w:val="18"/>
+              </w:rPr>
+              <w:t>»</w:t>
             </w:r>
           </w:p>
         </w:tc>
@@ -24874,7 +25283,19 @@
               <w:rPr>
                 <w:sz w:val="18"/>
               </w:rPr>
-              <w:t>L’utilisateur clique sur le bouton « Supprimer la location»</w:t>
+              <w:t>L’utilisateur clique sur le bouton « Supprimer la location</w:t>
+            </w:r>
+            <w:r>
+              <w:rPr>
+                <w:sz w:val="18"/>
+              </w:rPr>
+              <w:t xml:space="preserve"> </w:t>
+            </w:r>
+            <w:r>
+              <w:rPr>
+                <w:sz w:val="18"/>
+              </w:rPr>
+              <w:t>»</w:t>
             </w:r>
           </w:p>
           <w:p>
@@ -25222,7 +25643,31 @@
               <w:rPr>
                 <w:sz w:val="18"/>
               </w:rPr>
-              <w:t>«Supprimer la place»</w:t>
+              <w:t>«</w:t>
+            </w:r>
+            <w:r>
+              <w:rPr>
+                <w:sz w:val="18"/>
+              </w:rPr>
+              <w:t xml:space="preserve"> </w:t>
+            </w:r>
+            <w:r>
+              <w:rPr>
+                <w:sz w:val="18"/>
+              </w:rPr>
+              <w:t>Supprimer la place</w:t>
+            </w:r>
+            <w:r>
+              <w:rPr>
+                <w:sz w:val="18"/>
+              </w:rPr>
+              <w:t xml:space="preserve"> </w:t>
+            </w:r>
+            <w:r>
+              <w:rPr>
+                <w:sz w:val="18"/>
+              </w:rPr>
+              <w:t>»</w:t>
             </w:r>
           </w:p>
         </w:tc>
@@ -25319,7 +25764,19 @@
               <w:rPr>
                 <w:sz w:val="18"/>
               </w:rPr>
-              <w:t>L’utilisateur clique sur le bouton « Supprimer la place»</w:t>
+              <w:t>L’utilisateur clique sur le bouton « Supprimer la place</w:t>
+            </w:r>
+            <w:r>
+              <w:rPr>
+                <w:sz w:val="18"/>
+              </w:rPr>
+              <w:t xml:space="preserve"> </w:t>
+            </w:r>
+            <w:r>
+              <w:rPr>
+                <w:sz w:val="18"/>
+              </w:rPr>
+              <w:t>»</w:t>
             </w:r>
           </w:p>
           <w:p>
@@ -25670,7 +26127,31 @@
               <w:rPr>
                 <w:sz w:val="18"/>
               </w:rPr>
-              <w:t>«Modifier la place»</w:t>
+              <w:t>«</w:t>
+            </w:r>
+            <w:r>
+              <w:rPr>
+                <w:sz w:val="18"/>
+              </w:rPr>
+              <w:t xml:space="preserve"> </w:t>
+            </w:r>
+            <w:r>
+              <w:rPr>
+                <w:sz w:val="18"/>
+              </w:rPr>
+              <w:t>Modifier la place</w:t>
+            </w:r>
+            <w:r>
+              <w:rPr>
+                <w:sz w:val="18"/>
+              </w:rPr>
+              <w:t xml:space="preserve"> </w:t>
+            </w:r>
+            <w:r>
+              <w:rPr>
+                <w:sz w:val="18"/>
+              </w:rPr>
+              <w:t>»</w:t>
             </w:r>
           </w:p>
         </w:tc>
@@ -25767,7 +26248,19 @@
               <w:rPr>
                 <w:sz w:val="18"/>
               </w:rPr>
-              <w:t>L’utilisateur clique sur le bouton « Modifier la place»</w:t>
+              <w:t>L’utilisateur clique sur le bouton « Modifier la place</w:t>
+            </w:r>
+            <w:r>
+              <w:rPr>
+                <w:sz w:val="18"/>
+              </w:rPr>
+              <w:t xml:space="preserve"> </w:t>
+            </w:r>
+            <w:r>
+              <w:rPr>
+                <w:sz w:val="18"/>
+              </w:rPr>
+              <w:t>»</w:t>
             </w:r>
           </w:p>
           <w:p>
@@ -26209,7 +26702,31 @@
               <w:rPr>
                 <w:sz w:val="18"/>
               </w:rPr>
-              <w:t>«Modifier»</w:t>
+              <w:t>«</w:t>
+            </w:r>
+            <w:r>
+              <w:rPr>
+                <w:sz w:val="18"/>
+              </w:rPr>
+              <w:t xml:space="preserve"> </w:t>
+            </w:r>
+            <w:r>
+              <w:rPr>
+                <w:sz w:val="18"/>
+              </w:rPr>
+              <w:t>Modifier</w:t>
+            </w:r>
+            <w:r>
+              <w:rPr>
+                <w:sz w:val="18"/>
+              </w:rPr>
+              <w:t xml:space="preserve"> </w:t>
+            </w:r>
+            <w:r>
+              <w:rPr>
+                <w:sz w:val="18"/>
+              </w:rPr>
+              <w:t>»</w:t>
             </w:r>
           </w:p>
         </w:tc>
@@ -26306,7 +26823,19 @@
               <w:rPr>
                 <w:sz w:val="18"/>
               </w:rPr>
-              <w:t>L’utilisateur clique sur le bouton « Modifier»</w:t>
+              <w:t>L’utilisateur clique sur le bouton « Modifier</w:t>
+            </w:r>
+            <w:r>
+              <w:rPr>
+                <w:sz w:val="18"/>
+              </w:rPr>
+              <w:t xml:space="preserve"> </w:t>
+            </w:r>
+            <w:r>
+              <w:rPr>
+                <w:sz w:val="18"/>
+              </w:rPr>
+              <w:t>»</w:t>
             </w:r>
           </w:p>
           <w:p>
@@ -26677,7 +27206,13 @@
         <w:t>s</w:t>
       </w:r>
       <w:r>
-        <w:t xml:space="preserve"> est composée de 5 tables</w:t>
+        <w:t xml:space="preserve"> est composée de </w:t>
+      </w:r>
+      <w:r>
+        <w:t>cinq</w:t>
+      </w:r>
+      <w:r>
+        <w:t xml:space="preserve"> tables</w:t>
       </w:r>
       <w:r>
         <w:t> :</w:t>
@@ -26724,8 +27259,6 @@
         </w:numPr>
         <w:ind w:left="720" w:hanging="360"/>
       </w:pPr>
-      <w:bookmarkStart w:id="74" w:name="_GoBack"/>
-      <w:bookmarkEnd w:id="74"/>
     </w:p>
     <w:p>
       <w:pPr>
@@ -26739,6 +27272,9 @@
       </w:r>
       <w:r>
         <w:t xml:space="preserve"> </w:t>
+      </w:r>
+      <w:r>
+        <w:t xml:space="preserve">ou </w:t>
       </w:r>
       <w:r>
         <w:t>défini dans la</w:t>
@@ -26782,10 +27318,13 @@
         <w:t xml:space="preserve">non journaliers </w:t>
       </w:r>
       <w:r>
-        <w:t>de manière bien plus simplifi</w:t>
-      </w:r>
-      <w:r>
-        <w:t>é.</w:t>
+        <w:t xml:space="preserve">de manière bien plus </w:t>
+      </w:r>
+      <w:r>
+        <w:t>simple</w:t>
+      </w:r>
+      <w:r>
+        <w:t>.</w:t>
       </w:r>
     </w:p>
     <w:p>
@@ -26797,7 +27336,7 @@
       <w:pPr>
         <w:pStyle w:val="Titre2"/>
       </w:pPr>
-      <w:bookmarkStart w:id="75" w:name="_Toc522882553"/>
+      <w:bookmarkStart w:id="74" w:name="_Toc522882553"/>
       <w:r>
         <w:t xml:space="preserve">Choix du système </w:t>
       </w:r>
@@ -26805,7 +27344,7 @@
       <w:r>
         <w:t>back-end</w:t>
       </w:r>
-      <w:bookmarkEnd w:id="75"/>
+      <w:bookmarkEnd w:id="74"/>
       <w:proofErr w:type="spellEnd"/>
     </w:p>
     <w:p>
@@ -26971,12 +27510,12 @@
       <w:pPr>
         <w:pStyle w:val="Titre3"/>
       </w:pPr>
-      <w:bookmarkStart w:id="76" w:name="_Toc522882554"/>
+      <w:bookmarkStart w:id="75" w:name="_Toc522882554"/>
       <w:r>
         <w:lastRenderedPageBreak/>
         <w:t>Les routes de l’API</w:t>
       </w:r>
-      <w:bookmarkEnd w:id="76"/>
+      <w:bookmarkEnd w:id="75"/>
     </w:p>
     <w:p>
       <w:pPr>
@@ -27035,7 +27574,7 @@
         <w:pStyle w:val="Lgende"/>
         <w:keepNext/>
       </w:pPr>
-      <w:bookmarkStart w:id="77" w:name="_Toc522882582"/>
+      <w:bookmarkStart w:id="76" w:name="_Toc522882582"/>
       <w:r>
         <w:t xml:space="preserve">Tableau </w:t>
       </w:r>
@@ -27072,7 +27611,7 @@
       <w:r>
         <w:t xml:space="preserve"> - Liste des routes de l'API</w:t>
       </w:r>
-      <w:bookmarkEnd w:id="77"/>
+      <w:bookmarkEnd w:id="76"/>
       <w:r>
         <w:br/>
       </w:r>
@@ -28850,7 +29389,7 @@
               <w:rPr>
                 <w:sz w:val="18"/>
               </w:rPr>
-              <w:t>Suppression de l’utilisateur connecté. Suppression des informations y relatives en cascades</w:t>
+              <w:t>Suppression de l’utilisateur connecté. Suppression des informations relatives en cascades</w:t>
             </w:r>
           </w:p>
         </w:tc>
@@ -30289,7 +30828,7 @@
                 <w:sz w:val="18"/>
               </w:rPr>
             </w:pPr>
-            <w:commentRangeStart w:id="78"/>
+            <w:commentRangeStart w:id="77"/>
             <w:r>
               <w:rPr>
                 <w:sz w:val="18"/>
@@ -30514,12 +31053,12 @@
               </w:rPr>
               <w:t>Vérification que le détenteur de la place de parking de l’horaire soit le même que celui appelant l’API</w:t>
             </w:r>
-            <w:commentRangeEnd w:id="78"/>
+            <w:commentRangeEnd w:id="77"/>
             <w:r>
               <w:rPr>
                 <w:rStyle w:val="Marquedecommentaire"/>
               </w:rPr>
-              <w:commentReference w:id="78"/>
+              <w:commentReference w:id="77"/>
             </w:r>
           </w:p>
         </w:tc>
@@ -31835,11 +32374,11 @@
       <w:pPr>
         <w:pStyle w:val="Titre3"/>
       </w:pPr>
-      <w:bookmarkStart w:id="79" w:name="_Toc522882555"/>
+      <w:bookmarkStart w:id="78" w:name="_Toc522882555"/>
       <w:r>
         <w:t>Fonctionnement de l’API</w:t>
       </w:r>
-      <w:bookmarkEnd w:id="79"/>
+      <w:bookmarkEnd w:id="78"/>
     </w:p>
     <w:p>
       <w:pPr>
@@ -31991,6 +32530,8 @@
       <w:r>
         <w:t xml:space="preserve"> et très rapide.</w:t>
       </w:r>
+      <w:bookmarkStart w:id="79" w:name="_GoBack"/>
+      <w:bookmarkEnd w:id="79"/>
     </w:p>
     <w:p>
       <w:pPr>
@@ -32526,7 +33067,7 @@
       </w:r>
     </w:p>
   </w:comment>
-  <w:comment w:id="78" w:author="Schüpbach Loïc" w:date="2018-08-20T18:50:00Z" w:initials="SL">
+  <w:comment w:id="77" w:author="Schüpbach Loïc" w:date="2018-08-20T18:50:00Z" w:initials="SL">
     <w:p>
       <w:pPr>
         <w:pStyle w:val="Commentaire"/>
@@ -37848,7 +38389,7 @@
 </file>
 
 <file path=customXml/itemProps1.xml><?xml version="1.0" encoding="utf-8"?>
-<ds:datastoreItem xmlns:ds="http://schemas.openxmlformats.org/officeDocument/2006/customXml" ds:itemID="{DFAA7699-DAA4-4115-A502-1A7C16E96F62}">
+<ds:datastoreItem xmlns:ds="http://schemas.openxmlformats.org/officeDocument/2006/customXml" ds:itemID="{9A2043E8-CCF9-4AB4-99DE-77ABBF9A0B41}">
   <ds:schemaRefs>
     <ds:schemaRef ds:uri="http://schemas.openxmlformats.org/officeDocument/2006/bibliography"/>
   </ds:schemaRefs>

</xml_diff>

<commit_message>
Création de la page de réservation
</commit_message>
<xml_diff>
--- a/Memoire/Memoire.docx
+++ b/Memoire/Memoire.docx
@@ -7033,7 +7033,15 @@
         <w:fldChar w:fldCharType="separate"/>
       </w:r>
       <w:r>
-        <w:t>(Stack Overflow, 2018)</w:t>
+        <w:t xml:space="preserve">(Stack </w:t>
+      </w:r>
+      <w:proofErr w:type="spellStart"/>
+      <w:r>
+        <w:t>Overflow</w:t>
+      </w:r>
+      <w:proofErr w:type="spellEnd"/>
+      <w:r>
+        <w:t>, 2018)</w:t>
       </w:r>
       <w:r>
         <w:fldChar w:fldCharType="end"/>
@@ -30828,12 +30836,17 @@
                 <w:sz w:val="18"/>
               </w:rPr>
             </w:pPr>
-            <w:commentRangeStart w:id="77"/>
-            <w:r>
-              <w:rPr>
-                <w:sz w:val="18"/>
-              </w:rPr>
-              <w:t>14</w:t>
+            <w:r>
+              <w:rPr>
+                <w:sz w:val="18"/>
+              </w:rPr>
+              <w:t>1</w:t>
+            </w:r>
+            <w:r>
+              <w:rPr>
+                <w:sz w:val="18"/>
+              </w:rPr>
+              <w:t>4</w:t>
             </w:r>
           </w:p>
         </w:tc>
@@ -30855,7 +30868,7 @@
               <w:rPr>
                 <w:sz w:val="18"/>
               </w:rPr>
-              <w:t>PUT</w:t>
+              <w:t xml:space="preserve">DELETE </w:t>
             </w:r>
           </w:p>
         </w:tc>
@@ -30951,32 +30964,6 @@
                 <w:sz w:val="18"/>
               </w:rPr>
               <w:tab/>
-              <w:t>start</w:t>
-            </w:r>
-            <w:r>
-              <w:rPr>
-                <w:sz w:val="18"/>
-              </w:rPr>
-              <w:br/>
-            </w:r>
-            <w:r>
-              <w:rPr>
-                <w:sz w:val="18"/>
-              </w:rPr>
-              <w:tab/>
-              <w:t>end</w:t>
-            </w:r>
-            <w:r>
-              <w:rPr>
-                <w:sz w:val="18"/>
-              </w:rPr>
-              <w:br/>
-            </w:r>
-            <w:r>
-              <w:rPr>
-                <w:sz w:val="18"/>
-              </w:rPr>
-              <w:tab/>
             </w:r>
             <w:proofErr w:type="spellStart"/>
             <w:r>
@@ -31013,7 +31000,7 @@
               <w:rPr>
                 <w:sz w:val="18"/>
               </w:rPr>
-              <w:t>201</w:t>
+              <w:t>200</w:t>
             </w:r>
           </w:p>
         </w:tc>
@@ -31035,7 +31022,7 @@
               <w:rPr>
                 <w:sz w:val="18"/>
               </w:rPr>
-              <w:t>Modification d’un horaire pour une place de parking</w:t>
+              <w:t>Suppression d’un horaire</w:t>
             </w:r>
           </w:p>
           <w:p>
@@ -31052,13 +31039,6 @@
                 <w:sz w:val="18"/>
               </w:rPr>
               <w:t>Vérification que le détenteur de la place de parking de l’horaire soit le même que celui appelant l’API</w:t>
-            </w:r>
-            <w:commentRangeEnd w:id="77"/>
-            <w:r>
-              <w:rPr>
-                <w:rStyle w:val="Marquedecommentaire"/>
-              </w:rPr>
-              <w:commentReference w:id="77"/>
             </w:r>
           </w:p>
         </w:tc>
@@ -31085,7 +31065,13 @@
               <w:rPr>
                 <w:sz w:val="18"/>
               </w:rPr>
-              <w:t>15</w:t>
+              <w:t>1</w:t>
+            </w:r>
+            <w:r>
+              <w:rPr>
+                <w:sz w:val="18"/>
+              </w:rPr>
+              <w:t>5</w:t>
             </w:r>
           </w:p>
         </w:tc>
@@ -31107,7 +31093,7 @@
               <w:rPr>
                 <w:sz w:val="18"/>
               </w:rPr>
-              <w:t xml:space="preserve">DELETE </w:t>
+              <w:t>GET</w:t>
             </w:r>
           </w:p>
         </w:tc>
@@ -31136,15 +31122,23 @@
               <w:rPr>
                 <w:sz w:val="18"/>
               </w:rPr>
+              <w:t>carparks</w:t>
+            </w:r>
+            <w:proofErr w:type="spellEnd"/>
+            <w:r>
+              <w:rPr>
+                <w:sz w:val="18"/>
+              </w:rPr>
+              <w:t>/{id}/</w:t>
+            </w:r>
+            <w:proofErr w:type="spellStart"/>
+            <w:r>
+              <w:rPr>
+                <w:sz w:val="18"/>
+              </w:rPr>
               <w:t>availabilites</w:t>
             </w:r>
             <w:proofErr w:type="spellEnd"/>
-            <w:r>
-              <w:rPr>
-                <w:sz w:val="18"/>
-              </w:rPr>
-              <w:t>/{id}</w:t>
-            </w:r>
           </w:p>
         </w:tc>
         <w:tc>
@@ -31157,6 +31151,171 @@
               <w:pStyle w:val="Corpsdetexte"/>
               <w:jc w:val="center"/>
               <w:cnfStyle w:val="000000100000" w:firstRow="0" w:lastRow="0" w:firstColumn="0" w:lastColumn="0" w:oddVBand="0" w:evenVBand="0" w:oddHBand="1" w:evenHBand="0" w:firstRowFirstColumn="0" w:firstRowLastColumn="0" w:lastRowFirstColumn="0" w:lastRowLastColumn="0"/>
+              <w:rPr>
+                <w:sz w:val="18"/>
+              </w:rPr>
+            </w:pPr>
+            <w:r>
+              <w:rPr>
+                <w:sz w:val="18"/>
+              </w:rPr>
+              <w:t>auth:api</w:t>
+            </w:r>
+          </w:p>
+        </w:tc>
+        <w:tc>
+          <w:tcPr>
+            <w:tcW w:w="2410" w:type="dxa"/>
+            <w:vAlign w:val="center"/>
+          </w:tcPr>
+          <w:p>
+            <w:pPr>
+              <w:pStyle w:val="Corpsdetexte"/>
+              <w:tabs>
+                <w:tab w:val="left" w:pos="277"/>
+              </w:tabs>
+              <w:jc w:val="center"/>
+              <w:cnfStyle w:val="000000100000" w:firstRow="0" w:lastRow="0" w:firstColumn="0" w:lastColumn="0" w:oddVBand="0" w:evenVBand="0" w:oddHBand="1" w:evenHBand="0" w:firstRowFirstColumn="0" w:firstRowLastColumn="0" w:lastRowFirstColumn="0" w:lastRowLastColumn="0"/>
+              <w:rPr>
+                <w:sz w:val="18"/>
+              </w:rPr>
+            </w:pPr>
+            <w:r>
+              <w:rPr>
+                <w:sz w:val="18"/>
+              </w:rPr>
+              <w:t>-</w:t>
+            </w:r>
+          </w:p>
+        </w:tc>
+        <w:tc>
+          <w:tcPr>
+            <w:tcW w:w="992" w:type="dxa"/>
+            <w:vAlign w:val="center"/>
+          </w:tcPr>
+          <w:p>
+            <w:pPr>
+              <w:pStyle w:val="Corpsdetexte"/>
+              <w:jc w:val="center"/>
+              <w:cnfStyle w:val="000000100000" w:firstRow="0" w:lastRow="0" w:firstColumn="0" w:lastColumn="0" w:oddVBand="0" w:evenVBand="0" w:oddHBand="1" w:evenHBand="0" w:firstRowFirstColumn="0" w:firstRowLastColumn="0" w:lastRowFirstColumn="0" w:lastRowLastColumn="0"/>
+              <w:rPr>
+                <w:sz w:val="18"/>
+              </w:rPr>
+            </w:pPr>
+            <w:r>
+              <w:rPr>
+                <w:sz w:val="18"/>
+              </w:rPr>
+              <w:t>200</w:t>
+            </w:r>
+          </w:p>
+        </w:tc>
+        <w:tc>
+          <w:tcPr>
+            <w:tcW w:w="2018" w:type="dxa"/>
+            <w:vAlign w:val="center"/>
+          </w:tcPr>
+          <w:p>
+            <w:pPr>
+              <w:pStyle w:val="Corpsdetexte"/>
+              <w:jc w:val="center"/>
+              <w:cnfStyle w:val="000000100000" w:firstRow="0" w:lastRow="0" w:firstColumn="0" w:lastColumn="0" w:oddVBand="0" w:evenVBand="0" w:oddHBand="1" w:evenHBand="0" w:firstRowFirstColumn="0" w:firstRowLastColumn="0" w:lastRowFirstColumn="0" w:lastRowLastColumn="0"/>
+              <w:rPr>
+                <w:sz w:val="18"/>
+              </w:rPr>
+            </w:pPr>
+            <w:r>
+              <w:rPr>
+                <w:sz w:val="18"/>
+              </w:rPr>
+              <w:t>Récupération des horaires d’une place de parking</w:t>
+            </w:r>
+          </w:p>
+        </w:tc>
+      </w:tr>
+      <w:tr>
+        <w:tc>
+          <w:tcPr>
+            <w:cnfStyle w:val="001000000000" w:firstRow="0" w:lastRow="0" w:firstColumn="1" w:lastColumn="0" w:oddVBand="0" w:evenVBand="0" w:oddHBand="0" w:evenHBand="0" w:firstRowFirstColumn="0" w:firstRowLastColumn="0" w:lastRowFirstColumn="0" w:lastRowLastColumn="0"/>
+            <w:tcW w:w="897" w:type="dxa"/>
+            <w:vAlign w:val="center"/>
+          </w:tcPr>
+          <w:p>
+            <w:pPr>
+              <w:pStyle w:val="Corpsdetexte"/>
+              <w:jc w:val="center"/>
+              <w:rPr>
+                <w:sz w:val="18"/>
+              </w:rPr>
+            </w:pPr>
+            <w:r>
+              <w:rPr>
+                <w:sz w:val="18"/>
+              </w:rPr>
+              <w:t>1</w:t>
+            </w:r>
+            <w:r>
+              <w:rPr>
+                <w:sz w:val="18"/>
+              </w:rPr>
+              <w:t>6</w:t>
+            </w:r>
+          </w:p>
+        </w:tc>
+        <w:tc>
+          <w:tcPr>
+            <w:tcW w:w="1054" w:type="dxa"/>
+            <w:vAlign w:val="center"/>
+          </w:tcPr>
+          <w:p>
+            <w:pPr>
+              <w:pStyle w:val="Corpsdetexte"/>
+              <w:jc w:val="center"/>
+              <w:cnfStyle w:val="000000000000" w:firstRow="0" w:lastRow="0" w:firstColumn="0" w:lastColumn="0" w:oddVBand="0" w:evenVBand="0" w:oddHBand="0" w:evenHBand="0" w:firstRowFirstColumn="0" w:firstRowLastColumn="0" w:lastRowFirstColumn="0" w:lastRowLastColumn="0"/>
+              <w:rPr>
+                <w:sz w:val="18"/>
+              </w:rPr>
+            </w:pPr>
+            <w:r>
+              <w:rPr>
+                <w:sz w:val="18"/>
+              </w:rPr>
+              <w:t>POST</w:t>
+            </w:r>
+          </w:p>
+        </w:tc>
+        <w:tc>
+          <w:tcPr>
+            <w:tcW w:w="2268" w:type="dxa"/>
+            <w:vAlign w:val="center"/>
+          </w:tcPr>
+          <w:p>
+            <w:pPr>
+              <w:pStyle w:val="Corpsdetexte"/>
+              <w:jc w:val="center"/>
+              <w:cnfStyle w:val="000000000000" w:firstRow="0" w:lastRow="0" w:firstColumn="0" w:lastColumn="0" w:oddVBand="0" w:evenVBand="0" w:oddHBand="0" w:evenHBand="0" w:firstRowFirstColumn="0" w:firstRowLastColumn="0" w:lastRowFirstColumn="0" w:lastRowLastColumn="0"/>
+              <w:rPr>
+                <w:sz w:val="18"/>
+              </w:rPr>
+            </w:pPr>
+            <w:r>
+              <w:rPr>
+                <w:sz w:val="18"/>
+              </w:rPr>
+              <w:t>/occupants</w:t>
+            </w:r>
+          </w:p>
+        </w:tc>
+        <w:tc>
+          <w:tcPr>
+            <w:tcW w:w="1276" w:type="dxa"/>
+            <w:vAlign w:val="center"/>
+          </w:tcPr>
+          <w:p>
+            <w:pPr>
+              <w:pStyle w:val="Corpsdetexte"/>
+              <w:jc w:val="center"/>
+              <w:cnfStyle w:val="000000000000" w:firstRow="0" w:lastRow="0" w:firstColumn="0" w:lastColumn="0" w:oddVBand="0" w:evenVBand="0" w:oddHBand="0" w:evenHBand="0" w:firstRowFirstColumn="0" w:firstRowLastColumn="0" w:lastRowFirstColumn="0" w:lastRowLastColumn="0"/>
               <w:rPr>
                 <w:sz w:val="18"/>
               </w:rPr>
@@ -31181,7 +31340,7 @@
                 <w:tab w:val="left" w:pos="277"/>
               </w:tabs>
               <w:jc w:val="left"/>
-              <w:cnfStyle w:val="000000100000" w:firstRow="0" w:lastRow="0" w:firstColumn="0" w:lastColumn="0" w:oddVBand="0" w:evenVBand="0" w:oddHBand="1" w:evenHBand="0" w:firstRowFirstColumn="0" w:firstRowLastColumn="0" w:lastRowFirstColumn="0" w:lastRowLastColumn="0"/>
+              <w:cnfStyle w:val="000000000000" w:firstRow="0" w:lastRow="0" w:firstColumn="0" w:lastColumn="0" w:oddVBand="0" w:evenVBand="0" w:oddHBand="0" w:evenHBand="0" w:firstRowFirstColumn="0" w:firstRowLastColumn="0" w:lastRowFirstColumn="0" w:lastRowLastColumn="0"/>
               <w:rPr>
                 <w:sz w:val="18"/>
               </w:rPr>
@@ -31203,13 +31362,39 @@
                 <w:sz w:val="18"/>
               </w:rPr>
               <w:tab/>
+              <w:t>start</w:t>
+            </w:r>
+            <w:r>
+              <w:rPr>
+                <w:sz w:val="18"/>
+              </w:rPr>
+              <w:br/>
+            </w:r>
+            <w:r>
+              <w:rPr>
+                <w:sz w:val="18"/>
+              </w:rPr>
+              <w:tab/>
+              <w:t>end</w:t>
+            </w:r>
+            <w:r>
+              <w:rPr>
+                <w:sz w:val="18"/>
+              </w:rPr>
+              <w:br/>
+            </w:r>
+            <w:r>
+              <w:rPr>
+                <w:sz w:val="18"/>
+              </w:rPr>
+              <w:tab/>
             </w:r>
             <w:proofErr w:type="spellStart"/>
             <w:r>
               <w:rPr>
                 <w:sz w:val="18"/>
               </w:rPr>
-              <w:t>daily</w:t>
+              <w:t>car_park_id</w:t>
             </w:r>
             <w:proofErr w:type="spellEnd"/>
             <w:r>
@@ -31230,16 +31415,16 @@
             <w:pPr>
               <w:pStyle w:val="Corpsdetexte"/>
               <w:jc w:val="center"/>
-              <w:cnfStyle w:val="000000100000" w:firstRow="0" w:lastRow="0" w:firstColumn="0" w:lastColumn="0" w:oddVBand="0" w:evenVBand="0" w:oddHBand="1" w:evenHBand="0" w:firstRowFirstColumn="0" w:firstRowLastColumn="0" w:lastRowFirstColumn="0" w:lastRowLastColumn="0"/>
-              <w:rPr>
-                <w:sz w:val="18"/>
-              </w:rPr>
-            </w:pPr>
-            <w:r>
-              <w:rPr>
-                <w:sz w:val="18"/>
-              </w:rPr>
-              <w:t>200</w:t>
+              <w:cnfStyle w:val="000000000000" w:firstRow="0" w:lastRow="0" w:firstColumn="0" w:lastColumn="0" w:oddVBand="0" w:evenVBand="0" w:oddHBand="0" w:evenHBand="0" w:firstRowFirstColumn="0" w:firstRowLastColumn="0" w:lastRowFirstColumn="0" w:lastRowLastColumn="0"/>
+              <w:rPr>
+                <w:sz w:val="18"/>
+              </w:rPr>
+            </w:pPr>
+            <w:r>
+              <w:rPr>
+                <w:sz w:val="18"/>
+              </w:rPr>
+              <w:t>201</w:t>
             </w:r>
           </w:p>
         </w:tc>
@@ -31252,68 +31437,6 @@
             <w:pPr>
               <w:pStyle w:val="Corpsdetexte"/>
               <w:jc w:val="center"/>
-              <w:cnfStyle w:val="000000100000" w:firstRow="0" w:lastRow="0" w:firstColumn="0" w:lastColumn="0" w:oddVBand="0" w:evenVBand="0" w:oddHBand="1" w:evenHBand="0" w:firstRowFirstColumn="0" w:firstRowLastColumn="0" w:lastRowFirstColumn="0" w:lastRowLastColumn="0"/>
-              <w:rPr>
-                <w:sz w:val="18"/>
-              </w:rPr>
-            </w:pPr>
-            <w:r>
-              <w:rPr>
-                <w:sz w:val="18"/>
-              </w:rPr>
-              <w:t>Suppression d’un horaire</w:t>
-            </w:r>
-          </w:p>
-          <w:p>
-            <w:pPr>
-              <w:pStyle w:val="Corpsdetexte"/>
-              <w:jc w:val="center"/>
-              <w:cnfStyle w:val="000000100000" w:firstRow="0" w:lastRow="0" w:firstColumn="0" w:lastColumn="0" w:oddVBand="0" w:evenVBand="0" w:oddHBand="1" w:evenHBand="0" w:firstRowFirstColumn="0" w:firstRowLastColumn="0" w:lastRowFirstColumn="0" w:lastRowLastColumn="0"/>
-              <w:rPr>
-                <w:sz w:val="18"/>
-              </w:rPr>
-            </w:pPr>
-            <w:r>
-              <w:rPr>
-                <w:sz w:val="18"/>
-              </w:rPr>
-              <w:t>Vérification que le détenteur de la place de parking de l’horaire soit le même que celui appelant l’API</w:t>
-            </w:r>
-          </w:p>
-        </w:tc>
-      </w:tr>
-      <w:tr>
-        <w:tc>
-          <w:tcPr>
-            <w:cnfStyle w:val="001000000000" w:firstRow="0" w:lastRow="0" w:firstColumn="1" w:lastColumn="0" w:oddVBand="0" w:evenVBand="0" w:oddHBand="0" w:evenHBand="0" w:firstRowFirstColumn="0" w:firstRowLastColumn="0" w:lastRowFirstColumn="0" w:lastRowLastColumn="0"/>
-            <w:tcW w:w="897" w:type="dxa"/>
-            <w:vAlign w:val="center"/>
-          </w:tcPr>
-          <w:p>
-            <w:pPr>
-              <w:pStyle w:val="Corpsdetexte"/>
-              <w:jc w:val="center"/>
-              <w:rPr>
-                <w:sz w:val="18"/>
-              </w:rPr>
-            </w:pPr>
-            <w:r>
-              <w:rPr>
-                <w:sz w:val="18"/>
-              </w:rPr>
-              <w:t>16</w:t>
-            </w:r>
-          </w:p>
-        </w:tc>
-        <w:tc>
-          <w:tcPr>
-            <w:tcW w:w="1054" w:type="dxa"/>
-            <w:vAlign w:val="center"/>
-          </w:tcPr>
-          <w:p>
-            <w:pPr>
-              <w:pStyle w:val="Corpsdetexte"/>
-              <w:jc w:val="center"/>
               <w:cnfStyle w:val="000000000000" w:firstRow="0" w:lastRow="0" w:firstColumn="0" w:lastColumn="0" w:oddVBand="0" w:evenVBand="0" w:oddHBand="0" w:evenHBand="0" w:firstRowFirstColumn="0" w:firstRowLastColumn="0" w:lastRowFirstColumn="0" w:lastRowLastColumn="0"/>
               <w:rPr>
                 <w:sz w:val="18"/>
@@ -31323,142 +31446,7 @@
               <w:rPr>
                 <w:sz w:val="18"/>
               </w:rPr>
-              <w:t>GET</w:t>
-            </w:r>
-          </w:p>
-        </w:tc>
-        <w:tc>
-          <w:tcPr>
-            <w:tcW w:w="2268" w:type="dxa"/>
-            <w:vAlign w:val="center"/>
-          </w:tcPr>
-          <w:p>
-            <w:pPr>
-              <w:pStyle w:val="Corpsdetexte"/>
-              <w:jc w:val="center"/>
-              <w:cnfStyle w:val="000000000000" w:firstRow="0" w:lastRow="0" w:firstColumn="0" w:lastColumn="0" w:oddVBand="0" w:evenVBand="0" w:oddHBand="0" w:evenHBand="0" w:firstRowFirstColumn="0" w:firstRowLastColumn="0" w:lastRowFirstColumn="0" w:lastRowLastColumn="0"/>
-              <w:rPr>
-                <w:sz w:val="18"/>
-              </w:rPr>
-            </w:pPr>
-            <w:r>
-              <w:rPr>
-                <w:sz w:val="18"/>
-              </w:rPr>
-              <w:t>/</w:t>
-            </w:r>
-            <w:proofErr w:type="spellStart"/>
-            <w:r>
-              <w:rPr>
-                <w:sz w:val="18"/>
-              </w:rPr>
-              <w:t>carparks</w:t>
-            </w:r>
-            <w:proofErr w:type="spellEnd"/>
-            <w:r>
-              <w:rPr>
-                <w:sz w:val="18"/>
-              </w:rPr>
-              <w:t>/{id}/</w:t>
-            </w:r>
-            <w:proofErr w:type="spellStart"/>
-            <w:r>
-              <w:rPr>
-                <w:sz w:val="18"/>
-              </w:rPr>
-              <w:t>availabilites</w:t>
-            </w:r>
-            <w:proofErr w:type="spellEnd"/>
-          </w:p>
-        </w:tc>
-        <w:tc>
-          <w:tcPr>
-            <w:tcW w:w="1276" w:type="dxa"/>
-            <w:vAlign w:val="center"/>
-          </w:tcPr>
-          <w:p>
-            <w:pPr>
-              <w:pStyle w:val="Corpsdetexte"/>
-              <w:jc w:val="center"/>
-              <w:cnfStyle w:val="000000000000" w:firstRow="0" w:lastRow="0" w:firstColumn="0" w:lastColumn="0" w:oddVBand="0" w:evenVBand="0" w:oddHBand="0" w:evenHBand="0" w:firstRowFirstColumn="0" w:firstRowLastColumn="0" w:lastRowFirstColumn="0" w:lastRowLastColumn="0"/>
-              <w:rPr>
-                <w:sz w:val="18"/>
-              </w:rPr>
-            </w:pPr>
-            <w:r>
-              <w:rPr>
-                <w:sz w:val="18"/>
-              </w:rPr>
-              <w:t>auth:api</w:t>
-            </w:r>
-          </w:p>
-        </w:tc>
-        <w:tc>
-          <w:tcPr>
-            <w:tcW w:w="2410" w:type="dxa"/>
-            <w:vAlign w:val="center"/>
-          </w:tcPr>
-          <w:p>
-            <w:pPr>
-              <w:pStyle w:val="Corpsdetexte"/>
-              <w:tabs>
-                <w:tab w:val="left" w:pos="277"/>
-              </w:tabs>
-              <w:jc w:val="center"/>
-              <w:cnfStyle w:val="000000000000" w:firstRow="0" w:lastRow="0" w:firstColumn="0" w:lastColumn="0" w:oddVBand="0" w:evenVBand="0" w:oddHBand="0" w:evenHBand="0" w:firstRowFirstColumn="0" w:firstRowLastColumn="0" w:lastRowFirstColumn="0" w:lastRowLastColumn="0"/>
-              <w:rPr>
-                <w:sz w:val="18"/>
-              </w:rPr>
-            </w:pPr>
-            <w:r>
-              <w:rPr>
-                <w:sz w:val="18"/>
-              </w:rPr>
-              <w:t>-</w:t>
-            </w:r>
-          </w:p>
-        </w:tc>
-        <w:tc>
-          <w:tcPr>
-            <w:tcW w:w="992" w:type="dxa"/>
-            <w:vAlign w:val="center"/>
-          </w:tcPr>
-          <w:p>
-            <w:pPr>
-              <w:pStyle w:val="Corpsdetexte"/>
-              <w:jc w:val="center"/>
-              <w:cnfStyle w:val="000000000000" w:firstRow="0" w:lastRow="0" w:firstColumn="0" w:lastColumn="0" w:oddVBand="0" w:evenVBand="0" w:oddHBand="0" w:evenHBand="0" w:firstRowFirstColumn="0" w:firstRowLastColumn="0" w:lastRowFirstColumn="0" w:lastRowLastColumn="0"/>
-              <w:rPr>
-                <w:sz w:val="18"/>
-              </w:rPr>
-            </w:pPr>
-            <w:r>
-              <w:rPr>
-                <w:sz w:val="18"/>
-              </w:rPr>
-              <w:t>200</w:t>
-            </w:r>
-          </w:p>
-        </w:tc>
-        <w:tc>
-          <w:tcPr>
-            <w:tcW w:w="2018" w:type="dxa"/>
-            <w:vAlign w:val="center"/>
-          </w:tcPr>
-          <w:p>
-            <w:pPr>
-              <w:pStyle w:val="Corpsdetexte"/>
-              <w:jc w:val="center"/>
-              <w:cnfStyle w:val="000000000000" w:firstRow="0" w:lastRow="0" w:firstColumn="0" w:lastColumn="0" w:oddVBand="0" w:evenVBand="0" w:oddHBand="0" w:evenHBand="0" w:firstRowFirstColumn="0" w:firstRowLastColumn="0" w:lastRowFirstColumn="0" w:lastRowLastColumn="0"/>
-              <w:rPr>
-                <w:sz w:val="18"/>
-              </w:rPr>
-            </w:pPr>
-            <w:r>
-              <w:rPr>
-                <w:sz w:val="18"/>
-              </w:rPr>
-              <w:t>Récupération des horaires d’une place de parking</w:t>
+              <w:t>Création d’une location</w:t>
             </w:r>
           </w:p>
         </w:tc>
@@ -31481,11 +31469,18 @@
                 <w:sz w:val="18"/>
               </w:rPr>
             </w:pPr>
-            <w:r>
-              <w:rPr>
-                <w:sz w:val="18"/>
-              </w:rPr>
-              <w:t>17</w:t>
+            <w:bookmarkStart w:id="77" w:name="_GoBack" w:colFirst="4" w:colLast="4"/>
+            <w:r>
+              <w:rPr>
+                <w:sz w:val="18"/>
+              </w:rPr>
+              <w:t>1</w:t>
+            </w:r>
+            <w:r>
+              <w:rPr>
+                <w:sz w:val="18"/>
+              </w:rPr>
+              <w:t>7</w:t>
             </w:r>
           </w:p>
         </w:tc>
@@ -31507,7 +31502,7 @@
               <w:rPr>
                 <w:sz w:val="18"/>
               </w:rPr>
-              <w:t>POST</w:t>
+              <w:t>DELETE</w:t>
             </w:r>
           </w:p>
         </w:tc>
@@ -31529,7 +31524,7 @@
               <w:rPr>
                 <w:sz w:val="18"/>
               </w:rPr>
-              <w:t>/occupants</w:t>
+              <w:t>/occupants/{id}</w:t>
             </w:r>
           </w:p>
         </w:tc>
@@ -31566,7 +31561,7 @@
               <w:tabs>
                 <w:tab w:val="left" w:pos="277"/>
               </w:tabs>
-              <w:jc w:val="left"/>
+              <w:jc w:val="center"/>
               <w:cnfStyle w:val="000000100000" w:firstRow="0" w:lastRow="0" w:firstColumn="0" w:lastColumn="0" w:oddVBand="0" w:evenVBand="0" w:oddHBand="1" w:evenHBand="0" w:firstRowFirstColumn="0" w:firstRowLastColumn="0" w:lastRowFirstColumn="0" w:lastRowLastColumn="0"/>
               <w:rPr>
                 <w:sz w:val="18"/>
@@ -31576,60 +31571,7 @@
               <w:rPr>
                 <w:sz w:val="18"/>
               </w:rPr>
-              <w:t>{</w:t>
-            </w:r>
-            <w:r>
-              <w:rPr>
-                <w:sz w:val="18"/>
-              </w:rPr>
-              <w:br/>
-            </w:r>
-            <w:r>
-              <w:rPr>
-                <w:sz w:val="18"/>
-              </w:rPr>
-              <w:tab/>
-              <w:t>start</w:t>
-            </w:r>
-            <w:r>
-              <w:rPr>
-                <w:sz w:val="18"/>
-              </w:rPr>
-              <w:br/>
-            </w:r>
-            <w:r>
-              <w:rPr>
-                <w:sz w:val="18"/>
-              </w:rPr>
-              <w:tab/>
-              <w:t>end</w:t>
-            </w:r>
-            <w:r>
-              <w:rPr>
-                <w:sz w:val="18"/>
-              </w:rPr>
-              <w:br/>
-            </w:r>
-            <w:r>
-              <w:rPr>
-                <w:sz w:val="18"/>
-              </w:rPr>
-              <w:tab/>
-            </w:r>
-            <w:proofErr w:type="spellStart"/>
-            <w:r>
-              <w:rPr>
-                <w:sz w:val="18"/>
-              </w:rPr>
-              <w:t>car_park_id</w:t>
-            </w:r>
-            <w:proofErr w:type="spellEnd"/>
-            <w:r>
-              <w:rPr>
-                <w:sz w:val="18"/>
-              </w:rPr>
-              <w:br/>
-              <w:t>}</w:t>
+              <w:t>-</w:t>
             </w:r>
           </w:p>
         </w:tc>
@@ -31651,7 +31593,7 @@
               <w:rPr>
                 <w:sz w:val="18"/>
               </w:rPr>
-              <w:t>201</w:t>
+              <w:t>200</w:t>
             </w:r>
           </w:p>
         </w:tc>
@@ -31673,11 +31615,28 @@
               <w:rPr>
                 <w:sz w:val="18"/>
               </w:rPr>
-              <w:t>Création d’une location</w:t>
+              <w:t>Suppression d’une location</w:t>
+            </w:r>
+          </w:p>
+          <w:p>
+            <w:pPr>
+              <w:pStyle w:val="Corpsdetexte"/>
+              <w:jc w:val="center"/>
+              <w:cnfStyle w:val="000000100000" w:firstRow="0" w:lastRow="0" w:firstColumn="0" w:lastColumn="0" w:oddVBand="0" w:evenVBand="0" w:oddHBand="1" w:evenHBand="0" w:firstRowFirstColumn="0" w:firstRowLastColumn="0" w:lastRowFirstColumn="0" w:lastRowLastColumn="0"/>
+              <w:rPr>
+                <w:sz w:val="18"/>
+              </w:rPr>
+            </w:pPr>
+            <w:r>
+              <w:rPr>
+                <w:sz w:val="18"/>
+              </w:rPr>
+              <w:t>Vérification que le détenteur de la location soit le même que celui appelant l’API</w:t>
             </w:r>
           </w:p>
         </w:tc>
       </w:tr>
+      <w:bookmarkEnd w:id="77"/>
     </w:tbl>
     <w:p>
       <w:r>
@@ -31905,7 +31864,7 @@
               <w:rPr>
                 <w:sz w:val="18"/>
               </w:rPr>
-              <w:t>DELETE</w:t>
+              <w:t>GET</w:t>
             </w:r>
           </w:p>
         </w:tc>
@@ -31927,7 +31886,7 @@
               <w:rPr>
                 <w:sz w:val="18"/>
               </w:rPr>
-              <w:t>/occupants/{id}</w:t>
+              <w:t>/user/occupants</w:t>
             </w:r>
           </w:p>
         </w:tc>
@@ -32018,23 +31977,7 @@
               <w:rPr>
                 <w:sz w:val="18"/>
               </w:rPr>
-              <w:t>Suppression d’une location</w:t>
-            </w:r>
-          </w:p>
-          <w:p>
-            <w:pPr>
-              <w:pStyle w:val="Corpsdetexte"/>
-              <w:jc w:val="center"/>
-              <w:cnfStyle w:val="000000100000" w:firstRow="0" w:lastRow="0" w:firstColumn="0" w:lastColumn="0" w:oddVBand="0" w:evenVBand="0" w:oddHBand="1" w:evenHBand="0" w:firstRowFirstColumn="0" w:firstRowLastColumn="0" w:lastRowFirstColumn="0" w:lastRowLastColumn="0"/>
-              <w:rPr>
-                <w:sz w:val="18"/>
-              </w:rPr>
-            </w:pPr>
-            <w:r>
-              <w:rPr>
-                <w:sz w:val="18"/>
-              </w:rPr>
-              <w:t>Vérification que le détenteur de la location soit le même que celui appelant l’API</w:t>
+              <w:t>Récupération des locations de l’utilisateur connecté</w:t>
             </w:r>
           </w:p>
         </w:tc>
@@ -32102,7 +32045,7 @@
               <w:rPr>
                 <w:sz w:val="18"/>
               </w:rPr>
-              <w:t>/user/occupants</w:t>
+              <w:t>/token</w:t>
             </w:r>
           </w:p>
         </w:tc>
@@ -32120,11 +32063,19 @@
                 <w:sz w:val="18"/>
               </w:rPr>
             </w:pPr>
-            <w:r>
-              <w:rPr>
-                <w:sz w:val="18"/>
-              </w:rPr>
-              <w:t>auth:api</w:t>
+            <w:proofErr w:type="spellStart"/>
+            <w:r>
+              <w:rPr>
+                <w:sz w:val="18"/>
+              </w:rPr>
+              <w:t>auth</w:t>
+            </w:r>
+            <w:proofErr w:type="spellEnd"/>
+            <w:r>
+              <w:rPr>
+                <w:sz w:val="18"/>
+              </w:rPr>
+              <w:t> :api</w:t>
             </w:r>
           </w:p>
         </w:tc>
@@ -32193,7 +32144,7 @@
               <w:rPr>
                 <w:sz w:val="18"/>
               </w:rPr>
-              <w:t>Récupération des locations de l’utilisateur connecté</w:t>
+              <w:t>Vérification du fonctionnement du token</w:t>
             </w:r>
           </w:p>
         </w:tc>
@@ -32264,8 +32215,16 @@
               <w:rPr>
                 <w:sz w:val="18"/>
               </w:rPr>
-              <w:t>/token</w:t>
-            </w:r>
+              <w:t>/user/</w:t>
+            </w:r>
+            <w:proofErr w:type="spellStart"/>
+            <w:r>
+              <w:rPr>
+                <w:sz w:val="18"/>
+              </w:rPr>
+              <w:t>carparks</w:t>
+            </w:r>
+            <w:proofErr w:type="spellEnd"/>
           </w:p>
         </w:tc>
         <w:tc>
@@ -32363,7 +32322,242 @@
               <w:rPr>
                 <w:sz w:val="18"/>
               </w:rPr>
-              <w:t>Vérification du fonctionnement du token</w:t>
+              <w:t>Récupération des places de parking de l’utilisateur connecté</w:t>
+            </w:r>
+          </w:p>
+        </w:tc>
+      </w:tr>
+      <w:tr>
+        <w:tc>
+          <w:tcPr>
+            <w:cnfStyle w:val="001000000000" w:firstRow="0" w:lastRow="0" w:firstColumn="1" w:lastColumn="0" w:oddVBand="0" w:evenVBand="0" w:oddHBand="0" w:evenHBand="0" w:firstRowFirstColumn="0" w:firstRowLastColumn="0" w:lastRowFirstColumn="0" w:lastRowLastColumn="0"/>
+            <w:tcW w:w="897" w:type="dxa"/>
+            <w:vAlign w:val="center"/>
+          </w:tcPr>
+          <w:p>
+            <w:pPr>
+              <w:pStyle w:val="Corpsdetexte"/>
+              <w:jc w:val="center"/>
+              <w:rPr>
+                <w:sz w:val="18"/>
+              </w:rPr>
+            </w:pPr>
+            <w:r>
+              <w:rPr>
+                <w:sz w:val="18"/>
+              </w:rPr>
+              <w:t>21</w:t>
+            </w:r>
+          </w:p>
+        </w:tc>
+        <w:tc>
+          <w:tcPr>
+            <w:tcW w:w="1054" w:type="dxa"/>
+            <w:vAlign w:val="center"/>
+          </w:tcPr>
+          <w:p>
+            <w:pPr>
+              <w:pStyle w:val="Corpsdetexte"/>
+              <w:jc w:val="center"/>
+              <w:cnfStyle w:val="000000000000" w:firstRow="0" w:lastRow="0" w:firstColumn="0" w:lastColumn="0" w:oddVBand="0" w:evenVBand="0" w:oddHBand="0" w:evenHBand="0" w:firstRowFirstColumn="0" w:firstRowLastColumn="0" w:lastRowFirstColumn="0" w:lastRowLastColumn="0"/>
+              <w:rPr>
+                <w:sz w:val="18"/>
+              </w:rPr>
+            </w:pPr>
+            <w:r>
+              <w:rPr>
+                <w:sz w:val="18"/>
+              </w:rPr>
+              <w:t>POST</w:t>
+            </w:r>
+          </w:p>
+        </w:tc>
+        <w:tc>
+          <w:tcPr>
+            <w:tcW w:w="2268" w:type="dxa"/>
+            <w:vAlign w:val="center"/>
+          </w:tcPr>
+          <w:p>
+            <w:pPr>
+              <w:pStyle w:val="Corpsdetexte"/>
+              <w:jc w:val="center"/>
+              <w:cnfStyle w:val="000000000000" w:firstRow="0" w:lastRow="0" w:firstColumn="0" w:lastColumn="0" w:oddVBand="0" w:evenVBand="0" w:oddHBand="0" w:evenHBand="0" w:firstRowFirstColumn="0" w:firstRowLastColumn="0" w:lastRowFirstColumn="0" w:lastRowLastColumn="0"/>
+              <w:rPr>
+                <w:sz w:val="18"/>
+                <w:lang w:val="de-CH"/>
+              </w:rPr>
+            </w:pPr>
+            <w:r>
+              <w:rPr>
+                <w:sz w:val="18"/>
+              </w:rPr>
+              <w:t>/</w:t>
+            </w:r>
+            <w:proofErr w:type="spellStart"/>
+            <w:r>
+              <w:rPr>
+                <w:sz w:val="18"/>
+              </w:rPr>
+              <w:t>carparks</w:t>
+            </w:r>
+            <w:proofErr w:type="spellEnd"/>
+            <w:r>
+              <w:rPr>
+                <w:sz w:val="18"/>
+              </w:rPr>
+              <w:t>/</w:t>
+            </w:r>
+            <w:proofErr w:type="spellStart"/>
+            <w:r>
+              <w:rPr>
+                <w:sz w:val="18"/>
+              </w:rPr>
+              <w:t>search</w:t>
+            </w:r>
+            <w:proofErr w:type="spellEnd"/>
+          </w:p>
+        </w:tc>
+        <w:tc>
+          <w:tcPr>
+            <w:tcW w:w="1276" w:type="dxa"/>
+            <w:vAlign w:val="center"/>
+          </w:tcPr>
+          <w:p>
+            <w:pPr>
+              <w:pStyle w:val="Corpsdetexte"/>
+              <w:jc w:val="center"/>
+              <w:cnfStyle w:val="000000000000" w:firstRow="0" w:lastRow="0" w:firstColumn="0" w:lastColumn="0" w:oddVBand="0" w:evenVBand="0" w:oddHBand="0" w:evenHBand="0" w:firstRowFirstColumn="0" w:firstRowLastColumn="0" w:lastRowFirstColumn="0" w:lastRowLastColumn="0"/>
+              <w:rPr>
+                <w:sz w:val="18"/>
+              </w:rPr>
+            </w:pPr>
+            <w:proofErr w:type="spellStart"/>
+            <w:r>
+              <w:rPr>
+                <w:sz w:val="18"/>
+              </w:rPr>
+              <w:t>auth</w:t>
+            </w:r>
+            <w:proofErr w:type="spellEnd"/>
+            <w:r>
+              <w:rPr>
+                <w:sz w:val="18"/>
+              </w:rPr>
+              <w:t> :api</w:t>
+            </w:r>
+          </w:p>
+        </w:tc>
+        <w:tc>
+          <w:tcPr>
+            <w:tcW w:w="2410" w:type="dxa"/>
+            <w:vAlign w:val="center"/>
+          </w:tcPr>
+          <w:p>
+            <w:pPr>
+              <w:pStyle w:val="Corpsdetexte"/>
+              <w:tabs>
+                <w:tab w:val="left" w:pos="277"/>
+              </w:tabs>
+              <w:cnfStyle w:val="000000000000" w:firstRow="0" w:lastRow="0" w:firstColumn="0" w:lastColumn="0" w:oddVBand="0" w:evenVBand="0" w:oddHBand="0" w:evenHBand="0" w:firstRowFirstColumn="0" w:firstRowLastColumn="0" w:lastRowFirstColumn="0" w:lastRowLastColumn="0"/>
+              <w:rPr>
+                <w:sz w:val="18"/>
+              </w:rPr>
+            </w:pPr>
+            <w:r>
+              <w:rPr>
+                <w:sz w:val="18"/>
+              </w:rPr>
+              <w:t>{</w:t>
+            </w:r>
+            <w:r>
+              <w:rPr>
+                <w:sz w:val="18"/>
+              </w:rPr>
+              <w:br/>
+            </w:r>
+            <w:r>
+              <w:rPr>
+                <w:sz w:val="18"/>
+              </w:rPr>
+              <w:tab/>
+              <w:t>latitude</w:t>
+            </w:r>
+            <w:r>
+              <w:rPr>
+                <w:sz w:val="18"/>
+              </w:rPr>
+              <w:br/>
+            </w:r>
+            <w:r>
+              <w:rPr>
+                <w:sz w:val="18"/>
+              </w:rPr>
+              <w:tab/>
+              <w:t>longitude</w:t>
+            </w:r>
+            <w:r>
+              <w:rPr>
+                <w:sz w:val="18"/>
+              </w:rPr>
+              <w:br/>
+            </w:r>
+            <w:r>
+              <w:rPr>
+                <w:sz w:val="18"/>
+              </w:rPr>
+              <w:tab/>
+              <w:t>radius</w:t>
+            </w:r>
+            <w:r>
+              <w:rPr>
+                <w:sz w:val="18"/>
+              </w:rPr>
+              <w:br/>
+              <w:t>}</w:t>
+            </w:r>
+          </w:p>
+        </w:tc>
+        <w:tc>
+          <w:tcPr>
+            <w:tcW w:w="992" w:type="dxa"/>
+            <w:vAlign w:val="center"/>
+          </w:tcPr>
+          <w:p>
+            <w:pPr>
+              <w:pStyle w:val="Corpsdetexte"/>
+              <w:jc w:val="center"/>
+              <w:cnfStyle w:val="000000000000" w:firstRow="0" w:lastRow="0" w:firstColumn="0" w:lastColumn="0" w:oddVBand="0" w:evenVBand="0" w:oddHBand="0" w:evenHBand="0" w:firstRowFirstColumn="0" w:firstRowLastColumn="0" w:lastRowFirstColumn="0" w:lastRowLastColumn="0"/>
+              <w:rPr>
+                <w:sz w:val="18"/>
+              </w:rPr>
+            </w:pPr>
+            <w:r>
+              <w:rPr>
+                <w:sz w:val="18"/>
+              </w:rPr>
+              <w:t>200</w:t>
+            </w:r>
+          </w:p>
+        </w:tc>
+        <w:tc>
+          <w:tcPr>
+            <w:tcW w:w="2018" w:type="dxa"/>
+            <w:vAlign w:val="center"/>
+          </w:tcPr>
+          <w:p>
+            <w:pPr>
+              <w:pStyle w:val="Corpsdetexte"/>
+              <w:jc w:val="center"/>
+              <w:cnfStyle w:val="000000000000" w:firstRow="0" w:lastRow="0" w:firstColumn="0" w:lastColumn="0" w:oddVBand="0" w:evenVBand="0" w:oddHBand="0" w:evenHBand="0" w:firstRowFirstColumn="0" w:firstRowLastColumn="0" w:lastRowFirstColumn="0" w:lastRowLastColumn="0"/>
+              <w:rPr>
+                <w:sz w:val="18"/>
+              </w:rPr>
+            </w:pPr>
+            <w:r>
+              <w:rPr>
+                <w:sz w:val="18"/>
+              </w:rPr>
+              <w:t>Récupération des places de parking disponibles dans un certain rayon</w:t>
             </w:r>
           </w:p>
         </w:tc>
@@ -32484,17 +32678,17 @@
         <w:t xml:space="preserve"> « </w:t>
       </w:r>
       <w:r>
-        <w:t xml:space="preserve">modèle » pour qu’il s’enregistre automatiquement dans la base de données. De même lorsque </w:t>
+        <w:t xml:space="preserve">modèle » pour qu’il s’enregistre automatiquement dans la base de </w:t>
+      </w:r>
+      <w:r>
+        <w:lastRenderedPageBreak/>
+        <w:t xml:space="preserve">données. De même lorsque </w:t>
       </w:r>
       <w:r>
         <w:t xml:space="preserve">l’on veut </w:t>
       </w:r>
       <w:r>
-        <w:t xml:space="preserve">récupérer des données dans la base de données, </w:t>
-      </w:r>
-      <w:r>
-        <w:lastRenderedPageBreak/>
-        <w:t xml:space="preserve">il est possible de </w:t>
+        <w:t xml:space="preserve">récupérer des données dans la base de données, il est possible de </w:t>
       </w:r>
       <w:r>
         <w:t>faire de rechercher</w:t>
@@ -32530,8 +32724,6 @@
       <w:r>
         <w:t xml:space="preserve"> et très rapide.</w:t>
       </w:r>
-      <w:bookmarkStart w:id="79" w:name="_GoBack"/>
-      <w:bookmarkEnd w:id="79"/>
     </w:p>
     <w:p>
       <w:pPr>
@@ -32617,40 +32809,50 @@
       <w:pPr>
         <w:pStyle w:val="Titre2"/>
       </w:pPr>
-      <w:bookmarkStart w:id="80" w:name="_Toc522882556"/>
+      <w:bookmarkStart w:id="79" w:name="_Toc522882556"/>
       <w:r>
         <w:lastRenderedPageBreak/>
         <w:t>Prototypage</w:t>
       </w:r>
+      <w:bookmarkEnd w:id="79"/>
+    </w:p>
+    <w:p>
+      <w:pPr>
+        <w:pStyle w:val="Titre1"/>
+      </w:pPr>
+      <w:bookmarkStart w:id="80" w:name="_Toc522882557"/>
+      <w:r>
+        <w:t>Développement de l’application</w:t>
+      </w:r>
       <w:bookmarkEnd w:id="80"/>
     </w:p>
     <w:p>
       <w:pPr>
+        <w:pStyle w:val="Titre2"/>
+      </w:pPr>
+      <w:bookmarkStart w:id="81" w:name="_Toc522882558"/>
+      <w:r>
+        <w:t>Apprentissage du Framework</w:t>
+      </w:r>
+      <w:bookmarkEnd w:id="81"/>
+    </w:p>
+    <w:p>
+      <w:pPr>
+        <w:pStyle w:val="Titre2"/>
+      </w:pPr>
+      <w:bookmarkStart w:id="82" w:name="_Toc522882559"/>
+      <w:r>
+        <w:t>Environnement de développement</w:t>
+      </w:r>
+      <w:bookmarkEnd w:id="82"/>
+    </w:p>
+    <w:p>
+      <w:pPr>
         <w:pStyle w:val="Titre1"/>
       </w:pPr>
-      <w:bookmarkStart w:id="81" w:name="_Toc522882557"/>
-      <w:r>
-        <w:t>Développement de l’application</w:t>
-      </w:r>
-      <w:bookmarkEnd w:id="81"/>
-    </w:p>
-    <w:p>
-      <w:pPr>
-        <w:pStyle w:val="Titre2"/>
-      </w:pPr>
-      <w:bookmarkStart w:id="82" w:name="_Toc522882558"/>
-      <w:r>
-        <w:t>Apprentissage du Framework</w:t>
-      </w:r>
-      <w:bookmarkEnd w:id="82"/>
-    </w:p>
-    <w:p>
-      <w:pPr>
-        <w:pStyle w:val="Titre2"/>
-      </w:pPr>
-      <w:bookmarkStart w:id="83" w:name="_Toc522882559"/>
-      <w:r>
-        <w:t>Environnement de développement</w:t>
+      <w:bookmarkStart w:id="83" w:name="_Toc522882560"/>
+      <w:r>
+        <w:t>Rapport de test</w:t>
       </w:r>
       <w:bookmarkEnd w:id="83"/>
     </w:p>
@@ -32658,21 +32860,11 @@
       <w:pPr>
         <w:pStyle w:val="Titre1"/>
       </w:pPr>
-      <w:bookmarkStart w:id="84" w:name="_Toc522882560"/>
-      <w:r>
-        <w:t>Rapport de test</w:t>
+      <w:bookmarkStart w:id="84" w:name="_Toc522882561"/>
+      <w:r>
+        <w:t>Conclusion</w:t>
       </w:r>
       <w:bookmarkEnd w:id="84"/>
-    </w:p>
-    <w:p>
-      <w:pPr>
-        <w:pStyle w:val="Titre1"/>
-      </w:pPr>
-      <w:bookmarkStart w:id="85" w:name="_Toc522882561"/>
-      <w:r>
-        <w:t>Conclusion</w:t>
-      </w:r>
-      <w:bookmarkEnd w:id="85"/>
     </w:p>
     <w:p>
       <w:pPr>
@@ -32698,12 +32890,12 @@
       <w:pPr>
         <w:pStyle w:val="titrenonnumrotcentr"/>
       </w:pPr>
-      <w:bookmarkStart w:id="86" w:name="_Toc522882562"/>
+      <w:bookmarkStart w:id="85" w:name="_Toc522882562"/>
       <w:r>
         <w:lastRenderedPageBreak/>
         <w:t>Bibliographie</w:t>
       </w:r>
-      <w:bookmarkEnd w:id="86"/>
+      <w:bookmarkEnd w:id="85"/>
     </w:p>
     <w:p>
       <w:pPr>
@@ -33067,36 +33259,18 @@
       </w:r>
     </w:p>
   </w:comment>
-  <w:comment w:id="77" w:author="Schüpbach Loïc" w:date="2018-08-20T18:50:00Z" w:initials="SL">
-    <w:p>
-      <w:pPr>
-        <w:pStyle w:val="Commentaire"/>
-      </w:pPr>
-      <w:r>
-        <w:rPr>
-          <w:rStyle w:val="Marquedecommentaire"/>
-        </w:rPr>
-        <w:annotationRef/>
-      </w:r>
-      <w:r>
-        <w:t>A garder ?, plutôt supprimer, a voir !</w:t>
-      </w:r>
-    </w:p>
-  </w:comment>
 </w:comments>
 </file>
 
 <file path=word/commentsExtended.xml><?xml version="1.0" encoding="utf-8"?>
 <w15:commentsEx xmlns:wpc="http://schemas.microsoft.com/office/word/2010/wordprocessingCanvas" xmlns:cx="http://schemas.microsoft.com/office/drawing/2014/chartex" xmlns:cx1="http://schemas.microsoft.com/office/drawing/2015/9/8/chartex" xmlns:cx2="http://schemas.microsoft.com/office/drawing/2015/10/21/chartex" xmlns:cx3="http://schemas.microsoft.com/office/drawing/2016/5/9/chartex" xmlns:cx4="http://schemas.microsoft.com/office/drawing/2016/5/10/chartex" xmlns:cx5="http://schemas.microsoft.com/office/drawing/2016/5/11/chartex" xmlns:cx6="http://schemas.microsoft.com/office/drawing/2016/5/12/chartex" xmlns:cx7="http://schemas.microsoft.com/office/drawing/2016/5/13/chartex" xmlns:cx8="http://schemas.microsoft.com/office/drawing/2016/5/14/chartex" xmlns:mc="http://schemas.openxmlformats.org/markup-compatibility/2006" xmlns:aink="http://schemas.microsoft.com/office/drawing/2016/ink" xmlns:am3d="http://schemas.microsoft.com/office/drawing/2017/model3d" xmlns:o="urn:schemas-microsoft-com:office:office" xmlns:r="http://schemas.openxmlformats.org/officeDocument/2006/relationships" xmlns:m="http://schemas.openxmlformats.org/officeDocument/2006/math" xmlns:v="urn:schemas-microsoft-com:vml" xmlns:wp14="http://schemas.microsoft.com/office/word/2010/wordprocessingDrawing" xmlns:wp="http://schemas.openxmlformats.org/drawingml/2006/wordprocessingDrawing" xmlns:w10="urn:schemas-microsoft-com:office:word" xmlns:w="http://schemas.openxmlformats.org/wordprocessingml/2006/main" xmlns:w14="http://schemas.microsoft.com/office/word/2010/wordml" xmlns:w15="http://schemas.microsoft.com/office/word/2012/wordml" xmlns:w16cid="http://schemas.microsoft.com/office/word/2016/wordml/cid" xmlns:w16se="http://schemas.microsoft.com/office/word/2015/wordml/symex" xmlns:wpg="http://schemas.microsoft.com/office/word/2010/wordprocessingGroup" xmlns:wpi="http://schemas.microsoft.com/office/word/2010/wordprocessingInk" xmlns:wne="http://schemas.microsoft.com/office/word/2006/wordml" xmlns:wps="http://schemas.microsoft.com/office/word/2010/wordprocessingShape" mc:Ignorable="w14 w15 w16se w16cid wp14">
   <w15:commentEx w15:paraId="00FDBD91" w15:done="0"/>
-  <w15:commentEx w15:paraId="56AA2E9B" w15:done="0"/>
 </w15:commentsEx>
 </file>
 
 <file path=word/commentsIds.xml><?xml version="1.0" encoding="utf-8"?>
 <w16cid:commentsIds xmlns:wpc="http://schemas.microsoft.com/office/word/2010/wordprocessingCanvas" xmlns:cx="http://schemas.microsoft.com/office/drawing/2014/chartex" xmlns:cx1="http://schemas.microsoft.com/office/drawing/2015/9/8/chartex" xmlns:cx2="http://schemas.microsoft.com/office/drawing/2015/10/21/chartex" xmlns:cx3="http://schemas.microsoft.com/office/drawing/2016/5/9/chartex" xmlns:cx4="http://schemas.microsoft.com/office/drawing/2016/5/10/chartex" xmlns:cx5="http://schemas.microsoft.com/office/drawing/2016/5/11/chartex" xmlns:cx6="http://schemas.microsoft.com/office/drawing/2016/5/12/chartex" xmlns:cx7="http://schemas.microsoft.com/office/drawing/2016/5/13/chartex" xmlns:cx8="http://schemas.microsoft.com/office/drawing/2016/5/14/chartex" xmlns:mc="http://schemas.openxmlformats.org/markup-compatibility/2006" xmlns:aink="http://schemas.microsoft.com/office/drawing/2016/ink" xmlns:am3d="http://schemas.microsoft.com/office/drawing/2017/model3d" xmlns:o="urn:schemas-microsoft-com:office:office" xmlns:r="http://schemas.openxmlformats.org/officeDocument/2006/relationships" xmlns:m="http://schemas.openxmlformats.org/officeDocument/2006/math" xmlns:v="urn:schemas-microsoft-com:vml" xmlns:wp14="http://schemas.microsoft.com/office/word/2010/wordprocessingDrawing" xmlns:wp="http://schemas.openxmlformats.org/drawingml/2006/wordprocessingDrawing" xmlns:w10="urn:schemas-microsoft-com:office:word" xmlns:w="http://schemas.openxmlformats.org/wordprocessingml/2006/main" xmlns:w14="http://schemas.microsoft.com/office/word/2010/wordml" xmlns:w15="http://schemas.microsoft.com/office/word/2012/wordml" xmlns:w16cid="http://schemas.microsoft.com/office/word/2016/wordml/cid" xmlns:w16se="http://schemas.microsoft.com/office/word/2015/wordml/symex" xmlns:wpg="http://schemas.microsoft.com/office/word/2010/wordprocessingGroup" xmlns:wpi="http://schemas.microsoft.com/office/word/2010/wordprocessingInk" xmlns:wne="http://schemas.microsoft.com/office/word/2006/wordml" xmlns:wps="http://schemas.microsoft.com/office/word/2010/wordprocessingShape" mc:Ignorable="w14 w15 w16se w16cid wp14">
   <w16cid:commentId w16cid:paraId="00FDBD91" w16cid:durableId="1F241471"/>
-  <w16cid:commentId w16cid:paraId="56AA2E9B" w16cid:durableId="1F258BF6"/>
 </w16cid:commentsIds>
 </file>
 
@@ -38389,7 +38563,7 @@
 </file>
 
 <file path=customXml/itemProps1.xml><?xml version="1.0" encoding="utf-8"?>
-<ds:datastoreItem xmlns:ds="http://schemas.openxmlformats.org/officeDocument/2006/customXml" ds:itemID="{9A2043E8-CCF9-4AB4-99DE-77ABBF9A0B41}">
+<ds:datastoreItem xmlns:ds="http://schemas.openxmlformats.org/officeDocument/2006/customXml" ds:itemID="{BBD7A61E-AD53-4F68-9079-2E8BE69C3D84}">
   <ds:schemaRefs>
     <ds:schemaRef ds:uri="http://schemas.openxmlformats.org/officeDocument/2006/bibliography"/>
   </ds:schemaRefs>

</xml_diff>

<commit_message>
Ajout de la partie développement de l'application
</commit_message>
<xml_diff>
--- a/Memoire/Memoire.docx
+++ b/Memoire/Memoire.docx
@@ -17,7 +17,7 @@
           <w:lang w:eastAsia="fr-CH"/>
         </w:rPr>
         <w:drawing>
-          <wp:anchor distT="0" distB="0" distL="114300" distR="114300" simplePos="0" relativeHeight="251692032" behindDoc="0" locked="0" layoutInCell="1" allowOverlap="1" wp14:anchorId="2F8C3E78" wp14:editId="4C90400D">
+          <wp:anchor distT="0" distB="0" distL="114300" distR="114300" simplePos="0" relativeHeight="251688960" behindDoc="0" locked="0" layoutInCell="1" allowOverlap="1" wp14:anchorId="2F8C3E78" wp14:editId="076B89F7">
             <wp:simplePos x="0" y="0"/>
             <wp:positionH relativeFrom="column">
               <wp:posOffset>-411181</wp:posOffset>
@@ -214,7 +214,7 @@
           <w:lang w:eastAsia="fr-CH"/>
         </w:rPr>
         <w:drawing>
-          <wp:anchor distT="0" distB="0" distL="114300" distR="114300" simplePos="0" relativeHeight="251619328" behindDoc="0" locked="0" layoutInCell="1" allowOverlap="1" wp14:anchorId="25AFB297" wp14:editId="54F60119">
+          <wp:anchor distT="0" distB="0" distL="114300" distR="114300" simplePos="0" relativeHeight="251616256" behindDoc="0" locked="0" layoutInCell="1" allowOverlap="1" wp14:anchorId="25AFB297" wp14:editId="4398728A">
             <wp:simplePos x="0" y="0"/>
             <wp:positionH relativeFrom="margin">
               <wp:posOffset>3907678</wp:posOffset>
@@ -7132,7 +7132,7 @@
           <w:noProof/>
         </w:rPr>
         <w:drawing>
-          <wp:inline distT="0" distB="0" distL="0" distR="0" wp14:anchorId="0F3C4ED7" wp14:editId="7C94F5C5">
+          <wp:inline distT="0" distB="0" distL="0" distR="0" wp14:anchorId="0F3C4ED7" wp14:editId="4A6EFF9C">
             <wp:extent cx="3846225" cy="2700000"/>
             <wp:effectExtent l="304800" t="323850" r="325755" b="329565"/>
             <wp:docPr id="1" name="Image 1" descr="Framework, Librairies et outils utilisés en 2018"/>
@@ -7204,7 +7204,15 @@
         <w:fldChar w:fldCharType="separate"/>
       </w:r>
       <w:r>
-        <w:t>(Stack Overflow, 2018)</w:t>
+        <w:t xml:space="preserve">(Stack </w:t>
+      </w:r>
+      <w:proofErr w:type="spellStart"/>
+      <w:r>
+        <w:t>Overflow</w:t>
+      </w:r>
+      <w:proofErr w:type="spellEnd"/>
+      <w:r>
+        <w:t>, 2018)</w:t>
       </w:r>
       <w:r>
         <w:fldChar w:fldCharType="end"/>
@@ -7270,7 +7278,7 @@
           <w:noProof/>
         </w:rPr>
         <w:drawing>
-          <wp:inline distT="0" distB="0" distL="0" distR="0" wp14:anchorId="7C93DBB6" wp14:editId="79A570A9">
+          <wp:inline distT="0" distB="0" distL="0" distR="0" wp14:anchorId="7C93DBB6" wp14:editId="1F50D798">
             <wp:extent cx="3600141" cy="2700000"/>
             <wp:effectExtent l="304800" t="323850" r="324485" b="329565"/>
             <wp:docPr id="3" name="Image 3" descr="Frameworks, Librairies et Outils les plus aimés en 2018"/>
@@ -7336,7 +7344,15 @@
         <w:fldChar w:fldCharType="separate"/>
       </w:r>
       <w:r>
-        <w:t>(Stack Overflow, 2018)</w:t>
+        <w:t xml:space="preserve">(Stack </w:t>
+      </w:r>
+      <w:proofErr w:type="spellStart"/>
+      <w:r>
+        <w:t>Overflow</w:t>
+      </w:r>
+      <w:proofErr w:type="spellEnd"/>
+      <w:r>
+        <w:t>, 2018)</w:t>
       </w:r>
       <w:r>
         <w:fldChar w:fldCharType="end"/>
@@ -7731,7 +7747,7 @@
           <w:noProof/>
         </w:rPr>
         <w:drawing>
-          <wp:inline distT="0" distB="0" distL="0" distR="0" wp14:anchorId="347D27B6" wp14:editId="5AE00B63">
+          <wp:inline distT="0" distB="0" distL="0" distR="0" wp14:anchorId="347D27B6" wp14:editId="7B6BA67A">
             <wp:extent cx="4106333" cy="3213882"/>
             <wp:effectExtent l="0" t="0" r="8890" b="5715"/>
             <wp:docPr id="7" name="Image 7"/>
@@ -8010,7 +8026,7 @@
           <w:noProof/>
         </w:rPr>
         <w:drawing>
-          <wp:inline distT="0" distB="0" distL="0" distR="0" wp14:anchorId="5B759BAF" wp14:editId="6021C8E1">
+          <wp:inline distT="0" distB="0" distL="0" distR="0" wp14:anchorId="5B759BAF" wp14:editId="6BDE825D">
             <wp:extent cx="5259588" cy="2880000"/>
             <wp:effectExtent l="190500" t="190500" r="189230" b="187325"/>
             <wp:docPr id="5" name="Image 5"/>
@@ -8312,7 +8328,7 @@
           <w:noProof/>
         </w:rPr>
         <w:drawing>
-          <wp:inline distT="0" distB="0" distL="0" distR="0" wp14:anchorId="6625DE82" wp14:editId="7AB303D2">
+          <wp:inline distT="0" distB="0" distL="0" distR="0" wp14:anchorId="6625DE82" wp14:editId="523C274A">
             <wp:extent cx="5558968" cy="3429000"/>
             <wp:effectExtent l="190500" t="190500" r="194310" b="190500"/>
             <wp:docPr id="6" name="Image 6"/>
@@ -8372,7 +8388,15 @@
         <w:fldChar w:fldCharType="separate"/>
       </w:r>
       <w:r>
-        <w:t>(Drifty, 2017)</w:t>
+        <w:t>(</w:t>
+      </w:r>
+      <w:proofErr w:type="spellStart"/>
+      <w:r>
+        <w:t>Drifty</w:t>
+      </w:r>
+      <w:proofErr w:type="spellEnd"/>
+      <w:r>
+        <w:t>, 2017)</w:t>
       </w:r>
       <w:r>
         <w:fldChar w:fldCharType="end"/>
@@ -8450,7 +8474,7 @@
           <w:color w:val="FF0000"/>
         </w:rPr>
         <w:drawing>
-          <wp:inline distT="0" distB="0" distL="0" distR="0" wp14:anchorId="42D93BC1" wp14:editId="07BED492">
+          <wp:inline distT="0" distB="0" distL="0" distR="0" wp14:anchorId="42D93BC1" wp14:editId="68BC254F">
             <wp:extent cx="2796540" cy="4324122"/>
             <wp:effectExtent l="190500" t="190500" r="194310" b="191135"/>
             <wp:docPr id="16" name="Image 16"/>
@@ -9159,7 +9183,21 @@
         <w:rPr>
           <w:rFonts w:cs="Arial"/>
         </w:rPr>
-        <w:t>(Altexsoft, 2018b)</w:t>
+        <w:t>(</w:t>
+      </w:r>
+      <w:proofErr w:type="spellStart"/>
+      <w:r>
+        <w:rPr>
+          <w:rFonts w:cs="Arial"/>
+        </w:rPr>
+        <w:t>Altexsoft</w:t>
+      </w:r>
+      <w:proofErr w:type="spellEnd"/>
+      <w:r>
+        <w:rPr>
+          <w:rFonts w:cs="Arial"/>
+        </w:rPr>
+        <w:t>, 2018b)</w:t>
       </w:r>
       <w:r>
         <w:fldChar w:fldCharType="end"/>
@@ -9334,7 +9372,21 @@
         <w:rPr>
           <w:rFonts w:cs="Arial"/>
         </w:rPr>
-        <w:t>(Altexsoft, 2018c)</w:t>
+        <w:t>(</w:t>
+      </w:r>
+      <w:proofErr w:type="spellStart"/>
+      <w:r>
+        <w:rPr>
+          <w:rFonts w:cs="Arial"/>
+        </w:rPr>
+        <w:t>Altexsoft</w:t>
+      </w:r>
+      <w:proofErr w:type="spellEnd"/>
+      <w:r>
+        <w:rPr>
+          <w:rFonts w:cs="Arial"/>
+        </w:rPr>
+        <w:t>, 2018c)</w:t>
       </w:r>
       <w:r>
         <w:fldChar w:fldCharType="end"/>
@@ -9352,7 +9404,7 @@
         <mc:AlternateContent>
           <mc:Choice Requires="wps">
             <w:drawing>
-              <wp:anchor distT="0" distB="0" distL="114300" distR="114300" simplePos="0" relativeHeight="251696128" behindDoc="1" locked="0" layoutInCell="1" allowOverlap="1" wp14:anchorId="70F1B797" wp14:editId="0A0C09AA">
+              <wp:anchor distT="0" distB="0" distL="114300" distR="114300" simplePos="0" relativeHeight="251693056" behindDoc="1" locked="0" layoutInCell="1" allowOverlap="1" wp14:anchorId="70F1B797" wp14:editId="14F04954">
                 <wp:simplePos x="0" y="0"/>
                 <wp:positionH relativeFrom="column">
                   <wp:posOffset>3136265</wp:posOffset>
@@ -9483,7 +9535,7 @@
                 <v:stroke joinstyle="miter"/>
                 <v:path gradientshapeok="t" o:connecttype="rect"/>
               </v:shapetype>
-              <v:shape id="Zone de texte 15" o:spid="_x0000_s1026" type="#_x0000_t202" style="position:absolute;left:0;text-align:left;margin-left:246.95pt;margin-top:15.65pt;width:169.8pt;height:23.4pt;z-index:-251620352;visibility:visible;mso-wrap-style:square;mso-height-percent:0;mso-wrap-distance-left:9pt;mso-wrap-distance-top:0;mso-wrap-distance-right:9pt;mso-wrap-distance-bottom:0;mso-position-horizontal:absolute;mso-position-horizontal-relative:text;mso-position-vertical:absolute;mso-position-vertical-relative:text;mso-height-percent:0;mso-height-relative:margin;v-text-anchor:top" o:gfxdata="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" stroked="f">
+              <v:shape id="Zone de texte 15" o:spid="_x0000_s1026" type="#_x0000_t202" style="position:absolute;left:0;text-align:left;margin-left:246.95pt;margin-top:15.65pt;width:169.8pt;height:23.4pt;z-index:-251623424;visibility:visible;mso-wrap-style:square;mso-height-percent:0;mso-wrap-distance-left:9pt;mso-wrap-distance-top:0;mso-wrap-distance-right:9pt;mso-wrap-distance-bottom:0;mso-position-horizontal:absolute;mso-position-horizontal-relative:text;mso-position-vertical:absolute;mso-position-vertical-relative:text;mso-height-percent:0;mso-height-relative:margin;v-text-anchor:top" o:gfxdata="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" stroked="f">
                 <v:textbox inset="0,0,0,0">
                   <w:txbxContent>
                     <w:p>
@@ -9577,7 +9629,7 @@
           <w:noProof/>
         </w:rPr>
         <w:drawing>
-          <wp:anchor distT="0" distB="0" distL="114300" distR="114300" simplePos="0" relativeHeight="251691008" behindDoc="1" locked="0" layoutInCell="1" allowOverlap="1" wp14:anchorId="1E02FA5F" wp14:editId="0ADB625A">
+          <wp:anchor distT="0" distB="0" distL="114300" distR="114300" simplePos="0" relativeHeight="251687936" behindDoc="1" locked="0" layoutInCell="1" allowOverlap="1" wp14:anchorId="1E02FA5F" wp14:editId="6139D822">
             <wp:simplePos x="0" y="0"/>
             <wp:positionH relativeFrom="column">
               <wp:posOffset>3212465</wp:posOffset>
@@ -9734,7 +9786,21 @@
         <w:rPr>
           <w:rFonts w:cs="Arial"/>
         </w:rPr>
-        <w:t>(Altexsoft, 2018b)</w:t>
+        <w:t>(</w:t>
+      </w:r>
+      <w:proofErr w:type="spellStart"/>
+      <w:r>
+        <w:rPr>
+          <w:rFonts w:cs="Arial"/>
+        </w:rPr>
+        <w:t>Altexsoft</w:t>
+      </w:r>
+      <w:proofErr w:type="spellEnd"/>
+      <w:r>
+        <w:rPr>
+          <w:rFonts w:cs="Arial"/>
+        </w:rPr>
+        <w:t>, 2018b)</w:t>
       </w:r>
       <w:r>
         <w:fldChar w:fldCharType="end"/>
@@ -9853,7 +9919,7 @@
           <w:noProof/>
         </w:rPr>
         <w:drawing>
-          <wp:inline distT="0" distB="0" distL="0" distR="0" wp14:anchorId="1BF5DF63" wp14:editId="1D58D4E3">
+          <wp:inline distT="0" distB="0" distL="0" distR="0" wp14:anchorId="1BF5DF63" wp14:editId="0325682C">
             <wp:extent cx="5399405" cy="2904490"/>
             <wp:effectExtent l="0" t="0" r="0" b="0"/>
             <wp:docPr id="8" name="Image 8"/>
@@ -9910,7 +9976,23 @@
           <w:rFonts w:cs="Arial"/>
           <w:szCs w:val="24"/>
         </w:rPr>
-        <w:t>(Nexgendesign, Non daté)</w:t>
+        <w:t>(</w:t>
+      </w:r>
+      <w:proofErr w:type="spellStart"/>
+      <w:r>
+        <w:rPr>
+          <w:rFonts w:cs="Arial"/>
+          <w:szCs w:val="24"/>
+        </w:rPr>
+        <w:t>Nexgendesign</w:t>
+      </w:r>
+      <w:proofErr w:type="spellEnd"/>
+      <w:r>
+        <w:rPr>
+          <w:rFonts w:cs="Arial"/>
+          <w:szCs w:val="24"/>
+        </w:rPr>
+        <w:t>, Non daté)</w:t>
       </w:r>
       <w:r>
         <w:fldChar w:fldCharType="end"/>
@@ -10278,7 +10360,7 @@
           <w:noProof/>
         </w:rPr>
         <w:drawing>
-          <wp:inline distT="0" distB="0" distL="0" distR="0" wp14:anchorId="53C77E69" wp14:editId="73EBD929">
+          <wp:inline distT="0" distB="0" distL="0" distR="0" wp14:anchorId="53C77E69" wp14:editId="4D1A0EF7">
             <wp:extent cx="5399405" cy="991235"/>
             <wp:effectExtent l="0" t="0" r="0" b="0"/>
             <wp:docPr id="17" name="Image 17"/>
@@ -10331,7 +10413,21 @@
         <w:rPr>
           <w:rFonts w:cs="Arial"/>
         </w:rPr>
-        <w:t>(Altexsoft, 2018b)</w:t>
+        <w:t>(</w:t>
+      </w:r>
+      <w:proofErr w:type="spellStart"/>
+      <w:r>
+        <w:rPr>
+          <w:rFonts w:cs="Arial"/>
+        </w:rPr>
+        <w:t>Altexsoft</w:t>
+      </w:r>
+      <w:proofErr w:type="spellEnd"/>
+      <w:r>
+        <w:rPr>
+          <w:rFonts w:cs="Arial"/>
+        </w:rPr>
+        <w:t>, 2018b)</w:t>
       </w:r>
       <w:r>
         <w:fldChar w:fldCharType="end"/>
@@ -10721,7 +10817,7 @@
           <w:noProof/>
         </w:rPr>
         <w:drawing>
-          <wp:inline distT="0" distB="0" distL="0" distR="0" wp14:anchorId="11B975EC" wp14:editId="39F6EBC9">
+          <wp:inline distT="0" distB="0" distL="0" distR="0" wp14:anchorId="11B975EC" wp14:editId="7BBCEF4C">
             <wp:extent cx="4726236" cy="4008657"/>
             <wp:effectExtent l="0" t="0" r="0" b="0"/>
             <wp:docPr id="9" name="Image 9"/>
@@ -10923,7 +11019,7 @@
           <w:noProof/>
         </w:rPr>
         <w:drawing>
-          <wp:inline distT="0" distB="0" distL="0" distR="0" wp14:anchorId="40130C73" wp14:editId="50C05B74">
+          <wp:inline distT="0" distB="0" distL="0" distR="0" wp14:anchorId="40130C73" wp14:editId="1A353817">
             <wp:extent cx="4320540" cy="3017214"/>
             <wp:effectExtent l="190500" t="190500" r="194310" b="183515"/>
             <wp:docPr id="21" name="Image 21"/>
@@ -10986,301 +11082,329 @@
         <w:rPr>
           <w:rFonts w:cs="Arial"/>
         </w:rPr>
-        <w:t>(Altexsoft, 2018a)</w:t>
-      </w:r>
-      <w:r>
-        <w:fldChar w:fldCharType="end"/>
-      </w:r>
-    </w:p>
-    <w:p>
-      <w:pPr>
-        <w:pStyle w:val="Corpsdetexte"/>
-      </w:pPr>
-      <w:r>
-        <w:t xml:space="preserve">On peut voir sur cette image que React Native ne dispose pas de </w:t>
+        <w:t>(</w:t>
       </w:r>
       <w:proofErr w:type="spellStart"/>
-      <w:r>
-        <w:t>WebView</w:t>
-      </w:r>
-      <w:proofErr w:type="spellEnd"/>
-      <w:r>
-        <w:t xml:space="preserve">. L’interface utilisateur, qui est dans la </w:t>
-      </w:r>
-      <w:proofErr w:type="spellStart"/>
-      <w:r>
-        <w:t>WebView</w:t>
-      </w:r>
-      <w:proofErr w:type="spellEnd"/>
-      <w:r>
-        <w:t xml:space="preserve"> pour une application JavaScript / HTML, est ici directement dans la boite « Native interface ».</w:t>
-      </w:r>
-    </w:p>
-    <w:p>
-      <w:pPr>
-        <w:pStyle w:val="Titre3"/>
-      </w:pPr>
-      <w:bookmarkStart w:id="38" w:name="_Toc522882539"/>
-      <w:r>
-        <w:t>Avantages</w:t>
-      </w:r>
-      <w:bookmarkEnd w:id="38"/>
-    </w:p>
-    <w:p>
-      <w:pPr>
-        <w:pStyle w:val="Corpsdetexte"/>
-      </w:pPr>
-      <w:r>
-        <w:t xml:space="preserve">Le point important </w:t>
-      </w:r>
-      <w:r>
-        <w:t>à</w:t>
-      </w:r>
-      <w:r>
-        <w:t xml:space="preserve"> retenir du Framework React Native est</w:t>
-      </w:r>
-      <w:r>
-        <w:t xml:space="preserve"> la manière </w:t>
-      </w:r>
-      <w:r>
-        <w:t xml:space="preserve">dont il lie </w:t>
-      </w:r>
-      <w:r>
-        <w:t xml:space="preserve">le Framework aux composants Natifs du téléphone. Cela </w:t>
-      </w:r>
-      <w:r>
-        <w:t>permet</w:t>
-      </w:r>
-      <w:r>
-        <w:t xml:space="preserve"> des performances accrues, très proches d’une application native tout en gardant un développement cross-plateforme (un seul langage pour chaque plateforme). Evidemment, chaque système d’exploitation </w:t>
-      </w:r>
-      <w:proofErr w:type="spellStart"/>
-      <w:r>
-        <w:t>a</w:t>
-      </w:r>
-      <w:proofErr w:type="spellEnd"/>
-      <w:r>
-        <w:t xml:space="preserve"> ces spécificités et il </w:t>
-      </w:r>
-      <w:r>
-        <w:t>est</w:t>
-      </w:r>
-      <w:r>
-        <w:t xml:space="preserve"> nécessaire d’adapter légèrement son code pour chaque plateforme ciblée. </w:t>
-      </w:r>
-      <w:r>
-        <w:t xml:space="preserve">De 90% à 100% du code </w:t>
-      </w:r>
-      <w:r>
-        <w:t>cré</w:t>
-      </w:r>
-      <w:r>
-        <w:t>e</w:t>
-      </w:r>
-      <w:r>
-        <w:t xml:space="preserve"> pourra être partagé entre toutes les plateformes.</w:t>
-      </w:r>
-    </w:p>
-    <w:p>
-      <w:pPr>
-        <w:pStyle w:val="Corpsdetexte"/>
-      </w:pPr>
-      <w:r>
-        <w:t xml:space="preserve">Il est possible également de créer </w:t>
-      </w:r>
-      <w:r>
-        <w:t>s</w:t>
-      </w:r>
-      <w:r>
-        <w:t xml:space="preserve">es propres composants natifs (en Objective-C ou Java) et de les implémenter directement dans le Framework React Native. Comme le Framework utilise des ponts pour communiquer, il est très simple de rajouter </w:t>
-      </w:r>
-      <w:r>
-        <w:t>ses</w:t>
-      </w:r>
-      <w:r>
-        <w:t xml:space="preserve"> propres composants.</w:t>
-      </w:r>
-    </w:p>
-    <w:p>
-      <w:pPr>
-        <w:pStyle w:val="Corpsdetexte"/>
-      </w:pPr>
-      <w:r>
-        <w:t>T</w:t>
-      </w:r>
-      <w:r>
-        <w:t xml:space="preserve">oute la partie logique de l’application étant codée en JavaScript, aucun apprentissage </w:t>
-      </w:r>
-      <w:r>
-        <w:t>spécifique ne</w:t>
-      </w:r>
-      <w:r>
-        <w:t xml:space="preserve"> </w:t>
-      </w:r>
-      <w:r>
-        <w:t>doit</w:t>
-      </w:r>
-      <w:r>
-        <w:t xml:space="preserve"> normalement</w:t>
-      </w:r>
-      <w:r>
-        <w:t xml:space="preserve"> </w:t>
-      </w:r>
-      <w:r>
-        <w:t>être fait pour apprendre ce langage très connu.</w:t>
-      </w:r>
-    </w:p>
-    <w:p>
-      <w:pPr>
-        <w:pStyle w:val="Corpsdetexte"/>
-      </w:pPr>
-      <w:r>
-        <w:lastRenderedPageBreak/>
-        <w:t xml:space="preserve">Un point important de React Native est son système de </w:t>
-      </w:r>
-      <w:r>
-        <w:t>débogage</w:t>
-      </w:r>
-      <w:r>
-        <w:t xml:space="preserve">. Il est possible de lancer son application directement sur son téléphone </w:t>
-      </w:r>
-      <w:r>
-        <w:t>et</w:t>
-      </w:r>
-      <w:r>
-        <w:t xml:space="preserve"> de pouvoir débugger en </w:t>
-      </w:r>
-      <w:r>
-        <w:t>temps</w:t>
-      </w:r>
-      <w:r>
-        <w:t xml:space="preserve"> réel les problèmes depuis son ordinateur. Ce système est très semblable à celui d’Ionic.</w:t>
-      </w:r>
-    </w:p>
-    <w:p>
-      <w:pPr>
-        <w:pStyle w:val="Titre3"/>
-      </w:pPr>
-      <w:bookmarkStart w:id="39" w:name="_Toc522882540"/>
-      <w:r>
-        <w:t>Faiblesses</w:t>
-      </w:r>
-      <w:bookmarkEnd w:id="39"/>
-    </w:p>
-    <w:p>
-      <w:pPr>
-        <w:pStyle w:val="Corpsdetexte"/>
-      </w:pPr>
-      <w:r>
-        <w:t xml:space="preserve">Comme React Native est basé sur le Framework </w:t>
-      </w:r>
-      <w:proofErr w:type="spellStart"/>
-      <w:r>
-        <w:t>ReactJS</w:t>
-      </w:r>
-      <w:proofErr w:type="spellEnd"/>
-      <w:r>
-        <w:t xml:space="preserve">, une connaissance de ce dernier est conseillée. </w:t>
-      </w:r>
-    </w:p>
-    <w:p>
-      <w:pPr>
-        <w:pStyle w:val="Corpsdetexte"/>
-      </w:pPr>
-      <w:r>
-        <w:t xml:space="preserve">React Native </w:t>
-      </w:r>
-      <w:r>
-        <w:t>crée</w:t>
-      </w:r>
-      <w:r>
-        <w:t xml:space="preserve"> une encapsulation des composants natifs du téléphone, il ne propose qu’une petite collection de composants. Pour créer des </w:t>
-      </w:r>
-      <w:r>
-        <w:t>interfaces</w:t>
-      </w:r>
-      <w:r>
-        <w:t xml:space="preserve"> compliqué</w:t>
-      </w:r>
-      <w:r>
-        <w:t>e</w:t>
-      </w:r>
-      <w:r>
-        <w:t>s, il faudra faire un empilement de ces composants</w:t>
-      </w:r>
-      <w:r>
-        <w:t>, chose</w:t>
-      </w:r>
-      <w:r>
-        <w:t xml:space="preserve"> qui peut vite se révéler </w:t>
-      </w:r>
-      <w:r>
-        <w:t>complexe</w:t>
-      </w:r>
-      <w:r>
-        <w:t>.</w:t>
-      </w:r>
-    </w:p>
-    <w:p>
-      <w:pPr>
-        <w:pStyle w:val="Corpsdetexte"/>
-      </w:pPr>
-      <w:r>
-        <w:t xml:space="preserve">Le plus gros désavantage réside dans l’ajout de composants externes / tierces à </w:t>
-      </w:r>
-      <w:r>
-        <w:t>l’</w:t>
-      </w:r>
-      <w:r>
-        <w:t xml:space="preserve">application. La communauté </w:t>
-      </w:r>
-      <w:r>
-        <w:t>a</w:t>
-      </w:r>
-      <w:r>
-        <w:t xml:space="preserve"> </w:t>
-      </w:r>
-      <w:r>
-        <w:t>conçu</w:t>
-      </w:r>
-      <w:r>
-        <w:t xml:space="preserve"> de</w:t>
-      </w:r>
-      <w:r>
-        <w:t>s</w:t>
-      </w:r>
-      <w:r>
-        <w:t xml:space="preserve"> composants et modules augmentant les possibilités de création de React Native. Malheureusement, ces composants ne sont pas toujours mis à jour et souvent, </w:t>
-      </w:r>
-      <w:r>
-        <w:t>ils</w:t>
-      </w:r>
-      <w:r>
-        <w:t xml:space="preserve"> ne vont pas pouvoir être implémenté </w:t>
-      </w:r>
-      <w:r>
-        <w:t>au projet</w:t>
-      </w:r>
-      <w:r>
-        <w:t>.</w:t>
-      </w:r>
-      <w:r>
-        <w:t xml:space="preserve"> </w:t>
-      </w:r>
-      <w:r>
-        <w:fldChar w:fldCharType="begin"/>
-      </w:r>
-      <w:r>
-        <w:instrText xml:space="preserve"> ADDIN ZOTERO_ITEM CSL_CITATION {"citationID":"VKIB0LX5","properties":{"formattedCitation":"(Altexsoft, 2018a)","plainCitation":"(Altexsoft, 2018a)","noteIndex":0},"citationItems":[{"id":223,"uris":["http://zotero.org/users/4965059/items/FLW9YB6N"],"uri":["http://zotero.org/users/4965059/items/FLW9YB6N"],"itemData":{"id":223,"type":"webpage","title":"Pros and Cons of ReactJS and React Native","URL":"https://www.altexsoft.com/blog/engineering/the-good-and-the-bad-of-reactjs-and-react-native/","author":[{"literal":"Altexsoft"}],"issued":{"date-parts":[["2018",5,10]]},"accessed":{"date-parts":[["2018",8,17]]}}}],"schema":"https://github.com/citation-style-language/schema/raw/master/csl-citation.json"} </w:instrText>
-      </w:r>
-      <w:r>
-        <w:fldChar w:fldCharType="separate"/>
-      </w:r>
       <w:r>
         <w:rPr>
           <w:rFonts w:cs="Arial"/>
         </w:rPr>
-        <w:t>(Altexsoft, 2018a)</w:t>
+        <w:t>Altexsoft</w:t>
+      </w:r>
+      <w:proofErr w:type="spellEnd"/>
+      <w:r>
+        <w:rPr>
+          <w:rFonts w:cs="Arial"/>
+        </w:rPr>
+        <w:t>, 2018a)</w:t>
+      </w:r>
+      <w:r>
+        <w:fldChar w:fldCharType="end"/>
+      </w:r>
+    </w:p>
+    <w:p>
+      <w:pPr>
+        <w:pStyle w:val="Corpsdetexte"/>
+      </w:pPr>
+      <w:r>
+        <w:t xml:space="preserve">On peut voir sur cette image que React Native ne dispose pas de </w:t>
+      </w:r>
+      <w:proofErr w:type="spellStart"/>
+      <w:r>
+        <w:t>WebView</w:t>
+      </w:r>
+      <w:proofErr w:type="spellEnd"/>
+      <w:r>
+        <w:t xml:space="preserve">. L’interface utilisateur, qui est dans la </w:t>
+      </w:r>
+      <w:proofErr w:type="spellStart"/>
+      <w:r>
+        <w:t>WebView</w:t>
+      </w:r>
+      <w:proofErr w:type="spellEnd"/>
+      <w:r>
+        <w:t xml:space="preserve"> pour une application JavaScript / HTML, est ici directement dans la boite « Native interface ».</w:t>
+      </w:r>
+    </w:p>
+    <w:p>
+      <w:pPr>
+        <w:pStyle w:val="Titre3"/>
+      </w:pPr>
+      <w:bookmarkStart w:id="38" w:name="_Toc522882539"/>
+      <w:r>
+        <w:t>Avantages</w:t>
+      </w:r>
+      <w:bookmarkEnd w:id="38"/>
+    </w:p>
+    <w:p>
+      <w:pPr>
+        <w:pStyle w:val="Corpsdetexte"/>
+      </w:pPr>
+      <w:r>
+        <w:t xml:space="preserve">Le point important </w:t>
+      </w:r>
+      <w:r>
+        <w:t>à</w:t>
+      </w:r>
+      <w:r>
+        <w:t xml:space="preserve"> retenir du Framework React Native est</w:t>
+      </w:r>
+      <w:r>
+        <w:t xml:space="preserve"> la manière </w:t>
+      </w:r>
+      <w:r>
+        <w:t xml:space="preserve">dont il lie </w:t>
+      </w:r>
+      <w:r>
+        <w:t xml:space="preserve">le Framework aux composants Natifs du téléphone. Cela </w:t>
+      </w:r>
+      <w:r>
+        <w:t>permet</w:t>
+      </w:r>
+      <w:r>
+        <w:t xml:space="preserve"> des performances accrues, très proches d’une application native tout en gardant un développement cross-plateforme (un seul langage pour chaque plateforme). Evidemment, chaque système d’exploitation </w:t>
+      </w:r>
+      <w:proofErr w:type="spellStart"/>
+      <w:r>
+        <w:t>a</w:t>
+      </w:r>
+      <w:proofErr w:type="spellEnd"/>
+      <w:r>
+        <w:t xml:space="preserve"> ces spécificités et il </w:t>
+      </w:r>
+      <w:r>
+        <w:t>est</w:t>
+      </w:r>
+      <w:r>
+        <w:t xml:space="preserve"> nécessaire d’adapter légèrement son code pour chaque plateforme ciblée. </w:t>
+      </w:r>
+      <w:r>
+        <w:t xml:space="preserve">De 90% à 100% du code </w:t>
+      </w:r>
+      <w:r>
+        <w:t>cré</w:t>
+      </w:r>
+      <w:r>
+        <w:t>e</w:t>
+      </w:r>
+      <w:r>
+        <w:t xml:space="preserve"> pourra être partagé entre toutes les plateformes.</w:t>
+      </w:r>
+    </w:p>
+    <w:p>
+      <w:pPr>
+        <w:pStyle w:val="Corpsdetexte"/>
+      </w:pPr>
+      <w:r>
+        <w:t xml:space="preserve">Il est possible également de créer </w:t>
+      </w:r>
+      <w:r>
+        <w:t>s</w:t>
+      </w:r>
+      <w:r>
+        <w:t xml:space="preserve">es propres composants natifs (en Objective-C ou Java) et de les implémenter directement dans le Framework React Native. Comme le Framework utilise des ponts pour communiquer, il est très simple de rajouter </w:t>
+      </w:r>
+      <w:r>
+        <w:t>ses</w:t>
+      </w:r>
+      <w:r>
+        <w:t xml:space="preserve"> propres composants.</w:t>
+      </w:r>
+    </w:p>
+    <w:p>
+      <w:pPr>
+        <w:pStyle w:val="Corpsdetexte"/>
+      </w:pPr>
+      <w:r>
+        <w:t>T</w:t>
+      </w:r>
+      <w:r>
+        <w:t xml:space="preserve">oute la partie logique de l’application étant codée en JavaScript, aucun apprentissage </w:t>
+      </w:r>
+      <w:r>
+        <w:t>spécifique ne</w:t>
+      </w:r>
+      <w:r>
+        <w:t xml:space="preserve"> </w:t>
+      </w:r>
+      <w:r>
+        <w:t>doit</w:t>
+      </w:r>
+      <w:r>
+        <w:t xml:space="preserve"> normalement</w:t>
+      </w:r>
+      <w:r>
+        <w:t xml:space="preserve"> </w:t>
+      </w:r>
+      <w:r>
+        <w:t>être fait pour apprendre ce langage très connu.</w:t>
+      </w:r>
+    </w:p>
+    <w:p>
+      <w:pPr>
+        <w:pStyle w:val="Corpsdetexte"/>
+      </w:pPr>
+      <w:r>
+        <w:lastRenderedPageBreak/>
+        <w:t xml:space="preserve">Un point important de React Native est son système de </w:t>
+      </w:r>
+      <w:r>
+        <w:t>débogage</w:t>
+      </w:r>
+      <w:r>
+        <w:t xml:space="preserve">. Il est possible de lancer son application directement sur son téléphone </w:t>
+      </w:r>
+      <w:r>
+        <w:t>et</w:t>
+      </w:r>
+      <w:r>
+        <w:t xml:space="preserve"> de pouvoir débugger en </w:t>
+      </w:r>
+      <w:r>
+        <w:t>temps</w:t>
+      </w:r>
+      <w:r>
+        <w:t xml:space="preserve"> réel les problèmes depuis son ordinateur. Ce système est très semblable à celui d’Ionic.</w:t>
+      </w:r>
+    </w:p>
+    <w:p>
+      <w:pPr>
+        <w:pStyle w:val="Titre3"/>
+      </w:pPr>
+      <w:bookmarkStart w:id="39" w:name="_Toc522882540"/>
+      <w:r>
+        <w:t>Faiblesses</w:t>
+      </w:r>
+      <w:bookmarkEnd w:id="39"/>
+    </w:p>
+    <w:p>
+      <w:pPr>
+        <w:pStyle w:val="Corpsdetexte"/>
+      </w:pPr>
+      <w:r>
+        <w:t xml:space="preserve">Comme React Native est basé sur le Framework </w:t>
+      </w:r>
+      <w:proofErr w:type="spellStart"/>
+      <w:r>
+        <w:t>ReactJS</w:t>
+      </w:r>
+      <w:proofErr w:type="spellEnd"/>
+      <w:r>
+        <w:t xml:space="preserve">, une connaissance de ce dernier est conseillée. </w:t>
+      </w:r>
+    </w:p>
+    <w:p>
+      <w:pPr>
+        <w:pStyle w:val="Corpsdetexte"/>
+      </w:pPr>
+      <w:r>
+        <w:t xml:space="preserve">React Native </w:t>
+      </w:r>
+      <w:r>
+        <w:t>crée</w:t>
+      </w:r>
+      <w:r>
+        <w:t xml:space="preserve"> une encapsulation des composants natifs du téléphone, il ne propose qu’une petite collection de composants. Pour créer des </w:t>
+      </w:r>
+      <w:r>
+        <w:t>interfaces</w:t>
+      </w:r>
+      <w:r>
+        <w:t xml:space="preserve"> compliqué</w:t>
+      </w:r>
+      <w:r>
+        <w:t>e</w:t>
+      </w:r>
+      <w:r>
+        <w:t>s, il faudra faire un empilement de ces composants</w:t>
+      </w:r>
+      <w:r>
+        <w:t>, chose</w:t>
+      </w:r>
+      <w:r>
+        <w:t xml:space="preserve"> qui peut vite se révéler </w:t>
+      </w:r>
+      <w:r>
+        <w:t>complexe</w:t>
+      </w:r>
+      <w:r>
+        <w:t>.</w:t>
+      </w:r>
+    </w:p>
+    <w:p>
+      <w:pPr>
+        <w:pStyle w:val="Corpsdetexte"/>
+      </w:pPr>
+      <w:r>
+        <w:t xml:space="preserve">Le plus gros désavantage réside dans l’ajout de composants externes / tierces à </w:t>
+      </w:r>
+      <w:r>
+        <w:t>l’</w:t>
+      </w:r>
+      <w:r>
+        <w:t xml:space="preserve">application. La communauté </w:t>
+      </w:r>
+      <w:r>
+        <w:t>a</w:t>
+      </w:r>
+      <w:r>
+        <w:t xml:space="preserve"> </w:t>
+      </w:r>
+      <w:r>
+        <w:t>conçu</w:t>
+      </w:r>
+      <w:r>
+        <w:t xml:space="preserve"> de</w:t>
+      </w:r>
+      <w:r>
+        <w:t>s</w:t>
+      </w:r>
+      <w:r>
+        <w:t xml:space="preserve"> composants et modules augmentant les possibilités de création de React Native. Malheureusement, ces composants ne sont pas toujours mis à jour et souvent, </w:t>
+      </w:r>
+      <w:r>
+        <w:t>ils</w:t>
+      </w:r>
+      <w:r>
+        <w:t xml:space="preserve"> ne vont pas pouvoir être implémenté </w:t>
+      </w:r>
+      <w:r>
+        <w:t>au projet</w:t>
+      </w:r>
+      <w:r>
+        <w:t>.</w:t>
+      </w:r>
+      <w:r>
+        <w:t xml:space="preserve"> </w:t>
+      </w:r>
+      <w:r>
+        <w:fldChar w:fldCharType="begin"/>
+      </w:r>
+      <w:r>
+        <w:instrText xml:space="preserve"> ADDIN ZOTERO_ITEM CSL_CITATION {"citationID":"VKIB0LX5","properties":{"formattedCitation":"(Altexsoft, 2018a)","plainCitation":"(Altexsoft, 2018a)","noteIndex":0},"citationItems":[{"id":223,"uris":["http://zotero.org/users/4965059/items/FLW9YB6N"],"uri":["http://zotero.org/users/4965059/items/FLW9YB6N"],"itemData":{"id":223,"type":"webpage","title":"Pros and Cons of ReactJS and React Native","URL":"https://www.altexsoft.com/blog/engineering/the-good-and-the-bad-of-reactjs-and-react-native/","author":[{"literal":"Altexsoft"}],"issued":{"date-parts":[["2018",5,10]]},"accessed":{"date-parts":[["2018",8,17]]}}}],"schema":"https://github.com/citation-style-language/schema/raw/master/csl-citation.json"} </w:instrText>
+      </w:r>
+      <w:r>
+        <w:fldChar w:fldCharType="separate"/>
+      </w:r>
+      <w:r>
+        <w:rPr>
+          <w:rFonts w:cs="Arial"/>
+        </w:rPr>
+        <w:t>(</w:t>
+      </w:r>
+      <w:proofErr w:type="spellStart"/>
+      <w:r>
+        <w:rPr>
+          <w:rFonts w:cs="Arial"/>
+        </w:rPr>
+        <w:t>Altexsoft</w:t>
+      </w:r>
+      <w:proofErr w:type="spellEnd"/>
+      <w:r>
+        <w:rPr>
+          <w:rFonts w:cs="Arial"/>
+        </w:rPr>
+        <w:t>, 2018a)</w:t>
       </w:r>
       <w:r>
         <w:fldChar w:fldCharType="end"/>
@@ -11841,7 +11965,15 @@
         <w:fldChar w:fldCharType="separate"/>
       </w:r>
       <w:r>
-        <w:t>(Cruxlab, 2017)</w:t>
+        <w:t>(</w:t>
+      </w:r>
+      <w:proofErr w:type="spellStart"/>
+      <w:r>
+        <w:t>Cruxlab</w:t>
+      </w:r>
+      <w:proofErr w:type="spellEnd"/>
+      <w:r>
+        <w:t>, 2017)</w:t>
       </w:r>
       <w:r>
         <w:fldChar w:fldCharType="end"/>
@@ -12613,7 +12745,15 @@
         <w:fldChar w:fldCharType="separate"/>
       </w:r>
       <w:r>
-        <w:t>(Cruxlab, 2017)</w:t>
+        <w:t>(</w:t>
+      </w:r>
+      <w:proofErr w:type="spellStart"/>
+      <w:r>
+        <w:t>Cruxlab</w:t>
+      </w:r>
+      <w:proofErr w:type="spellEnd"/>
+      <w:r>
+        <w:t>, 2017)</w:t>
       </w:r>
       <w:r>
         <w:fldChar w:fldCharType="end"/>
@@ -14079,7 +14219,15 @@
         <w:fldChar w:fldCharType="separate"/>
       </w:r>
       <w:r>
-        <w:t>(Cruxlab, 2017)</w:t>
+        <w:t>(</w:t>
+      </w:r>
+      <w:proofErr w:type="spellStart"/>
+      <w:r>
+        <w:t>Cruxlab</w:t>
+      </w:r>
+      <w:proofErr w:type="spellEnd"/>
+      <w:r>
+        <w:t>, 2017)</w:t>
       </w:r>
       <w:r>
         <w:fldChar w:fldCharType="end"/>
@@ -15367,7 +15515,15 @@
         <w:fldChar w:fldCharType="separate"/>
       </w:r>
       <w:r>
-        <w:t>(Cruxlab, 2017)</w:t>
+        <w:t>(</w:t>
+      </w:r>
+      <w:proofErr w:type="spellStart"/>
+      <w:r>
+        <w:t>Cruxlab</w:t>
+      </w:r>
+      <w:proofErr w:type="spellEnd"/>
+      <w:r>
+        <w:t>, 2017)</w:t>
       </w:r>
       <w:r>
         <w:fldChar w:fldCharType="end"/>
@@ -15892,7 +16048,15 @@
         <w:fldChar w:fldCharType="separate"/>
       </w:r>
       <w:r>
-        <w:t>(Cruxlab, 2017)</w:t>
+        <w:t>(</w:t>
+      </w:r>
+      <w:proofErr w:type="spellStart"/>
+      <w:r>
+        <w:t>Cruxlab</w:t>
+      </w:r>
+      <w:proofErr w:type="spellEnd"/>
+      <w:r>
+        <w:t>, 2017)</w:t>
       </w:r>
       <w:r>
         <w:fldChar w:fldCharType="end"/>
@@ -16663,7 +16827,7 @@
         <mc:AlternateContent>
           <mc:Choice Requires="wps">
             <w:drawing>
-              <wp:anchor distT="45720" distB="45720" distL="114300" distR="114300" simplePos="0" relativeHeight="251686912" behindDoc="0" locked="0" layoutInCell="1" allowOverlap="1" wp14:anchorId="3CBB4DA5" wp14:editId="7E815E62">
+              <wp:anchor distT="45720" distB="45720" distL="114300" distR="114300" simplePos="0" relativeHeight="251683840" behindDoc="0" locked="0" layoutInCell="1" allowOverlap="1" wp14:anchorId="3CBB4DA5" wp14:editId="06B5790A">
                 <wp:simplePos x="0" y="0"/>
                 <wp:positionH relativeFrom="column">
                   <wp:posOffset>769620</wp:posOffset>
@@ -16729,7 +16893,7 @@
           </mc:Choice>
           <mc:Fallback>
             <w:pict>
-              <v:shape w14:anchorId="3CBB4DA5" id="Zone de texte 2" o:spid="_x0000_s1027" type="#_x0000_t202" style="position:absolute;left:0;text-align:left;margin-left:60.6pt;margin-top:124.7pt;width:20pt;height:39pt;z-index:251686912;visibility:visible;mso-wrap-style:square;mso-width-percent:0;mso-height-percent:0;mso-wrap-distance-left:9pt;mso-wrap-distance-top:3.6pt;mso-wrap-distance-right:9pt;mso-wrap-distance-bottom:3.6pt;mso-position-horizontal:absolute;mso-position-horizontal-relative:text;mso-position-vertical:absolute;mso-position-vertical-relative:text;mso-width-percent:0;mso-height-percent:0;mso-width-relative:margin;mso-height-relative:margin;v-text-anchor:top" o:gfxdata="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" filled="f" stroked="f">
+              <v:shape w14:anchorId="3CBB4DA5" id="Zone de texte 2" o:spid="_x0000_s1027" type="#_x0000_t202" style="position:absolute;left:0;text-align:left;margin-left:60.6pt;margin-top:124.7pt;width:20pt;height:39pt;z-index:251683840;visibility:visible;mso-wrap-style:square;mso-width-percent:0;mso-height-percent:0;mso-wrap-distance-left:9pt;mso-wrap-distance-top:3.6pt;mso-wrap-distance-right:9pt;mso-wrap-distance-bottom:3.6pt;mso-position-horizontal:absolute;mso-position-horizontal-relative:text;mso-position-vertical:absolute;mso-position-vertical-relative:text;mso-width-percent:0;mso-height-percent:0;mso-width-relative:margin;mso-height-relative:margin;v-text-anchor:top" o:gfxdata="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" filled="f" stroked="f">
                 <v:textbox>
                   <w:txbxContent>
                     <w:p>
@@ -16755,7 +16919,7 @@
         <mc:AlternateContent>
           <mc:Choice Requires="wps">
             <w:drawing>
-              <wp:anchor distT="45720" distB="45720" distL="114300" distR="114300" simplePos="0" relativeHeight="251680768" behindDoc="0" locked="0" layoutInCell="1" allowOverlap="1" wp14:anchorId="79DC2642" wp14:editId="440ECF5C">
+              <wp:anchor distT="45720" distB="45720" distL="114300" distR="114300" simplePos="0" relativeHeight="251677696" behindDoc="0" locked="0" layoutInCell="1" allowOverlap="1" wp14:anchorId="79DC2642" wp14:editId="7AF12E53">
                 <wp:simplePos x="0" y="0"/>
                 <wp:positionH relativeFrom="column">
                   <wp:posOffset>1741179</wp:posOffset>
@@ -16821,7 +16985,7 @@
           </mc:Choice>
           <mc:Fallback>
             <w:pict>
-              <v:shape w14:anchorId="79DC2642" id="_x0000_s1028" type="#_x0000_t202" style="position:absolute;left:0;text-align:left;margin-left:137.1pt;margin-top:104.95pt;width:20pt;height:39pt;z-index:251680768;visibility:visible;mso-wrap-style:square;mso-width-percent:0;mso-height-percent:0;mso-wrap-distance-left:9pt;mso-wrap-distance-top:3.6pt;mso-wrap-distance-right:9pt;mso-wrap-distance-bottom:3.6pt;mso-position-horizontal:absolute;mso-position-horizontal-relative:text;mso-position-vertical:absolute;mso-position-vertical-relative:text;mso-width-percent:0;mso-height-percent:0;mso-width-relative:margin;mso-height-relative:margin;v-text-anchor:top" o:gfxdata="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" filled="f" stroked="f">
+              <v:shape w14:anchorId="79DC2642" id="_x0000_s1028" type="#_x0000_t202" style="position:absolute;left:0;text-align:left;margin-left:137.1pt;margin-top:104.95pt;width:20pt;height:39pt;z-index:251677696;visibility:visible;mso-wrap-style:square;mso-width-percent:0;mso-height-percent:0;mso-wrap-distance-left:9pt;mso-wrap-distance-top:3.6pt;mso-wrap-distance-right:9pt;mso-wrap-distance-bottom:3.6pt;mso-position-horizontal:absolute;mso-position-horizontal-relative:text;mso-position-vertical:absolute;mso-position-vertical-relative:text;mso-width-percent:0;mso-height-percent:0;mso-width-relative:margin;mso-height-relative:margin;v-text-anchor:top" o:gfxdata="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" filled="f" stroked="f">
                 <v:textbox>
                   <w:txbxContent>
                     <w:p>
@@ -16847,7 +17011,7 @@
         <mc:AlternateContent>
           <mc:Choice Requires="wps">
             <w:drawing>
-              <wp:anchor distT="45720" distB="45720" distL="114300" distR="114300" simplePos="0" relativeHeight="251674624" behindDoc="0" locked="0" layoutInCell="1" allowOverlap="1" wp14:anchorId="006E21FF" wp14:editId="0735DCB5">
+              <wp:anchor distT="45720" distB="45720" distL="114300" distR="114300" simplePos="0" relativeHeight="251671552" behindDoc="0" locked="0" layoutInCell="1" allowOverlap="1" wp14:anchorId="006E21FF" wp14:editId="118B211D">
                 <wp:simplePos x="0" y="0"/>
                 <wp:positionH relativeFrom="column">
                   <wp:posOffset>767715</wp:posOffset>
@@ -16913,7 +17077,7 @@
           </mc:Choice>
           <mc:Fallback>
             <w:pict>
-              <v:shape w14:anchorId="006E21FF" id="_x0000_s1029" type="#_x0000_t202" style="position:absolute;left:0;text-align:left;margin-left:60.45pt;margin-top:88.95pt;width:20pt;height:39pt;z-index:251674624;visibility:visible;mso-wrap-style:square;mso-width-percent:0;mso-height-percent:0;mso-wrap-distance-left:9pt;mso-wrap-distance-top:3.6pt;mso-wrap-distance-right:9pt;mso-wrap-distance-bottom:3.6pt;mso-position-horizontal:absolute;mso-position-horizontal-relative:text;mso-position-vertical:absolute;mso-position-vertical-relative:text;mso-width-percent:0;mso-height-percent:0;mso-width-relative:margin;mso-height-relative:margin;v-text-anchor:top" o:gfxdata="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" filled="f" stroked="f">
+              <v:shape w14:anchorId="006E21FF" id="_x0000_s1029" type="#_x0000_t202" style="position:absolute;left:0;text-align:left;margin-left:60.45pt;margin-top:88.95pt;width:20pt;height:39pt;z-index:251671552;visibility:visible;mso-wrap-style:square;mso-width-percent:0;mso-height-percent:0;mso-wrap-distance-left:9pt;mso-wrap-distance-top:3.6pt;mso-wrap-distance-right:9pt;mso-wrap-distance-bottom:3.6pt;mso-position-horizontal:absolute;mso-position-horizontal-relative:text;mso-position-vertical:absolute;mso-position-vertical-relative:text;mso-width-percent:0;mso-height-percent:0;mso-width-relative:margin;mso-height-relative:margin;v-text-anchor:top" o:gfxdata="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" filled="f" stroked="f">
                 <v:textbox>
                   <w:txbxContent>
                     <w:p>
@@ -16939,7 +17103,7 @@
         <mc:AlternateContent>
           <mc:Choice Requires="wps">
             <w:drawing>
-              <wp:anchor distT="45720" distB="45720" distL="114300" distR="114300" simplePos="0" relativeHeight="251668480" behindDoc="0" locked="0" layoutInCell="1" allowOverlap="1" wp14:anchorId="7A7588BC" wp14:editId="3860CEE4">
+              <wp:anchor distT="45720" distB="45720" distL="114300" distR="114300" simplePos="0" relativeHeight="251665408" behindDoc="0" locked="0" layoutInCell="1" allowOverlap="1" wp14:anchorId="7A7588BC" wp14:editId="21820BDC">
                 <wp:simplePos x="0" y="0"/>
                 <wp:positionH relativeFrom="column">
                   <wp:posOffset>3763645</wp:posOffset>
@@ -17005,7 +17169,7 @@
           </mc:Choice>
           <mc:Fallback>
             <w:pict>
-              <v:shape w14:anchorId="7A7588BC" id="_x0000_s1030" type="#_x0000_t202" style="position:absolute;left:0;text-align:left;margin-left:296.35pt;margin-top:71.9pt;width:20pt;height:39pt;z-index:251668480;visibility:visible;mso-wrap-style:square;mso-width-percent:0;mso-height-percent:0;mso-wrap-distance-left:9pt;mso-wrap-distance-top:3.6pt;mso-wrap-distance-right:9pt;mso-wrap-distance-bottom:3.6pt;mso-position-horizontal:absolute;mso-position-horizontal-relative:text;mso-position-vertical:absolute;mso-position-vertical-relative:text;mso-width-percent:0;mso-height-percent:0;mso-width-relative:margin;mso-height-relative:margin;v-text-anchor:top" o:gfxdata="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" filled="f" stroked="f">
+              <v:shape w14:anchorId="7A7588BC" id="_x0000_s1030" type="#_x0000_t202" style="position:absolute;left:0;text-align:left;margin-left:296.35pt;margin-top:71.9pt;width:20pt;height:39pt;z-index:251665408;visibility:visible;mso-wrap-style:square;mso-width-percent:0;mso-height-percent:0;mso-wrap-distance-left:9pt;mso-wrap-distance-top:3.6pt;mso-wrap-distance-right:9pt;mso-wrap-distance-bottom:3.6pt;mso-position-horizontal:absolute;mso-position-horizontal-relative:text;mso-position-vertical:absolute;mso-position-vertical-relative:text;mso-width-percent:0;mso-height-percent:0;mso-width-relative:margin;mso-height-relative:margin;v-text-anchor:top" o:gfxdata="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" filled="f" stroked="f">
                 <v:textbox>
                   <w:txbxContent>
                     <w:p>
@@ -17031,7 +17195,7 @@
         <mc:AlternateContent>
           <mc:Choice Requires="wps">
             <w:drawing>
-              <wp:anchor distT="45720" distB="45720" distL="114300" distR="114300" simplePos="0" relativeHeight="251662336" behindDoc="0" locked="0" layoutInCell="1" allowOverlap="1" wp14:anchorId="4E974CC6" wp14:editId="74EDD113">
+              <wp:anchor distT="45720" distB="45720" distL="114300" distR="114300" simplePos="0" relativeHeight="251659264" behindDoc="0" locked="0" layoutInCell="1" allowOverlap="1" wp14:anchorId="4E974CC6" wp14:editId="150DC4DA">
                 <wp:simplePos x="0" y="0"/>
                 <wp:positionH relativeFrom="column">
                   <wp:posOffset>2782655</wp:posOffset>
@@ -17150,7 +17314,7 @@
           </mc:Choice>
           <mc:Fallback>
             <w:pict>
-              <v:shape w14:anchorId="4E974CC6" id="_x0000_s1031" type="#_x0000_t202" style="position:absolute;left:0;text-align:left;margin-left:219.1pt;margin-top:55.65pt;width:20pt;height:39pt;z-index:251662336;visibility:visible;mso-wrap-style:square;mso-width-percent:0;mso-height-percent:0;mso-wrap-distance-left:9pt;mso-wrap-distance-top:3.6pt;mso-wrap-distance-right:9pt;mso-wrap-distance-bottom:3.6pt;mso-position-horizontal:absolute;mso-position-horizontal-relative:text;mso-position-vertical:absolute;mso-position-vertical-relative:text;mso-width-percent:0;mso-height-percent:0;mso-width-relative:margin;mso-height-relative:margin;v-text-anchor:top" o:gfxdata="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" filled="f" stroked="f">
+              <v:shape w14:anchorId="4E974CC6" id="_x0000_s1031" type="#_x0000_t202" style="position:absolute;left:0;text-align:left;margin-left:219.1pt;margin-top:55.65pt;width:20pt;height:39pt;z-index:251659264;visibility:visible;mso-wrap-style:square;mso-width-percent:0;mso-height-percent:0;mso-wrap-distance-left:9pt;mso-wrap-distance-top:3.6pt;mso-wrap-distance-right:9pt;mso-wrap-distance-bottom:3.6pt;mso-position-horizontal:absolute;mso-position-horizontal-relative:text;mso-position-vertical:absolute;mso-position-vertical-relative:text;mso-width-percent:0;mso-height-percent:0;mso-width-relative:margin;mso-height-relative:margin;v-text-anchor:top" o:gfxdata="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" filled="f" stroked="f">
                 <v:textbox>
                   <w:txbxContent>
                     <w:p>
@@ -17229,7 +17393,7 @@
         <mc:AlternateContent>
           <mc:Choice Requires="wps">
             <w:drawing>
-              <wp:anchor distT="45720" distB="45720" distL="114300" distR="114300" simplePos="0" relativeHeight="251656192" behindDoc="0" locked="0" layoutInCell="1" allowOverlap="1" wp14:anchorId="1ABE5CE2" wp14:editId="627AB458">
+              <wp:anchor distT="45720" distB="45720" distL="114300" distR="114300" simplePos="0" relativeHeight="251653120" behindDoc="0" locked="0" layoutInCell="1" allowOverlap="1" wp14:anchorId="1ABE5CE2" wp14:editId="4C458F13">
                 <wp:simplePos x="0" y="0"/>
                 <wp:positionH relativeFrom="column">
                   <wp:posOffset>1744980</wp:posOffset>
@@ -17295,7 +17459,7 @@
           </mc:Choice>
           <mc:Fallback>
             <w:pict>
-              <v:shape w14:anchorId="1ABE5CE2" id="_x0000_s1032" type="#_x0000_t202" style="position:absolute;left:0;text-align:left;margin-left:137.4pt;margin-top:34.2pt;width:20pt;height:39pt;z-index:251656192;visibility:visible;mso-wrap-style:square;mso-width-percent:0;mso-height-percent:0;mso-wrap-distance-left:9pt;mso-wrap-distance-top:3.6pt;mso-wrap-distance-right:9pt;mso-wrap-distance-bottom:3.6pt;mso-position-horizontal:absolute;mso-position-horizontal-relative:text;mso-position-vertical:absolute;mso-position-vertical-relative:text;mso-width-percent:0;mso-height-percent:0;mso-width-relative:margin;mso-height-relative:margin;v-text-anchor:top" o:gfxdata="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" filled="f" stroked="f">
+              <v:shape w14:anchorId="1ABE5CE2" id="_x0000_s1032" type="#_x0000_t202" style="position:absolute;left:0;text-align:left;margin-left:137.4pt;margin-top:34.2pt;width:20pt;height:39pt;z-index:251653120;visibility:visible;mso-wrap-style:square;mso-width-percent:0;mso-height-percent:0;mso-wrap-distance-left:9pt;mso-wrap-distance-top:3.6pt;mso-wrap-distance-right:9pt;mso-wrap-distance-bottom:3.6pt;mso-position-horizontal:absolute;mso-position-horizontal-relative:text;mso-position-vertical:absolute;mso-position-vertical-relative:text;mso-width-percent:0;mso-height-percent:0;mso-width-relative:margin;mso-height-relative:margin;v-text-anchor:top" o:gfxdata="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" filled="f" stroked="f">
                 <v:textbox>
                   <w:txbxContent>
                     <w:p>
@@ -17321,7 +17485,7 @@
         <mc:AlternateContent>
           <mc:Choice Requires="wps">
             <w:drawing>
-              <wp:anchor distT="45720" distB="45720" distL="114300" distR="114300" simplePos="0" relativeHeight="251650048" behindDoc="0" locked="0" layoutInCell="1" allowOverlap="1" wp14:anchorId="4A0AA42B" wp14:editId="18658A49">
+              <wp:anchor distT="45720" distB="45720" distL="114300" distR="114300" simplePos="0" relativeHeight="251646976" behindDoc="0" locked="0" layoutInCell="1" allowOverlap="1" wp14:anchorId="4A0AA42B" wp14:editId="238EA85E">
                 <wp:simplePos x="0" y="0"/>
                 <wp:positionH relativeFrom="column">
                   <wp:posOffset>2747095</wp:posOffset>
@@ -17387,7 +17551,7 @@
           </mc:Choice>
           <mc:Fallback>
             <w:pict>
-              <v:shape w14:anchorId="4A0AA42B" id="_x0000_s1033" type="#_x0000_t202" style="position:absolute;left:0;text-align:left;margin-left:216.3pt;margin-top:88.9pt;width:20pt;height:39pt;z-index:251650048;visibility:visible;mso-wrap-style:square;mso-width-percent:0;mso-height-percent:0;mso-wrap-distance-left:9pt;mso-wrap-distance-top:3.6pt;mso-wrap-distance-right:9pt;mso-wrap-distance-bottom:3.6pt;mso-position-horizontal:absolute;mso-position-horizontal-relative:text;mso-position-vertical:absolute;mso-position-vertical-relative:text;mso-width-percent:0;mso-height-percent:0;mso-width-relative:margin;mso-height-relative:margin;v-text-anchor:top" o:gfxdata="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" filled="f" stroked="f">
+              <v:shape w14:anchorId="4A0AA42B" id="_x0000_s1033" type="#_x0000_t202" style="position:absolute;left:0;text-align:left;margin-left:216.3pt;margin-top:88.9pt;width:20pt;height:39pt;z-index:251646976;visibility:visible;mso-wrap-style:square;mso-width-percent:0;mso-height-percent:0;mso-wrap-distance-left:9pt;mso-wrap-distance-top:3.6pt;mso-wrap-distance-right:9pt;mso-wrap-distance-bottom:3.6pt;mso-position-horizontal:absolute;mso-position-horizontal-relative:text;mso-position-vertical:absolute;mso-position-vertical-relative:text;mso-width-percent:0;mso-height-percent:0;mso-width-relative:margin;mso-height-relative:margin;v-text-anchor:top" o:gfxdata="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" filled="f" stroked="f">
                 <v:textbox>
                   <w:txbxContent>
                     <w:p>
@@ -17413,7 +17577,7 @@
         <mc:AlternateContent>
           <mc:Choice Requires="wps">
             <w:drawing>
-              <wp:anchor distT="45720" distB="45720" distL="114300" distR="114300" simplePos="0" relativeHeight="251643904" behindDoc="0" locked="0" layoutInCell="1" allowOverlap="1" wp14:anchorId="32D7A221" wp14:editId="0A76BEBB">
+              <wp:anchor distT="45720" distB="45720" distL="114300" distR="114300" simplePos="0" relativeHeight="251640832" behindDoc="0" locked="0" layoutInCell="1" allowOverlap="1" wp14:anchorId="32D7A221" wp14:editId="32DDD72C">
                 <wp:simplePos x="0" y="0"/>
                 <wp:positionH relativeFrom="column">
                   <wp:posOffset>1744980</wp:posOffset>
@@ -17532,7 +17696,7 @@
           </mc:Choice>
           <mc:Fallback>
             <w:pict>
-              <v:shape w14:anchorId="32D7A221" id="_x0000_s1034" type="#_x0000_t202" style="position:absolute;left:0;text-align:left;margin-left:137.4pt;margin-top:70pt;width:20pt;height:39pt;z-index:251643904;visibility:visible;mso-wrap-style:square;mso-width-percent:0;mso-height-percent:0;mso-wrap-distance-left:9pt;mso-wrap-distance-top:3.6pt;mso-wrap-distance-right:9pt;mso-wrap-distance-bottom:3.6pt;mso-position-horizontal:absolute;mso-position-horizontal-relative:text;mso-position-vertical:absolute;mso-position-vertical-relative:text;mso-width-percent:0;mso-height-percent:0;mso-width-relative:margin;mso-height-relative:margin;v-text-anchor:top" o:gfxdata="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" filled="f" stroked="f">
+              <v:shape w14:anchorId="32D7A221" id="_x0000_s1034" type="#_x0000_t202" style="position:absolute;left:0;text-align:left;margin-left:137.4pt;margin-top:70pt;width:20pt;height:39pt;z-index:251640832;visibility:visible;mso-wrap-style:square;mso-width-percent:0;mso-height-percent:0;mso-wrap-distance-left:9pt;mso-wrap-distance-top:3.6pt;mso-wrap-distance-right:9pt;mso-wrap-distance-bottom:3.6pt;mso-position-horizontal:absolute;mso-position-horizontal-relative:text;mso-position-vertical:absolute;mso-position-vertical-relative:text;mso-width-percent:0;mso-height-percent:0;mso-width-relative:margin;mso-height-relative:margin;v-text-anchor:top" o:gfxdata="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" filled="f" stroked="f">
                 <v:textbox>
                   <w:txbxContent>
                     <w:p>
@@ -17611,7 +17775,7 @@
         <mc:AlternateContent>
           <mc:Choice Requires="wps">
             <w:drawing>
-              <wp:anchor distT="45720" distB="45720" distL="114300" distR="114300" simplePos="0" relativeHeight="251637760" behindDoc="0" locked="0" layoutInCell="1" allowOverlap="1" wp14:anchorId="66B1B0C2" wp14:editId="087FC5DB">
+              <wp:anchor distT="45720" distB="45720" distL="114300" distR="114300" simplePos="0" relativeHeight="251634688" behindDoc="0" locked="0" layoutInCell="1" allowOverlap="1" wp14:anchorId="66B1B0C2" wp14:editId="03946F3B">
                 <wp:simplePos x="0" y="0"/>
                 <wp:positionH relativeFrom="column">
                   <wp:posOffset>774700</wp:posOffset>
@@ -17677,7 +17841,7 @@
           </mc:Choice>
           <mc:Fallback>
             <w:pict>
-              <v:shape w14:anchorId="66B1B0C2" id="_x0000_s1035" type="#_x0000_t202" style="position:absolute;left:0;text-align:left;margin-left:61pt;margin-top:52.15pt;width:20pt;height:39pt;z-index:251637760;visibility:visible;mso-wrap-style:square;mso-width-percent:0;mso-height-percent:0;mso-wrap-distance-left:9pt;mso-wrap-distance-top:3.6pt;mso-wrap-distance-right:9pt;mso-wrap-distance-bottom:3.6pt;mso-position-horizontal:absolute;mso-position-horizontal-relative:text;mso-position-vertical:absolute;mso-position-vertical-relative:text;mso-width-percent:0;mso-height-percent:0;mso-width-relative:margin;mso-height-relative:margin;v-text-anchor:top" o:gfxdata="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" filled="f" stroked="f">
+              <v:shape w14:anchorId="66B1B0C2" id="_x0000_s1035" type="#_x0000_t202" style="position:absolute;left:0;text-align:left;margin-left:61pt;margin-top:52.15pt;width:20pt;height:39pt;z-index:251634688;visibility:visible;mso-wrap-style:square;mso-width-percent:0;mso-height-percent:0;mso-wrap-distance-left:9pt;mso-wrap-distance-top:3.6pt;mso-wrap-distance-right:9pt;mso-wrap-distance-bottom:3.6pt;mso-position-horizontal:absolute;mso-position-horizontal-relative:text;mso-position-vertical:absolute;mso-position-vertical-relative:text;mso-width-percent:0;mso-height-percent:0;mso-width-relative:margin;mso-height-relative:margin;v-text-anchor:top" o:gfxdata="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" filled="f" stroked="f">
                 <v:textbox>
                   <w:txbxContent>
                     <w:p>
@@ -17703,7 +17867,7 @@
         <mc:AlternateContent>
           <mc:Choice Requires="wps">
             <w:drawing>
-              <wp:anchor distT="45720" distB="45720" distL="114300" distR="114300" simplePos="0" relativeHeight="251631616" behindDoc="0" locked="0" layoutInCell="1" allowOverlap="1" wp14:anchorId="500436F2" wp14:editId="28D625B2">
+              <wp:anchor distT="45720" distB="45720" distL="114300" distR="114300" simplePos="0" relativeHeight="251628544" behindDoc="0" locked="0" layoutInCell="1" allowOverlap="1" wp14:anchorId="500436F2" wp14:editId="707BDF68">
                 <wp:simplePos x="0" y="0"/>
                 <wp:positionH relativeFrom="column">
                   <wp:posOffset>774700</wp:posOffset>
@@ -17769,7 +17933,7 @@
           </mc:Choice>
           <mc:Fallback>
             <w:pict>
-              <v:shape w14:anchorId="500436F2" id="_x0000_s1036" type="#_x0000_t202" style="position:absolute;left:0;text-align:left;margin-left:61pt;margin-top:17.25pt;width:20pt;height:39pt;z-index:251631616;visibility:visible;mso-wrap-style:square;mso-width-percent:0;mso-height-percent:0;mso-wrap-distance-left:9pt;mso-wrap-distance-top:3.6pt;mso-wrap-distance-right:9pt;mso-wrap-distance-bottom:3.6pt;mso-position-horizontal:absolute;mso-position-horizontal-relative:text;mso-position-vertical:absolute;mso-position-vertical-relative:text;mso-width-percent:0;mso-height-percent:0;mso-width-relative:margin;mso-height-relative:margin;v-text-anchor:top" o:gfxdata="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" filled="f" stroked="f">
+              <v:shape w14:anchorId="500436F2" id="_x0000_s1036" type="#_x0000_t202" style="position:absolute;left:0;text-align:left;margin-left:61pt;margin-top:17.25pt;width:20pt;height:39pt;z-index:251628544;visibility:visible;mso-wrap-style:square;mso-width-percent:0;mso-height-percent:0;mso-wrap-distance-left:9pt;mso-wrap-distance-top:3.6pt;mso-wrap-distance-right:9pt;mso-wrap-distance-bottom:3.6pt;mso-position-horizontal:absolute;mso-position-horizontal-relative:text;mso-position-vertical:absolute;mso-position-vertical-relative:text;mso-width-percent:0;mso-height-percent:0;mso-width-relative:margin;mso-height-relative:margin;v-text-anchor:top" o:gfxdata="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" filled="f" stroked="f">
                 <v:textbox>
                   <w:txbxContent>
                     <w:p>
@@ -17795,7 +17959,7 @@
         <mc:AlternateContent>
           <mc:Choice Requires="wpg">
             <w:drawing>
-              <wp:anchor distT="0" distB="0" distL="114300" distR="114300" simplePos="0" relativeHeight="251625472" behindDoc="0" locked="0" layoutInCell="1" allowOverlap="1" wp14:anchorId="79CC6606" wp14:editId="3A70EDEA">
+              <wp:anchor distT="0" distB="0" distL="114300" distR="114300" simplePos="0" relativeHeight="251622400" behindDoc="0" locked="0" layoutInCell="1" allowOverlap="1" wp14:anchorId="79CC6606" wp14:editId="5B3682BB">
                 <wp:simplePos x="0" y="0"/>
                 <wp:positionH relativeFrom="column">
                   <wp:posOffset>-107026</wp:posOffset>
@@ -18367,7 +18531,7 @@
           </mc:Choice>
           <mc:Fallback>
             <w:pict>
-              <v:group w14:anchorId="79CC6606" id="Groupe 41" o:spid="_x0000_s1037" style="position:absolute;left:0;text-align:left;margin-left:-8.45pt;margin-top:.65pt;width:392.2pt;height:177.8pt;z-index:251625472" coordsize="49811,22580" o:gfxdata="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">
+              <v:group w14:anchorId="79CC6606" id="Groupe 41" o:spid="_x0000_s1037" style="position:absolute;left:0;text-align:left;margin-left:-8.45pt;margin-top:.65pt;width:392.2pt;height:177.8pt;z-index:251622400" coordsize="49811,22580" o:gfxdata="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">
                 <v:shapetype id="_x0000_t5" coordsize="21600,21600" o:spt="5" adj="10800" path="m@0,l,21600r21600,xe">
                   <v:stroke joinstyle="miter"/>
                   <v:formulas>
@@ -20956,7 +21120,7 @@
           <w:noProof/>
         </w:rPr>
         <w:drawing>
-          <wp:inline distT="0" distB="0" distL="0" distR="0" wp14:anchorId="4AEE24B2" wp14:editId="6FE7E85F">
+          <wp:inline distT="0" distB="0" distL="0" distR="0" wp14:anchorId="4AEE24B2" wp14:editId="554213C7">
             <wp:extent cx="6939085" cy="3666585"/>
             <wp:effectExtent l="0" t="2222" r="0" b="0"/>
             <wp:docPr id="20" name="Image 20"/>
@@ -27155,7 +27319,7 @@
           <w:noProof/>
         </w:rPr>
         <w:drawing>
-          <wp:inline distT="0" distB="0" distL="0" distR="0" wp14:anchorId="3EA1DBCD" wp14:editId="4AF02547">
+          <wp:inline distT="0" distB="0" distL="0" distR="0" wp14:anchorId="3EA1DBCD" wp14:editId="62FD9CF2">
             <wp:extent cx="6562845" cy="4114800"/>
             <wp:effectExtent l="0" t="0" r="9525" b="0"/>
             <wp:docPr id="23" name="Image 23"/>
@@ -27497,13 +27661,7 @@
         <w:t xml:space="preserve">Laravel est très simple </w:t>
       </w:r>
       <w:r>
-        <w:t>d’utilisation</w:t>
-      </w:r>
-      <w:r>
-        <w:t xml:space="preserve"> </w:t>
-      </w:r>
-      <w:r>
-        <w:t>et très facilement maintenable.</w:t>
+        <w:t>d’utilisation, de compréhension et de maintenance.</w:t>
       </w:r>
     </w:p>
     <w:p>
@@ -31469,18 +31627,11 @@
                 <w:sz w:val="18"/>
               </w:rPr>
             </w:pPr>
-            <w:bookmarkStart w:id="77" w:name="_GoBack" w:colFirst="4" w:colLast="4"/>
-            <w:r>
-              <w:rPr>
-                <w:sz w:val="18"/>
-              </w:rPr>
-              <w:t>1</w:t>
-            </w:r>
-            <w:r>
-              <w:rPr>
-                <w:sz w:val="18"/>
-              </w:rPr>
-              <w:t>7</w:t>
+            <w:r>
+              <w:rPr>
+                <w:sz w:val="18"/>
+              </w:rPr>
+              <w:t>17</w:t>
             </w:r>
           </w:p>
         </w:tc>
@@ -31636,7 +31787,6 @@
           </w:p>
         </w:tc>
       </w:tr>
-      <w:bookmarkEnd w:id="77"/>
     </w:tbl>
     <w:p>
       <w:r>
@@ -32568,11 +32718,11 @@
       <w:pPr>
         <w:pStyle w:val="Titre3"/>
       </w:pPr>
-      <w:bookmarkStart w:id="78" w:name="_Toc522882555"/>
+      <w:bookmarkStart w:id="77" w:name="_Toc522882555"/>
       <w:r>
         <w:t>Fonctionnement de l’API</w:t>
       </w:r>
-      <w:bookmarkEnd w:id="78"/>
+      <w:bookmarkEnd w:id="77"/>
     </w:p>
     <w:p>
       <w:pPr>
@@ -32730,10 +32880,32 @@
         <w:pStyle w:val="Corpsdetexte"/>
       </w:pPr>
       <w:r>
-        <w:t xml:space="preserve">Pour sécuriser une route, il suffit de la placer dans le middleware « auth:api ». Celui-ci vérifiera si le token fournit dans la requête correspond à un utilisateur et si ce n’est pas le cas, répondra avec une erreur 401, </w:t>
+        <w:t xml:space="preserve">Pour sécuriser une route, il suffit de la placer dans le middleware « auth:api ». </w:t>
+      </w:r>
+      <w:r>
+        <w:t>Lors de la connexion à l’API, Laravel créer un « </w:t>
       </w:r>
       <w:proofErr w:type="spellStart"/>
       <w:r>
+        <w:t>access</w:t>
+      </w:r>
+      <w:proofErr w:type="spellEnd"/>
+      <w:r>
+        <w:t xml:space="preserve"> token » et l’enregistre dans la base de donnée. Ce token est ensuite fourni à l’utilisateur. Lorsque l’utilisateur essaye ensuite d’accéder à une route qui se trouve dans le middleware « auth:api », il devra ajouter dans sa requête le header « Authorization » et y mettre dedans le token </w:t>
+      </w:r>
+      <w:proofErr w:type="spellStart"/>
+      <w:r>
+        <w:t>recu</w:t>
+      </w:r>
+      <w:proofErr w:type="spellEnd"/>
+      <w:r>
+        <w:t xml:space="preserve"> précédemment. Le middleware</w:t>
+      </w:r>
+      <w:r>
+        <w:t xml:space="preserve"> vérifiera si le token fournit dans la requête correspond à un utilisateur et si ce n’est pas le cas, répondra avec une erreur 401, </w:t>
+      </w:r>
+      <w:proofErr w:type="spellStart"/>
+      <w:r>
         <w:t>Un</w:t>
       </w:r>
       <w:r>
@@ -32741,54 +32913,15 @@
       </w:r>
       <w:proofErr w:type="spellEnd"/>
       <w:r>
-        <w:t xml:space="preserve">. Pour fournir le token dans la requête, il suffit de </w:t>
-      </w:r>
-      <w:r>
-        <w:t>rajouter</w:t>
-      </w:r>
-      <w:r>
-        <w:t xml:space="preserve"> le header Authorization avec le format suivant :</w:t>
+        <w:t xml:space="preserve">. </w:t>
       </w:r>
     </w:p>
     <w:p>
       <w:pPr>
         <w:pStyle w:val="Corpsdetexte"/>
-        <w:rPr>
-          <w:b/>
-          <w:i/>
-        </w:rPr>
-      </w:pPr>
-      <w:r>
-        <w:rPr>
-          <w:b/>
-          <w:i/>
-        </w:rPr>
-        <w:t xml:space="preserve">Bearer </w:t>
-      </w:r>
-      <w:proofErr w:type="spellStart"/>
-      <w:r>
-        <w:rPr>
-          <w:b/>
-          <w:i/>
-        </w:rPr>
-        <w:t>mon_token</w:t>
-      </w:r>
-      <w:proofErr w:type="spellEnd"/>
-    </w:p>
-    <w:p>
-      <w:pPr>
-        <w:pStyle w:val="Corpsdetexte"/>
-      </w:pPr>
-      <w:r>
-        <w:t xml:space="preserve">En premier lieu, le type de token (Bearer pour </w:t>
-      </w:r>
-      <w:proofErr w:type="spellStart"/>
-      <w:r>
-        <w:t>passport</w:t>
-      </w:r>
-      <w:proofErr w:type="spellEnd"/>
-      <w:r>
-        <w:t>) puis un espace et finalement le token en lui-même.</w:t>
+      </w:pPr>
+      <w:r>
+        <w:t>Pour mettre son application Laravel en déploiement, il suffit de copier tous les dossiers et fichiers sur son serveur et de le faire pointer son sous-domaine sur le dossier « public » de Laravel.</w:t>
       </w:r>
     </w:p>
     <w:p>
@@ -32807,64 +32940,1501 @@
     </w:p>
     <w:p>
       <w:pPr>
+        <w:pStyle w:val="Titre1"/>
+      </w:pPr>
+      <w:bookmarkStart w:id="78" w:name="_Toc522882557"/>
+      <w:r>
+        <w:lastRenderedPageBreak/>
+        <w:t>Développement de l’application</w:t>
+      </w:r>
+      <w:bookmarkEnd w:id="78"/>
+    </w:p>
+    <w:p>
+      <w:pPr>
         <w:pStyle w:val="Titre2"/>
       </w:pPr>
-      <w:bookmarkStart w:id="79" w:name="_Toc522882556"/>
+      <w:bookmarkStart w:id="79" w:name="_Toc522882558"/>
+      <w:r>
+        <w:t>Apprentissage du Framework</w:t>
+      </w:r>
+      <w:bookmarkEnd w:id="79"/>
+    </w:p>
+    <w:p>
+      <w:pPr>
+        <w:pStyle w:val="Corpsdetexte"/>
+      </w:pPr>
+      <w:r>
+        <w:t>L’apprentissage de React Native est spécial. Il est très facile de ce lancer dans la création d’une application car le Framework est bien documenté quand il s’agit de faire quelque chose de très simpliste. Par contre, lorsque il faut créer des fonctionnalités avancées, la documentation de React Native ne suffit plus. Il est nécessaire de recherche de nous même des informations auprès de la communauté.</w:t>
+      </w:r>
+    </w:p>
+    <w:p>
+      <w:pPr>
+        <w:pStyle w:val="Corpsdetexte"/>
+      </w:pPr>
+      <w:r>
+        <w:t xml:space="preserve">React Native utilise un système de state et de </w:t>
+      </w:r>
+      <w:proofErr w:type="spellStart"/>
+      <w:r>
+        <w:t>props</w:t>
+      </w:r>
+      <w:proofErr w:type="spellEnd"/>
+      <w:r>
+        <w:t xml:space="preserve"> pour la gestion de ses composants. Les </w:t>
+      </w:r>
+      <w:proofErr w:type="spellStart"/>
+      <w:r>
+        <w:t>props</w:t>
+      </w:r>
+      <w:proofErr w:type="spellEnd"/>
+      <w:r>
+        <w:t xml:space="preserve"> sont les données reçues du composant parent tandis que le state enregistre les données internes au composant. Lorsque une valeur dans le state change, React Native relance le rendu du composant pour réactualiser les données affichées. Il est assez difficile au début de savoir si une valeur doit être enregistrée dans le state ou bien simplement gardée dans les </w:t>
+      </w:r>
+      <w:proofErr w:type="spellStart"/>
+      <w:r>
+        <w:t>props</w:t>
+      </w:r>
+      <w:proofErr w:type="spellEnd"/>
+      <w:r>
+        <w:t xml:space="preserve">. Au fur est a mesure de l’apprentissage de React Native, il va falloir repasser sur son code car on va se rendre compte que la manière dont l’on a créer un composant n’est pas forcement la plus efficace et la plus performante. </w:t>
+      </w:r>
+    </w:p>
+    <w:p>
+      <w:pPr>
+        <w:pStyle w:val="Corpsdetexte"/>
+      </w:pPr>
+      <w:r>
+        <w:t xml:space="preserve">Un point important dans la création d’une application React Native est la clarté du code. Un composant comporte toute la logique ainsi que l’interface dans un seul et même fichier. Il est alors facile de se perdre dans son code et de commencer à créer un code « spaghetti ». </w:t>
+      </w:r>
+      <w:r>
+        <w:t xml:space="preserve">Il est alors important de se donner dès le début des normes de codages pour garder un code propre et facilement lisible / maintenable. </w:t>
+      </w:r>
+    </w:p>
+    <w:p>
+      <w:pPr>
+        <w:pStyle w:val="Corpsdetexte"/>
+      </w:pPr>
+      <w:r>
+        <w:t xml:space="preserve">React native utilise un système de </w:t>
+      </w:r>
+      <w:proofErr w:type="spellStart"/>
+      <w:r>
+        <w:t>props</w:t>
+      </w:r>
+      <w:proofErr w:type="spellEnd"/>
+      <w:r>
+        <w:t xml:space="preserve"> et de state pour la gestion des données mais ne permet pas un échange de données de façon simple entre les différentes pages de notre application. Il est alors nécessaire d’installer un système de gestion de state global tel que « </w:t>
+      </w:r>
+      <w:proofErr w:type="spellStart"/>
+      <w:r>
+        <w:t>mobx</w:t>
+      </w:r>
+      <w:proofErr w:type="spellEnd"/>
+      <w:r>
+        <w:t> » ou « </w:t>
+      </w:r>
+      <w:proofErr w:type="spellStart"/>
+      <w:r>
+        <w:t>redux</w:t>
+      </w:r>
+      <w:proofErr w:type="spellEnd"/>
+      <w:r>
+        <w:t xml:space="preserve"> » pour transférer les données de manière global et efficace. Ces derniers sont plus ou moins simple d’utilisation. Je conseille fortement de débuter avec </w:t>
+      </w:r>
+      <w:proofErr w:type="spellStart"/>
+      <w:r>
+        <w:t>mobx</w:t>
+      </w:r>
+      <w:proofErr w:type="spellEnd"/>
+      <w:r>
+        <w:t xml:space="preserve"> qui est plus simple de compréhension.</w:t>
+      </w:r>
+    </w:p>
+    <w:p>
+      <w:pPr>
+        <w:pStyle w:val="Corpsdetexte"/>
+      </w:pPr>
+      <w:r>
+        <w:t xml:space="preserve">De manière général, React Native permet simplement et rapidement de créer une petite application. Par contre, lorsque l’on va vouloir créer quelque chose de plus conséquent, comme l’application </w:t>
+      </w:r>
+      <w:proofErr w:type="spellStart"/>
+      <w:r>
+        <w:t>parkaps</w:t>
+      </w:r>
+      <w:proofErr w:type="spellEnd"/>
+      <w:r>
+        <w:t>, il va falloir bien faire attention a normaliser son code et ne pas partir tête baissée dans le code.</w:t>
+      </w:r>
+    </w:p>
+    <w:p>
+      <w:pPr>
+        <w:pStyle w:val="Corpsdetexte"/>
+      </w:pPr>
+      <w:r>
+        <w:br w:type="page"/>
+      </w:r>
+    </w:p>
+    <w:p>
+      <w:pPr>
+        <w:pStyle w:val="Titre2"/>
+      </w:pPr>
+      <w:bookmarkStart w:id="80" w:name="_Toc522882559"/>
       <w:r>
         <w:lastRenderedPageBreak/>
-        <w:t>Prototypage</w:t>
-      </w:r>
-      <w:bookmarkEnd w:id="79"/>
+        <w:t>Environnement de développement</w:t>
+      </w:r>
+      <w:bookmarkEnd w:id="80"/>
+    </w:p>
+    <w:p>
+      <w:r>
+        <w:rPr>
+          <w:noProof/>
+        </w:rPr>
+        <mc:AlternateContent>
+          <mc:Choice Requires="wpg">
+            <w:drawing>
+              <wp:anchor distT="0" distB="0" distL="114300" distR="114300" simplePos="0" relativeHeight="251729408" behindDoc="0" locked="0" layoutInCell="1" allowOverlap="1" wp14:anchorId="2A830492" wp14:editId="56354DE6">
+                <wp:simplePos x="0" y="0"/>
+                <wp:positionH relativeFrom="column">
+                  <wp:posOffset>-371475</wp:posOffset>
+                </wp:positionH>
+                <wp:positionV relativeFrom="paragraph">
+                  <wp:posOffset>138904</wp:posOffset>
+                </wp:positionV>
+                <wp:extent cx="6231255" cy="3469005"/>
+                <wp:effectExtent l="0" t="0" r="17145" b="36195"/>
+                <wp:wrapNone/>
+                <wp:docPr id="56" name="Groupe 56"/>
+                <wp:cNvGraphicFramePr/>
+                <a:graphic xmlns:a="http://schemas.openxmlformats.org/drawingml/2006/main">
+                  <a:graphicData uri="http://schemas.microsoft.com/office/word/2010/wordprocessingGroup">
+                    <wpg:wgp>
+                      <wpg:cNvGrpSpPr/>
+                      <wpg:grpSpPr>
+                        <a:xfrm>
+                          <a:off x="0" y="0"/>
+                          <a:ext cx="6231255" cy="3469005"/>
+                          <a:chOff x="0" y="0"/>
+                          <a:chExt cx="6231255" cy="3469428"/>
+                        </a:xfrm>
+                      </wpg:grpSpPr>
+                      <wps:wsp>
+                        <wps:cNvPr id="32" name="Zone de texte 2"/>
+                        <wps:cNvSpPr txBox="1">
+                          <a:spLocks noChangeArrowheads="1"/>
+                        </wps:cNvSpPr>
+                        <wps:spPr bwMode="auto">
+                          <a:xfrm>
+                            <a:off x="431800" y="1727200"/>
+                            <a:ext cx="914400" cy="531495"/>
+                          </a:xfrm>
+                          <a:prstGeom prst="rect">
+                            <a:avLst/>
+                          </a:prstGeom>
+                          <a:noFill/>
+                          <a:ln w="9525">
+                            <a:noFill/>
+                            <a:miter lim="800000"/>
+                            <a:headEnd/>
+                            <a:tailEnd/>
+                          </a:ln>
+                        </wps:spPr>
+                        <wps:txbx>
+                          <w:txbxContent>
+                            <w:p>
+                              <w:pPr>
+                                <w:pStyle w:val="Texte"/>
+                              </w:pPr>
+                              <w:proofErr w:type="spellStart"/>
+                              <w:r>
+                                <w:t>PhpStorm</w:t>
+                              </w:r>
+                              <w:proofErr w:type="spellEnd"/>
+                            </w:p>
+                          </w:txbxContent>
+                        </wps:txbx>
+                        <wps:bodyPr rot="0" vert="horz" wrap="square" lIns="91440" tIns="45720" rIns="91440" bIns="45720" anchor="t" anchorCtr="0">
+                          <a:spAutoFit/>
+                        </wps:bodyPr>
+                      </wps:wsp>
+                      <wps:wsp>
+                        <wps:cNvPr id="44" name="Zone de texte 2"/>
+                        <wps:cNvSpPr txBox="1">
+                          <a:spLocks noChangeArrowheads="1"/>
+                        </wps:cNvSpPr>
+                        <wps:spPr bwMode="auto">
+                          <a:xfrm>
+                            <a:off x="1845733" y="2937933"/>
+                            <a:ext cx="762000" cy="531495"/>
+                          </a:xfrm>
+                          <a:prstGeom prst="rect">
+                            <a:avLst/>
+                          </a:prstGeom>
+                          <a:noFill/>
+                          <a:ln w="9525">
+                            <a:noFill/>
+                            <a:miter lim="800000"/>
+                            <a:headEnd/>
+                            <a:tailEnd/>
+                          </a:ln>
+                        </wps:spPr>
+                        <wps:txbx>
+                          <w:txbxContent>
+                            <w:p>
+                              <w:pPr>
+                                <w:pStyle w:val="Texte"/>
+                              </w:pPr>
+                              <w:proofErr w:type="spellStart"/>
+                              <w:r>
+                                <w:t>Xampp</w:t>
+                              </w:r>
+                              <w:proofErr w:type="spellEnd"/>
+                            </w:p>
+                          </w:txbxContent>
+                        </wps:txbx>
+                        <wps:bodyPr rot="0" vert="horz" wrap="square" lIns="91440" tIns="45720" rIns="91440" bIns="45720" anchor="t" anchorCtr="0">
+                          <a:spAutoFit/>
+                        </wps:bodyPr>
+                      </wps:wsp>
+                      <wpg:grpSp>
+                        <wpg:cNvPr id="55" name="Groupe 55"/>
+                        <wpg:cNvGrpSpPr/>
+                        <wpg:grpSpPr>
+                          <a:xfrm>
+                            <a:off x="0" y="0"/>
+                            <a:ext cx="6231255" cy="3469428"/>
+                            <a:chOff x="0" y="0"/>
+                            <a:chExt cx="6231255" cy="3469428"/>
+                          </a:xfrm>
+                        </wpg:grpSpPr>
+                        <wps:wsp>
+                          <wps:cNvPr id="25" name="Connecteur droit 25"/>
+                          <wps:cNvCnPr/>
+                          <wps:spPr>
+                            <a:xfrm>
+                              <a:off x="3048000" y="0"/>
+                              <a:ext cx="0" cy="3469428"/>
+                            </a:xfrm>
+                            <a:prstGeom prst="line">
+                              <a:avLst/>
+                            </a:prstGeom>
+                          </wps:spPr>
+                          <wps:style>
+                            <a:lnRef idx="2">
+                              <a:schemeClr val="dk1"/>
+                            </a:lnRef>
+                            <a:fillRef idx="0">
+                              <a:schemeClr val="dk1"/>
+                            </a:fillRef>
+                            <a:effectRef idx="1">
+                              <a:schemeClr val="dk1"/>
+                            </a:effectRef>
+                            <a:fontRef idx="minor">
+                              <a:schemeClr val="tx1"/>
+                            </a:fontRef>
+                          </wps:style>
+                          <wps:bodyPr/>
+                        </wps:wsp>
+                        <wpg:grpSp>
+                          <wpg:cNvPr id="54" name="Groupe 54"/>
+                          <wpg:cNvGrpSpPr/>
+                          <wpg:grpSpPr>
+                            <a:xfrm>
+                              <a:off x="0" y="0"/>
+                              <a:ext cx="6231255" cy="3469428"/>
+                              <a:chOff x="0" y="0"/>
+                              <a:chExt cx="6231255" cy="3469428"/>
+                            </a:xfrm>
+                          </wpg:grpSpPr>
+                          <wps:wsp>
+                            <wps:cNvPr id="22" name="Rectangle : coins arrondis 22"/>
+                            <wps:cNvSpPr/>
+                            <wps:spPr>
+                              <a:xfrm>
+                                <a:off x="0" y="0"/>
+                                <a:ext cx="6231255" cy="3469428"/>
+                              </a:xfrm>
+                              <a:prstGeom prst="roundRect">
+                                <a:avLst/>
+                              </a:prstGeom>
+                              <a:noFill/>
+                            </wps:spPr>
+                            <wps:style>
+                              <a:lnRef idx="2">
+                                <a:schemeClr val="dk1"/>
+                              </a:lnRef>
+                              <a:fillRef idx="1">
+                                <a:schemeClr val="lt1"/>
+                              </a:fillRef>
+                              <a:effectRef idx="0">
+                                <a:schemeClr val="dk1"/>
+                              </a:effectRef>
+                              <a:fontRef idx="minor">
+                                <a:schemeClr val="dk1"/>
+                              </a:fontRef>
+                            </wps:style>
+                            <wps:bodyPr rot="0" spcFirstLastPara="0" vertOverflow="overflow" horzOverflow="overflow" vert="horz" wrap="square" lIns="91440" tIns="45720" rIns="91440" bIns="45720" numCol="1" spcCol="0" rtlCol="0" fromWordArt="0" anchor="ctr" anchorCtr="0" forceAA="0" compatLnSpc="1">
+                              <a:prstTxWarp prst="textNoShape">
+                                <a:avLst/>
+                              </a:prstTxWarp>
+                              <a:noAutofit/>
+                            </wps:bodyPr>
+                          </wps:wsp>
+                          <pic:pic xmlns:pic="http://schemas.openxmlformats.org/drawingml/2006/picture">
+                            <pic:nvPicPr>
+                              <pic:cNvPr id="24" name="Image 24" descr="RÃ©sultat de recherche d'images pour &quot;phpStorm&quot;"/>
+                              <pic:cNvPicPr>
+                                <a:picLocks noChangeAspect="1"/>
+                              </pic:cNvPicPr>
+                            </pic:nvPicPr>
+                            <pic:blipFill>
+                              <a:blip r:embed="rId31">
+                                <a:extLst>
+                                  <a:ext uri="{28A0092B-C50C-407E-A947-70E740481C1C}">
+                                    <a14:useLocalDpi xmlns:a14="http://schemas.microsoft.com/office/drawing/2010/main" val="0"/>
+                                  </a:ext>
+                                </a:extLst>
+                              </a:blip>
+                              <a:srcRect/>
+                              <a:stretch>
+                                <a:fillRect/>
+                              </a:stretch>
+                            </pic:blipFill>
+                            <pic:spPr bwMode="auto">
+                              <a:xfrm>
+                                <a:off x="287867" y="770466"/>
+                                <a:ext cx="1134110" cy="1134110"/>
+                              </a:xfrm>
+                              <a:prstGeom prst="rect">
+                                <a:avLst/>
+                              </a:prstGeom>
+                              <a:noFill/>
+                              <a:ln>
+                                <a:noFill/>
+                              </a:ln>
+                            </pic:spPr>
+                          </pic:pic>
+                          <wps:wsp>
+                            <wps:cNvPr id="26" name="Zone de texte 2"/>
+                            <wps:cNvSpPr txBox="1">
+                              <a:spLocks noChangeArrowheads="1"/>
+                            </wps:cNvSpPr>
+                            <wps:spPr bwMode="auto">
+                              <a:xfrm>
+                                <a:off x="1193800" y="101600"/>
+                                <a:ext cx="1159510" cy="597535"/>
+                              </a:xfrm>
+                              <a:prstGeom prst="rect">
+                                <a:avLst/>
+                              </a:prstGeom>
+                              <a:noFill/>
+                              <a:ln w="9525">
+                                <a:noFill/>
+                                <a:miter lim="800000"/>
+                                <a:headEnd/>
+                                <a:tailEnd/>
+                              </a:ln>
+                            </wps:spPr>
+                            <wps:txbx>
+                              <w:txbxContent>
+                                <w:p>
+                                  <w:pPr>
+                                    <w:pStyle w:val="Texte"/>
+                                    <w:rPr>
+                                      <w:b/>
+                                      <w:sz w:val="28"/>
+                                    </w:rPr>
+                                  </w:pPr>
+                                  <w:r>
+                                    <w:rPr>
+                                      <w:b/>
+                                      <w:sz w:val="28"/>
+                                    </w:rPr>
+                                    <w:t>Logiciels</w:t>
+                                  </w:r>
+                                </w:p>
+                              </w:txbxContent>
+                            </wps:txbx>
+                            <wps:bodyPr rot="0" vert="horz" wrap="square" lIns="91440" tIns="45720" rIns="91440" bIns="45720" anchor="t" anchorCtr="0">
+                              <a:spAutoFit/>
+                            </wps:bodyPr>
+                          </wps:wsp>
+                          <pic:pic xmlns:pic="http://schemas.openxmlformats.org/drawingml/2006/picture">
+                            <pic:nvPicPr>
+                              <pic:cNvPr id="27" name="Image 27" descr="RÃ©sultat de recherche d'images pour &quot;xampp&quot;"/>
+                              <pic:cNvPicPr>
+                                <a:picLocks noChangeAspect="1"/>
+                              </pic:cNvPicPr>
+                            </pic:nvPicPr>
+                            <pic:blipFill>
+                              <a:blip r:embed="rId32" cstate="print">
+                                <a:extLst>
+                                  <a:ext uri="{28A0092B-C50C-407E-A947-70E740481C1C}">
+                                    <a14:useLocalDpi xmlns:a14="http://schemas.microsoft.com/office/drawing/2010/main" val="0"/>
+                                  </a:ext>
+                                </a:extLst>
+                              </a:blip>
+                              <a:srcRect/>
+                              <a:stretch>
+                                <a:fillRect/>
+                              </a:stretch>
+                            </pic:blipFill>
+                            <pic:spPr bwMode="auto">
+                              <a:xfrm>
+                                <a:off x="1651000" y="2091266"/>
+                                <a:ext cx="956310" cy="956310"/>
+                              </a:xfrm>
+                              <a:prstGeom prst="rect">
+                                <a:avLst/>
+                              </a:prstGeom>
+                              <a:noFill/>
+                              <a:ln>
+                                <a:noFill/>
+                              </a:ln>
+                            </pic:spPr>
+                          </pic:pic>
+                          <pic:pic xmlns:pic="http://schemas.openxmlformats.org/drawingml/2006/picture">
+                            <pic:nvPicPr>
+                              <pic:cNvPr id="48" name="Image 48" descr="RÃ©sultat de recherche d'images pour &quot;mysql&quot;"/>
+                              <pic:cNvPicPr>
+                                <a:picLocks noChangeAspect="1"/>
+                              </pic:cNvPicPr>
+                            </pic:nvPicPr>
+                            <pic:blipFill>
+                              <a:blip r:embed="rId33" cstate="print">
+                                <a:extLst>
+                                  <a:ext uri="{28A0092B-C50C-407E-A947-70E740481C1C}">
+                                    <a14:useLocalDpi xmlns:a14="http://schemas.microsoft.com/office/drawing/2010/main" val="0"/>
+                                  </a:ext>
+                                </a:extLst>
+                              </a:blip>
+                              <a:srcRect/>
+                              <a:stretch>
+                                <a:fillRect/>
+                              </a:stretch>
+                            </pic:blipFill>
+                            <pic:spPr bwMode="auto">
+                              <a:xfrm>
+                                <a:off x="3852333" y="1117600"/>
+                                <a:ext cx="1699895" cy="880110"/>
+                              </a:xfrm>
+                              <a:prstGeom prst="rect">
+                                <a:avLst/>
+                              </a:prstGeom>
+                              <a:noFill/>
+                              <a:ln>
+                                <a:noFill/>
+                              </a:ln>
+                            </pic:spPr>
+                          </pic:pic>
+                          <wps:wsp>
+                            <wps:cNvPr id="51" name="Zone de texte 2"/>
+                            <wps:cNvSpPr txBox="1">
+                              <a:spLocks noChangeArrowheads="1"/>
+                            </wps:cNvSpPr>
+                            <wps:spPr bwMode="auto">
+                              <a:xfrm>
+                                <a:off x="3970867" y="50800"/>
+                                <a:ext cx="1159510" cy="597535"/>
+                              </a:xfrm>
+                              <a:prstGeom prst="rect">
+                                <a:avLst/>
+                              </a:prstGeom>
+                              <a:noFill/>
+                              <a:ln w="9525">
+                                <a:noFill/>
+                                <a:miter lim="800000"/>
+                                <a:headEnd/>
+                                <a:tailEnd/>
+                              </a:ln>
+                            </wps:spPr>
+                            <wps:txbx>
+                              <w:txbxContent>
+                                <w:p>
+                                  <w:pPr>
+                                    <w:pStyle w:val="Texte"/>
+                                    <w:rPr>
+                                      <w:b/>
+                                      <w:sz w:val="28"/>
+                                    </w:rPr>
+                                  </w:pPr>
+                                  <w:r>
+                                    <w:rPr>
+                                      <w:b/>
+                                      <w:sz w:val="28"/>
+                                    </w:rPr>
+                                    <w:t>Outils</w:t>
+                                  </w:r>
+                                </w:p>
+                              </w:txbxContent>
+                            </wps:txbx>
+                            <wps:bodyPr rot="0" vert="horz" wrap="square" lIns="91440" tIns="45720" rIns="91440" bIns="45720" anchor="t" anchorCtr="0">
+                              <a:spAutoFit/>
+                            </wps:bodyPr>
+                          </wps:wsp>
+                        </wpg:grpSp>
+                      </wpg:grpSp>
+                    </wpg:wgp>
+                  </a:graphicData>
+                </a:graphic>
+              </wp:anchor>
+            </w:drawing>
+          </mc:Choice>
+          <mc:Fallback>
+            <w:pict>
+              <v:group w14:anchorId="2A830492" id="Groupe 56" o:spid="_x0000_s1053" style="position:absolute;margin-left:-29.25pt;margin-top:10.95pt;width:490.65pt;height:273.15pt;z-index:251729408" coordsize="62312,34694" o:gfxdata="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">
+                <v:shape id="_x0000_s1054" type="#_x0000_t202" style="position:absolute;left:4318;top:17272;width:9144;height:5314;visibility:visible;mso-wrap-style:square;v-text-anchor:top" o:gfxdata="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" filled="f" stroked="f">
+                  <v:textbox style="mso-fit-shape-to-text:t">
+                    <w:txbxContent>
+                      <w:p>
+                        <w:pPr>
+                          <w:pStyle w:val="Texte"/>
+                        </w:pPr>
+                        <w:proofErr w:type="spellStart"/>
+                        <w:r>
+                          <w:t>PhpStorm</w:t>
+                        </w:r>
+                        <w:proofErr w:type="spellEnd"/>
+                      </w:p>
+                    </w:txbxContent>
+                  </v:textbox>
+                </v:shape>
+                <v:shape id="_x0000_s1055" type="#_x0000_t202" style="position:absolute;left:18457;top:29379;width:7620;height:5315;visibility:visible;mso-wrap-style:square;v-text-anchor:top" o:gfxdata="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" filled="f" stroked="f">
+                  <v:textbox style="mso-fit-shape-to-text:t">
+                    <w:txbxContent>
+                      <w:p>
+                        <w:pPr>
+                          <w:pStyle w:val="Texte"/>
+                        </w:pPr>
+                        <w:proofErr w:type="spellStart"/>
+                        <w:r>
+                          <w:t>Xampp</w:t>
+                        </w:r>
+                        <w:proofErr w:type="spellEnd"/>
+                      </w:p>
+                    </w:txbxContent>
+                  </v:textbox>
+                </v:shape>
+                <v:group id="Groupe 55" o:spid="_x0000_s1056" style="position:absolute;width:62312;height:34694" coordsize="62312,34694" o:gfxdata="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">
+                  <v:line id="Connecteur droit 25" o:spid="_x0000_s1057" style="position:absolute;visibility:visible;mso-wrap-style:square" from="30480,0" to="30480,34694" o:connectortype="straight" o:gfxdata="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" strokecolor="black [3200]" strokeweight="1pt">
+                    <v:stroke joinstyle="miter"/>
+                  </v:line>
+                  <v:group id="Groupe 54" o:spid="_x0000_s1058" style="position:absolute;width:62312;height:34694" coordsize="62312,34694" o:gfxdata="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">
+                    <v:roundrect id="Rectangle : coins arrondis 22" o:spid="_x0000_s1059" style="position:absolute;width:62312;height:34694;visibility:visible;mso-wrap-style:square;v-text-anchor:middle" arcsize="10923f" o:gfxdata="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" filled="f" strokecolor="black [3200]" strokeweight="1pt">
+                      <v:stroke joinstyle="miter"/>
+                    </v:roundrect>
+                    <v:shapetype id="_x0000_t75" coordsize="21600,21600" o:spt="75" o:preferrelative="t" path="m@4@5l@4@11@9@11@9@5xe" filled="f" stroked="f">
+                      <v:stroke joinstyle="miter"/>
+                      <v:formulas>
+                        <v:f eqn="if lineDrawn pixelLineWidth 0"/>
+                        <v:f eqn="sum @0 1 0"/>
+                        <v:f eqn="sum 0 0 @1"/>
+                        <v:f eqn="prod @2 1 2"/>
+                        <v:f eqn="prod @3 21600 pixelWidth"/>
+                        <v:f eqn="prod @3 21600 pixelHeight"/>
+                        <v:f eqn="sum @0 0 1"/>
+                        <v:f eqn="prod @6 1 2"/>
+                        <v:f eqn="prod @7 21600 pixelWidth"/>
+                        <v:f eqn="sum @8 21600 0"/>
+                        <v:f eqn="prod @7 21600 pixelHeight"/>
+                        <v:f eqn="sum @10 21600 0"/>
+                      </v:formulas>
+                      <v:path o:extrusionok="f" gradientshapeok="t" o:connecttype="rect"/>
+                      <o:lock v:ext="edit" aspectratio="t"/>
+                    </v:shapetype>
+                    <v:shape id="Image 24" o:spid="_x0000_s1060" type="#_x0000_t75" alt="RÃ©sultat de recherche d'images pour &quot;phpStorm&quot;" style="position:absolute;left:2878;top:7704;width:11341;height:11341;visibility:visible;mso-wrap-style:square" o:gfxdata="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">
+                      <v:imagedata r:id="rId34" o:title="RÃ©sultat de recherche d'images pour &quot;phpStorm&quot;"/>
+                    </v:shape>
+                    <v:shape id="_x0000_s1061" type="#_x0000_t202" style="position:absolute;left:11938;top:1016;width:11595;height:5975;visibility:visible;mso-wrap-style:square;v-text-anchor:top" o:gfxdata="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" filled="f" stroked="f">
+                      <v:textbox style="mso-fit-shape-to-text:t">
+                        <w:txbxContent>
+                          <w:p>
+                            <w:pPr>
+                              <w:pStyle w:val="Texte"/>
+                              <w:rPr>
+                                <w:b/>
+                                <w:sz w:val="28"/>
+                              </w:rPr>
+                            </w:pPr>
+                            <w:r>
+                              <w:rPr>
+                                <w:b/>
+                                <w:sz w:val="28"/>
+                              </w:rPr>
+                              <w:t>Logiciels</w:t>
+                            </w:r>
+                          </w:p>
+                        </w:txbxContent>
+                      </v:textbox>
+                    </v:shape>
+                    <v:shape id="Image 27" o:spid="_x0000_s1062" type="#_x0000_t75" alt="RÃ©sultat de recherche d'images pour &quot;xampp&quot;" style="position:absolute;left:16510;top:20912;width:9563;height:9563;visibility:visible;mso-wrap-style:square" o:gfxdata="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">
+                      <v:imagedata r:id="rId35" o:title="RÃ©sultat de recherche d'images pour &quot;xampp&quot;"/>
+                    </v:shape>
+                    <v:shape id="Image 48" o:spid="_x0000_s1063" type="#_x0000_t75" alt="RÃ©sultat de recherche d'images pour &quot;mysql&quot;" style="position:absolute;left:38523;top:11176;width:16999;height:8801;visibility:visible;mso-wrap-style:square" o:gfxdata="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">
+                      <v:imagedata r:id="rId36" o:title="RÃ©sultat de recherche d'images pour &quot;mysql&quot;"/>
+                    </v:shape>
+                    <v:shape id="_x0000_s1064" type="#_x0000_t202" style="position:absolute;left:39708;top:508;width:11595;height:5975;visibility:visible;mso-wrap-style:square;v-text-anchor:top" o:gfxdata="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" filled="f" stroked="f">
+                      <v:textbox style="mso-fit-shape-to-text:t">
+                        <w:txbxContent>
+                          <w:p>
+                            <w:pPr>
+                              <w:pStyle w:val="Texte"/>
+                              <w:rPr>
+                                <w:b/>
+                                <w:sz w:val="28"/>
+                              </w:rPr>
+                            </w:pPr>
+                            <w:r>
+                              <w:rPr>
+                                <w:b/>
+                                <w:sz w:val="28"/>
+                              </w:rPr>
+                              <w:t>Outils</w:t>
+                            </w:r>
+                          </w:p>
+                        </w:txbxContent>
+                      </v:textbox>
+                    </v:shape>
+                  </v:group>
+                </v:group>
+              </v:group>
+            </w:pict>
+          </mc:Fallback>
+        </mc:AlternateContent>
+      </w:r>
+    </w:p>
+    <w:p/>
+    <w:p/>
+    <w:p/>
+    <w:p/>
+    <w:p/>
+    <w:p/>
+    <w:p/>
+    <w:p/>
+    <w:p/>
+    <w:p/>
+    <w:p/>
+    <w:p/>
+    <w:p/>
+    <w:p/>
+    <w:p/>
+    <w:p/>
+    <w:p/>
+    <w:p/>
+    <w:p/>
+    <w:p/>
+    <w:p/>
+    <w:p/>
+    <w:p/>
+    <w:p>
+      <w:pPr>
+        <w:pStyle w:val="Corpsdetexte"/>
+      </w:pPr>
+      <w:r>
+        <w:t xml:space="preserve">Pour créer toute l’application ainsi que le </w:t>
+      </w:r>
+      <w:proofErr w:type="spellStart"/>
+      <w:r>
+        <w:t>back-end</w:t>
+      </w:r>
+      <w:proofErr w:type="spellEnd"/>
+      <w:r>
+        <w:t xml:space="preserve"> Laravel, je n’ai eu besoin que de deux logiciels et un outil, qui est en fait intégré à </w:t>
+      </w:r>
+      <w:proofErr w:type="spellStart"/>
+      <w:r>
+        <w:t>Xampp</w:t>
+      </w:r>
+      <w:proofErr w:type="spellEnd"/>
+      <w:r>
+        <w:t>.</w:t>
+      </w:r>
+    </w:p>
+    <w:p>
+      <w:pPr>
+        <w:pStyle w:val="Corpsdetexte"/>
+      </w:pPr>
+      <w:proofErr w:type="spellStart"/>
+      <w:r>
+        <w:t>Xampp</w:t>
+      </w:r>
+      <w:proofErr w:type="spellEnd"/>
+      <w:r>
+        <w:t xml:space="preserve"> permet le lancement d’un serveur </w:t>
+      </w:r>
+      <w:proofErr w:type="spellStart"/>
+      <w:r>
+        <w:t>php</w:t>
+      </w:r>
+      <w:proofErr w:type="spellEnd"/>
+      <w:r>
+        <w:t xml:space="preserve"> ainsi que l’accès et la création de bases de données </w:t>
+      </w:r>
+      <w:proofErr w:type="spellStart"/>
+      <w:r>
+        <w:t>mysql</w:t>
+      </w:r>
+      <w:proofErr w:type="spellEnd"/>
+      <w:r>
+        <w:t xml:space="preserve">. Il intègre </w:t>
+      </w:r>
+      <w:proofErr w:type="spellStart"/>
+      <w:r>
+        <w:t>phpmyadming</w:t>
+      </w:r>
+      <w:proofErr w:type="spellEnd"/>
+      <w:r>
+        <w:t xml:space="preserve">, qui est une interface graphique simple et efficace de gestion de base de donnée. Pour créer l’application et le </w:t>
+      </w:r>
+      <w:proofErr w:type="spellStart"/>
+      <w:r>
+        <w:t>back-end</w:t>
+      </w:r>
+      <w:proofErr w:type="spellEnd"/>
+      <w:r>
+        <w:t xml:space="preserve"> </w:t>
+      </w:r>
+      <w:proofErr w:type="spellStart"/>
+      <w:r>
+        <w:t>laravel</w:t>
+      </w:r>
+      <w:proofErr w:type="spellEnd"/>
+      <w:r>
+        <w:t xml:space="preserve">, j’ai utilisé </w:t>
+      </w:r>
+      <w:proofErr w:type="spellStart"/>
+      <w:r>
+        <w:t>PhpStorm</w:t>
+      </w:r>
+      <w:proofErr w:type="spellEnd"/>
+      <w:r>
+        <w:t xml:space="preserve"> qui offre plusieurs outils d’aide au développement (</w:t>
+      </w:r>
+      <w:proofErr w:type="spellStart"/>
+      <w:r>
+        <w:t>auto-complétion</w:t>
+      </w:r>
+      <w:proofErr w:type="spellEnd"/>
+      <w:r>
+        <w:t xml:space="preserve">, recherche de fichiers, etc.). </w:t>
+      </w:r>
+      <w:proofErr w:type="spellStart"/>
+      <w:r>
+        <w:t>PhpStorm</w:t>
+      </w:r>
+      <w:proofErr w:type="spellEnd"/>
+      <w:r>
+        <w:t xml:space="preserve"> est le seul logiciel payant que j’ai utilisé mais il est tout a fait possible de coder tout le projet sans débourser un seul centime.</w:t>
+      </w:r>
+      <w:r>
+        <w:t xml:space="preserve"> Utiliser une IDE tel que Atom ou Visual Studio Code qui sont gratuit donnerai le même résultat.</w:t>
+      </w:r>
+      <w:r>
+        <w:t xml:space="preserve"> </w:t>
+      </w:r>
+    </w:p>
+    <w:p/>
+    <w:p>
+      <w:r>
+        <w:br w:type="page"/>
+      </w:r>
+    </w:p>
+    <w:p>
+      <w:pPr>
+        <w:pStyle w:val="Corpsdetexte"/>
+      </w:pPr>
     </w:p>
     <w:p>
       <w:pPr>
         <w:pStyle w:val="Titre1"/>
       </w:pPr>
-      <w:bookmarkStart w:id="80" w:name="_Toc522882557"/>
-      <w:r>
-        <w:t>Développement de l’application</w:t>
-      </w:r>
-      <w:bookmarkEnd w:id="80"/>
-    </w:p>
-    <w:p>
-      <w:pPr>
-        <w:pStyle w:val="Titre2"/>
-      </w:pPr>
-      <w:bookmarkStart w:id="81" w:name="_Toc522882558"/>
-      <w:r>
-        <w:t>Apprentissage du Framework</w:t>
+      <w:bookmarkStart w:id="81" w:name="_Toc522882560"/>
+      <w:r>
+        <w:t>Rapport de test</w:t>
       </w:r>
       <w:bookmarkEnd w:id="81"/>
     </w:p>
-    <w:p>
-      <w:pPr>
-        <w:pStyle w:val="Titre2"/>
-      </w:pPr>
-      <w:bookmarkStart w:id="82" w:name="_Toc522882559"/>
-      <w:r>
-        <w:t>Environnement de développement</w:t>
-      </w:r>
-      <w:bookmarkEnd w:id="82"/>
+    <w:tbl>
+      <w:tblPr>
+        <w:tblStyle w:val="TableauGrille4-Accentuation3"/>
+        <w:tblW w:w="10204" w:type="dxa"/>
+        <w:tblInd w:w="-745" w:type="dxa"/>
+        <w:tblLook w:val="04A0" w:firstRow="1" w:lastRow="0" w:firstColumn="1" w:lastColumn="0" w:noHBand="0" w:noVBand="1"/>
+      </w:tblPr>
+      <w:tblGrid>
+        <w:gridCol w:w="1048"/>
+        <w:gridCol w:w="4140"/>
+        <w:gridCol w:w="2508"/>
+        <w:gridCol w:w="2508"/>
+      </w:tblGrid>
+      <w:tr>
+        <w:trPr>
+          <w:cnfStyle w:val="100000000000" w:firstRow="1" w:lastRow="0" w:firstColumn="0" w:lastColumn="0" w:oddVBand="0" w:evenVBand="0" w:oddHBand="0" w:evenHBand="0" w:firstRowFirstColumn="0" w:firstRowLastColumn="0" w:lastRowFirstColumn="0" w:lastRowLastColumn="0"/>
+        </w:trPr>
+        <w:tc>
+          <w:tcPr>
+            <w:cnfStyle w:val="001000000000" w:firstRow="0" w:lastRow="0" w:firstColumn="1" w:lastColumn="0" w:oddVBand="0" w:evenVBand="0" w:oddHBand="0" w:evenHBand="0" w:firstRowFirstColumn="0" w:firstRowLastColumn="0" w:lastRowFirstColumn="0" w:lastRowLastColumn="0"/>
+            <w:tcW w:w="853" w:type="dxa"/>
+            <w:vAlign w:val="center"/>
+          </w:tcPr>
+          <w:p>
+            <w:pPr>
+              <w:pStyle w:val="Corpsdetexte"/>
+              <w:jc w:val="center"/>
+            </w:pPr>
+            <w:r>
+              <w:t>Numéro</w:t>
+            </w:r>
+          </w:p>
+        </w:tc>
+        <w:tc>
+          <w:tcPr>
+            <w:tcW w:w="4249" w:type="dxa"/>
+            <w:vAlign w:val="center"/>
+          </w:tcPr>
+          <w:p>
+            <w:pPr>
+              <w:pStyle w:val="Corpsdetexte"/>
+              <w:jc w:val="center"/>
+              <w:cnfStyle w:val="100000000000" w:firstRow="1" w:lastRow="0" w:firstColumn="0" w:lastColumn="0" w:oddVBand="0" w:evenVBand="0" w:oddHBand="0" w:evenHBand="0" w:firstRowFirstColumn="0" w:firstRowLastColumn="0" w:lastRowFirstColumn="0" w:lastRowLastColumn="0"/>
+            </w:pPr>
+            <w:r>
+              <w:t>Description</w:t>
+            </w:r>
+          </w:p>
+        </w:tc>
+        <w:tc>
+          <w:tcPr>
+            <w:tcW w:w="2551" w:type="dxa"/>
+            <w:vAlign w:val="center"/>
+          </w:tcPr>
+          <w:p>
+            <w:pPr>
+              <w:pStyle w:val="Corpsdetexte"/>
+              <w:jc w:val="center"/>
+              <w:cnfStyle w:val="100000000000" w:firstRow="1" w:lastRow="0" w:firstColumn="0" w:lastColumn="0" w:oddVBand="0" w:evenVBand="0" w:oddHBand="0" w:evenHBand="0" w:firstRowFirstColumn="0" w:firstRowLastColumn="0" w:lastRowFirstColumn="0" w:lastRowLastColumn="0"/>
+            </w:pPr>
+            <w:r>
+              <w:t>Résultat attendu</w:t>
+            </w:r>
+          </w:p>
+        </w:tc>
+        <w:tc>
+          <w:tcPr>
+            <w:tcW w:w="2551" w:type="dxa"/>
+            <w:vAlign w:val="center"/>
+          </w:tcPr>
+          <w:p>
+            <w:pPr>
+              <w:pStyle w:val="Corpsdetexte"/>
+              <w:jc w:val="center"/>
+              <w:cnfStyle w:val="100000000000" w:firstRow="1" w:lastRow="0" w:firstColumn="0" w:lastColumn="0" w:oddVBand="0" w:evenVBand="0" w:oddHBand="0" w:evenHBand="0" w:firstRowFirstColumn="0" w:firstRowLastColumn="0" w:lastRowFirstColumn="0" w:lastRowLastColumn="0"/>
+            </w:pPr>
+            <w:r>
+              <w:t>Résultat obtenu</w:t>
+            </w:r>
+          </w:p>
+        </w:tc>
+      </w:tr>
+      <w:tr>
+        <w:trPr>
+          <w:cnfStyle w:val="000000100000" w:firstRow="0" w:lastRow="0" w:firstColumn="0" w:lastColumn="0" w:oddVBand="0" w:evenVBand="0" w:oddHBand="1" w:evenHBand="0" w:firstRowFirstColumn="0" w:firstRowLastColumn="0" w:lastRowFirstColumn="0" w:lastRowLastColumn="0"/>
+        </w:trPr>
+        <w:tc>
+          <w:tcPr>
+            <w:cnfStyle w:val="001000000000" w:firstRow="0" w:lastRow="0" w:firstColumn="1" w:lastColumn="0" w:oddVBand="0" w:evenVBand="0" w:oddHBand="0" w:evenHBand="0" w:firstRowFirstColumn="0" w:firstRowLastColumn="0" w:lastRowFirstColumn="0" w:lastRowLastColumn="0"/>
+            <w:tcW w:w="853" w:type="dxa"/>
+            <w:vAlign w:val="center"/>
+          </w:tcPr>
+          <w:p>
+            <w:pPr>
+              <w:pStyle w:val="Corpsdetexte"/>
+              <w:jc w:val="center"/>
+            </w:pPr>
+            <w:r>
+              <w:t>1</w:t>
+            </w:r>
+          </w:p>
+        </w:tc>
+        <w:tc>
+          <w:tcPr>
+            <w:tcW w:w="4249" w:type="dxa"/>
+            <w:vAlign w:val="center"/>
+          </w:tcPr>
+          <w:p>
+            <w:pPr>
+              <w:pStyle w:val="Corpsdetexte"/>
+              <w:jc w:val="center"/>
+              <w:cnfStyle w:val="000000100000" w:firstRow="0" w:lastRow="0" w:firstColumn="0" w:lastColumn="0" w:oddVBand="0" w:evenVBand="0" w:oddHBand="1" w:evenHBand="0" w:firstRowFirstColumn="0" w:firstRowLastColumn="0" w:lastRowFirstColumn="0" w:lastRowLastColumn="0"/>
+            </w:pPr>
+            <w:r>
+              <w:t>Lancement de l’application depuis un téléphone Android</w:t>
+            </w:r>
+          </w:p>
+        </w:tc>
+        <w:tc>
+          <w:tcPr>
+            <w:tcW w:w="2551" w:type="dxa"/>
+            <w:vAlign w:val="center"/>
+          </w:tcPr>
+          <w:p>
+            <w:pPr>
+              <w:pStyle w:val="Corpsdetexte"/>
+              <w:jc w:val="center"/>
+              <w:cnfStyle w:val="000000100000" w:firstRow="0" w:lastRow="0" w:firstColumn="0" w:lastColumn="0" w:oddVBand="0" w:evenVBand="0" w:oddHBand="1" w:evenHBand="0" w:firstRowFirstColumn="0" w:firstRowLastColumn="0" w:lastRowFirstColumn="0" w:lastRowLastColumn="0"/>
+            </w:pPr>
+            <w:r>
+              <w:t>Lorsque je clique sur l’icône de l’application, elle se lance la page d’accueil s’affiche</w:t>
+            </w:r>
+          </w:p>
+        </w:tc>
+        <w:tc>
+          <w:tcPr>
+            <w:tcW w:w="2551" w:type="dxa"/>
+            <w:vAlign w:val="center"/>
+          </w:tcPr>
+          <w:p>
+            <w:pPr>
+              <w:pStyle w:val="Corpsdetexte"/>
+              <w:jc w:val="center"/>
+              <w:cnfStyle w:val="000000100000" w:firstRow="0" w:lastRow="0" w:firstColumn="0" w:lastColumn="0" w:oddVBand="0" w:evenVBand="0" w:oddHBand="1" w:evenHBand="0" w:firstRowFirstColumn="0" w:firstRowLastColumn="0" w:lastRowFirstColumn="0" w:lastRowLastColumn="0"/>
+            </w:pPr>
+            <w:r>
+              <w:t xml:space="preserve">L’application se lance et affiche la page </w:t>
+            </w:r>
+            <w:r>
+              <w:t>d’accueil</w:t>
+            </w:r>
+            <w:bookmarkStart w:id="82" w:name="_GoBack"/>
+            <w:bookmarkEnd w:id="82"/>
+          </w:p>
+        </w:tc>
+      </w:tr>
+      <w:tr>
+        <w:tc>
+          <w:tcPr>
+            <w:cnfStyle w:val="001000000000" w:firstRow="0" w:lastRow="0" w:firstColumn="1" w:lastColumn="0" w:oddVBand="0" w:evenVBand="0" w:oddHBand="0" w:evenHBand="0" w:firstRowFirstColumn="0" w:firstRowLastColumn="0" w:lastRowFirstColumn="0" w:lastRowLastColumn="0"/>
+            <w:tcW w:w="853" w:type="dxa"/>
+            <w:vAlign w:val="center"/>
+          </w:tcPr>
+          <w:p>
+            <w:pPr>
+              <w:pStyle w:val="Corpsdetexte"/>
+              <w:jc w:val="center"/>
+            </w:pPr>
+            <w:r>
+              <w:t>2</w:t>
+            </w:r>
+          </w:p>
+        </w:tc>
+        <w:tc>
+          <w:tcPr>
+            <w:tcW w:w="4249" w:type="dxa"/>
+            <w:vAlign w:val="center"/>
+          </w:tcPr>
+          <w:p>
+            <w:pPr>
+              <w:pStyle w:val="Corpsdetexte"/>
+              <w:jc w:val="center"/>
+              <w:cnfStyle w:val="000000000000" w:firstRow="0" w:lastRow="0" w:firstColumn="0" w:lastColumn="0" w:oddVBand="0" w:evenVBand="0" w:oddHBand="0" w:evenHBand="0" w:firstRowFirstColumn="0" w:firstRowLastColumn="0" w:lastRowFirstColumn="0" w:lastRowLastColumn="0"/>
+            </w:pPr>
+          </w:p>
+        </w:tc>
+        <w:tc>
+          <w:tcPr>
+            <w:tcW w:w="2551" w:type="dxa"/>
+            <w:vAlign w:val="center"/>
+          </w:tcPr>
+          <w:p>
+            <w:pPr>
+              <w:pStyle w:val="Corpsdetexte"/>
+              <w:jc w:val="center"/>
+              <w:cnfStyle w:val="000000000000" w:firstRow="0" w:lastRow="0" w:firstColumn="0" w:lastColumn="0" w:oddVBand="0" w:evenVBand="0" w:oddHBand="0" w:evenHBand="0" w:firstRowFirstColumn="0" w:firstRowLastColumn="0" w:lastRowFirstColumn="0" w:lastRowLastColumn="0"/>
+            </w:pPr>
+          </w:p>
+        </w:tc>
+        <w:tc>
+          <w:tcPr>
+            <w:tcW w:w="2551" w:type="dxa"/>
+            <w:vAlign w:val="center"/>
+          </w:tcPr>
+          <w:p>
+            <w:pPr>
+              <w:pStyle w:val="Corpsdetexte"/>
+              <w:jc w:val="center"/>
+              <w:cnfStyle w:val="000000000000" w:firstRow="0" w:lastRow="0" w:firstColumn="0" w:lastColumn="0" w:oddVBand="0" w:evenVBand="0" w:oddHBand="0" w:evenHBand="0" w:firstRowFirstColumn="0" w:firstRowLastColumn="0" w:lastRowFirstColumn="0" w:lastRowLastColumn="0"/>
+            </w:pPr>
+          </w:p>
+        </w:tc>
+      </w:tr>
+      <w:tr>
+        <w:trPr>
+          <w:cnfStyle w:val="000000100000" w:firstRow="0" w:lastRow="0" w:firstColumn="0" w:lastColumn="0" w:oddVBand="0" w:evenVBand="0" w:oddHBand="1" w:evenHBand="0" w:firstRowFirstColumn="0" w:firstRowLastColumn="0" w:lastRowFirstColumn="0" w:lastRowLastColumn="0"/>
+        </w:trPr>
+        <w:tc>
+          <w:tcPr>
+            <w:cnfStyle w:val="001000000000" w:firstRow="0" w:lastRow="0" w:firstColumn="1" w:lastColumn="0" w:oddVBand="0" w:evenVBand="0" w:oddHBand="0" w:evenHBand="0" w:firstRowFirstColumn="0" w:firstRowLastColumn="0" w:lastRowFirstColumn="0" w:lastRowLastColumn="0"/>
+            <w:tcW w:w="853" w:type="dxa"/>
+            <w:vAlign w:val="center"/>
+          </w:tcPr>
+          <w:p>
+            <w:pPr>
+              <w:pStyle w:val="Corpsdetexte"/>
+              <w:jc w:val="center"/>
+            </w:pPr>
+            <w:r>
+              <w:t>3</w:t>
+            </w:r>
+          </w:p>
+        </w:tc>
+        <w:tc>
+          <w:tcPr>
+            <w:tcW w:w="4249" w:type="dxa"/>
+            <w:vAlign w:val="center"/>
+          </w:tcPr>
+          <w:p>
+            <w:pPr>
+              <w:pStyle w:val="Corpsdetexte"/>
+              <w:jc w:val="center"/>
+              <w:cnfStyle w:val="000000100000" w:firstRow="0" w:lastRow="0" w:firstColumn="0" w:lastColumn="0" w:oddVBand="0" w:evenVBand="0" w:oddHBand="1" w:evenHBand="0" w:firstRowFirstColumn="0" w:firstRowLastColumn="0" w:lastRowFirstColumn="0" w:lastRowLastColumn="0"/>
+            </w:pPr>
+          </w:p>
+        </w:tc>
+        <w:tc>
+          <w:tcPr>
+            <w:tcW w:w="2551" w:type="dxa"/>
+            <w:vAlign w:val="center"/>
+          </w:tcPr>
+          <w:p>
+            <w:pPr>
+              <w:pStyle w:val="Corpsdetexte"/>
+              <w:jc w:val="center"/>
+              <w:cnfStyle w:val="000000100000" w:firstRow="0" w:lastRow="0" w:firstColumn="0" w:lastColumn="0" w:oddVBand="0" w:evenVBand="0" w:oddHBand="1" w:evenHBand="0" w:firstRowFirstColumn="0" w:firstRowLastColumn="0" w:lastRowFirstColumn="0" w:lastRowLastColumn="0"/>
+            </w:pPr>
+          </w:p>
+        </w:tc>
+        <w:tc>
+          <w:tcPr>
+            <w:tcW w:w="2551" w:type="dxa"/>
+            <w:vAlign w:val="center"/>
+          </w:tcPr>
+          <w:p>
+            <w:pPr>
+              <w:pStyle w:val="Corpsdetexte"/>
+              <w:jc w:val="center"/>
+              <w:cnfStyle w:val="000000100000" w:firstRow="0" w:lastRow="0" w:firstColumn="0" w:lastColumn="0" w:oddVBand="0" w:evenVBand="0" w:oddHBand="1" w:evenHBand="0" w:firstRowFirstColumn="0" w:firstRowLastColumn="0" w:lastRowFirstColumn="0" w:lastRowLastColumn="0"/>
+            </w:pPr>
+          </w:p>
+        </w:tc>
+      </w:tr>
+      <w:tr>
+        <w:tc>
+          <w:tcPr>
+            <w:cnfStyle w:val="001000000000" w:firstRow="0" w:lastRow="0" w:firstColumn="1" w:lastColumn="0" w:oddVBand="0" w:evenVBand="0" w:oddHBand="0" w:evenHBand="0" w:firstRowFirstColumn="0" w:firstRowLastColumn="0" w:lastRowFirstColumn="0" w:lastRowLastColumn="0"/>
+            <w:tcW w:w="853" w:type="dxa"/>
+            <w:vAlign w:val="center"/>
+          </w:tcPr>
+          <w:p>
+            <w:pPr>
+              <w:pStyle w:val="Corpsdetexte"/>
+              <w:jc w:val="center"/>
+            </w:pPr>
+            <w:r>
+              <w:t>4</w:t>
+            </w:r>
+          </w:p>
+        </w:tc>
+        <w:tc>
+          <w:tcPr>
+            <w:tcW w:w="4249" w:type="dxa"/>
+            <w:vAlign w:val="center"/>
+          </w:tcPr>
+          <w:p>
+            <w:pPr>
+              <w:pStyle w:val="Corpsdetexte"/>
+              <w:jc w:val="center"/>
+              <w:cnfStyle w:val="000000000000" w:firstRow="0" w:lastRow="0" w:firstColumn="0" w:lastColumn="0" w:oddVBand="0" w:evenVBand="0" w:oddHBand="0" w:evenHBand="0" w:firstRowFirstColumn="0" w:firstRowLastColumn="0" w:lastRowFirstColumn="0" w:lastRowLastColumn="0"/>
+            </w:pPr>
+          </w:p>
+        </w:tc>
+        <w:tc>
+          <w:tcPr>
+            <w:tcW w:w="2551" w:type="dxa"/>
+            <w:vAlign w:val="center"/>
+          </w:tcPr>
+          <w:p>
+            <w:pPr>
+              <w:pStyle w:val="Corpsdetexte"/>
+              <w:jc w:val="center"/>
+              <w:cnfStyle w:val="000000000000" w:firstRow="0" w:lastRow="0" w:firstColumn="0" w:lastColumn="0" w:oddVBand="0" w:evenVBand="0" w:oddHBand="0" w:evenHBand="0" w:firstRowFirstColumn="0" w:firstRowLastColumn="0" w:lastRowFirstColumn="0" w:lastRowLastColumn="0"/>
+            </w:pPr>
+          </w:p>
+        </w:tc>
+        <w:tc>
+          <w:tcPr>
+            <w:tcW w:w="2551" w:type="dxa"/>
+            <w:vAlign w:val="center"/>
+          </w:tcPr>
+          <w:p>
+            <w:pPr>
+              <w:pStyle w:val="Corpsdetexte"/>
+              <w:jc w:val="center"/>
+              <w:cnfStyle w:val="000000000000" w:firstRow="0" w:lastRow="0" w:firstColumn="0" w:lastColumn="0" w:oddVBand="0" w:evenVBand="0" w:oddHBand="0" w:evenHBand="0" w:firstRowFirstColumn="0" w:firstRowLastColumn="0" w:lastRowFirstColumn="0" w:lastRowLastColumn="0"/>
+            </w:pPr>
+          </w:p>
+        </w:tc>
+      </w:tr>
+      <w:tr>
+        <w:trPr>
+          <w:cnfStyle w:val="000000100000" w:firstRow="0" w:lastRow="0" w:firstColumn="0" w:lastColumn="0" w:oddVBand="0" w:evenVBand="0" w:oddHBand="1" w:evenHBand="0" w:firstRowFirstColumn="0" w:firstRowLastColumn="0" w:lastRowFirstColumn="0" w:lastRowLastColumn="0"/>
+        </w:trPr>
+        <w:tc>
+          <w:tcPr>
+            <w:cnfStyle w:val="001000000000" w:firstRow="0" w:lastRow="0" w:firstColumn="1" w:lastColumn="0" w:oddVBand="0" w:evenVBand="0" w:oddHBand="0" w:evenHBand="0" w:firstRowFirstColumn="0" w:firstRowLastColumn="0" w:lastRowFirstColumn="0" w:lastRowLastColumn="0"/>
+            <w:tcW w:w="853" w:type="dxa"/>
+            <w:vAlign w:val="center"/>
+          </w:tcPr>
+          <w:p>
+            <w:pPr>
+              <w:pStyle w:val="Corpsdetexte"/>
+              <w:jc w:val="center"/>
+            </w:pPr>
+            <w:r>
+              <w:t>5</w:t>
+            </w:r>
+          </w:p>
+        </w:tc>
+        <w:tc>
+          <w:tcPr>
+            <w:tcW w:w="4249" w:type="dxa"/>
+            <w:vAlign w:val="center"/>
+          </w:tcPr>
+          <w:p>
+            <w:pPr>
+              <w:pStyle w:val="Corpsdetexte"/>
+              <w:jc w:val="center"/>
+              <w:cnfStyle w:val="000000100000" w:firstRow="0" w:lastRow="0" w:firstColumn="0" w:lastColumn="0" w:oddVBand="0" w:evenVBand="0" w:oddHBand="1" w:evenHBand="0" w:firstRowFirstColumn="0" w:firstRowLastColumn="0" w:lastRowFirstColumn="0" w:lastRowLastColumn="0"/>
+            </w:pPr>
+          </w:p>
+        </w:tc>
+        <w:tc>
+          <w:tcPr>
+            <w:tcW w:w="2551" w:type="dxa"/>
+            <w:vAlign w:val="center"/>
+          </w:tcPr>
+          <w:p>
+            <w:pPr>
+              <w:pStyle w:val="Corpsdetexte"/>
+              <w:jc w:val="center"/>
+              <w:cnfStyle w:val="000000100000" w:firstRow="0" w:lastRow="0" w:firstColumn="0" w:lastColumn="0" w:oddVBand="0" w:evenVBand="0" w:oddHBand="1" w:evenHBand="0" w:firstRowFirstColumn="0" w:firstRowLastColumn="0" w:lastRowFirstColumn="0" w:lastRowLastColumn="0"/>
+            </w:pPr>
+          </w:p>
+        </w:tc>
+        <w:tc>
+          <w:tcPr>
+            <w:tcW w:w="2551" w:type="dxa"/>
+            <w:vAlign w:val="center"/>
+          </w:tcPr>
+          <w:p>
+            <w:pPr>
+              <w:pStyle w:val="Corpsdetexte"/>
+              <w:jc w:val="center"/>
+              <w:cnfStyle w:val="000000100000" w:firstRow="0" w:lastRow="0" w:firstColumn="0" w:lastColumn="0" w:oddVBand="0" w:evenVBand="0" w:oddHBand="1" w:evenHBand="0" w:firstRowFirstColumn="0" w:firstRowLastColumn="0" w:lastRowFirstColumn="0" w:lastRowLastColumn="0"/>
+            </w:pPr>
+          </w:p>
+        </w:tc>
+      </w:tr>
+      <w:tr>
+        <w:tc>
+          <w:tcPr>
+            <w:cnfStyle w:val="001000000000" w:firstRow="0" w:lastRow="0" w:firstColumn="1" w:lastColumn="0" w:oddVBand="0" w:evenVBand="0" w:oddHBand="0" w:evenHBand="0" w:firstRowFirstColumn="0" w:firstRowLastColumn="0" w:lastRowFirstColumn="0" w:lastRowLastColumn="0"/>
+            <w:tcW w:w="853" w:type="dxa"/>
+            <w:vAlign w:val="center"/>
+          </w:tcPr>
+          <w:p>
+            <w:pPr>
+              <w:pStyle w:val="Corpsdetexte"/>
+              <w:jc w:val="center"/>
+            </w:pPr>
+          </w:p>
+        </w:tc>
+        <w:tc>
+          <w:tcPr>
+            <w:tcW w:w="4249" w:type="dxa"/>
+            <w:vAlign w:val="center"/>
+          </w:tcPr>
+          <w:p>
+            <w:pPr>
+              <w:pStyle w:val="Corpsdetexte"/>
+              <w:jc w:val="center"/>
+              <w:cnfStyle w:val="000000000000" w:firstRow="0" w:lastRow="0" w:firstColumn="0" w:lastColumn="0" w:oddVBand="0" w:evenVBand="0" w:oddHBand="0" w:evenHBand="0" w:firstRowFirstColumn="0" w:firstRowLastColumn="0" w:lastRowFirstColumn="0" w:lastRowLastColumn="0"/>
+            </w:pPr>
+          </w:p>
+        </w:tc>
+        <w:tc>
+          <w:tcPr>
+            <w:tcW w:w="2551" w:type="dxa"/>
+            <w:vAlign w:val="center"/>
+          </w:tcPr>
+          <w:p>
+            <w:pPr>
+              <w:pStyle w:val="Corpsdetexte"/>
+              <w:jc w:val="center"/>
+              <w:cnfStyle w:val="000000000000" w:firstRow="0" w:lastRow="0" w:firstColumn="0" w:lastColumn="0" w:oddVBand="0" w:evenVBand="0" w:oddHBand="0" w:evenHBand="0" w:firstRowFirstColumn="0" w:firstRowLastColumn="0" w:lastRowFirstColumn="0" w:lastRowLastColumn="0"/>
+            </w:pPr>
+          </w:p>
+        </w:tc>
+        <w:tc>
+          <w:tcPr>
+            <w:tcW w:w="2551" w:type="dxa"/>
+            <w:vAlign w:val="center"/>
+          </w:tcPr>
+          <w:p>
+            <w:pPr>
+              <w:pStyle w:val="Corpsdetexte"/>
+              <w:jc w:val="center"/>
+              <w:cnfStyle w:val="000000000000" w:firstRow="0" w:lastRow="0" w:firstColumn="0" w:lastColumn="0" w:oddVBand="0" w:evenVBand="0" w:oddHBand="0" w:evenHBand="0" w:firstRowFirstColumn="0" w:firstRowLastColumn="0" w:lastRowFirstColumn="0" w:lastRowLastColumn="0"/>
+            </w:pPr>
+          </w:p>
+        </w:tc>
+      </w:tr>
+      <w:tr>
+        <w:trPr>
+          <w:cnfStyle w:val="000000100000" w:firstRow="0" w:lastRow="0" w:firstColumn="0" w:lastColumn="0" w:oddVBand="0" w:evenVBand="0" w:oddHBand="1" w:evenHBand="0" w:firstRowFirstColumn="0" w:firstRowLastColumn="0" w:lastRowFirstColumn="0" w:lastRowLastColumn="0"/>
+        </w:trPr>
+        <w:tc>
+          <w:tcPr>
+            <w:cnfStyle w:val="001000000000" w:firstRow="0" w:lastRow="0" w:firstColumn="1" w:lastColumn="0" w:oddVBand="0" w:evenVBand="0" w:oddHBand="0" w:evenHBand="0" w:firstRowFirstColumn="0" w:firstRowLastColumn="0" w:lastRowFirstColumn="0" w:lastRowLastColumn="0"/>
+            <w:tcW w:w="853" w:type="dxa"/>
+            <w:vAlign w:val="center"/>
+          </w:tcPr>
+          <w:p>
+            <w:pPr>
+              <w:pStyle w:val="Corpsdetexte"/>
+              <w:jc w:val="center"/>
+            </w:pPr>
+          </w:p>
+        </w:tc>
+        <w:tc>
+          <w:tcPr>
+            <w:tcW w:w="4249" w:type="dxa"/>
+            <w:vAlign w:val="center"/>
+          </w:tcPr>
+          <w:p>
+            <w:pPr>
+              <w:pStyle w:val="Corpsdetexte"/>
+              <w:jc w:val="center"/>
+              <w:cnfStyle w:val="000000100000" w:firstRow="0" w:lastRow="0" w:firstColumn="0" w:lastColumn="0" w:oddVBand="0" w:evenVBand="0" w:oddHBand="1" w:evenHBand="0" w:firstRowFirstColumn="0" w:firstRowLastColumn="0" w:lastRowFirstColumn="0" w:lastRowLastColumn="0"/>
+            </w:pPr>
+          </w:p>
+        </w:tc>
+        <w:tc>
+          <w:tcPr>
+            <w:tcW w:w="2551" w:type="dxa"/>
+            <w:vAlign w:val="center"/>
+          </w:tcPr>
+          <w:p>
+            <w:pPr>
+              <w:pStyle w:val="Corpsdetexte"/>
+              <w:jc w:val="center"/>
+              <w:cnfStyle w:val="000000100000" w:firstRow="0" w:lastRow="0" w:firstColumn="0" w:lastColumn="0" w:oddVBand="0" w:evenVBand="0" w:oddHBand="1" w:evenHBand="0" w:firstRowFirstColumn="0" w:firstRowLastColumn="0" w:lastRowFirstColumn="0" w:lastRowLastColumn="0"/>
+            </w:pPr>
+          </w:p>
+        </w:tc>
+        <w:tc>
+          <w:tcPr>
+            <w:tcW w:w="2551" w:type="dxa"/>
+            <w:vAlign w:val="center"/>
+          </w:tcPr>
+          <w:p>
+            <w:pPr>
+              <w:pStyle w:val="Corpsdetexte"/>
+              <w:jc w:val="center"/>
+              <w:cnfStyle w:val="000000100000" w:firstRow="0" w:lastRow="0" w:firstColumn="0" w:lastColumn="0" w:oddVBand="0" w:evenVBand="0" w:oddHBand="1" w:evenHBand="0" w:firstRowFirstColumn="0" w:firstRowLastColumn="0" w:lastRowFirstColumn="0" w:lastRowLastColumn="0"/>
+            </w:pPr>
+          </w:p>
+        </w:tc>
+      </w:tr>
+      <w:tr>
+        <w:tc>
+          <w:tcPr>
+            <w:cnfStyle w:val="001000000000" w:firstRow="0" w:lastRow="0" w:firstColumn="1" w:lastColumn="0" w:oddVBand="0" w:evenVBand="0" w:oddHBand="0" w:evenHBand="0" w:firstRowFirstColumn="0" w:firstRowLastColumn="0" w:lastRowFirstColumn="0" w:lastRowLastColumn="0"/>
+            <w:tcW w:w="853" w:type="dxa"/>
+            <w:vAlign w:val="center"/>
+          </w:tcPr>
+          <w:p>
+            <w:pPr>
+              <w:pStyle w:val="Corpsdetexte"/>
+              <w:jc w:val="center"/>
+            </w:pPr>
+          </w:p>
+        </w:tc>
+        <w:tc>
+          <w:tcPr>
+            <w:tcW w:w="4249" w:type="dxa"/>
+            <w:vAlign w:val="center"/>
+          </w:tcPr>
+          <w:p>
+            <w:pPr>
+              <w:pStyle w:val="Corpsdetexte"/>
+              <w:jc w:val="center"/>
+              <w:cnfStyle w:val="000000000000" w:firstRow="0" w:lastRow="0" w:firstColumn="0" w:lastColumn="0" w:oddVBand="0" w:evenVBand="0" w:oddHBand="0" w:evenHBand="0" w:firstRowFirstColumn="0" w:firstRowLastColumn="0" w:lastRowFirstColumn="0" w:lastRowLastColumn="0"/>
+            </w:pPr>
+          </w:p>
+        </w:tc>
+        <w:tc>
+          <w:tcPr>
+            <w:tcW w:w="2551" w:type="dxa"/>
+            <w:vAlign w:val="center"/>
+          </w:tcPr>
+          <w:p>
+            <w:pPr>
+              <w:pStyle w:val="Corpsdetexte"/>
+              <w:jc w:val="center"/>
+              <w:cnfStyle w:val="000000000000" w:firstRow="0" w:lastRow="0" w:firstColumn="0" w:lastColumn="0" w:oddVBand="0" w:evenVBand="0" w:oddHBand="0" w:evenHBand="0" w:firstRowFirstColumn="0" w:firstRowLastColumn="0" w:lastRowFirstColumn="0" w:lastRowLastColumn="0"/>
+            </w:pPr>
+          </w:p>
+        </w:tc>
+        <w:tc>
+          <w:tcPr>
+            <w:tcW w:w="2551" w:type="dxa"/>
+            <w:vAlign w:val="center"/>
+          </w:tcPr>
+          <w:p>
+            <w:pPr>
+              <w:pStyle w:val="Corpsdetexte"/>
+              <w:jc w:val="center"/>
+              <w:cnfStyle w:val="000000000000" w:firstRow="0" w:lastRow="0" w:firstColumn="0" w:lastColumn="0" w:oddVBand="0" w:evenVBand="0" w:oddHBand="0" w:evenHBand="0" w:firstRowFirstColumn="0" w:firstRowLastColumn="0" w:lastRowFirstColumn="0" w:lastRowLastColumn="0"/>
+            </w:pPr>
+          </w:p>
+        </w:tc>
+      </w:tr>
+      <w:tr>
+        <w:trPr>
+          <w:cnfStyle w:val="000000100000" w:firstRow="0" w:lastRow="0" w:firstColumn="0" w:lastColumn="0" w:oddVBand="0" w:evenVBand="0" w:oddHBand="1" w:evenHBand="0" w:firstRowFirstColumn="0" w:firstRowLastColumn="0" w:lastRowFirstColumn="0" w:lastRowLastColumn="0"/>
+        </w:trPr>
+        <w:tc>
+          <w:tcPr>
+            <w:cnfStyle w:val="001000000000" w:firstRow="0" w:lastRow="0" w:firstColumn="1" w:lastColumn="0" w:oddVBand="0" w:evenVBand="0" w:oddHBand="0" w:evenHBand="0" w:firstRowFirstColumn="0" w:firstRowLastColumn="0" w:lastRowFirstColumn="0" w:lastRowLastColumn="0"/>
+            <w:tcW w:w="853" w:type="dxa"/>
+            <w:vAlign w:val="center"/>
+          </w:tcPr>
+          <w:p>
+            <w:pPr>
+              <w:pStyle w:val="Corpsdetexte"/>
+              <w:jc w:val="center"/>
+            </w:pPr>
+          </w:p>
+        </w:tc>
+        <w:tc>
+          <w:tcPr>
+            <w:tcW w:w="4249" w:type="dxa"/>
+            <w:vAlign w:val="center"/>
+          </w:tcPr>
+          <w:p>
+            <w:pPr>
+              <w:pStyle w:val="Corpsdetexte"/>
+              <w:jc w:val="center"/>
+              <w:cnfStyle w:val="000000100000" w:firstRow="0" w:lastRow="0" w:firstColumn="0" w:lastColumn="0" w:oddVBand="0" w:evenVBand="0" w:oddHBand="1" w:evenHBand="0" w:firstRowFirstColumn="0" w:firstRowLastColumn="0" w:lastRowFirstColumn="0" w:lastRowLastColumn="0"/>
+            </w:pPr>
+          </w:p>
+        </w:tc>
+        <w:tc>
+          <w:tcPr>
+            <w:tcW w:w="2551" w:type="dxa"/>
+            <w:vAlign w:val="center"/>
+          </w:tcPr>
+          <w:p>
+            <w:pPr>
+              <w:pStyle w:val="Corpsdetexte"/>
+              <w:jc w:val="center"/>
+              <w:cnfStyle w:val="000000100000" w:firstRow="0" w:lastRow="0" w:firstColumn="0" w:lastColumn="0" w:oddVBand="0" w:evenVBand="0" w:oddHBand="1" w:evenHBand="0" w:firstRowFirstColumn="0" w:firstRowLastColumn="0" w:lastRowFirstColumn="0" w:lastRowLastColumn="0"/>
+            </w:pPr>
+          </w:p>
+        </w:tc>
+        <w:tc>
+          <w:tcPr>
+            <w:tcW w:w="2551" w:type="dxa"/>
+            <w:vAlign w:val="center"/>
+          </w:tcPr>
+          <w:p>
+            <w:pPr>
+              <w:pStyle w:val="Corpsdetexte"/>
+              <w:jc w:val="center"/>
+              <w:cnfStyle w:val="000000100000" w:firstRow="0" w:lastRow="0" w:firstColumn="0" w:lastColumn="0" w:oddVBand="0" w:evenVBand="0" w:oddHBand="1" w:evenHBand="0" w:firstRowFirstColumn="0" w:firstRowLastColumn="0" w:lastRowFirstColumn="0" w:lastRowLastColumn="0"/>
+            </w:pPr>
+          </w:p>
+        </w:tc>
+      </w:tr>
+      <w:tr>
+        <w:tc>
+          <w:tcPr>
+            <w:cnfStyle w:val="001000000000" w:firstRow="0" w:lastRow="0" w:firstColumn="1" w:lastColumn="0" w:oddVBand="0" w:evenVBand="0" w:oddHBand="0" w:evenHBand="0" w:firstRowFirstColumn="0" w:firstRowLastColumn="0" w:lastRowFirstColumn="0" w:lastRowLastColumn="0"/>
+            <w:tcW w:w="853" w:type="dxa"/>
+            <w:vAlign w:val="center"/>
+          </w:tcPr>
+          <w:p>
+            <w:pPr>
+              <w:pStyle w:val="Corpsdetexte"/>
+              <w:jc w:val="center"/>
+            </w:pPr>
+          </w:p>
+        </w:tc>
+        <w:tc>
+          <w:tcPr>
+            <w:tcW w:w="4249" w:type="dxa"/>
+            <w:vAlign w:val="center"/>
+          </w:tcPr>
+          <w:p>
+            <w:pPr>
+              <w:pStyle w:val="Corpsdetexte"/>
+              <w:jc w:val="center"/>
+              <w:cnfStyle w:val="000000000000" w:firstRow="0" w:lastRow="0" w:firstColumn="0" w:lastColumn="0" w:oddVBand="0" w:evenVBand="0" w:oddHBand="0" w:evenHBand="0" w:firstRowFirstColumn="0" w:firstRowLastColumn="0" w:lastRowFirstColumn="0" w:lastRowLastColumn="0"/>
+            </w:pPr>
+          </w:p>
+        </w:tc>
+        <w:tc>
+          <w:tcPr>
+            <w:tcW w:w="2551" w:type="dxa"/>
+            <w:vAlign w:val="center"/>
+          </w:tcPr>
+          <w:p>
+            <w:pPr>
+              <w:pStyle w:val="Corpsdetexte"/>
+              <w:jc w:val="center"/>
+              <w:cnfStyle w:val="000000000000" w:firstRow="0" w:lastRow="0" w:firstColumn="0" w:lastColumn="0" w:oddVBand="0" w:evenVBand="0" w:oddHBand="0" w:evenHBand="0" w:firstRowFirstColumn="0" w:firstRowLastColumn="0" w:lastRowFirstColumn="0" w:lastRowLastColumn="0"/>
+            </w:pPr>
+          </w:p>
+        </w:tc>
+        <w:tc>
+          <w:tcPr>
+            <w:tcW w:w="2551" w:type="dxa"/>
+            <w:vAlign w:val="center"/>
+          </w:tcPr>
+          <w:p>
+            <w:pPr>
+              <w:pStyle w:val="Corpsdetexte"/>
+              <w:jc w:val="center"/>
+              <w:cnfStyle w:val="000000000000" w:firstRow="0" w:lastRow="0" w:firstColumn="0" w:lastColumn="0" w:oddVBand="0" w:evenVBand="0" w:oddHBand="0" w:evenHBand="0" w:firstRowFirstColumn="0" w:firstRowLastColumn="0" w:lastRowFirstColumn="0" w:lastRowLastColumn="0"/>
+            </w:pPr>
+          </w:p>
+        </w:tc>
+      </w:tr>
+    </w:tbl>
+    <w:p>
+      <w:pPr>
+        <w:pStyle w:val="Corpsdetexte"/>
+      </w:pPr>
     </w:p>
     <w:p>
       <w:pPr>
         <w:pStyle w:val="Titre1"/>
       </w:pPr>
-      <w:bookmarkStart w:id="83" w:name="_Toc522882560"/>
-      <w:r>
-        <w:t>Rapport de test</w:t>
+      <w:bookmarkStart w:id="83" w:name="_Toc522882561"/>
+      <w:r>
+        <w:t>Conclusion</w:t>
       </w:r>
       <w:bookmarkEnd w:id="83"/>
-    </w:p>
-    <w:p>
-      <w:pPr>
-        <w:pStyle w:val="Titre1"/>
-      </w:pPr>
-      <w:bookmarkStart w:id="84" w:name="_Toc522882561"/>
-      <w:r>
-        <w:t>Conclusion</w:t>
-      </w:r>
-      <w:bookmarkEnd w:id="84"/>
     </w:p>
     <w:p>
       <w:pPr>
@@ -32890,12 +34460,12 @@
       <w:pPr>
         <w:pStyle w:val="titrenonnumrotcentr"/>
       </w:pPr>
-      <w:bookmarkStart w:id="85" w:name="_Toc522882562"/>
+      <w:bookmarkStart w:id="84" w:name="_Toc522882562"/>
       <w:r>
         <w:lastRenderedPageBreak/>
         <w:t>Bibliographie</w:t>
       </w:r>
-      <w:bookmarkEnd w:id="85"/>
+      <w:bookmarkEnd w:id="84"/>
     </w:p>
     <w:p>
       <w:pPr>
@@ -38563,7 +40133,7 @@
 </file>
 
 <file path=customXml/itemProps1.xml><?xml version="1.0" encoding="utf-8"?>
-<ds:datastoreItem xmlns:ds="http://schemas.openxmlformats.org/officeDocument/2006/customXml" ds:itemID="{BBD7A61E-AD53-4F68-9079-2E8BE69C3D84}">
+<ds:datastoreItem xmlns:ds="http://schemas.openxmlformats.org/officeDocument/2006/customXml" ds:itemID="{437D488F-8521-4727-8781-B980A77E3524}">
   <ds:schemaRefs>
     <ds:schemaRef ds:uri="http://schemas.openxmlformats.org/officeDocument/2006/bibliography"/>
   </ds:schemaRefs>

</xml_diff>